<commit_message>
Notes on Miller & Fox (2019) chapter 1
</commit_message>
<xml_diff>
--- a/Notes/POLS6320_2020_Spring_Notes_MillerFox_2019_Postmodern-public-administration.docx
+++ b/Notes/POLS6320_2020_Spring_Notes_MillerFox_2019_Postmodern-public-administration.docx
@@ -685,6 +685,10 @@
           <w:b/>
         </w:rPr>
       </w:pPr>
+      <w:bookmarkStart w:id="2" w:name="Chapter01"/>
+      <w:bookmarkStart w:id="3" w:name="_GoBack"/>
+      <w:bookmarkEnd w:id="2"/>
+      <w:bookmarkEnd w:id="3"/>
       <w:r>
         <w:rPr>
           <w:b/>
@@ -702,7 +706,7 @@
     <w:p/>
     <w:p>
       <w:r>
-        <w:t>Basic Concept</w:t>
+        <w:t>Conceptual Overview</w:t>
       </w:r>
     </w:p>
     <w:p>
@@ -997,9 +1001,1620 @@
           <w:numId w:val="3"/>
         </w:numPr>
       </w:pPr>
-      <w:bookmarkStart w:id="2" w:name="_GoBack"/>
-      <w:bookmarkEnd w:id="2"/>
-    </w:p>
+      <w:r>
+        <w:t>Orthodoxy and Its Alternatives</w:t>
+      </w:r>
+    </w:p>
+    <w:p>
+      <w:pPr>
+        <w:pStyle w:val="ListParagraph"/>
+        <w:numPr>
+          <w:ilvl w:val="1"/>
+          <w:numId w:val="3"/>
+        </w:numPr>
+      </w:pPr>
+      <w:r>
+        <w:t>The representative democratic accountability feedback loop model is not democratic.</w:t>
+      </w:r>
+    </w:p>
+    <w:p>
+      <w:pPr>
+        <w:pStyle w:val="ListParagraph"/>
+        <w:numPr>
+          <w:ilvl w:val="1"/>
+          <w:numId w:val="3"/>
+        </w:numPr>
+      </w:pPr>
+      <w:r>
+        <w:t>Procedural democracy theory</w:t>
+      </w:r>
+    </w:p>
+    <w:p>
+      <w:pPr>
+        <w:pStyle w:val="ListParagraph"/>
+        <w:numPr>
+          <w:ilvl w:val="2"/>
+          <w:numId w:val="3"/>
+        </w:numPr>
+      </w:pPr>
+      <w:r>
+        <w:t>Individual preferences are aggregated into popular will.</w:t>
+      </w:r>
+    </w:p>
+    <w:p>
+      <w:pPr>
+        <w:pStyle w:val="ListParagraph"/>
+        <w:numPr>
+          <w:ilvl w:val="2"/>
+          <w:numId w:val="3"/>
+        </w:numPr>
+      </w:pPr>
+      <w:r>
+        <w:t>Popular will is codified through legislation.</w:t>
+      </w:r>
+    </w:p>
+    <w:p>
+      <w:pPr>
+        <w:pStyle w:val="ListParagraph"/>
+        <w:numPr>
+          <w:ilvl w:val="2"/>
+          <w:numId w:val="3"/>
+        </w:numPr>
+      </w:pPr>
+      <w:r>
+        <w:t>Legislation is implemented through bureaucracy.</w:t>
+      </w:r>
+    </w:p>
+    <w:p>
+      <w:pPr>
+        <w:pStyle w:val="ListParagraph"/>
+        <w:numPr>
+          <w:ilvl w:val="2"/>
+          <w:numId w:val="3"/>
+        </w:numPr>
+      </w:pPr>
+      <w:r>
+        <w:t>Attentive voters evaluate the implementation.</w:t>
+      </w:r>
+    </w:p>
+    <w:p>
+      <w:pPr>
+        <w:pStyle w:val="ListParagraph"/>
+        <w:numPr>
+          <w:ilvl w:val="1"/>
+          <w:numId w:val="3"/>
+        </w:numPr>
+      </w:pPr>
+      <w:r>
+        <w:t>Procedural democracy theory is not credible.</w:t>
+      </w:r>
+    </w:p>
+    <w:p>
+      <w:pPr>
+        <w:pStyle w:val="ListParagraph"/>
+        <w:numPr>
+          <w:ilvl w:val="2"/>
+          <w:numId w:val="3"/>
+        </w:numPr>
+      </w:pPr>
+      <w:r>
+        <w:t>Politics does not function in the service of democracy.</w:t>
+      </w:r>
+    </w:p>
+    <w:p>
+      <w:pPr>
+        <w:pStyle w:val="ListParagraph"/>
+        <w:numPr>
+          <w:ilvl w:val="2"/>
+          <w:numId w:val="3"/>
+        </w:numPr>
+      </w:pPr>
+      <w:r>
+        <w:t xml:space="preserve">Dysfunction and </w:t>
+      </w:r>
+      <w:proofErr w:type="gramStart"/>
+      <w:r>
+        <w:t>inefficiency</w:t>
+      </w:r>
+      <w:proofErr w:type="gramEnd"/>
+      <w:r>
+        <w:t xml:space="preserve"> makes it impossible to create rules that effectively bind the behavior of governmental functionaries to the popular will.</w:t>
+      </w:r>
+    </w:p>
+    <w:p>
+      <w:pPr>
+        <w:pStyle w:val="ListParagraph"/>
+        <w:numPr>
+          <w:ilvl w:val="2"/>
+          <w:numId w:val="3"/>
+        </w:numPr>
+      </w:pPr>
+      <w:r>
+        <w:t>Implementation is undemocratic at the microlevel.</w:t>
+      </w:r>
+    </w:p>
+    <w:p>
+      <w:pPr>
+        <w:pStyle w:val="ListParagraph"/>
+        <w:numPr>
+          <w:ilvl w:val="2"/>
+          <w:numId w:val="3"/>
+        </w:numPr>
+      </w:pPr>
+      <w:r>
+        <w:t>The more rules that are created, the more a governmental functionary must make choices to link the rules together</w:t>
+      </w:r>
+      <w:r>
+        <w:t>.</w:t>
+      </w:r>
+    </w:p>
+    <w:p>
+      <w:pPr>
+        <w:pStyle w:val="ListParagraph"/>
+        <w:numPr>
+          <w:ilvl w:val="1"/>
+          <w:numId w:val="3"/>
+        </w:numPr>
+      </w:pPr>
+      <w:r>
+        <w:t>Reform efforts assume the feedback loop is valid and scapegoat the bureaucracy.</w:t>
+      </w:r>
+    </w:p>
+    <w:p>
+      <w:pPr>
+        <w:pStyle w:val="ListParagraph"/>
+        <w:numPr>
+          <w:ilvl w:val="1"/>
+          <w:numId w:val="3"/>
+        </w:numPr>
+      </w:pPr>
+      <w:r>
+        <w:t>Blacksburg manifesto (i.e., constitutionalism)</w:t>
+      </w:r>
+    </w:p>
+    <w:p>
+      <w:pPr>
+        <w:pStyle w:val="ListParagraph"/>
+        <w:numPr>
+          <w:ilvl w:val="2"/>
+          <w:numId w:val="3"/>
+        </w:numPr>
+      </w:pPr>
+      <w:r>
+        <w:t>Nonelected public servants owe allegiance first to the Constitution.</w:t>
+      </w:r>
+    </w:p>
+    <w:p>
+      <w:pPr>
+        <w:pStyle w:val="ListParagraph"/>
+        <w:numPr>
+          <w:ilvl w:val="2"/>
+          <w:numId w:val="3"/>
+        </w:numPr>
+      </w:pPr>
+      <w:r>
+        <w:lastRenderedPageBreak/>
+        <w:t>Allegiance to current incumbents of elected office and their political appointees is secondary to the primary allegiance to the U.S. Constitution.</w:t>
+      </w:r>
+      <w:r>
+        <w:t xml:space="preserve"> </w:t>
+      </w:r>
+    </w:p>
+    <w:p>
+      <w:pPr>
+        <w:pStyle w:val="ListParagraph"/>
+        <w:numPr>
+          <w:ilvl w:val="2"/>
+          <w:numId w:val="3"/>
+        </w:numPr>
+      </w:pPr>
+      <w:r>
+        <w:t>QUESTION: Why is constitutionalism weak?</w:t>
+      </w:r>
+    </w:p>
+    <w:p>
+      <w:pPr>
+        <w:pStyle w:val="ListParagraph"/>
+        <w:numPr>
+          <w:ilvl w:val="2"/>
+          <w:numId w:val="3"/>
+        </w:numPr>
+      </w:pPr>
+      <w:r>
+        <w:t>QUESTION: Why won’t an argument based in constitutional scholarship convince public servants to change their behavior?</w:t>
+      </w:r>
+    </w:p>
+    <w:p>
+      <w:pPr>
+        <w:pStyle w:val="ListParagraph"/>
+        <w:numPr>
+          <w:ilvl w:val="1"/>
+          <w:numId w:val="3"/>
+        </w:numPr>
+      </w:pPr>
+      <w:r>
+        <w:t>Communitarianism</w:t>
+      </w:r>
+    </w:p>
+    <w:p>
+      <w:pPr>
+        <w:pStyle w:val="ListParagraph"/>
+        <w:numPr>
+          <w:ilvl w:val="2"/>
+          <w:numId w:val="3"/>
+        </w:numPr>
+      </w:pPr>
+      <w:r>
+        <w:t>Fully articulated ontology, epistemology, and cosmology.</w:t>
+      </w:r>
+    </w:p>
+    <w:p>
+      <w:pPr>
+        <w:pStyle w:val="ListParagraph"/>
+        <w:numPr>
+          <w:ilvl w:val="3"/>
+          <w:numId w:val="3"/>
+        </w:numPr>
+      </w:pPr>
+      <w:r>
+        <w:t>Rooted in ancient, medieval, and postmodern thought.</w:t>
+      </w:r>
+    </w:p>
+    <w:p>
+      <w:pPr>
+        <w:pStyle w:val="ListParagraph"/>
+        <w:numPr>
+          <w:ilvl w:val="2"/>
+          <w:numId w:val="3"/>
+        </w:numPr>
+      </w:pPr>
+      <w:r>
+        <w:t>Citizens need to be involved in decisions that affect their lives.</w:t>
+      </w:r>
+    </w:p>
+    <w:p>
+      <w:pPr>
+        <w:pStyle w:val="ListParagraph"/>
+        <w:numPr>
+          <w:ilvl w:val="3"/>
+          <w:numId w:val="3"/>
+        </w:numPr>
+      </w:pPr>
+      <w:r>
+        <w:t>Important to being fully human.</w:t>
+      </w:r>
+    </w:p>
+    <w:p>
+      <w:pPr>
+        <w:pStyle w:val="ListParagraph"/>
+        <w:numPr>
+          <w:ilvl w:val="2"/>
+          <w:numId w:val="3"/>
+        </w:numPr>
+      </w:pPr>
+      <w:r>
+        <w:t>Too remote from cu</w:t>
+      </w:r>
+      <w:r>
+        <w:t>rrent conditions to be feasible</w:t>
+      </w:r>
+      <w:r>
+        <w:t>.</w:t>
+      </w:r>
+    </w:p>
+    <w:p>
+      <w:pPr>
+        <w:pStyle w:val="ListParagraph"/>
+        <w:numPr>
+          <w:ilvl w:val="3"/>
+          <w:numId w:val="3"/>
+        </w:numPr>
+      </w:pPr>
+      <w:r>
+        <w:t>Time consuming</w:t>
+      </w:r>
+    </w:p>
+    <w:p>
+      <w:pPr>
+        <w:pStyle w:val="ListParagraph"/>
+        <w:numPr>
+          <w:ilvl w:val="0"/>
+          <w:numId w:val="3"/>
+        </w:numPr>
+      </w:pPr>
+      <w:r>
+        <w:t>Postmodern Problematic</w:t>
+      </w:r>
+    </w:p>
+    <w:p>
+      <w:pPr>
+        <w:pStyle w:val="ListParagraph"/>
+        <w:numPr>
+          <w:ilvl w:val="1"/>
+          <w:numId w:val="3"/>
+        </w:numPr>
+      </w:pPr>
+      <w:r>
+        <w:t>Insincere, attention-grabbing symbolic imagery has replaced public policy discourse.</w:t>
+      </w:r>
+    </w:p>
+    <w:p>
+      <w:pPr>
+        <w:pStyle w:val="ListParagraph"/>
+        <w:numPr>
+          <w:ilvl w:val="1"/>
+          <w:numId w:val="3"/>
+        </w:numPr>
+      </w:pPr>
+      <w:r>
+        <w:t>Postmodernism and postmodernity act as an umbrella for the cultural and societal tendencies that should be considered in attempts to replace orthodoxy.</w:t>
+      </w:r>
+    </w:p>
+    <w:p>
+      <w:pPr>
+        <w:pStyle w:val="ListParagraph"/>
+        <w:numPr>
+          <w:ilvl w:val="2"/>
+          <w:numId w:val="3"/>
+        </w:numPr>
+      </w:pPr>
+      <w:r>
+        <w:t xml:space="preserve">The development of hyper-reality is the thinning of reality in the senses that the symbols and words have become estranged from authentic communities of discourse. </w:t>
+      </w:r>
+    </w:p>
+    <w:p>
+      <w:pPr>
+        <w:pStyle w:val="ListParagraph"/>
+        <w:numPr>
+          <w:ilvl w:val="2"/>
+          <w:numId w:val="3"/>
+        </w:numPr>
+      </w:pPr>
+      <w:r>
+        <w:t xml:space="preserve">Media of discourse is </w:t>
+      </w:r>
+      <w:proofErr w:type="spellStart"/>
+      <w:r>
+        <w:t>monologic</w:t>
+      </w:r>
+      <w:proofErr w:type="spellEnd"/>
+      <w:r>
+        <w:t xml:space="preserve"> so claims go unchallenged.</w:t>
+      </w:r>
+    </w:p>
+    <w:p>
+      <w:pPr>
+        <w:pStyle w:val="ListParagraph"/>
+        <w:numPr>
+          <w:ilvl w:val="2"/>
+          <w:numId w:val="3"/>
+        </w:numPr>
+      </w:pPr>
+      <w:r>
+        <w:t>Words take on narrow meanings in contexts that are not shared by everyone and there is no time to digest them (i.e., self-referential).</w:t>
+      </w:r>
+    </w:p>
+    <w:p>
+      <w:pPr>
+        <w:pStyle w:val="ListParagraph"/>
+        <w:numPr>
+          <w:ilvl w:val="2"/>
+          <w:numId w:val="3"/>
+        </w:numPr>
+      </w:pPr>
+      <w:proofErr w:type="spellStart"/>
+      <w:r>
+        <w:t>Macroculture</w:t>
+      </w:r>
+      <w:proofErr w:type="spellEnd"/>
+      <w:r>
+        <w:t xml:space="preserve"> is culture that spans geographies, generations, gender class, race, </w:t>
+      </w:r>
+      <w:proofErr w:type="gramStart"/>
+      <w:r>
+        <w:t>and  language</w:t>
+      </w:r>
+      <w:proofErr w:type="gramEnd"/>
+      <w:r>
+        <w:t>.</w:t>
+      </w:r>
+    </w:p>
+    <w:p>
+      <w:pPr>
+        <w:pStyle w:val="ListParagraph"/>
+        <w:numPr>
+          <w:ilvl w:val="2"/>
+          <w:numId w:val="3"/>
+        </w:numPr>
+      </w:pPr>
+      <w:proofErr w:type="spellStart"/>
+      <w:r>
+        <w:t>Neotribalism</w:t>
+      </w:r>
+      <w:proofErr w:type="spellEnd"/>
+      <w:r>
+        <w:t xml:space="preserve"> is the tendency for more robust communities of discourse to develop only in enclaves or subcultures.</w:t>
+      </w:r>
+    </w:p>
+    <w:p>
+      <w:pPr>
+        <w:pStyle w:val="ListParagraph"/>
+        <w:numPr>
+          <w:ilvl w:val="1"/>
+          <w:numId w:val="3"/>
+        </w:numPr>
+      </w:pPr>
+      <w:r>
+        <w:t xml:space="preserve">Thinning microculture and </w:t>
+      </w:r>
+      <w:proofErr w:type="spellStart"/>
+      <w:r>
+        <w:t>neotribalism</w:t>
+      </w:r>
+      <w:proofErr w:type="spellEnd"/>
+      <w:r>
+        <w:t xml:space="preserve"> are impede democratic will formation and policy discourse.</w:t>
+      </w:r>
+    </w:p>
+    <w:p>
+      <w:pPr>
+        <w:pStyle w:val="ListParagraph"/>
+        <w:numPr>
+          <w:ilvl w:val="1"/>
+          <w:numId w:val="3"/>
+        </w:numPr>
+      </w:pPr>
+      <w:r>
+        <w:t>Results in simulated politics.</w:t>
+      </w:r>
+    </w:p>
+    <w:p>
+      <w:pPr>
+        <w:pStyle w:val="ListParagraph"/>
+        <w:numPr>
+          <w:ilvl w:val="2"/>
+          <w:numId w:val="3"/>
+        </w:numPr>
+      </w:pPr>
+      <w:r>
+        <w:t>Political entrepreneurs resort to abstract political symbols rather than deeds.</w:t>
+      </w:r>
+    </w:p>
+    <w:p>
+      <w:pPr>
+        <w:pStyle w:val="ListParagraph"/>
+        <w:numPr>
+          <w:ilvl w:val="2"/>
+          <w:numId w:val="3"/>
+        </w:numPr>
+      </w:pPr>
+      <w:r>
+        <w:t>Inhibits substantive policy making.</w:t>
+      </w:r>
+    </w:p>
+    <w:p>
+      <w:pPr>
+        <w:pStyle w:val="ListParagraph"/>
+        <w:numPr>
+          <w:ilvl w:val="2"/>
+          <w:numId w:val="3"/>
+        </w:numPr>
+      </w:pPr>
+      <w:r>
+        <w:t>Favors those who benefit from the status quo.</w:t>
+      </w:r>
+    </w:p>
+    <w:p>
+      <w:pPr>
+        <w:pStyle w:val="ListParagraph"/>
+        <w:numPr>
+          <w:ilvl w:val="1"/>
+          <w:numId w:val="3"/>
+        </w:numPr>
+      </w:pPr>
+      <w:r>
+        <w:t>Impact of postmodern conditions.</w:t>
+      </w:r>
+    </w:p>
+    <w:p>
+      <w:pPr>
+        <w:pStyle w:val="ListParagraph"/>
+        <w:numPr>
+          <w:ilvl w:val="2"/>
+          <w:numId w:val="3"/>
+        </w:numPr>
+      </w:pPr>
+      <w:r>
+        <w:t>Further weakens an already weak connection between the orthodox loop model and democratic ideals.</w:t>
+      </w:r>
+    </w:p>
+    <w:p>
+      <w:pPr>
+        <w:pStyle w:val="ListParagraph"/>
+        <w:numPr>
+          <w:ilvl w:val="2"/>
+          <w:numId w:val="3"/>
+        </w:numPr>
+      </w:pPr>
+      <w:r>
+        <w:t>Makes constitutionalism an unlikely legitimation ploy.</w:t>
+      </w:r>
+    </w:p>
+    <w:p>
+      <w:pPr>
+        <w:pStyle w:val="ListParagraph"/>
+        <w:numPr>
+          <w:ilvl w:val="3"/>
+          <w:numId w:val="3"/>
+        </w:numPr>
+      </w:pPr>
+      <w:r>
+        <w:t>QUESTION: Why?</w:t>
+      </w:r>
+    </w:p>
+    <w:p>
+      <w:pPr>
+        <w:pStyle w:val="ListParagraph"/>
+        <w:numPr>
+          <w:ilvl w:val="2"/>
+          <w:numId w:val="3"/>
+        </w:numPr>
+      </w:pPr>
+      <w:r>
+        <w:t>Impedes the development of civic community, which is a precondition for communitarianism.</w:t>
+      </w:r>
+    </w:p>
+    <w:p>
+      <w:pPr>
+        <w:pStyle w:val="ListParagraph"/>
+        <w:numPr>
+          <w:ilvl w:val="3"/>
+          <w:numId w:val="3"/>
+        </w:numPr>
+      </w:pPr>
+      <w:r>
+        <w:t>QUESTION: How?</w:t>
+      </w:r>
+    </w:p>
+    <w:p>
+      <w:pPr>
+        <w:pStyle w:val="ListParagraph"/>
+        <w:numPr>
+          <w:ilvl w:val="0"/>
+          <w:numId w:val="3"/>
+        </w:numPr>
+      </w:pPr>
+      <w:r>
+        <w:t>Theoretical Grounding for Discourse Theory</w:t>
+      </w:r>
+    </w:p>
+    <w:p>
+      <w:pPr>
+        <w:pStyle w:val="ListParagraph"/>
+        <w:numPr>
+          <w:ilvl w:val="1"/>
+          <w:numId w:val="3"/>
+        </w:numPr>
+      </w:pPr>
+      <w:r>
+        <w:t>Theoretical presuppositions (i.e., premises and assumptions) are necessary for theoretical approaches to make sense.</w:t>
+      </w:r>
+    </w:p>
+    <w:p>
+      <w:pPr>
+        <w:pStyle w:val="ListParagraph"/>
+        <w:numPr>
+          <w:ilvl w:val="2"/>
+          <w:numId w:val="3"/>
+        </w:numPr>
+      </w:pPr>
+      <w:r>
+        <w:t>Assumptions of command-and-control bureaucracy:</w:t>
+      </w:r>
+    </w:p>
+    <w:p>
+      <w:pPr>
+        <w:pStyle w:val="ListParagraph"/>
+        <w:numPr>
+          <w:ilvl w:val="3"/>
+          <w:numId w:val="3"/>
+        </w:numPr>
+      </w:pPr>
+      <w:r>
+        <w:t>Cause-and-effect determinism.</w:t>
+      </w:r>
+    </w:p>
+    <w:p>
+      <w:pPr>
+        <w:pStyle w:val="ListParagraph"/>
+        <w:numPr>
+          <w:ilvl w:val="3"/>
+          <w:numId w:val="3"/>
+        </w:numPr>
+      </w:pPr>
+      <w:r>
+        <w:t>Rational utility-maximizing individuals.</w:t>
+      </w:r>
+    </w:p>
+    <w:p>
+      <w:pPr>
+        <w:pStyle w:val="ListParagraph"/>
+        <w:numPr>
+          <w:ilvl w:val="2"/>
+          <w:numId w:val="3"/>
+        </w:numPr>
+      </w:pPr>
+      <w:r>
+        <w:t>Other assumptions of orthodoxy</w:t>
+      </w:r>
+    </w:p>
+    <w:p>
+      <w:pPr>
+        <w:pStyle w:val="ListParagraph"/>
+        <w:numPr>
+          <w:ilvl w:val="3"/>
+          <w:numId w:val="3"/>
+        </w:numPr>
+      </w:pPr>
+      <w:r>
+        <w:lastRenderedPageBreak/>
+        <w:t xml:space="preserve">Organizations and institutions </w:t>
+      </w:r>
+      <w:r>
+        <w:t>are concrete</w:t>
+      </w:r>
+      <w:r>
+        <w:t>.</w:t>
+      </w:r>
+    </w:p>
+    <w:p>
+      <w:pPr>
+        <w:pStyle w:val="ListParagraph"/>
+        <w:numPr>
+          <w:ilvl w:val="3"/>
+          <w:numId w:val="3"/>
+        </w:numPr>
+      </w:pPr>
+      <w:r>
+        <w:t>There is a consensus about organizational goals.</w:t>
+      </w:r>
+    </w:p>
+    <w:p>
+      <w:pPr>
+        <w:pStyle w:val="ListParagraph"/>
+        <w:numPr>
+          <w:ilvl w:val="3"/>
+          <w:numId w:val="3"/>
+        </w:numPr>
+      </w:pPr>
+      <w:r>
+        <w:t>Key concepts and variables of public administration are solid.</w:t>
+      </w:r>
+    </w:p>
+    <w:p>
+      <w:pPr>
+        <w:pStyle w:val="ListParagraph"/>
+        <w:numPr>
+          <w:ilvl w:val="2"/>
+          <w:numId w:val="3"/>
+        </w:numPr>
+      </w:pPr>
+      <w:r>
+        <w:t>Process</w:t>
+      </w:r>
+    </w:p>
+    <w:p>
+      <w:pPr>
+        <w:pStyle w:val="ListParagraph"/>
+        <w:numPr>
+          <w:ilvl w:val="3"/>
+          <w:numId w:val="3"/>
+        </w:numPr>
+      </w:pPr>
+      <w:r>
+        <w:t>Premises and assumptions shape understanding.</w:t>
+      </w:r>
+    </w:p>
+    <w:p>
+      <w:pPr>
+        <w:pStyle w:val="ListParagraph"/>
+        <w:numPr>
+          <w:ilvl w:val="3"/>
+          <w:numId w:val="3"/>
+        </w:numPr>
+      </w:pPr>
+      <w:r>
+        <w:t>A certain understanding yields specific propositions.</w:t>
+      </w:r>
+    </w:p>
+    <w:p>
+      <w:pPr>
+        <w:pStyle w:val="ListParagraph"/>
+        <w:numPr>
+          <w:ilvl w:val="3"/>
+          <w:numId w:val="3"/>
+        </w:numPr>
+      </w:pPr>
+      <w:r>
+        <w:t>Propositions yield possible actions.</w:t>
+      </w:r>
+    </w:p>
+    <w:p>
+      <w:pPr>
+        <w:pStyle w:val="ListParagraph"/>
+        <w:numPr>
+          <w:ilvl w:val="1"/>
+          <w:numId w:val="3"/>
+        </w:numPr>
+      </w:pPr>
+      <w:r>
+        <w:t>Alternative assumptions used by discourse theory.</w:t>
+      </w:r>
+    </w:p>
+    <w:p>
+      <w:pPr>
+        <w:pStyle w:val="ListParagraph"/>
+        <w:numPr>
+          <w:ilvl w:val="2"/>
+          <w:numId w:val="3"/>
+        </w:numPr>
+      </w:pPr>
+      <w:r>
+        <w:t>Reality is neither concrete nor objective.</w:t>
+      </w:r>
+    </w:p>
+    <w:p>
+      <w:pPr>
+        <w:pStyle w:val="ListParagraph"/>
+        <w:numPr>
+          <w:ilvl w:val="3"/>
+          <w:numId w:val="3"/>
+        </w:numPr>
+      </w:pPr>
+      <w:r>
+        <w:t xml:space="preserve">Reifications are </w:t>
+      </w:r>
+      <w:r>
+        <w:t xml:space="preserve">human </w:t>
+      </w:r>
+      <w:r>
+        <w:t>constructs that are mistaken for elements of an objective reality.</w:t>
+      </w:r>
+    </w:p>
+    <w:p>
+      <w:pPr>
+        <w:pStyle w:val="ListParagraph"/>
+        <w:numPr>
+          <w:ilvl w:val="2"/>
+          <w:numId w:val="3"/>
+        </w:numPr>
+      </w:pPr>
+      <w:r>
+        <w:t>Reality is constructed by humans and therefore malleable.</w:t>
+      </w:r>
+    </w:p>
+    <w:p>
+      <w:pPr>
+        <w:pStyle w:val="ListParagraph"/>
+        <w:numPr>
+          <w:ilvl w:val="1"/>
+          <w:numId w:val="3"/>
+        </w:numPr>
+      </w:pPr>
+      <w:r>
+        <w:t>Structuration theory offered by Anthony Giddens.</w:t>
+      </w:r>
+    </w:p>
+    <w:p>
+      <w:pPr>
+        <w:pStyle w:val="ListParagraph"/>
+        <w:numPr>
+          <w:ilvl w:val="2"/>
+          <w:numId w:val="3"/>
+        </w:numPr>
+      </w:pPr>
+      <w:r>
+        <w:t>Institutions are social processes.</w:t>
+      </w:r>
+    </w:p>
+    <w:p>
+      <w:pPr>
+        <w:pStyle w:val="ListParagraph"/>
+        <w:numPr>
+          <w:ilvl w:val="2"/>
+          <w:numId w:val="3"/>
+        </w:numPr>
+      </w:pPr>
+      <w:r>
+        <w:t>There are social-structural constraints on potential actions.</w:t>
+      </w:r>
+    </w:p>
+    <w:p>
+      <w:pPr>
+        <w:pStyle w:val="ListParagraph"/>
+        <w:numPr>
+          <w:ilvl w:val="2"/>
+          <w:numId w:val="3"/>
+        </w:numPr>
+      </w:pPr>
+      <w:r>
+        <w:t>Bureaucracy is structuration of repeatable processes, habits, and patterns of social practices that recur in rule-like fashion (i.e., recursive practices).</w:t>
+      </w:r>
+    </w:p>
+    <w:p>
+      <w:pPr>
+        <w:pStyle w:val="ListParagraph"/>
+        <w:numPr>
+          <w:ilvl w:val="3"/>
+          <w:numId w:val="3"/>
+        </w:numPr>
+      </w:pPr>
+      <w:r>
+        <w:t xml:space="preserve">Derived from Berger, P. L. &amp; </w:t>
+      </w:r>
+      <w:proofErr w:type="spellStart"/>
+      <w:r>
+        <w:t>Luckmann</w:t>
+      </w:r>
+      <w:proofErr w:type="spellEnd"/>
+      <w:r>
+        <w:t xml:space="preserve">, T. (1966). </w:t>
+      </w:r>
+      <w:r>
+        <w:rPr>
+          <w:i/>
+        </w:rPr>
+        <w:t>Social Construction of Reality</w:t>
+      </w:r>
+      <w:r>
+        <w:t>.</w:t>
+      </w:r>
+    </w:p>
+    <w:p>
+      <w:pPr>
+        <w:pStyle w:val="ListParagraph"/>
+        <w:numPr>
+          <w:ilvl w:val="1"/>
+          <w:numId w:val="3"/>
+        </w:numPr>
+      </w:pPr>
+      <w:r>
+        <w:t xml:space="preserve">Phenomenology of </w:t>
+      </w:r>
+      <w:proofErr w:type="spellStart"/>
+      <w:r>
+        <w:t>Merleau-Ponty</w:t>
+      </w:r>
+      <w:proofErr w:type="spellEnd"/>
+    </w:p>
+    <w:p>
+      <w:pPr>
+        <w:pStyle w:val="ListParagraph"/>
+        <w:numPr>
+          <w:ilvl w:val="2"/>
+          <w:numId w:val="3"/>
+        </w:numPr>
+      </w:pPr>
+      <w:r>
+        <w:t xml:space="preserve">Notion of the </w:t>
+      </w:r>
+      <w:r>
+        <w:rPr>
+          <w:i/>
+        </w:rPr>
+        <w:t>situation</w:t>
+      </w:r>
+      <w:r>
+        <w:t>.</w:t>
+      </w:r>
+    </w:p>
+    <w:p>
+      <w:pPr>
+        <w:pStyle w:val="ListParagraph"/>
+        <w:numPr>
+          <w:ilvl w:val="3"/>
+          <w:numId w:val="3"/>
+        </w:numPr>
+      </w:pPr>
+      <w:r>
+        <w:t>We pay attention to a situation.</w:t>
+      </w:r>
+    </w:p>
+    <w:p>
+      <w:pPr>
+        <w:pStyle w:val="ListParagraph"/>
+        <w:numPr>
+          <w:ilvl w:val="3"/>
+          <w:numId w:val="3"/>
+        </w:numPr>
+      </w:pPr>
+      <w:r>
+        <w:t>We solve problems located in specific situations within specific contexts.</w:t>
+      </w:r>
+    </w:p>
+    <w:p>
+      <w:pPr>
+        <w:pStyle w:val="ListParagraph"/>
+        <w:numPr>
+          <w:ilvl w:val="3"/>
+          <w:numId w:val="3"/>
+        </w:numPr>
+      </w:pPr>
+      <w:r>
+        <w:t>Grounding analysis in a situation avoids reifying.</w:t>
+      </w:r>
+    </w:p>
+    <w:p>
+      <w:pPr>
+        <w:pStyle w:val="ListParagraph"/>
+        <w:numPr>
+          <w:ilvl w:val="3"/>
+          <w:numId w:val="3"/>
+        </w:numPr>
+      </w:pPr>
+      <w:r>
+        <w:t>The situation imposes its own set of constraints and opportunities.</w:t>
+      </w:r>
+    </w:p>
+    <w:p>
+      <w:pPr>
+        <w:pStyle w:val="ListParagraph"/>
+        <w:numPr>
+          <w:ilvl w:val="2"/>
+          <w:numId w:val="3"/>
+        </w:numPr>
+      </w:pPr>
+      <w:r>
+        <w:t xml:space="preserve">Notion of </w:t>
+      </w:r>
+      <w:r>
+        <w:rPr>
+          <w:i/>
+        </w:rPr>
+        <w:t>intentionality</w:t>
+      </w:r>
+      <w:r>
+        <w:t>.</w:t>
+      </w:r>
+    </w:p>
+    <w:p>
+      <w:pPr>
+        <w:pStyle w:val="ListParagraph"/>
+        <w:numPr>
+          <w:ilvl w:val="3"/>
+          <w:numId w:val="3"/>
+        </w:numPr>
+      </w:pPr>
+      <w:r>
+        <w:t xml:space="preserve">To address a situation one must </w:t>
+      </w:r>
+      <w:proofErr w:type="gramStart"/>
+      <w:r>
+        <w:t>take action</w:t>
+      </w:r>
+      <w:proofErr w:type="gramEnd"/>
+      <w:r>
+        <w:t>.</w:t>
+      </w:r>
+    </w:p>
+    <w:p>
+      <w:pPr>
+        <w:pStyle w:val="ListParagraph"/>
+        <w:numPr>
+          <w:ilvl w:val="1"/>
+          <w:numId w:val="3"/>
+        </w:numPr>
+      </w:pPr>
+      <w:r>
+        <w:t>Field theory of Kurt Lewin.</w:t>
+      </w:r>
+    </w:p>
+    <w:p>
+      <w:pPr>
+        <w:pStyle w:val="ListParagraph"/>
+        <w:numPr>
+          <w:ilvl w:val="2"/>
+          <w:numId w:val="3"/>
+        </w:numPr>
+      </w:pPr>
+      <w:r>
+        <w:t>A field is a complex of forces that are relevant to a situation.</w:t>
+      </w:r>
+    </w:p>
+    <w:p>
+      <w:pPr>
+        <w:pStyle w:val="ListParagraph"/>
+        <w:numPr>
+          <w:ilvl w:val="3"/>
+          <w:numId w:val="3"/>
+        </w:numPr>
+      </w:pPr>
+      <w:r>
+        <w:t>Depends on what is happening.</w:t>
+      </w:r>
+    </w:p>
+    <w:p>
+      <w:pPr>
+        <w:pStyle w:val="ListParagraph"/>
+        <w:numPr>
+          <w:ilvl w:val="2"/>
+          <w:numId w:val="3"/>
+        </w:numPr>
+      </w:pPr>
+      <w:r>
+        <w:t>Energy implies that the field is sufficiently charged with meaning and intention.</w:t>
+      </w:r>
+    </w:p>
+    <w:p>
+      <w:pPr>
+        <w:pStyle w:val="ListParagraph"/>
+        <w:numPr>
+          <w:ilvl w:val="2"/>
+          <w:numId w:val="3"/>
+        </w:numPr>
+      </w:pPr>
+      <w:r>
+        <w:t>Forces may be anticipated but not controllable.</w:t>
+      </w:r>
+    </w:p>
+    <w:p>
+      <w:pPr>
+        <w:pStyle w:val="ListParagraph"/>
+        <w:numPr>
+          <w:ilvl w:val="2"/>
+          <w:numId w:val="3"/>
+        </w:numPr>
+      </w:pPr>
+      <w:r>
+        <w:t>Public energy field is the arena for social discourse.</w:t>
+      </w:r>
+    </w:p>
+    <w:p>
+      <w:pPr>
+        <w:pStyle w:val="ListParagraph"/>
+        <w:numPr>
+          <w:ilvl w:val="3"/>
+          <w:numId w:val="3"/>
+        </w:numPr>
+      </w:pPr>
+      <w:r>
+        <w:t>Where public policy is made.</w:t>
+      </w:r>
+    </w:p>
+    <w:p>
+      <w:pPr>
+        <w:pStyle w:val="ListParagraph"/>
+        <w:numPr>
+          <w:ilvl w:val="3"/>
+          <w:numId w:val="3"/>
+        </w:numPr>
+      </w:pPr>
+      <w:r>
+        <w:t>Key question is whether the public discourse can be made democratic?</w:t>
+      </w:r>
+    </w:p>
+    <w:p>
+      <w:pPr>
+        <w:pStyle w:val="ListParagraph"/>
+        <w:numPr>
+          <w:ilvl w:val="0"/>
+          <w:numId w:val="3"/>
+        </w:numPr>
+      </w:pPr>
+      <w:r>
+        <w:t>Warrants for Discourse</w:t>
+      </w:r>
+    </w:p>
+    <w:p>
+      <w:pPr>
+        <w:pStyle w:val="ListParagraph"/>
+        <w:numPr>
+          <w:ilvl w:val="1"/>
+          <w:numId w:val="3"/>
+        </w:numPr>
+      </w:pPr>
+      <w:r>
+        <w:t>Under the orthodoxy approach, public administrators excluded from the discourse.</w:t>
+      </w:r>
+    </w:p>
+    <w:p>
+      <w:pPr>
+        <w:pStyle w:val="ListParagraph"/>
+        <w:numPr>
+          <w:ilvl w:val="1"/>
+          <w:numId w:val="3"/>
+        </w:numPr>
+      </w:pPr>
+      <w:r>
+        <w:t>Public administrators have a genuine claim in any policy debate and should be able to argue it.</w:t>
+      </w:r>
+    </w:p>
+    <w:p>
+      <w:pPr>
+        <w:pStyle w:val="ListParagraph"/>
+        <w:numPr>
+          <w:ilvl w:val="1"/>
+          <w:numId w:val="3"/>
+        </w:numPr>
+      </w:pPr>
+      <w:r>
+        <w:t>Discourse is inherently political because it leads to action (i.e., public policy).</w:t>
+      </w:r>
+    </w:p>
+    <w:p>
+      <w:pPr>
+        <w:pStyle w:val="ListParagraph"/>
+        <w:numPr>
+          <w:ilvl w:val="1"/>
+          <w:numId w:val="3"/>
+        </w:numPr>
+      </w:pPr>
+      <w:r>
+        <w:t>“[P]</w:t>
+      </w:r>
+      <w:proofErr w:type="spellStart"/>
+      <w:r>
+        <w:t>olicy</w:t>
+      </w:r>
+      <w:proofErr w:type="spellEnd"/>
+      <w:r>
+        <w:t xml:space="preserve"> analysis is the art of strategically crafting persuasive arguments.”</w:t>
+      </w:r>
+    </w:p>
+    <w:p>
+      <w:pPr>
+        <w:pStyle w:val="ListParagraph"/>
+        <w:numPr>
+          <w:ilvl w:val="1"/>
+          <w:numId w:val="3"/>
+        </w:numPr>
+      </w:pPr>
+      <w:r>
+        <w:t>Actors should be removed from the playing field for certain forms of conduct, such as specious claims.</w:t>
+      </w:r>
+    </w:p>
+    <w:p>
+      <w:pPr>
+        <w:pStyle w:val="ListParagraph"/>
+        <w:numPr>
+          <w:ilvl w:val="2"/>
+          <w:numId w:val="3"/>
+        </w:numPr>
+      </w:pPr>
+      <w:r>
+        <w:t>No meaning is a priori true and therefor open to debate.</w:t>
+      </w:r>
+    </w:p>
+    <w:p>
+      <w:pPr>
+        <w:pStyle w:val="ListParagraph"/>
+        <w:numPr>
+          <w:ilvl w:val="3"/>
+          <w:numId w:val="3"/>
+        </w:numPr>
+      </w:pPr>
+      <w:r>
+        <w:t>Can produce inauthentic, specious claims.</w:t>
+      </w:r>
+    </w:p>
+    <w:p>
+      <w:pPr>
+        <w:pStyle w:val="ListParagraph"/>
+        <w:numPr>
+          <w:ilvl w:val="2"/>
+          <w:numId w:val="3"/>
+        </w:numPr>
+      </w:pPr>
+      <w:r>
+        <w:t>How is this accomplished?</w:t>
+      </w:r>
+    </w:p>
+    <w:p>
+      <w:pPr>
+        <w:pStyle w:val="ListParagraph"/>
+        <w:numPr>
+          <w:ilvl w:val="2"/>
+          <w:numId w:val="3"/>
+        </w:numPr>
+      </w:pPr>
+      <w:r>
+        <w:t>Theory of authentic speech offered by Habermas</w:t>
+      </w:r>
+    </w:p>
+    <w:p>
+      <w:pPr>
+        <w:pStyle w:val="ListParagraph"/>
+        <w:numPr>
+          <w:ilvl w:val="3"/>
+          <w:numId w:val="3"/>
+        </w:numPr>
+      </w:pPr>
+      <w:r>
+        <w:lastRenderedPageBreak/>
+        <w:t>Presumptions</w:t>
+      </w:r>
+    </w:p>
+    <w:p>
+      <w:pPr>
+        <w:pStyle w:val="ListParagraph"/>
+        <w:numPr>
+          <w:ilvl w:val="4"/>
+          <w:numId w:val="3"/>
+        </w:numPr>
+      </w:pPr>
+      <w:r>
+        <w:t>Sincerity of the speaker</w:t>
+      </w:r>
+    </w:p>
+    <w:p>
+      <w:pPr>
+        <w:pStyle w:val="ListParagraph"/>
+        <w:numPr>
+          <w:ilvl w:val="4"/>
+          <w:numId w:val="3"/>
+        </w:numPr>
+      </w:pPr>
+      <w:r>
+        <w:t>Clarity of expression</w:t>
+      </w:r>
+    </w:p>
+    <w:p>
+      <w:pPr>
+        <w:pStyle w:val="ListParagraph"/>
+        <w:numPr>
+          <w:ilvl w:val="4"/>
+          <w:numId w:val="3"/>
+        </w:numPr>
+      </w:pPr>
+      <w:r>
+        <w:t>Accuracy of claim</w:t>
+      </w:r>
+    </w:p>
+    <w:p>
+      <w:pPr>
+        <w:pStyle w:val="ListParagraph"/>
+        <w:numPr>
+          <w:ilvl w:val="4"/>
+          <w:numId w:val="3"/>
+        </w:numPr>
+      </w:pPr>
+      <w:r>
+        <w:t>Relevance to the context of discussion</w:t>
+      </w:r>
+    </w:p>
+    <w:p>
+      <w:pPr>
+        <w:pStyle w:val="ListParagraph"/>
+        <w:numPr>
+          <w:ilvl w:val="2"/>
+          <w:numId w:val="3"/>
+        </w:numPr>
+      </w:pPr>
+      <w:r>
+        <w:t>Notion of agnostic tension offer by Hannah Arendt</w:t>
+      </w:r>
+    </w:p>
+    <w:p>
+      <w:pPr>
+        <w:pStyle w:val="ListParagraph"/>
+        <w:numPr>
+          <w:ilvl w:val="3"/>
+          <w:numId w:val="3"/>
+        </w:numPr>
+      </w:pPr>
+      <w:r>
+        <w:t>Disciplined struggle about meaning.</w:t>
+      </w:r>
+    </w:p>
+    <w:p>
+      <w:pPr>
+        <w:pStyle w:val="ListParagraph"/>
+        <w:numPr>
+          <w:ilvl w:val="1"/>
+          <w:numId w:val="3"/>
+        </w:numPr>
+      </w:pPr>
+      <w:r>
+        <w:t>Warrants for discourse</w:t>
+      </w:r>
+    </w:p>
+    <w:p>
+      <w:pPr>
+        <w:pStyle w:val="ListParagraph"/>
+        <w:numPr>
+          <w:ilvl w:val="2"/>
+          <w:numId w:val="3"/>
+        </w:numPr>
+      </w:pPr>
+      <w:r>
+        <w:t>Sincerity</w:t>
+      </w:r>
+    </w:p>
+    <w:p>
+      <w:pPr>
+        <w:pStyle w:val="ListParagraph"/>
+        <w:numPr>
+          <w:ilvl w:val="3"/>
+          <w:numId w:val="3"/>
+        </w:numPr>
+      </w:pPr>
+      <w:r>
+        <w:t>Arguments offered are sincere.</w:t>
+      </w:r>
+    </w:p>
+    <w:p>
+      <w:pPr>
+        <w:pStyle w:val="ListParagraph"/>
+        <w:numPr>
+          <w:ilvl w:val="2"/>
+          <w:numId w:val="3"/>
+        </w:numPr>
+      </w:pPr>
+      <w:r>
+        <w:t>Situation-regarding intentionality</w:t>
+      </w:r>
+    </w:p>
+    <w:p>
+      <w:pPr>
+        <w:pStyle w:val="ListParagraph"/>
+        <w:numPr>
+          <w:ilvl w:val="3"/>
+          <w:numId w:val="3"/>
+        </w:numPr>
+      </w:pPr>
+      <w:r>
+        <w:t>Discourse will have purpose.</w:t>
+      </w:r>
+    </w:p>
+    <w:p>
+      <w:pPr>
+        <w:pStyle w:val="ListParagraph"/>
+        <w:numPr>
+          <w:ilvl w:val="2"/>
+          <w:numId w:val="3"/>
+        </w:numPr>
+      </w:pPr>
+      <w:r>
+        <w:t>Willing attention</w:t>
+      </w:r>
+    </w:p>
+    <w:p>
+      <w:pPr>
+        <w:pStyle w:val="ListParagraph"/>
+        <w:numPr>
+          <w:ilvl w:val="3"/>
+          <w:numId w:val="3"/>
+        </w:numPr>
+      </w:pPr>
+      <w:r>
+        <w:t>Participants in discourse are not coerced or apathetic.</w:t>
+      </w:r>
+    </w:p>
+    <w:p>
+      <w:pPr>
+        <w:pStyle w:val="ListParagraph"/>
+        <w:numPr>
+          <w:ilvl w:val="2"/>
+          <w:numId w:val="3"/>
+        </w:numPr>
+      </w:pPr>
+      <w:r>
+        <w:t>Substantive contribution</w:t>
+      </w:r>
+    </w:p>
+    <w:p>
+      <w:pPr>
+        <w:pStyle w:val="ListParagraph"/>
+        <w:numPr>
+          <w:ilvl w:val="3"/>
+          <w:numId w:val="3"/>
+        </w:numPr>
+      </w:pPr>
+      <w:r>
+        <w:t>Eliminates free riders and fools</w:t>
+      </w:r>
+    </w:p>
+    <w:p>
+      <w:pPr>
+        <w:pStyle w:val="ListParagraph"/>
+        <w:numPr>
+          <w:ilvl w:val="1"/>
+          <w:numId w:val="3"/>
+        </w:numPr>
+      </w:pPr>
+      <w:r>
+        <w:t>The is the presumptive right to participate in the discourse for everyone.</w:t>
+      </w:r>
+    </w:p>
+    <w:p>
+      <w:pPr>
+        <w:pStyle w:val="ListParagraph"/>
+        <w:numPr>
+          <w:ilvl w:val="2"/>
+          <w:numId w:val="3"/>
+        </w:numPr>
+      </w:pPr>
+      <w:r>
+        <w:t>Lost if they violate the rules of structuration.</w:t>
+      </w:r>
+    </w:p>
+    <w:p>
+      <w:pPr>
+        <w:pStyle w:val="ListParagraph"/>
+        <w:numPr>
+          <w:ilvl w:val="0"/>
+          <w:numId w:val="3"/>
+        </w:numPr>
+      </w:pPr>
+      <w:r>
+        <w:t>Nascent Forms of Discourse</w:t>
+      </w:r>
+    </w:p>
+    <w:p>
+      <w:pPr>
+        <w:pStyle w:val="ListParagraph"/>
+        <w:numPr>
+          <w:ilvl w:val="1"/>
+          <w:numId w:val="3"/>
+        </w:numPr>
+      </w:pPr>
+      <w:r>
+        <w:t>Examined case materials.</w:t>
+      </w:r>
+    </w:p>
+    <w:p>
+      <w:pPr>
+        <w:pStyle w:val="ListParagraph"/>
+        <w:numPr>
+          <w:ilvl w:val="1"/>
+          <w:numId w:val="3"/>
+        </w:numPr>
+      </w:pPr>
+      <w:r>
+        <w:t>Offers a typology for discourse.</w:t>
+      </w:r>
+    </w:p>
+    <w:p>
+      <w:pPr>
+        <w:pStyle w:val="ListParagraph"/>
+        <w:numPr>
+          <w:ilvl w:val="2"/>
+          <w:numId w:val="3"/>
+        </w:numPr>
+      </w:pPr>
+      <w:r>
+        <w:t>To assess claims that a method or example is democratic.</w:t>
+      </w:r>
+    </w:p>
+    <w:p>
+      <w:pPr>
+        <w:pStyle w:val="ListParagraph"/>
+        <w:numPr>
+          <w:ilvl w:val="2"/>
+          <w:numId w:val="3"/>
+        </w:numPr>
+      </w:pPr>
+      <w:r>
+        <w:t>Typology</w:t>
+      </w:r>
+    </w:p>
+    <w:p>
+      <w:pPr>
+        <w:pStyle w:val="ListParagraph"/>
+        <w:numPr>
+          <w:ilvl w:val="3"/>
+          <w:numId w:val="3"/>
+        </w:numPr>
+      </w:pPr>
+      <w:r>
+        <w:t xml:space="preserve">Elite-dominated </w:t>
+      </w:r>
+      <w:proofErr w:type="spellStart"/>
+      <w:r>
+        <w:t>monologic</w:t>
+      </w:r>
+      <w:proofErr w:type="spellEnd"/>
+      <w:r>
+        <w:t xml:space="preserve"> manipulation (i.e., few-talk).</w:t>
+      </w:r>
+    </w:p>
+    <w:p>
+      <w:pPr>
+        <w:pStyle w:val="ListParagraph"/>
+        <w:numPr>
+          <w:ilvl w:val="3"/>
+          <w:numId w:val="3"/>
+        </w:numPr>
+      </w:pPr>
+      <w:r>
+        <w:t>Anarchistic expression (i.e., many-talk).</w:t>
+      </w:r>
+    </w:p>
+    <w:p>
+      <w:pPr>
+        <w:pStyle w:val="ListParagraph"/>
+        <w:numPr>
+          <w:ilvl w:val="3"/>
+          <w:numId w:val="3"/>
+        </w:numPr>
+      </w:pPr>
+      <w:r>
+        <w:t>Some-talk (e.g., policy networks)</w:t>
+      </w:r>
+    </w:p>
+    <w:p>
+      <w:pPr>
+        <w:pStyle w:val="ListParagraph"/>
+        <w:numPr>
+          <w:ilvl w:val="1"/>
+          <w:numId w:val="3"/>
+        </w:numPr>
+      </w:pPr>
+      <w:r>
+        <w:t>Discourse model provides a framework for judging the authenticity of the policy conversation.</w:t>
+      </w:r>
+    </w:p>
+    <w:p>
+      <w:pPr>
+        <w:pStyle w:val="ListParagraph"/>
+        <w:numPr>
+          <w:ilvl w:val="2"/>
+          <w:numId w:val="3"/>
+        </w:numPr>
+      </w:pPr>
+      <w:r>
+        <w:t>Encourage authentic-leaning discourse.</w:t>
+      </w:r>
+    </w:p>
+    <w:p>
+      <w:pPr>
+        <w:pStyle w:val="ListParagraph"/>
+        <w:numPr>
+          <w:ilvl w:val="2"/>
+          <w:numId w:val="3"/>
+        </w:numPr>
+      </w:pPr>
+      <w:r>
+        <w:t>Expose inauthentic discourse.</w:t>
+      </w:r>
+    </w:p>
+    <w:p>
+      <w:pPr>
+        <w:pStyle w:val="ListParagraph"/>
+        <w:numPr>
+          <w:ilvl w:val="2"/>
+          <w:numId w:val="3"/>
+        </w:numPr>
+      </w:pPr>
+      <w:r>
+        <w:t>QUESTION: How?</w:t>
+      </w:r>
+    </w:p>
+    <w:p>
+      <w:pPr>
+        <w:pStyle w:val="ListParagraph"/>
+        <w:numPr>
+          <w:ilvl w:val="1"/>
+          <w:numId w:val="3"/>
+        </w:numPr>
+      </w:pPr>
+      <w:r>
+        <w:t>Communitarianism is a “strong” form of democracy.</w:t>
+      </w:r>
+    </w:p>
+    <w:p>
+      <w:pPr>
+        <w:pStyle w:val="ListParagraph"/>
+        <w:numPr>
+          <w:ilvl w:val="1"/>
+          <w:numId w:val="3"/>
+        </w:numPr>
+      </w:pPr>
+      <w:r>
+        <w:t>Discourse theory is a “weak” form of democracy.</w:t>
+      </w:r>
+    </w:p>
+    <w:p/>
     <w:sectPr>
       <w:headerReference w:type="default" r:id="rId7"/>
       <w:pgSz w:w="12240" w:h="15840"/>
@@ -1307,7 +2922,7 @@
         <w:rFonts w:ascii="Symbol" w:hAnsi="Symbol" w:hint="default"/>
       </w:rPr>
     </w:lvl>
-    <w:lvl w:ilvl="1" w:tplc="04090003" w:tentative="1">
+    <w:lvl w:ilvl="1" w:tplc="04090003">
       <w:start w:val="1"/>
       <w:numFmt w:val="bullet"/>
       <w:lvlText w:val="o"/>
@@ -1319,7 +2934,7 @@
         <w:rFonts w:ascii="Courier New" w:hAnsi="Courier New" w:cs="Courier New" w:hint="default"/>
       </w:rPr>
     </w:lvl>
-    <w:lvl w:ilvl="2" w:tplc="04090005" w:tentative="1">
+    <w:lvl w:ilvl="2" w:tplc="04090005">
       <w:start w:val="1"/>
       <w:numFmt w:val="bullet"/>
       <w:lvlText w:val=""/>
@@ -1331,7 +2946,7 @@
         <w:rFonts w:ascii="Wingdings" w:hAnsi="Wingdings" w:hint="default"/>
       </w:rPr>
     </w:lvl>
-    <w:lvl w:ilvl="3" w:tplc="04090001" w:tentative="1">
+    <w:lvl w:ilvl="3" w:tplc="04090001">
       <w:start w:val="1"/>
       <w:numFmt w:val="bullet"/>
       <w:lvlText w:val=""/>
@@ -1343,7 +2958,7 @@
         <w:rFonts w:ascii="Symbol" w:hAnsi="Symbol" w:hint="default"/>
       </w:rPr>
     </w:lvl>
-    <w:lvl w:ilvl="4" w:tplc="04090003" w:tentative="1">
+    <w:lvl w:ilvl="4" w:tplc="04090003">
       <w:start w:val="1"/>
       <w:numFmt w:val="bullet"/>
       <w:lvlText w:val="o"/>

</xml_diff>

<commit_message>
Began notes on Miller & Fox (2019) chapter 2
</commit_message>
<xml_diff>
--- a/Notes/POLS6320_2020_Spring_Notes_MillerFox_2019_Postmodern-public-administration.docx
+++ b/Notes/POLS6320_2020_Spring_Notes_MillerFox_2019_Postmodern-public-administration.docx
@@ -686,9 +686,7 @@
         </w:rPr>
       </w:pPr>
       <w:bookmarkStart w:id="2" w:name="Chapter01"/>
-      <w:bookmarkStart w:id="3" w:name="_GoBack"/>
       <w:bookmarkEnd w:id="2"/>
-      <w:bookmarkEnd w:id="3"/>
       <w:r>
         <w:rPr>
           <w:b/>
@@ -2614,7 +2612,237 @@
         <w:t>Discourse theory is a “weak” form of democracy.</w:t>
       </w:r>
     </w:p>
+    <w:p>
+      <w:r>
+        <w:br w:type="page"/>
+      </w:r>
+    </w:p>
+    <w:p>
+      <w:r>
+        <w:lastRenderedPageBreak/>
+        <w:t>Chapter 2 – Orthodoxy and Its Alternatives</w:t>
+      </w:r>
+    </w:p>
     <w:p/>
+    <w:p>
+      <w:r>
+        <w:t>Introduction</w:t>
+      </w:r>
+    </w:p>
+    <w:p>
+      <w:pPr>
+        <w:pStyle w:val="ListParagraph"/>
+        <w:numPr>
+          <w:ilvl w:val="0"/>
+          <w:numId w:val="4"/>
+        </w:numPr>
+      </w:pPr>
+      <w:r>
+        <w:t>There are two primary alternatives to the orthodoxy approach to public administration.</w:t>
+      </w:r>
+    </w:p>
+    <w:p>
+      <w:pPr>
+        <w:pStyle w:val="ListParagraph"/>
+        <w:numPr>
+          <w:ilvl w:val="1"/>
+          <w:numId w:val="4"/>
+        </w:numPr>
+      </w:pPr>
+      <w:r>
+        <w:t>Neo-institutionalism (i.e., constitutionalism)</w:t>
+      </w:r>
+    </w:p>
+    <w:p>
+      <w:pPr>
+        <w:pStyle w:val="ListParagraph"/>
+        <w:numPr>
+          <w:ilvl w:val="1"/>
+          <w:numId w:val="4"/>
+        </w:numPr>
+      </w:pPr>
+      <w:r>
+        <w:t>Communitarianism (i.e., civism)</w:t>
+      </w:r>
+    </w:p>
+    <w:p>
+      <w:pPr>
+        <w:pStyle w:val="ListParagraph"/>
+        <w:numPr>
+          <w:ilvl w:val="0"/>
+          <w:numId w:val="4"/>
+        </w:numPr>
+      </w:pPr>
+      <w:r>
+        <w:t>Discourse theory is a third alternative to the orthodoxy approach.</w:t>
+      </w:r>
+    </w:p>
+    <w:p>
+      <w:pPr>
+        <w:pStyle w:val="ListParagraph"/>
+        <w:numPr>
+          <w:ilvl w:val="0"/>
+          <w:numId w:val="4"/>
+        </w:numPr>
+      </w:pPr>
+      <w:r>
+        <w:t xml:space="preserve">All </w:t>
+      </w:r>
+      <w:r>
+        <w:t xml:space="preserve">three models are </w:t>
+      </w:r>
+      <w:proofErr w:type="spellStart"/>
+      <w:r>
+        <w:t>discretionist</w:t>
+      </w:r>
+      <w:proofErr w:type="spellEnd"/>
+      <w:r>
+        <w:t xml:space="preserve"> approaches</w:t>
+      </w:r>
+      <w:r>
+        <w:t>.</w:t>
+      </w:r>
+    </w:p>
+    <w:p>
+      <w:pPr>
+        <w:pStyle w:val="ListParagraph"/>
+        <w:numPr>
+          <w:ilvl w:val="1"/>
+          <w:numId w:val="4"/>
+        </w:numPr>
+      </w:pPr>
+      <w:r>
+        <w:t>They reject the politics-administration dichotomy.</w:t>
+      </w:r>
+    </w:p>
+    <w:p>
+      <w:pPr>
+        <w:pStyle w:val="ListParagraph"/>
+        <w:numPr>
+          <w:ilvl w:val="1"/>
+          <w:numId w:val="4"/>
+        </w:numPr>
+      </w:pPr>
+      <w:r>
+        <w:t>They support proactive public administrators asserting discretion on behalf of the public interest.</w:t>
+      </w:r>
+    </w:p>
+    <w:p>
+      <w:pPr>
+        <w:pStyle w:val="ListParagraph"/>
+        <w:numPr>
+          <w:ilvl w:val="1"/>
+          <w:numId w:val="4"/>
+        </w:numPr>
+      </w:pPr>
+      <w:r>
+        <w:t>But a</w:t>
+      </w:r>
+      <w:r>
+        <w:t>dministrative discretion is based on unreasonable expectations about representative democracy.</w:t>
+      </w:r>
+    </w:p>
+    <w:p>
+      <w:pPr>
+        <w:pStyle w:val="ListParagraph"/>
+        <w:numPr>
+          <w:ilvl w:val="0"/>
+          <w:numId w:val="4"/>
+        </w:numPr>
+      </w:pPr>
+      <w:r>
+        <w:t>The current model of public administration in the United States is the representative democratic accountability feedback loop.</w:t>
+      </w:r>
+    </w:p>
+    <w:p>
+      <w:pPr>
+        <w:pStyle w:val="ListParagraph"/>
+        <w:numPr>
+          <w:ilvl w:val="1"/>
+          <w:numId w:val="4"/>
+        </w:numPr>
+      </w:pPr>
+      <w:r>
+        <w:t>Relies on rules.</w:t>
+      </w:r>
+    </w:p>
+    <w:p>
+      <w:pPr>
+        <w:pStyle w:val="ListParagraph"/>
+        <w:numPr>
+          <w:ilvl w:val="1"/>
+          <w:numId w:val="4"/>
+        </w:numPr>
+      </w:pPr>
+      <w:r>
+        <w:t>The efficacy of the model is assumed.</w:t>
+      </w:r>
+    </w:p>
+    <w:p>
+      <w:pPr>
+        <w:pStyle w:val="ListParagraph"/>
+        <w:numPr>
+          <w:ilvl w:val="0"/>
+          <w:numId w:val="4"/>
+        </w:numPr>
+      </w:pPr>
+      <w:r>
+        <w:t>The constitutionalist approach is to turn to the Constitution for legitimacy and guidance if the feedback loop fails to provide sensible information about popular will.</w:t>
+      </w:r>
+    </w:p>
+    <w:p>
+      <w:pPr>
+        <w:pStyle w:val="ListParagraph"/>
+        <w:numPr>
+          <w:ilvl w:val="0"/>
+          <w:numId w:val="4"/>
+        </w:numPr>
+      </w:pPr>
+      <w:r>
+        <w:t>The communitarian approach is to replace the feedback loop with direct interaction between administration and the public.</w:t>
+      </w:r>
+    </w:p>
+    <w:p>
+      <w:pPr>
+        <w:pStyle w:val="ListParagraph"/>
+        <w:numPr>
+          <w:ilvl w:val="1"/>
+          <w:numId w:val="4"/>
+        </w:numPr>
+      </w:pPr>
+      <w:r>
+        <w:t>Regards all issues as public policy issues, which is not practical.</w:t>
+      </w:r>
+    </w:p>
+    <w:p/>
+    <w:p>
+      <w:r>
+        <w:t>The Loop Model of Democracy</w:t>
+      </w:r>
+    </w:p>
+    <w:p>
+      <w:pPr>
+        <w:pStyle w:val="ListParagraph"/>
+        <w:numPr>
+          <w:ilvl w:val="0"/>
+          <w:numId w:val="4"/>
+        </w:numPr>
+      </w:pPr>
+      <w:r>
+        <w:t>Introduction</w:t>
+      </w:r>
+    </w:p>
+    <w:p>
+      <w:pPr>
+        <w:pStyle w:val="ListParagraph"/>
+        <w:numPr>
+          <w:ilvl w:val="1"/>
+          <w:numId w:val="4"/>
+        </w:numPr>
+      </w:pPr>
+      <w:bookmarkStart w:id="3" w:name="_GoBack"/>
+      <w:bookmarkEnd w:id="3"/>
+    </w:p>
     <w:sectPr>
       <w:headerReference w:type="default" r:id="rId7"/>
       <w:pgSz w:w="12240" w:h="15840"/>
@@ -2907,6 +3135,119 @@
     </w:lvl>
   </w:abstractNum>
   <w:abstractNum w:abstractNumId="2" w15:restartNumberingAfterBreak="0">
+    <w:nsid w:val="478A2E0E"/>
+    <w:multiLevelType w:val="hybridMultilevel"/>
+    <w:tmpl w:val="04C42D22"/>
+    <w:lvl w:ilvl="0" w:tplc="04090001">
+      <w:start w:val="1"/>
+      <w:numFmt w:val="bullet"/>
+      <w:lvlText w:val=""/>
+      <w:lvlJc w:val="left"/>
+      <w:pPr>
+        <w:ind w:left="720" w:hanging="360"/>
+      </w:pPr>
+      <w:rPr>
+        <w:rFonts w:ascii="Symbol" w:hAnsi="Symbol" w:hint="default"/>
+      </w:rPr>
+    </w:lvl>
+    <w:lvl w:ilvl="1" w:tplc="04090003">
+      <w:start w:val="1"/>
+      <w:numFmt w:val="bullet"/>
+      <w:lvlText w:val="o"/>
+      <w:lvlJc w:val="left"/>
+      <w:pPr>
+        <w:ind w:left="1440" w:hanging="360"/>
+      </w:pPr>
+      <w:rPr>
+        <w:rFonts w:ascii="Courier New" w:hAnsi="Courier New" w:cs="Courier New" w:hint="default"/>
+      </w:rPr>
+    </w:lvl>
+    <w:lvl w:ilvl="2" w:tplc="04090005" w:tentative="1">
+      <w:start w:val="1"/>
+      <w:numFmt w:val="bullet"/>
+      <w:lvlText w:val=""/>
+      <w:lvlJc w:val="left"/>
+      <w:pPr>
+        <w:ind w:left="2160" w:hanging="360"/>
+      </w:pPr>
+      <w:rPr>
+        <w:rFonts w:ascii="Wingdings" w:hAnsi="Wingdings" w:hint="default"/>
+      </w:rPr>
+    </w:lvl>
+    <w:lvl w:ilvl="3" w:tplc="04090001" w:tentative="1">
+      <w:start w:val="1"/>
+      <w:numFmt w:val="bullet"/>
+      <w:lvlText w:val=""/>
+      <w:lvlJc w:val="left"/>
+      <w:pPr>
+        <w:ind w:left="2880" w:hanging="360"/>
+      </w:pPr>
+      <w:rPr>
+        <w:rFonts w:ascii="Symbol" w:hAnsi="Symbol" w:hint="default"/>
+      </w:rPr>
+    </w:lvl>
+    <w:lvl w:ilvl="4" w:tplc="04090003" w:tentative="1">
+      <w:start w:val="1"/>
+      <w:numFmt w:val="bullet"/>
+      <w:lvlText w:val="o"/>
+      <w:lvlJc w:val="left"/>
+      <w:pPr>
+        <w:ind w:left="3600" w:hanging="360"/>
+      </w:pPr>
+      <w:rPr>
+        <w:rFonts w:ascii="Courier New" w:hAnsi="Courier New" w:cs="Courier New" w:hint="default"/>
+      </w:rPr>
+    </w:lvl>
+    <w:lvl w:ilvl="5" w:tplc="04090005" w:tentative="1">
+      <w:start w:val="1"/>
+      <w:numFmt w:val="bullet"/>
+      <w:lvlText w:val=""/>
+      <w:lvlJc w:val="left"/>
+      <w:pPr>
+        <w:ind w:left="4320" w:hanging="360"/>
+      </w:pPr>
+      <w:rPr>
+        <w:rFonts w:ascii="Wingdings" w:hAnsi="Wingdings" w:hint="default"/>
+      </w:rPr>
+    </w:lvl>
+    <w:lvl w:ilvl="6" w:tplc="04090001" w:tentative="1">
+      <w:start w:val="1"/>
+      <w:numFmt w:val="bullet"/>
+      <w:lvlText w:val=""/>
+      <w:lvlJc w:val="left"/>
+      <w:pPr>
+        <w:ind w:left="5040" w:hanging="360"/>
+      </w:pPr>
+      <w:rPr>
+        <w:rFonts w:ascii="Symbol" w:hAnsi="Symbol" w:hint="default"/>
+      </w:rPr>
+    </w:lvl>
+    <w:lvl w:ilvl="7" w:tplc="04090003" w:tentative="1">
+      <w:start w:val="1"/>
+      <w:numFmt w:val="bullet"/>
+      <w:lvlText w:val="o"/>
+      <w:lvlJc w:val="left"/>
+      <w:pPr>
+        <w:ind w:left="5760" w:hanging="360"/>
+      </w:pPr>
+      <w:rPr>
+        <w:rFonts w:ascii="Courier New" w:hAnsi="Courier New" w:cs="Courier New" w:hint="default"/>
+      </w:rPr>
+    </w:lvl>
+    <w:lvl w:ilvl="8" w:tplc="04090005" w:tentative="1">
+      <w:start w:val="1"/>
+      <w:numFmt w:val="bullet"/>
+      <w:lvlText w:val=""/>
+      <w:lvlJc w:val="left"/>
+      <w:pPr>
+        <w:ind w:left="6480" w:hanging="360"/>
+      </w:pPr>
+      <w:rPr>
+        <w:rFonts w:ascii="Wingdings" w:hAnsi="Wingdings" w:hint="default"/>
+      </w:rPr>
+    </w:lvl>
+  </w:abstractNum>
+  <w:abstractNum w:abstractNumId="3" w15:restartNumberingAfterBreak="0">
     <w:nsid w:val="4C1210D8"/>
     <w:multiLevelType w:val="hybridMultilevel"/>
     <w:tmpl w:val="B380AD3E"/>
@@ -3026,6 +3367,9 @@
     <w:abstractNumId w:val="0"/>
   </w:num>
   <w:num w:numId="3">
+    <w:abstractNumId w:val="3"/>
+  </w:num>
+  <w:num w:numId="4">
     <w:abstractNumId w:val="2"/>
   </w:num>
 </w:numbering>

</xml_diff>

<commit_message>
Completed notes on Miller & Fox (2019) chapter 2
</commit_message>
<xml_diff>
--- a/Notes/POLS6320_2020_Spring_Notes_MillerFox_2019_Postmodern-public-administration.docx
+++ b/Notes/POLS6320_2020_Spring_Notes_MillerFox_2019_Postmodern-public-administration.docx
@@ -2618,6 +2618,8 @@
       </w:r>
     </w:p>
     <w:p>
+      <w:bookmarkStart w:id="3" w:name="Chapter02"/>
+      <w:bookmarkEnd w:id="3"/>
       <w:r>
         <w:lastRenderedPageBreak/>
         <w:t>Chapter 2 – Orthodoxy and Its Alternatives</w:t>
@@ -2829,6 +2831,675 @@
         </w:numPr>
       </w:pPr>
       <w:r>
+        <w:t>The Process in Theory</w:t>
+      </w:r>
+    </w:p>
+    <w:p>
+      <w:pPr>
+        <w:pStyle w:val="ListParagraph"/>
+        <w:numPr>
+          <w:ilvl w:val="1"/>
+          <w:numId w:val="4"/>
+        </w:numPr>
+      </w:pPr>
+      <w:r>
+        <w:t>People know what they want and need.</w:t>
+      </w:r>
+    </w:p>
+    <w:p>
+      <w:pPr>
+        <w:pStyle w:val="ListParagraph"/>
+        <w:numPr>
+          <w:ilvl w:val="1"/>
+          <w:numId w:val="4"/>
+        </w:numPr>
+      </w:pPr>
+      <w:r>
+        <w:t>Candidates compete for office by offering alternative packages of wants and needs to be delivered through public policy.</w:t>
+      </w:r>
+    </w:p>
+    <w:p>
+      <w:pPr>
+        <w:pStyle w:val="ListParagraph"/>
+        <w:numPr>
+          <w:ilvl w:val="1"/>
+          <w:numId w:val="4"/>
+        </w:numPr>
+      </w:pPr>
+      <w:r>
+        <w:t>People select the package of wants and needs that best reflects their preferences and vote for the candidate that offers it.</w:t>
+      </w:r>
+    </w:p>
+    <w:p>
+      <w:pPr>
+        <w:pStyle w:val="ListParagraph"/>
+        <w:numPr>
+          <w:ilvl w:val="1"/>
+          <w:numId w:val="4"/>
+        </w:numPr>
+      </w:pPr>
+      <w:r>
+        <w:t>Coalitions of elected officials enact public policy that reflects the preferences of the people.</w:t>
+      </w:r>
+    </w:p>
+    <w:p>
+      <w:pPr>
+        <w:pStyle w:val="ListParagraph"/>
+        <w:numPr>
+          <w:ilvl w:val="1"/>
+          <w:numId w:val="4"/>
+        </w:numPr>
+      </w:pPr>
+      <w:r>
+        <w:t>Neutral public administrators implement the public policy established by the elected officials.</w:t>
+      </w:r>
+    </w:p>
+    <w:p>
+      <w:pPr>
+        <w:pStyle w:val="ListParagraph"/>
+        <w:numPr>
+          <w:ilvl w:val="1"/>
+          <w:numId w:val="4"/>
+        </w:numPr>
+      </w:pPr>
+      <w:r>
+        <w:t>People pay attention to what the elect officials do and judge whether the results of the actions of the elected officials deliver their preferences.</w:t>
+      </w:r>
+    </w:p>
+    <w:p>
+      <w:pPr>
+        <w:pStyle w:val="ListParagraph"/>
+        <w:numPr>
+          <w:ilvl w:val="1"/>
+          <w:numId w:val="4"/>
+        </w:numPr>
+      </w:pPr>
+      <w:r>
+        <w:t>If satisfied with the results, people reward the officials with re-election and if dissatisfied with the result, people elect different officials.</w:t>
+      </w:r>
+    </w:p>
+    <w:p>
+      <w:pPr>
+        <w:pStyle w:val="ListParagraph"/>
+        <w:numPr>
+          <w:ilvl w:val="0"/>
+          <w:numId w:val="4"/>
+        </w:numPr>
+      </w:pPr>
+      <w:r>
+        <w:t>Evidence That the Loop is Mythical</w:t>
+      </w:r>
+    </w:p>
+    <w:p>
+      <w:pPr>
+        <w:pStyle w:val="ListParagraph"/>
+        <w:numPr>
+          <w:ilvl w:val="1"/>
+          <w:numId w:val="4"/>
+        </w:numPr>
+      </w:pPr>
+      <w:r>
+        <w:t>The wants and needs of the people can be manipulated.</w:t>
+      </w:r>
+    </w:p>
+    <w:p>
+      <w:pPr>
+        <w:pStyle w:val="ListParagraph"/>
+        <w:numPr>
+          <w:ilvl w:val="1"/>
+          <w:numId w:val="4"/>
+        </w:numPr>
+      </w:pPr>
+      <w:r>
+        <w:t xml:space="preserve">Candidates for elected official generally do NOT compete purely </w:t>
+      </w:r>
+      <w:r>
+        <w:t>based on</w:t>
+      </w:r>
+      <w:r>
+        <w:t xml:space="preserve"> policy alternatives.</w:t>
+      </w:r>
+    </w:p>
+    <w:p>
+      <w:pPr>
+        <w:pStyle w:val="ListParagraph"/>
+        <w:numPr>
+          <w:ilvl w:val="1"/>
+          <w:numId w:val="4"/>
+        </w:numPr>
+      </w:pPr>
+      <w:r>
+        <w:t>People do not vote for candidates based on specific public policies and many people do not vote at all.</w:t>
+      </w:r>
+    </w:p>
+    <w:p>
+      <w:pPr>
+        <w:pStyle w:val="ListParagraph"/>
+        <w:numPr>
+          <w:ilvl w:val="1"/>
+          <w:numId w:val="4"/>
+        </w:numPr>
+      </w:pPr>
+      <w:r>
+        <w:t>It’s unlikely that a given candidate will represent a given constituent’s preferences across all issues.</w:t>
+      </w:r>
+    </w:p>
+    <w:p>
+      <w:pPr>
+        <w:pStyle w:val="ListParagraph"/>
+        <w:numPr>
+          <w:ilvl w:val="1"/>
+          <w:numId w:val="4"/>
+        </w:numPr>
+      </w:pPr>
+      <w:r>
+        <w:lastRenderedPageBreak/>
+        <w:t>Lobbyists and special interest groups are more likely to influence an elected official that the public at large.</w:t>
+      </w:r>
+    </w:p>
+    <w:p>
+      <w:pPr>
+        <w:pStyle w:val="ListParagraph"/>
+        <w:numPr>
+          <w:ilvl w:val="1"/>
+          <w:numId w:val="4"/>
+        </w:numPr>
+      </w:pPr>
+      <w:r>
+        <w:t>Coalitions of elected officials are not strongly bound and produce incoherent public policy.</w:t>
+      </w:r>
+    </w:p>
+    <w:p>
+      <w:pPr>
+        <w:pStyle w:val="ListParagraph"/>
+        <w:numPr>
+          <w:ilvl w:val="1"/>
+          <w:numId w:val="4"/>
+        </w:numPr>
+      </w:pPr>
+      <w:r>
+        <w:t>People do not pay much attention to the actions of elected officials.</w:t>
+      </w:r>
+    </w:p>
+    <w:p>
+      <w:pPr>
+        <w:pStyle w:val="ListParagraph"/>
+        <w:numPr>
+          <w:ilvl w:val="1"/>
+          <w:numId w:val="4"/>
+        </w:numPr>
+      </w:pPr>
+      <w:r>
+        <w:t>People generally re-elect the incumbent despite expressing dissatisfaction with the performance of Congress.</w:t>
+      </w:r>
+    </w:p>
+    <w:p>
+      <w:pPr>
+        <w:pStyle w:val="ListParagraph"/>
+        <w:numPr>
+          <w:ilvl w:val="0"/>
+          <w:numId w:val="4"/>
+        </w:numPr>
+      </w:pPr>
+      <w:r>
+        <w:t>Implications</w:t>
+      </w:r>
+    </w:p>
+    <w:p>
+      <w:pPr>
+        <w:pStyle w:val="ListParagraph"/>
+        <w:numPr>
+          <w:ilvl w:val="1"/>
+          <w:numId w:val="4"/>
+        </w:numPr>
+      </w:pPr>
+      <w:r>
+        <w:t>Policy is driven from either end of the politics-administration dichotomy.</w:t>
+      </w:r>
+    </w:p>
+    <w:p>
+      <w:pPr>
+        <w:pStyle w:val="ListParagraph"/>
+        <w:numPr>
+          <w:ilvl w:val="1"/>
+          <w:numId w:val="4"/>
+        </w:numPr>
+      </w:pPr>
+      <w:r>
+        <w:t>The command-and-control hierarchical structure loses its legitimacy.</w:t>
+      </w:r>
+    </w:p>
+    <w:p>
+      <w:pPr>
+        <w:pStyle w:val="ListParagraph"/>
+        <w:numPr>
+          <w:ilvl w:val="0"/>
+          <w:numId w:val="4"/>
+        </w:numPr>
+      </w:pPr>
+      <w:r>
+        <w:t>The Folly</w:t>
+      </w:r>
+      <w:r>
+        <w:t xml:space="preserve"> of Binding Behavior by Writing Rules</w:t>
+      </w:r>
+    </w:p>
+    <w:p>
+      <w:pPr>
+        <w:pStyle w:val="ListParagraph"/>
+        <w:numPr>
+          <w:ilvl w:val="1"/>
+          <w:numId w:val="4"/>
+        </w:numPr>
+      </w:pPr>
+      <w:r>
+        <w:t xml:space="preserve">Arguments for why the Loop </w:t>
+      </w:r>
+      <w:r>
+        <w:t>cannot work.</w:t>
+      </w:r>
+    </w:p>
+    <w:p>
+      <w:pPr>
+        <w:pStyle w:val="ListParagraph"/>
+        <w:numPr>
+          <w:ilvl w:val="2"/>
+          <w:numId w:val="4"/>
+        </w:numPr>
+      </w:pPr>
+      <w:r>
+        <w:t>Rules beget more rules.</w:t>
+      </w:r>
+    </w:p>
+    <w:p>
+      <w:pPr>
+        <w:pStyle w:val="ListParagraph"/>
+        <w:numPr>
+          <w:ilvl w:val="2"/>
+          <w:numId w:val="4"/>
+        </w:numPr>
+      </w:pPr>
+      <w:r>
+        <w:t>Language is vague and imprecise.</w:t>
+      </w:r>
+    </w:p>
+    <w:p>
+      <w:pPr>
+        <w:pStyle w:val="ListParagraph"/>
+        <w:numPr>
+          <w:ilvl w:val="2"/>
+          <w:numId w:val="4"/>
+        </w:numPr>
+      </w:pPr>
+      <w:r>
+        <w:t xml:space="preserve">Often more rules </w:t>
+      </w:r>
+      <w:proofErr w:type="gramStart"/>
+      <w:r>
+        <w:t>results</w:t>
+      </w:r>
+      <w:proofErr w:type="gramEnd"/>
+      <w:r>
+        <w:t xml:space="preserve"> in less control over behavior.</w:t>
+      </w:r>
+    </w:p>
+    <w:p>
+      <w:pPr>
+        <w:pStyle w:val="ListParagraph"/>
+        <w:numPr>
+          <w:ilvl w:val="2"/>
+          <w:numId w:val="4"/>
+        </w:numPr>
+      </w:pPr>
+      <w:r>
+        <w:t>There are several dysfunctions associated with externally generated rules.</w:t>
+      </w:r>
+    </w:p>
+    <w:p>
+      <w:pPr>
+        <w:pStyle w:val="ListParagraph"/>
+        <w:numPr>
+          <w:ilvl w:val="1"/>
+          <w:numId w:val="4"/>
+        </w:numPr>
+      </w:pPr>
+      <w:r>
+        <w:t>The human capacity to find loopholes exceeds management’s ability to enact corrective rules.</w:t>
+      </w:r>
+    </w:p>
+    <w:p>
+      <w:pPr>
+        <w:pStyle w:val="ListParagraph"/>
+        <w:numPr>
+          <w:ilvl w:val="1"/>
+          <w:numId w:val="4"/>
+        </w:numPr>
+      </w:pPr>
+      <w:r>
+        <w:t>Human behavior is too varied to be contained by rules.</w:t>
+      </w:r>
+    </w:p>
+    <w:p>
+      <w:pPr>
+        <w:pStyle w:val="ListParagraph"/>
+        <w:numPr>
+          <w:ilvl w:val="0"/>
+          <w:numId w:val="4"/>
+        </w:numPr>
+      </w:pPr>
+      <w:r>
+        <w:t>Quixotic Mainstream Reforms</w:t>
+      </w:r>
+    </w:p>
+    <w:p>
+      <w:pPr>
+        <w:pStyle w:val="ListParagraph"/>
+        <w:numPr>
+          <w:ilvl w:val="1"/>
+          <w:numId w:val="4"/>
+        </w:numPr>
+      </w:pPr>
+      <w:r>
+        <w:t>Dominant tendency is to reaffirm orthodoxy as the ideal.</w:t>
+      </w:r>
+    </w:p>
+    <w:p>
+      <w:pPr>
+        <w:pStyle w:val="ListParagraph"/>
+        <w:numPr>
+          <w:ilvl w:val="1"/>
+          <w:numId w:val="4"/>
+        </w:numPr>
+      </w:pPr>
+      <w:r>
+        <w:t>The first republic is the notion of the authority of the legislative branch.</w:t>
+      </w:r>
+    </w:p>
+    <w:p>
+      <w:pPr>
+        <w:pStyle w:val="ListParagraph"/>
+        <w:numPr>
+          <w:ilvl w:val="1"/>
+          <w:numId w:val="4"/>
+        </w:numPr>
+      </w:pPr>
+      <w:r>
+        <w:t>The second republic is the notion of legislatures relinquishing authority to bureaucrats when form alliances with specials interests in their regulatory purview.</w:t>
+      </w:r>
+    </w:p>
+    <w:p>
+      <w:pPr>
+        <w:pStyle w:val="ListParagraph"/>
+        <w:numPr>
+          <w:ilvl w:val="1"/>
+          <w:numId w:val="4"/>
+        </w:numPr>
+      </w:pPr>
+      <w:r>
+        <w:t>Increased voter participation may not be beneficial because most people are unreflective, which creates a certain amount of volatility in politics.</w:t>
+      </w:r>
+    </w:p>
+    <w:p>
+      <w:pPr>
+        <w:pStyle w:val="ListParagraph"/>
+        <w:numPr>
+          <w:ilvl w:val="1"/>
+          <w:numId w:val="4"/>
+        </w:numPr>
+      </w:pPr>
+      <w:r>
+        <w:t>Campaign finance reform tends to simply replace old loopholes with new ones.</w:t>
+      </w:r>
+    </w:p>
+    <w:p>
+      <w:pPr>
+        <w:pStyle w:val="ListParagraph"/>
+        <w:numPr>
+          <w:ilvl w:val="1"/>
+          <w:numId w:val="4"/>
+        </w:numPr>
+      </w:pPr>
+      <w:r>
+        <w:t>Term limitations constrain popular will.</w:t>
+      </w:r>
+    </w:p>
+    <w:p>
+      <w:pPr>
+        <w:pStyle w:val="ListParagraph"/>
+        <w:numPr>
+          <w:ilvl w:val="1"/>
+          <w:numId w:val="4"/>
+        </w:numPr>
+      </w:pPr>
+      <w:r>
+        <w:t>Procedural problems are systems of a more fundamental issue.</w:t>
+      </w:r>
+    </w:p>
+    <w:p>
+      <w:pPr>
+        <w:pStyle w:val="ListParagraph"/>
+        <w:numPr>
+          <w:ilvl w:val="0"/>
+          <w:numId w:val="4"/>
+        </w:numPr>
+      </w:pPr>
+      <w:r>
+        <w:t>Ethics Reform</w:t>
+      </w:r>
+    </w:p>
+    <w:p>
+      <w:pPr>
+        <w:pStyle w:val="ListParagraph"/>
+        <w:numPr>
+          <w:ilvl w:val="1"/>
+          <w:numId w:val="4"/>
+        </w:numPr>
+      </w:pPr>
+      <w:r>
+        <w:t>Ethics of public administration is e</w:t>
+      </w:r>
+      <w:r>
+        <w:t>ssentially a utilitarian ethics (i.e., e</w:t>
+      </w:r>
+      <w:r>
+        <w:t>thics of authoritative command</w:t>
+      </w:r>
+      <w:r>
+        <w:t>)</w:t>
+      </w:r>
+    </w:p>
+    <w:p>
+      <w:pPr>
+        <w:pStyle w:val="ListParagraph"/>
+        <w:numPr>
+          <w:ilvl w:val="2"/>
+          <w:numId w:val="4"/>
+        </w:numPr>
+      </w:pPr>
+      <w:r>
+        <w:t>Pursue the greatest good for the greatest number of people.</w:t>
+      </w:r>
+    </w:p>
+    <w:p>
+      <w:pPr>
+        <w:pStyle w:val="ListParagraph"/>
+        <w:numPr>
+          <w:ilvl w:val="2"/>
+          <w:numId w:val="4"/>
+        </w:numPr>
+      </w:pPr>
+      <w:r>
+        <w:t>Does not define what is good in a substantive way.</w:t>
+      </w:r>
+    </w:p>
+    <w:p>
+      <w:pPr>
+        <w:pStyle w:val="ListParagraph"/>
+        <w:numPr>
+          <w:ilvl w:val="2"/>
+          <w:numId w:val="4"/>
+        </w:numPr>
+      </w:pPr>
+      <w:r>
+        <w:t>Following proper procedure produces the greatest good.</w:t>
+      </w:r>
+    </w:p>
+    <w:p>
+      <w:pPr>
+        <w:pStyle w:val="ListParagraph"/>
+        <w:numPr>
+          <w:ilvl w:val="1"/>
+          <w:numId w:val="4"/>
+        </w:numPr>
+      </w:pPr>
+      <w:r>
+        <w:t>The people are sovereign and provide the standard of what is right and wrong, which is expressed through their elected officials; there is no higher standard to judge what is right and good.</w:t>
+      </w:r>
+    </w:p>
+    <w:p>
+      <w:pPr>
+        <w:pStyle w:val="ListParagraph"/>
+        <w:numPr>
+          <w:ilvl w:val="1"/>
+          <w:numId w:val="4"/>
+        </w:numPr>
+      </w:pPr>
+      <w:r>
+        <w:t>Bureaucrats are not supposed to have their own will and should participate in will formation only through voting.</w:t>
+      </w:r>
+    </w:p>
+    <w:p>
+      <w:pPr>
+        <w:pStyle w:val="ListParagraph"/>
+        <w:numPr>
+          <w:ilvl w:val="1"/>
+          <w:numId w:val="4"/>
+        </w:numPr>
+      </w:pPr>
+      <w:r>
+        <w:t>Current manifestations of the ethics of authoritative command.</w:t>
+      </w:r>
+    </w:p>
+    <w:p>
+      <w:pPr>
+        <w:pStyle w:val="ListParagraph"/>
+        <w:numPr>
+          <w:ilvl w:val="2"/>
+          <w:numId w:val="4"/>
+        </w:numPr>
+      </w:pPr>
+      <w:r>
+        <w:t>It is considered legitimate and serves as the basic institutional view.</w:t>
+      </w:r>
+    </w:p>
+    <w:p>
+      <w:pPr>
+        <w:pStyle w:val="ListParagraph"/>
+        <w:numPr>
+          <w:ilvl w:val="2"/>
+          <w:numId w:val="4"/>
+        </w:numPr>
+      </w:pPr>
+      <w:r>
+        <w:t>U.S. Office of Government Ethics established to administer the ethics of authoritative command.</w:t>
+      </w:r>
+    </w:p>
+    <w:p>
+      <w:pPr>
+        <w:pStyle w:val="ListParagraph"/>
+        <w:numPr>
+          <w:ilvl w:val="3"/>
+          <w:numId w:val="4"/>
+        </w:numPr>
+      </w:pPr>
+      <w:r>
+        <w:t>Conflict of interest rules.</w:t>
+      </w:r>
+    </w:p>
+    <w:p>
+      <w:pPr>
+        <w:pStyle w:val="ListParagraph"/>
+        <w:numPr>
+          <w:ilvl w:val="2"/>
+          <w:numId w:val="4"/>
+        </w:numPr>
+      </w:pPr>
+      <w:r>
+        <w:t>If a bureaucrat violates a rule they in effect violate the ethics rule against violating rules.</w:t>
+      </w:r>
+    </w:p>
+    <w:p>
+      <w:pPr>
+        <w:pStyle w:val="ListParagraph"/>
+        <w:numPr>
+          <w:ilvl w:val="2"/>
+          <w:numId w:val="4"/>
+        </w:numPr>
+      </w:pPr>
+      <w:r>
+        <w:lastRenderedPageBreak/>
+        <w:t xml:space="preserve">Over-promulgation of rules ensures </w:t>
+      </w:r>
+      <w:proofErr w:type="spellStart"/>
+      <w:r>
+        <w:t>personalism</w:t>
+      </w:r>
+      <w:proofErr w:type="spellEnd"/>
+      <w:r>
+        <w:t xml:space="preserve"> because there will always be a way to cast blame by someone who is dissatisfied with the outcomes.</w:t>
+      </w:r>
+    </w:p>
+    <w:p>
+      <w:pPr>
+        <w:pStyle w:val="ListParagraph"/>
+        <w:numPr>
+          <w:ilvl w:val="1"/>
+          <w:numId w:val="4"/>
+        </w:numPr>
+      </w:pPr>
+      <w:r>
+        <w:t>Civil service reform.</w:t>
+      </w:r>
+    </w:p>
+    <w:p>
+      <w:pPr>
+        <w:pStyle w:val="ListParagraph"/>
+        <w:numPr>
+          <w:ilvl w:val="2"/>
+          <w:numId w:val="4"/>
+        </w:numPr>
+      </w:pPr>
+      <w:r>
+        <w:t>Assumes that performance appraisal is the key to increase management control and discipline recalcitrant bureaucrats.</w:t>
+      </w:r>
+    </w:p>
+    <w:p>
+      <w:pPr>
+        <w:pStyle w:val="ListParagraph"/>
+        <w:numPr>
+          <w:ilvl w:val="2"/>
+          <w:numId w:val="4"/>
+        </w:numPr>
+      </w:pPr>
+      <w:r>
+        <w:t>The loop model requires bureaucrats to act as dictators at the point of delivery but doing so steals sovereignty from the people, which is undemocratic.</w:t>
+      </w:r>
+    </w:p>
+    <w:p/>
+    <w:p>
+      <w:r>
+        <w:t>The Institutionalist/Constitutionalist Alternative</w:t>
+      </w:r>
+    </w:p>
+    <w:p>
+      <w:pPr>
+        <w:pStyle w:val="ListParagraph"/>
+        <w:numPr>
+          <w:ilvl w:val="0"/>
+          <w:numId w:val="5"/>
+        </w:numPr>
+      </w:pPr>
+      <w:r>
         <w:t>Introduction</w:t>
       </w:r>
     </w:p>
@@ -2837,11 +3508,1100 @@
         <w:pStyle w:val="ListParagraph"/>
         <w:numPr>
           <w:ilvl w:val="1"/>
-          <w:numId w:val="4"/>
-        </w:numPr>
-      </w:pPr>
-      <w:bookmarkStart w:id="3" w:name="_GoBack"/>
-      <w:bookmarkEnd w:id="3"/>
+          <w:numId w:val="5"/>
+        </w:numPr>
+      </w:pPr>
+      <w:r>
+        <w:t>Replaces the elected officials with the U.S. Constitution.</w:t>
+      </w:r>
+    </w:p>
+    <w:p>
+      <w:pPr>
+        <w:pStyle w:val="ListParagraph"/>
+        <w:numPr>
+          <w:ilvl w:val="2"/>
+          <w:numId w:val="5"/>
+        </w:numPr>
+      </w:pPr>
+      <w:r>
+        <w:t>Constitution principles have primacy over the desires of elected officials.</w:t>
+      </w:r>
+    </w:p>
+    <w:p>
+      <w:pPr>
+        <w:pStyle w:val="ListParagraph"/>
+        <w:numPr>
+          <w:ilvl w:val="2"/>
+          <w:numId w:val="5"/>
+        </w:numPr>
+      </w:pPr>
+      <w:r>
+        <w:t>Choose which conflicting orders to</w:t>
+      </w:r>
+      <w:r>
+        <w:t xml:space="preserve"> follow </w:t>
+      </w:r>
+      <w:r>
+        <w:t>based on which is rooted in principles expressed in the Constitution.</w:t>
+      </w:r>
+    </w:p>
+    <w:p>
+      <w:pPr>
+        <w:pStyle w:val="ListParagraph"/>
+        <w:numPr>
+          <w:ilvl w:val="1"/>
+          <w:numId w:val="5"/>
+        </w:numPr>
+      </w:pPr>
+      <w:r>
+        <w:t>Constitutionalism is a group of arguments that qualify as an alternative theory to orthodoxy in public administration.</w:t>
+      </w:r>
+    </w:p>
+    <w:p>
+      <w:pPr>
+        <w:pStyle w:val="ListParagraph"/>
+        <w:numPr>
+          <w:ilvl w:val="0"/>
+          <w:numId w:val="5"/>
+        </w:numPr>
+      </w:pPr>
+      <w:r>
+        <w:t>Rohr’s Thesis</w:t>
+      </w:r>
+    </w:p>
+    <w:p>
+      <w:pPr>
+        <w:pStyle w:val="ListParagraph"/>
+        <w:numPr>
+          <w:ilvl w:val="1"/>
+          <w:numId w:val="5"/>
+        </w:numPr>
+      </w:pPr>
+      <w:r>
+        <w:t>Seeks to legitimize the administrative state based on constitutional principle.</w:t>
+      </w:r>
+    </w:p>
+    <w:p>
+      <w:pPr>
+        <w:pStyle w:val="ListParagraph"/>
+        <w:numPr>
+          <w:ilvl w:val="1"/>
+          <w:numId w:val="5"/>
+        </w:numPr>
+      </w:pPr>
+      <w:r>
+        <w:t>A constitution is a covenant (i.e., spirit of an agreement between multiple parties).</w:t>
+      </w:r>
+    </w:p>
+    <w:p>
+      <w:pPr>
+        <w:pStyle w:val="ListParagraph"/>
+        <w:numPr>
+          <w:ilvl w:val="1"/>
+          <w:numId w:val="5"/>
+        </w:numPr>
+      </w:pPr>
+      <w:r>
+        <w:t>The spirit of a constitution is understood by analysis of the writings of those engaged in the argument.</w:t>
+      </w:r>
+    </w:p>
+    <w:p>
+      <w:pPr>
+        <w:pStyle w:val="ListParagraph"/>
+        <w:numPr>
+          <w:ilvl w:val="1"/>
+          <w:numId w:val="5"/>
+        </w:numPr>
+      </w:pPr>
+      <w:r>
+        <w:t>The founding act is the source of legitimacy for the administrative state.</w:t>
+      </w:r>
+    </w:p>
+    <w:p>
+      <w:pPr>
+        <w:pStyle w:val="ListParagraph"/>
+        <w:numPr>
+          <w:ilvl w:val="1"/>
+          <w:numId w:val="5"/>
+        </w:numPr>
+      </w:pPr>
+      <w:r>
+        <w:t>A founding is the moment when people come together to create arrangements for living together in peace that cannot be repealed.</w:t>
+      </w:r>
+    </w:p>
+    <w:p>
+      <w:pPr>
+        <w:pStyle w:val="ListParagraph"/>
+        <w:numPr>
+          <w:ilvl w:val="1"/>
+          <w:numId w:val="5"/>
+        </w:numPr>
+      </w:pPr>
+      <w:r>
+        <w:t>The founding for the American republic is not a founder or founding fathers but the thoughts and principles flowing between the participants in the debate.</w:t>
+      </w:r>
+    </w:p>
+    <w:p>
+      <w:pPr>
+        <w:pStyle w:val="ListParagraph"/>
+        <w:numPr>
+          <w:ilvl w:val="1"/>
+          <w:numId w:val="5"/>
+        </w:numPr>
+      </w:pPr>
+      <w:r>
+        <w:t>Rohr’s three claims:</w:t>
+      </w:r>
+    </w:p>
+    <w:p>
+      <w:pPr>
+        <w:pStyle w:val="ListParagraph"/>
+        <w:numPr>
+          <w:ilvl w:val="2"/>
+          <w:numId w:val="5"/>
+        </w:numPr>
+      </w:pPr>
+      <w:r>
+        <w:t>The administrative state is consistent with the Constitution.</w:t>
+      </w:r>
+    </w:p>
+    <w:p>
+      <w:pPr>
+        <w:pStyle w:val="ListParagraph"/>
+        <w:numPr>
+          <w:ilvl w:val="3"/>
+          <w:numId w:val="5"/>
+        </w:numPr>
+      </w:pPr>
+      <w:r>
+        <w:t>It does NOT violate separation of powers even though it exercises executive, legislative, and judicial powers.</w:t>
+      </w:r>
+    </w:p>
+    <w:p>
+      <w:pPr>
+        <w:pStyle w:val="ListParagraph"/>
+        <w:numPr>
+          <w:ilvl w:val="2"/>
+          <w:numId w:val="5"/>
+        </w:numPr>
+      </w:pPr>
+      <w:r>
+        <w:t>The administrative state fulfills the design of the Constitution.</w:t>
+      </w:r>
+    </w:p>
+    <w:p>
+      <w:pPr>
+        <w:pStyle w:val="ListParagraph"/>
+        <w:numPr>
+          <w:ilvl w:val="3"/>
+          <w:numId w:val="5"/>
+        </w:numPr>
+      </w:pPr>
+      <w:r>
+        <w:t>It fulfills the role of balancing wheel that was originally assigned to the Senate, which was not elected by popular vote.</w:t>
+      </w:r>
+    </w:p>
+    <w:p>
+      <w:pPr>
+        <w:pStyle w:val="ListParagraph"/>
+        <w:numPr>
+          <w:ilvl w:val="2"/>
+          <w:numId w:val="5"/>
+        </w:numPr>
+      </w:pPr>
+      <w:r>
+        <w:t>The administrative state corrects a longstanding major defect in the Constitution.</w:t>
+      </w:r>
+    </w:p>
+    <w:p>
+      <w:pPr>
+        <w:pStyle w:val="ListParagraph"/>
+        <w:numPr>
+          <w:ilvl w:val="3"/>
+          <w:numId w:val="5"/>
+        </w:numPr>
+      </w:pPr>
+      <w:r>
+        <w:t>It provides a measure of representation that is insufficiently fulfilled by strictly separate branches of government.</w:t>
+      </w:r>
+    </w:p>
+    <w:p>
+      <w:pPr>
+        <w:pStyle w:val="ListParagraph"/>
+        <w:numPr>
+          <w:ilvl w:val="0"/>
+          <w:numId w:val="5"/>
+        </w:numPr>
+      </w:pPr>
+      <w:r>
+        <w:t>Critique of Constitutionalism</w:t>
+      </w:r>
+    </w:p>
+    <w:p>
+      <w:pPr>
+        <w:pStyle w:val="ListParagraph"/>
+        <w:numPr>
+          <w:ilvl w:val="1"/>
+          <w:numId w:val="5"/>
+        </w:numPr>
+      </w:pPr>
+      <w:r>
+        <w:t>Constitutionalism fails because it is too conservative.</w:t>
+      </w:r>
+    </w:p>
+    <w:p>
+      <w:pPr>
+        <w:pStyle w:val="ListParagraph"/>
+        <w:numPr>
+          <w:ilvl w:val="1"/>
+          <w:numId w:val="5"/>
+        </w:numPr>
+      </w:pPr>
+      <w:r>
+        <w:t>It defends the status quo.</w:t>
+      </w:r>
+    </w:p>
+    <w:p>
+      <w:pPr>
+        <w:pStyle w:val="ListParagraph"/>
+        <w:numPr>
+          <w:ilvl w:val="1"/>
+          <w:numId w:val="5"/>
+        </w:numPr>
+      </w:pPr>
+      <w:r>
+        <w:t>Impedes imagining other approaches to work and governance.</w:t>
+      </w:r>
+    </w:p>
+    <w:p>
+      <w:pPr>
+        <w:pStyle w:val="ListParagraph"/>
+        <w:numPr>
+          <w:ilvl w:val="1"/>
+          <w:numId w:val="5"/>
+        </w:numPr>
+      </w:pPr>
+      <w:r>
+        <w:t>The strongest case it can make for constitutional legitimacy of public administration is weak by Rohr’s own admission.</w:t>
+      </w:r>
+    </w:p>
+    <w:p>
+      <w:pPr>
+        <w:pStyle w:val="ListParagraph"/>
+        <w:numPr>
+          <w:ilvl w:val="1"/>
+          <w:numId w:val="5"/>
+        </w:numPr>
+      </w:pPr>
+      <w:r>
+        <w:t>Public administration is inconsistent with the Constitution.</w:t>
+      </w:r>
+    </w:p>
+    <w:p>
+      <w:pPr>
+        <w:pStyle w:val="ListParagraph"/>
+        <w:numPr>
+          <w:ilvl w:val="2"/>
+          <w:numId w:val="5"/>
+        </w:numPr>
+      </w:pPr>
+      <w:r>
+        <w:t>But it is no less legitimate than the imperial presidency, an activist judiciary, or Washington lobbyists.</w:t>
+      </w:r>
+    </w:p>
+    <w:p>
+      <w:pPr>
+        <w:pStyle w:val="ListParagraph"/>
+        <w:numPr>
+          <w:ilvl w:val="1"/>
+          <w:numId w:val="5"/>
+        </w:numPr>
+      </w:pPr>
+      <w:r>
+        <w:t>The balancing wheel role of the Senate was abandoned for reason.</w:t>
+      </w:r>
+    </w:p>
+    <w:p>
+      <w:pPr>
+        <w:pStyle w:val="ListParagraph"/>
+        <w:numPr>
+          <w:ilvl w:val="1"/>
+          <w:numId w:val="5"/>
+        </w:numPr>
+      </w:pPr>
+      <w:r>
+        <w:lastRenderedPageBreak/>
+        <w:t>Constitution, principle, covenant, contract, tradition, founding, and the constitutionalist argument are tautologically defined in relation to each other.</w:t>
+      </w:r>
+    </w:p>
+    <w:p>
+      <w:pPr>
+        <w:pStyle w:val="ListParagraph"/>
+        <w:numPr>
+          <w:ilvl w:val="2"/>
+          <w:numId w:val="5"/>
+        </w:numPr>
+      </w:pPr>
+      <w:r>
+        <w:t>Constitutional values are regime values which are the polity which is the political entity established by the ratification of the Constitution.</w:t>
+      </w:r>
+    </w:p>
+    <w:p>
+      <w:pPr>
+        <w:pStyle w:val="ListParagraph"/>
+        <w:numPr>
+          <w:ilvl w:val="1"/>
+          <w:numId w:val="5"/>
+        </w:numPr>
+      </w:pPr>
+      <w:r>
+        <w:t>It affirms institutions as they are.</w:t>
+      </w:r>
+    </w:p>
+    <w:p>
+      <w:pPr>
+        <w:pStyle w:val="ListParagraph"/>
+        <w:numPr>
+          <w:ilvl w:val="2"/>
+          <w:numId w:val="5"/>
+        </w:numPr>
+      </w:pPr>
+      <w:r>
+        <w:t>Structure over function.</w:t>
+      </w:r>
+    </w:p>
+    <w:p>
+      <w:pPr>
+        <w:pStyle w:val="ListParagraph"/>
+        <w:numPr>
+          <w:ilvl w:val="2"/>
+          <w:numId w:val="5"/>
+        </w:numPr>
+      </w:pPr>
+      <w:r>
+        <w:t>Formal rules over informal practices.</w:t>
+      </w:r>
+    </w:p>
+    <w:p>
+      <w:pPr>
+        <w:pStyle w:val="ListParagraph"/>
+        <w:numPr>
+          <w:ilvl w:val="2"/>
+          <w:numId w:val="5"/>
+        </w:numPr>
+      </w:pPr>
+      <w:r>
+        <w:t>Obvious truisms over unseen realities.</w:t>
+      </w:r>
+    </w:p>
+    <w:p>
+      <w:pPr>
+        <w:pStyle w:val="ListParagraph"/>
+        <w:numPr>
+          <w:ilvl w:val="1"/>
+          <w:numId w:val="5"/>
+        </w:numPr>
+      </w:pPr>
+      <w:r>
+        <w:t>QUESTION: What is the mediating influence of institutions? (p. 31, line 18)</w:t>
+      </w:r>
+    </w:p>
+    <w:p>
+      <w:pPr>
+        <w:pStyle w:val="ListParagraph"/>
+        <w:numPr>
+          <w:ilvl w:val="1"/>
+          <w:numId w:val="5"/>
+        </w:numPr>
+      </w:pPr>
+      <w:r>
+        <w:t>Structuration theory transcends institutions.</w:t>
+      </w:r>
+    </w:p>
+    <w:p>
+      <w:pPr>
+        <w:pStyle w:val="ListParagraph"/>
+        <w:numPr>
+          <w:ilvl w:val="2"/>
+          <w:numId w:val="5"/>
+        </w:numPr>
+      </w:pPr>
+      <w:r>
+        <w:t>Social relations ground social structures.</w:t>
+      </w:r>
+    </w:p>
+    <w:p>
+      <w:pPr>
+        <w:pStyle w:val="ListParagraph"/>
+        <w:numPr>
+          <w:ilvl w:val="2"/>
+          <w:numId w:val="5"/>
+        </w:numPr>
+      </w:pPr>
+      <w:r>
+        <w:t>Avoids reifying formal institutions.</w:t>
+      </w:r>
+    </w:p>
+    <w:p>
+      <w:pPr>
+        <w:pStyle w:val="ListParagraph"/>
+        <w:numPr>
+          <w:ilvl w:val="2"/>
+          <w:numId w:val="5"/>
+        </w:numPr>
+      </w:pPr>
+      <w:r>
+        <w:t>Institutions consist of behavior-channeling practices.</w:t>
+      </w:r>
+    </w:p>
+    <w:p>
+      <w:pPr>
+        <w:pStyle w:val="ListParagraph"/>
+        <w:numPr>
+          <w:ilvl w:val="1"/>
+          <w:numId w:val="5"/>
+        </w:numPr>
+      </w:pPr>
+      <w:r>
+        <w:t>Institution-like practices include:</w:t>
+      </w:r>
+    </w:p>
+    <w:p>
+      <w:pPr>
+        <w:pStyle w:val="ListParagraph"/>
+        <w:numPr>
+          <w:ilvl w:val="2"/>
+          <w:numId w:val="5"/>
+        </w:numPr>
+      </w:pPr>
+      <w:r>
+        <w:t>Interagency consortia</w:t>
+      </w:r>
+    </w:p>
+    <w:p>
+      <w:pPr>
+        <w:pStyle w:val="ListParagraph"/>
+        <w:numPr>
+          <w:ilvl w:val="2"/>
+          <w:numId w:val="5"/>
+        </w:numPr>
+      </w:pPr>
+      <w:r>
+        <w:t>Agency-transcending policy networks and subsystems</w:t>
+      </w:r>
+    </w:p>
+    <w:p>
+      <w:pPr>
+        <w:pStyle w:val="ListParagraph"/>
+        <w:numPr>
+          <w:ilvl w:val="2"/>
+          <w:numId w:val="5"/>
+        </w:numPr>
+      </w:pPr>
+      <w:r>
+        <w:t>Intergovernmental and interjurisdictional task forces</w:t>
+      </w:r>
+    </w:p>
+    <w:p>
+      <w:pPr>
+        <w:pStyle w:val="ListParagraph"/>
+        <w:numPr>
+          <w:ilvl w:val="2"/>
+          <w:numId w:val="5"/>
+        </w:numPr>
+      </w:pPr>
+      <w:r>
+        <w:t>Adhocracies</w:t>
+      </w:r>
+    </w:p>
+    <w:p>
+      <w:pPr>
+        <w:pStyle w:val="ListParagraph"/>
+        <w:numPr>
+          <w:ilvl w:val="2"/>
+          <w:numId w:val="5"/>
+        </w:numPr>
+      </w:pPr>
+      <w:r>
+        <w:t>Citizen-agency coproduction</w:t>
+      </w:r>
+    </w:p>
+    <w:p>
+      <w:pPr>
+        <w:pStyle w:val="ListParagraph"/>
+        <w:numPr>
+          <w:ilvl w:val="2"/>
+          <w:numId w:val="5"/>
+        </w:numPr>
+      </w:pPr>
+      <w:r>
+        <w:t>Informal social-political networks</w:t>
+      </w:r>
+    </w:p>
+    <w:p>
+      <w:pPr>
+        <w:pStyle w:val="ListParagraph"/>
+        <w:numPr>
+          <w:ilvl w:val="2"/>
+          <w:numId w:val="5"/>
+        </w:numPr>
+      </w:pPr>
+      <w:r>
+        <w:t>QUESTION: At what point are nascent social formations considered institutions?</w:t>
+      </w:r>
+    </w:p>
+    <w:p/>
+    <w:p>
+      <w:r>
+        <w:t>Communitarian/Citizen Alternative</w:t>
+      </w:r>
+    </w:p>
+    <w:p>
+      <w:pPr>
+        <w:pStyle w:val="ListParagraph"/>
+        <w:numPr>
+          <w:ilvl w:val="0"/>
+          <w:numId w:val="6"/>
+        </w:numPr>
+      </w:pPr>
+      <w:r>
+        <w:t>Introduction</w:t>
+      </w:r>
+    </w:p>
+    <w:p>
+      <w:pPr>
+        <w:pStyle w:val="ListParagraph"/>
+        <w:numPr>
+          <w:ilvl w:val="1"/>
+          <w:numId w:val="6"/>
+        </w:numPr>
+      </w:pPr>
+      <w:r>
+        <w:t>Civism (i.e., citizen activation)</w:t>
+      </w:r>
+    </w:p>
+    <w:p>
+      <w:pPr>
+        <w:pStyle w:val="ListParagraph"/>
+        <w:numPr>
+          <w:ilvl w:val="1"/>
+          <w:numId w:val="6"/>
+        </w:numPr>
+      </w:pPr>
+      <w:r>
+        <w:t>The weakness of representative democracy presents an opportunity to revive direct democracy.</w:t>
+      </w:r>
+    </w:p>
+    <w:p>
+      <w:pPr>
+        <w:pStyle w:val="ListParagraph"/>
+        <w:numPr>
+          <w:ilvl w:val="1"/>
+          <w:numId w:val="6"/>
+        </w:numPr>
+      </w:pPr>
+      <w:r>
+        <w:t>Bypassing elected officials and engaging the public directly is the logical response to a dysfunctional loop model.</w:t>
+      </w:r>
+    </w:p>
+    <w:p>
+      <w:pPr>
+        <w:pStyle w:val="ListParagraph"/>
+        <w:numPr>
+          <w:ilvl w:val="1"/>
+          <w:numId w:val="6"/>
+        </w:numPr>
+      </w:pPr>
+      <w:r>
+        <w:t>Communitarianism has four components:</w:t>
+      </w:r>
+    </w:p>
+    <w:p>
+      <w:pPr>
+        <w:pStyle w:val="ListParagraph"/>
+        <w:numPr>
+          <w:ilvl w:val="2"/>
+          <w:numId w:val="6"/>
+        </w:numPr>
+      </w:pPr>
+      <w:r>
+        <w:t>A different view of self</w:t>
+      </w:r>
+    </w:p>
+    <w:p>
+      <w:pPr>
+        <w:pStyle w:val="ListParagraph"/>
+        <w:numPr>
+          <w:ilvl w:val="2"/>
+          <w:numId w:val="6"/>
+        </w:numPr>
+      </w:pPr>
+      <w:r>
+        <w:t>An altered locus and direction of agential causality</w:t>
+      </w:r>
+    </w:p>
+    <w:p>
+      <w:pPr>
+        <w:pStyle w:val="ListParagraph"/>
+        <w:numPr>
+          <w:ilvl w:val="2"/>
+          <w:numId w:val="6"/>
+        </w:numPr>
+      </w:pPr>
+      <w:r>
+        <w:t>A doctrine of virtue or character ethics</w:t>
+      </w:r>
+    </w:p>
+    <w:p>
+      <w:pPr>
+        <w:pStyle w:val="ListParagraph"/>
+        <w:numPr>
+          <w:ilvl w:val="2"/>
+          <w:numId w:val="6"/>
+        </w:numPr>
+      </w:pPr>
+      <w:r>
+        <w:t>Practices typified by pragmatism</w:t>
+      </w:r>
+    </w:p>
+    <w:p>
+      <w:pPr>
+        <w:pStyle w:val="ListParagraph"/>
+        <w:numPr>
+          <w:ilvl w:val="1"/>
+          <w:numId w:val="6"/>
+        </w:numPr>
+      </w:pPr>
+      <w:r>
+        <w:t>Does not adequately address citizen apathy.</w:t>
+      </w:r>
+    </w:p>
+    <w:p>
+      <w:pPr>
+        <w:pStyle w:val="ListParagraph"/>
+        <w:numPr>
+          <w:ilvl w:val="0"/>
+          <w:numId w:val="6"/>
+        </w:numPr>
+      </w:pPr>
+      <w:r>
+        <w:t>Communitarianism: Bedrock View</w:t>
+      </w:r>
+    </w:p>
+    <w:p>
+      <w:pPr>
+        <w:pStyle w:val="ListParagraph"/>
+        <w:numPr>
+          <w:ilvl w:val="1"/>
+          <w:numId w:val="6"/>
+        </w:numPr>
+      </w:pPr>
+      <w:r>
+        <w:t>Humans are social, political animals that can only fully develop in a well-ordered community (Aristotle as cited on p. 34).</w:t>
+      </w:r>
+    </w:p>
+    <w:p>
+      <w:pPr>
+        <w:pStyle w:val="ListParagraph"/>
+        <w:numPr>
+          <w:ilvl w:val="2"/>
+          <w:numId w:val="6"/>
+        </w:numPr>
+      </w:pPr>
+      <w:r>
+        <w:t>QUESTION: How is a well-ordered community defined?</w:t>
+      </w:r>
+    </w:p>
+    <w:p>
+      <w:pPr>
+        <w:pStyle w:val="ListParagraph"/>
+        <w:numPr>
+          <w:ilvl w:val="2"/>
+          <w:numId w:val="6"/>
+        </w:numPr>
+      </w:pPr>
+      <w:r>
+        <w:t xml:space="preserve">Do not have absolute free will because of culture, history, and </w:t>
+      </w:r>
+      <w:proofErr w:type="spellStart"/>
+      <w:r>
+        <w:t>situatedness</w:t>
+      </w:r>
+      <w:proofErr w:type="spellEnd"/>
+      <w:r>
+        <w:t>.</w:t>
+      </w:r>
+    </w:p>
+    <w:p>
+      <w:pPr>
+        <w:pStyle w:val="ListParagraph"/>
+        <w:numPr>
+          <w:ilvl w:val="1"/>
+          <w:numId w:val="6"/>
+        </w:numPr>
+      </w:pPr>
+      <w:r>
+        <w:t>Human agency is situated in a moral and political context.</w:t>
+      </w:r>
+    </w:p>
+    <w:p>
+      <w:pPr>
+        <w:pStyle w:val="ListParagraph"/>
+        <w:numPr>
+          <w:ilvl w:val="2"/>
+          <w:numId w:val="6"/>
+        </w:numPr>
+      </w:pPr>
+      <w:r>
+        <w:t>Community is elevated to primacy or co-equal causal primacy.</w:t>
+      </w:r>
+    </w:p>
+    <w:p>
+      <w:pPr>
+        <w:pStyle w:val="ListParagraph"/>
+        <w:numPr>
+          <w:ilvl w:val="2"/>
+          <w:numId w:val="6"/>
+        </w:numPr>
+      </w:pPr>
+      <w:r>
+        <w:t>Attachments are not exogenous factors; they are core to being human.</w:t>
+      </w:r>
+    </w:p>
+    <w:p>
+      <w:pPr>
+        <w:pStyle w:val="ListParagraph"/>
+        <w:numPr>
+          <w:ilvl w:val="1"/>
+          <w:numId w:val="6"/>
+        </w:numPr>
+      </w:pPr>
+      <w:r>
+        <w:t>The goal of a well-ordered polis is the cultivation of character and virtue in its members.</w:t>
+      </w:r>
+    </w:p>
+    <w:p>
+      <w:pPr>
+        <w:pStyle w:val="ListParagraph"/>
+        <w:numPr>
+          <w:ilvl w:val="2"/>
+          <w:numId w:val="6"/>
+        </w:numPr>
+      </w:pPr>
+      <w:r>
+        <w:t>Participating in communal governance is necessary to fully developed character and virtue.</w:t>
+      </w:r>
+    </w:p>
+    <w:p>
+      <w:pPr>
+        <w:pStyle w:val="ListParagraph"/>
+        <w:numPr>
+          <w:ilvl w:val="1"/>
+          <w:numId w:val="6"/>
+        </w:numPr>
+      </w:pPr>
+      <w:r>
+        <w:t>Practical wisdom is more suited to communal citizens engaging in discourse to make collective decisions.</w:t>
+      </w:r>
+    </w:p>
+    <w:p>
+      <w:pPr>
+        <w:pStyle w:val="ListParagraph"/>
+        <w:numPr>
+          <w:ilvl w:val="0"/>
+          <w:numId w:val="6"/>
+        </w:numPr>
+      </w:pPr>
+      <w:r>
+        <w:lastRenderedPageBreak/>
+        <w:t>Communitarianism: Criticisms and Responses</w:t>
+      </w:r>
+    </w:p>
+    <w:p>
+      <w:pPr>
+        <w:pStyle w:val="ListParagraph"/>
+        <w:numPr>
+          <w:ilvl w:val="1"/>
+          <w:numId w:val="6"/>
+        </w:numPr>
+      </w:pPr>
+      <w:r>
+        <w:t>There are four overlapping problems with communitarianism.</w:t>
+      </w:r>
+    </w:p>
+    <w:p>
+      <w:pPr>
+        <w:pStyle w:val="ListParagraph"/>
+        <w:numPr>
+          <w:ilvl w:val="2"/>
+          <w:numId w:val="6"/>
+        </w:numPr>
+      </w:pPr>
+      <w:r>
+        <w:t>The assumption that communities largely have a kindly disposition.</w:t>
+      </w:r>
+    </w:p>
+    <w:p>
+      <w:pPr>
+        <w:pStyle w:val="ListParagraph"/>
+        <w:numPr>
+          <w:ilvl w:val="2"/>
+          <w:numId w:val="6"/>
+        </w:numPr>
+      </w:pPr>
+      <w:r>
+        <w:t>Tends toward totalitarianism.</w:t>
+      </w:r>
+    </w:p>
+    <w:p>
+      <w:pPr>
+        <w:pStyle w:val="ListParagraph"/>
+        <w:numPr>
+          <w:ilvl w:val="2"/>
+          <w:numId w:val="6"/>
+        </w:numPr>
+      </w:pPr>
+      <w:r>
+        <w:t>Produces conformity.</w:t>
+      </w:r>
+    </w:p>
+    <w:p>
+      <w:pPr>
+        <w:pStyle w:val="ListParagraph"/>
+        <w:numPr>
+          <w:ilvl w:val="2"/>
+          <w:numId w:val="6"/>
+        </w:numPr>
+      </w:pPr>
+      <w:r>
+        <w:t>Privacy i</w:t>
+      </w:r>
+      <w:r>
+        <w:t>s repealed for the sake of harmony in the community.</w:t>
+      </w:r>
+    </w:p>
+    <w:p>
+      <w:pPr>
+        <w:pStyle w:val="ListParagraph"/>
+        <w:numPr>
+          <w:ilvl w:val="1"/>
+          <w:numId w:val="6"/>
+        </w:numPr>
+      </w:pPr>
+      <w:r>
+        <w:t>Cannot accommodate citizen apathy.</w:t>
+      </w:r>
+    </w:p>
+    <w:p>
+      <w:pPr>
+        <w:pStyle w:val="ListParagraph"/>
+        <w:numPr>
+          <w:ilvl w:val="2"/>
+          <w:numId w:val="6"/>
+        </w:numPr>
+      </w:pPr>
+      <w:r>
+        <w:t xml:space="preserve">Fails to acknowledge that </w:t>
+      </w:r>
+      <w:r>
+        <w:t>the apathetic have a right to their apathy.</w:t>
+      </w:r>
+    </w:p>
+    <w:p>
+      <w:pPr>
+        <w:pStyle w:val="ListParagraph"/>
+        <w:numPr>
+          <w:ilvl w:val="2"/>
+          <w:numId w:val="6"/>
+        </w:numPr>
+      </w:pPr>
+      <w:r>
+        <w:t>QUESTION: Does the limitations of human cognitive abilities make communitarianism unattainable?</w:t>
+      </w:r>
+    </w:p>
+    <w:p>
+      <w:pPr>
+        <w:pStyle w:val="ListParagraph"/>
+        <w:numPr>
+          <w:ilvl w:val="2"/>
+          <w:numId w:val="6"/>
+        </w:numPr>
+      </w:pPr>
+      <w:r>
+        <w:t>Sunshine laws did not decrease citizen apathy; they only provided more access to special interests.</w:t>
+      </w:r>
+    </w:p>
+    <w:p/>
+    <w:p>
+      <w:r>
+        <w:t>The Need for Discourse Theory</w:t>
+      </w:r>
+    </w:p>
+    <w:p>
+      <w:pPr>
+        <w:pStyle w:val="ListParagraph"/>
+        <w:numPr>
+          <w:ilvl w:val="0"/>
+          <w:numId w:val="7"/>
+        </w:numPr>
+      </w:pPr>
+      <w:r>
+        <w:t xml:space="preserve">Commonalities of the </w:t>
+      </w:r>
+      <w:proofErr w:type="spellStart"/>
+      <w:r>
+        <w:t>discretionists</w:t>
+      </w:r>
+      <w:proofErr w:type="spellEnd"/>
+      <w:r>
+        <w:t>:</w:t>
+      </w:r>
+    </w:p>
+    <w:p>
+      <w:pPr>
+        <w:pStyle w:val="ListParagraph"/>
+        <w:numPr>
+          <w:ilvl w:val="1"/>
+          <w:numId w:val="7"/>
+        </w:numPr>
+      </w:pPr>
+      <w:r>
+        <w:t>Believe in the possibility of public administration acting in the public interest.</w:t>
+      </w:r>
+    </w:p>
+    <w:p>
+      <w:pPr>
+        <w:pStyle w:val="ListParagraph"/>
+        <w:numPr>
+          <w:ilvl w:val="1"/>
+          <w:numId w:val="7"/>
+        </w:numPr>
+      </w:pPr>
+      <w:r>
+        <w:t xml:space="preserve">Seek to avoid </w:t>
+      </w:r>
+      <w:proofErr w:type="spellStart"/>
+      <w:r>
+        <w:t>technicism</w:t>
+      </w:r>
+      <w:proofErr w:type="spellEnd"/>
+      <w:r>
+        <w:t>.</w:t>
+      </w:r>
+    </w:p>
+    <w:p>
+      <w:pPr>
+        <w:pStyle w:val="ListParagraph"/>
+        <w:numPr>
+          <w:ilvl w:val="1"/>
+          <w:numId w:val="7"/>
+        </w:numPr>
+      </w:pPr>
+      <w:r>
+        <w:t>Are anti-positivists.</w:t>
+      </w:r>
+    </w:p>
+    <w:p>
+      <w:pPr>
+        <w:pStyle w:val="ListParagraph"/>
+        <w:numPr>
+          <w:ilvl w:val="1"/>
+          <w:numId w:val="7"/>
+        </w:numPr>
+      </w:pPr>
+      <w:r>
+        <w:t>Abhor professionalism that is nothing more that guild protectionism.</w:t>
+      </w:r>
+    </w:p>
+    <w:p>
+      <w:pPr>
+        <w:pStyle w:val="ListParagraph"/>
+        <w:numPr>
+          <w:ilvl w:val="0"/>
+          <w:numId w:val="7"/>
+        </w:numPr>
+      </w:pPr>
+      <w:r>
+        <w:t xml:space="preserve">Differences between adherents of discourse theory and other </w:t>
+      </w:r>
+      <w:proofErr w:type="spellStart"/>
+      <w:r>
+        <w:t>discretionists</w:t>
+      </w:r>
+      <w:proofErr w:type="spellEnd"/>
+      <w:r>
+        <w:t>:</w:t>
+      </w:r>
+    </w:p>
+    <w:p>
+      <w:pPr>
+        <w:pStyle w:val="ListParagraph"/>
+        <w:numPr>
+          <w:ilvl w:val="1"/>
+          <w:numId w:val="7"/>
+        </w:numPr>
+      </w:pPr>
+      <w:r>
+        <w:t>Don’t see the need to legitimize public administration.</w:t>
+      </w:r>
+    </w:p>
+    <w:p>
+      <w:pPr>
+        <w:pStyle w:val="ListParagraph"/>
+        <w:numPr>
+          <w:ilvl w:val="2"/>
+          <w:numId w:val="7"/>
+        </w:numPr>
+      </w:pPr>
+      <w:r>
+        <w:t>Legitimacy is in the doing.</w:t>
+      </w:r>
+    </w:p>
+    <w:p>
+      <w:pPr>
+        <w:pStyle w:val="ListParagraph"/>
+        <w:numPr>
+          <w:ilvl w:val="1"/>
+          <w:numId w:val="7"/>
+        </w:numPr>
+      </w:pPr>
+      <w:r>
+        <w:t>Not concerned with holding public administration accountable to an external sovereign.</w:t>
+      </w:r>
+    </w:p>
+    <w:p>
+      <w:pPr>
+        <w:pStyle w:val="ListParagraph"/>
+        <w:numPr>
+          <w:ilvl w:val="2"/>
+          <w:numId w:val="7"/>
+        </w:numPr>
+      </w:pPr>
+      <w:r>
+        <w:t>The concept of sovereignty is nothing more than a maneuver in argumentation meant to privilege one arrangement over another.</w:t>
+      </w:r>
+    </w:p>
+    <w:p>
+      <w:pPr>
+        <w:pStyle w:val="ListParagraph"/>
+        <w:numPr>
+          <w:ilvl w:val="1"/>
+          <w:numId w:val="7"/>
+        </w:numPr>
+      </w:pPr>
+      <w:r>
+        <w:t>W</w:t>
+      </w:r>
+      <w:r>
+        <w:t>ith a little effort</w:t>
+      </w:r>
+      <w:r>
+        <w:t>, participation in will formation and public policy decisions is possible by anyone who wants to do so.</w:t>
+      </w:r>
+    </w:p>
+    <w:p>
+      <w:bookmarkStart w:id="4" w:name="_GoBack"/>
+      <w:bookmarkEnd w:id="4"/>
     </w:p>
     <w:sectPr>
       <w:headerReference w:type="default" r:id="rId7"/>
@@ -3022,6 +4782,232 @@
     </w:lvl>
   </w:abstractNum>
   <w:abstractNum w:abstractNumId="1" w15:restartNumberingAfterBreak="0">
+    <w:nsid w:val="1E0C7502"/>
+    <w:multiLevelType w:val="hybridMultilevel"/>
+    <w:tmpl w:val="233AB9DE"/>
+    <w:lvl w:ilvl="0" w:tplc="04090001">
+      <w:start w:val="1"/>
+      <w:numFmt w:val="bullet"/>
+      <w:lvlText w:val=""/>
+      <w:lvlJc w:val="left"/>
+      <w:pPr>
+        <w:ind w:left="720" w:hanging="360"/>
+      </w:pPr>
+      <w:rPr>
+        <w:rFonts w:ascii="Symbol" w:hAnsi="Symbol" w:hint="default"/>
+      </w:rPr>
+    </w:lvl>
+    <w:lvl w:ilvl="1" w:tplc="04090003">
+      <w:start w:val="1"/>
+      <w:numFmt w:val="bullet"/>
+      <w:lvlText w:val="o"/>
+      <w:lvlJc w:val="left"/>
+      <w:pPr>
+        <w:ind w:left="1440" w:hanging="360"/>
+      </w:pPr>
+      <w:rPr>
+        <w:rFonts w:ascii="Courier New" w:hAnsi="Courier New" w:cs="Courier New" w:hint="default"/>
+      </w:rPr>
+    </w:lvl>
+    <w:lvl w:ilvl="2" w:tplc="04090005">
+      <w:start w:val="1"/>
+      <w:numFmt w:val="bullet"/>
+      <w:lvlText w:val=""/>
+      <w:lvlJc w:val="left"/>
+      <w:pPr>
+        <w:ind w:left="2160" w:hanging="360"/>
+      </w:pPr>
+      <w:rPr>
+        <w:rFonts w:ascii="Wingdings" w:hAnsi="Wingdings" w:hint="default"/>
+      </w:rPr>
+    </w:lvl>
+    <w:lvl w:ilvl="3" w:tplc="04090001" w:tentative="1">
+      <w:start w:val="1"/>
+      <w:numFmt w:val="bullet"/>
+      <w:lvlText w:val=""/>
+      <w:lvlJc w:val="left"/>
+      <w:pPr>
+        <w:ind w:left="2880" w:hanging="360"/>
+      </w:pPr>
+      <w:rPr>
+        <w:rFonts w:ascii="Symbol" w:hAnsi="Symbol" w:hint="default"/>
+      </w:rPr>
+    </w:lvl>
+    <w:lvl w:ilvl="4" w:tplc="04090003" w:tentative="1">
+      <w:start w:val="1"/>
+      <w:numFmt w:val="bullet"/>
+      <w:lvlText w:val="o"/>
+      <w:lvlJc w:val="left"/>
+      <w:pPr>
+        <w:ind w:left="3600" w:hanging="360"/>
+      </w:pPr>
+      <w:rPr>
+        <w:rFonts w:ascii="Courier New" w:hAnsi="Courier New" w:cs="Courier New" w:hint="default"/>
+      </w:rPr>
+    </w:lvl>
+    <w:lvl w:ilvl="5" w:tplc="04090005" w:tentative="1">
+      <w:start w:val="1"/>
+      <w:numFmt w:val="bullet"/>
+      <w:lvlText w:val=""/>
+      <w:lvlJc w:val="left"/>
+      <w:pPr>
+        <w:ind w:left="4320" w:hanging="360"/>
+      </w:pPr>
+      <w:rPr>
+        <w:rFonts w:ascii="Wingdings" w:hAnsi="Wingdings" w:hint="default"/>
+      </w:rPr>
+    </w:lvl>
+    <w:lvl w:ilvl="6" w:tplc="04090001" w:tentative="1">
+      <w:start w:val="1"/>
+      <w:numFmt w:val="bullet"/>
+      <w:lvlText w:val=""/>
+      <w:lvlJc w:val="left"/>
+      <w:pPr>
+        <w:ind w:left="5040" w:hanging="360"/>
+      </w:pPr>
+      <w:rPr>
+        <w:rFonts w:ascii="Symbol" w:hAnsi="Symbol" w:hint="default"/>
+      </w:rPr>
+    </w:lvl>
+    <w:lvl w:ilvl="7" w:tplc="04090003" w:tentative="1">
+      <w:start w:val="1"/>
+      <w:numFmt w:val="bullet"/>
+      <w:lvlText w:val="o"/>
+      <w:lvlJc w:val="left"/>
+      <w:pPr>
+        <w:ind w:left="5760" w:hanging="360"/>
+      </w:pPr>
+      <w:rPr>
+        <w:rFonts w:ascii="Courier New" w:hAnsi="Courier New" w:cs="Courier New" w:hint="default"/>
+      </w:rPr>
+    </w:lvl>
+    <w:lvl w:ilvl="8" w:tplc="04090005" w:tentative="1">
+      <w:start w:val="1"/>
+      <w:numFmt w:val="bullet"/>
+      <w:lvlText w:val=""/>
+      <w:lvlJc w:val="left"/>
+      <w:pPr>
+        <w:ind w:left="6480" w:hanging="360"/>
+      </w:pPr>
+      <w:rPr>
+        <w:rFonts w:ascii="Wingdings" w:hAnsi="Wingdings" w:hint="default"/>
+      </w:rPr>
+    </w:lvl>
+  </w:abstractNum>
+  <w:abstractNum w:abstractNumId="2" w15:restartNumberingAfterBreak="0">
+    <w:nsid w:val="3A081693"/>
+    <w:multiLevelType w:val="hybridMultilevel"/>
+    <w:tmpl w:val="7C4A9ED4"/>
+    <w:lvl w:ilvl="0" w:tplc="04090001">
+      <w:start w:val="1"/>
+      <w:numFmt w:val="bullet"/>
+      <w:lvlText w:val=""/>
+      <w:lvlJc w:val="left"/>
+      <w:pPr>
+        <w:ind w:left="720" w:hanging="360"/>
+      </w:pPr>
+      <w:rPr>
+        <w:rFonts w:ascii="Symbol" w:hAnsi="Symbol" w:hint="default"/>
+      </w:rPr>
+    </w:lvl>
+    <w:lvl w:ilvl="1" w:tplc="04090003">
+      <w:start w:val="1"/>
+      <w:numFmt w:val="bullet"/>
+      <w:lvlText w:val="o"/>
+      <w:lvlJc w:val="left"/>
+      <w:pPr>
+        <w:ind w:left="1440" w:hanging="360"/>
+      </w:pPr>
+      <w:rPr>
+        <w:rFonts w:ascii="Courier New" w:hAnsi="Courier New" w:cs="Courier New" w:hint="default"/>
+      </w:rPr>
+    </w:lvl>
+    <w:lvl w:ilvl="2" w:tplc="04090005">
+      <w:start w:val="1"/>
+      <w:numFmt w:val="bullet"/>
+      <w:lvlText w:val=""/>
+      <w:lvlJc w:val="left"/>
+      <w:pPr>
+        <w:ind w:left="2160" w:hanging="360"/>
+      </w:pPr>
+      <w:rPr>
+        <w:rFonts w:ascii="Wingdings" w:hAnsi="Wingdings" w:hint="default"/>
+      </w:rPr>
+    </w:lvl>
+    <w:lvl w:ilvl="3" w:tplc="04090001">
+      <w:start w:val="1"/>
+      <w:numFmt w:val="bullet"/>
+      <w:lvlText w:val=""/>
+      <w:lvlJc w:val="left"/>
+      <w:pPr>
+        <w:ind w:left="2880" w:hanging="360"/>
+      </w:pPr>
+      <w:rPr>
+        <w:rFonts w:ascii="Symbol" w:hAnsi="Symbol" w:hint="default"/>
+      </w:rPr>
+    </w:lvl>
+    <w:lvl w:ilvl="4" w:tplc="04090003" w:tentative="1">
+      <w:start w:val="1"/>
+      <w:numFmt w:val="bullet"/>
+      <w:lvlText w:val="o"/>
+      <w:lvlJc w:val="left"/>
+      <w:pPr>
+        <w:ind w:left="3600" w:hanging="360"/>
+      </w:pPr>
+      <w:rPr>
+        <w:rFonts w:ascii="Courier New" w:hAnsi="Courier New" w:cs="Courier New" w:hint="default"/>
+      </w:rPr>
+    </w:lvl>
+    <w:lvl w:ilvl="5" w:tplc="04090005" w:tentative="1">
+      <w:start w:val="1"/>
+      <w:numFmt w:val="bullet"/>
+      <w:lvlText w:val=""/>
+      <w:lvlJc w:val="left"/>
+      <w:pPr>
+        <w:ind w:left="4320" w:hanging="360"/>
+      </w:pPr>
+      <w:rPr>
+        <w:rFonts w:ascii="Wingdings" w:hAnsi="Wingdings" w:hint="default"/>
+      </w:rPr>
+    </w:lvl>
+    <w:lvl w:ilvl="6" w:tplc="04090001" w:tentative="1">
+      <w:start w:val="1"/>
+      <w:numFmt w:val="bullet"/>
+      <w:lvlText w:val=""/>
+      <w:lvlJc w:val="left"/>
+      <w:pPr>
+        <w:ind w:left="5040" w:hanging="360"/>
+      </w:pPr>
+      <w:rPr>
+        <w:rFonts w:ascii="Symbol" w:hAnsi="Symbol" w:hint="default"/>
+      </w:rPr>
+    </w:lvl>
+    <w:lvl w:ilvl="7" w:tplc="04090003" w:tentative="1">
+      <w:start w:val="1"/>
+      <w:numFmt w:val="bullet"/>
+      <w:lvlText w:val="o"/>
+      <w:lvlJc w:val="left"/>
+      <w:pPr>
+        <w:ind w:left="5760" w:hanging="360"/>
+      </w:pPr>
+      <w:rPr>
+        <w:rFonts w:ascii="Courier New" w:hAnsi="Courier New" w:cs="Courier New" w:hint="default"/>
+      </w:rPr>
+    </w:lvl>
+    <w:lvl w:ilvl="8" w:tplc="04090005" w:tentative="1">
+      <w:start w:val="1"/>
+      <w:numFmt w:val="bullet"/>
+      <w:lvlText w:val=""/>
+      <w:lvlJc w:val="left"/>
+      <w:pPr>
+        <w:ind w:left="6480" w:hanging="360"/>
+      </w:pPr>
+      <w:rPr>
+        <w:rFonts w:ascii="Wingdings" w:hAnsi="Wingdings" w:hint="default"/>
+      </w:rPr>
+    </w:lvl>
+  </w:abstractNum>
+  <w:abstractNum w:abstractNumId="3" w15:restartNumberingAfterBreak="0">
     <w:nsid w:val="40A9645B"/>
     <w:multiLevelType w:val="hybridMultilevel"/>
     <w:tmpl w:val="D3842460"/>
@@ -3134,7 +5120,120 @@
       </w:rPr>
     </w:lvl>
   </w:abstractNum>
-  <w:abstractNum w:abstractNumId="2" w15:restartNumberingAfterBreak="0">
+  <w:abstractNum w:abstractNumId="4" w15:restartNumberingAfterBreak="0">
+    <w:nsid w:val="41DE1310"/>
+    <w:multiLevelType w:val="hybridMultilevel"/>
+    <w:tmpl w:val="24505B40"/>
+    <w:lvl w:ilvl="0" w:tplc="04090001">
+      <w:start w:val="1"/>
+      <w:numFmt w:val="bullet"/>
+      <w:lvlText w:val=""/>
+      <w:lvlJc w:val="left"/>
+      <w:pPr>
+        <w:ind w:left="720" w:hanging="360"/>
+      </w:pPr>
+      <w:rPr>
+        <w:rFonts w:ascii="Symbol" w:hAnsi="Symbol" w:hint="default"/>
+      </w:rPr>
+    </w:lvl>
+    <w:lvl w:ilvl="1" w:tplc="04090003">
+      <w:start w:val="1"/>
+      <w:numFmt w:val="bullet"/>
+      <w:lvlText w:val="o"/>
+      <w:lvlJc w:val="left"/>
+      <w:pPr>
+        <w:ind w:left="1440" w:hanging="360"/>
+      </w:pPr>
+      <w:rPr>
+        <w:rFonts w:ascii="Courier New" w:hAnsi="Courier New" w:cs="Courier New" w:hint="default"/>
+      </w:rPr>
+    </w:lvl>
+    <w:lvl w:ilvl="2" w:tplc="04090005">
+      <w:start w:val="1"/>
+      <w:numFmt w:val="bullet"/>
+      <w:lvlText w:val=""/>
+      <w:lvlJc w:val="left"/>
+      <w:pPr>
+        <w:ind w:left="2160" w:hanging="360"/>
+      </w:pPr>
+      <w:rPr>
+        <w:rFonts w:ascii="Wingdings" w:hAnsi="Wingdings" w:hint="default"/>
+      </w:rPr>
+    </w:lvl>
+    <w:lvl w:ilvl="3" w:tplc="04090001">
+      <w:start w:val="1"/>
+      <w:numFmt w:val="bullet"/>
+      <w:lvlText w:val=""/>
+      <w:lvlJc w:val="left"/>
+      <w:pPr>
+        <w:ind w:left="2880" w:hanging="360"/>
+      </w:pPr>
+      <w:rPr>
+        <w:rFonts w:ascii="Symbol" w:hAnsi="Symbol" w:hint="default"/>
+      </w:rPr>
+    </w:lvl>
+    <w:lvl w:ilvl="4" w:tplc="04090003" w:tentative="1">
+      <w:start w:val="1"/>
+      <w:numFmt w:val="bullet"/>
+      <w:lvlText w:val="o"/>
+      <w:lvlJc w:val="left"/>
+      <w:pPr>
+        <w:ind w:left="3600" w:hanging="360"/>
+      </w:pPr>
+      <w:rPr>
+        <w:rFonts w:ascii="Courier New" w:hAnsi="Courier New" w:cs="Courier New" w:hint="default"/>
+      </w:rPr>
+    </w:lvl>
+    <w:lvl w:ilvl="5" w:tplc="04090005" w:tentative="1">
+      <w:start w:val="1"/>
+      <w:numFmt w:val="bullet"/>
+      <w:lvlText w:val=""/>
+      <w:lvlJc w:val="left"/>
+      <w:pPr>
+        <w:ind w:left="4320" w:hanging="360"/>
+      </w:pPr>
+      <w:rPr>
+        <w:rFonts w:ascii="Wingdings" w:hAnsi="Wingdings" w:hint="default"/>
+      </w:rPr>
+    </w:lvl>
+    <w:lvl w:ilvl="6" w:tplc="04090001" w:tentative="1">
+      <w:start w:val="1"/>
+      <w:numFmt w:val="bullet"/>
+      <w:lvlText w:val=""/>
+      <w:lvlJc w:val="left"/>
+      <w:pPr>
+        <w:ind w:left="5040" w:hanging="360"/>
+      </w:pPr>
+      <w:rPr>
+        <w:rFonts w:ascii="Symbol" w:hAnsi="Symbol" w:hint="default"/>
+      </w:rPr>
+    </w:lvl>
+    <w:lvl w:ilvl="7" w:tplc="04090003" w:tentative="1">
+      <w:start w:val="1"/>
+      <w:numFmt w:val="bullet"/>
+      <w:lvlText w:val="o"/>
+      <w:lvlJc w:val="left"/>
+      <w:pPr>
+        <w:ind w:left="5760" w:hanging="360"/>
+      </w:pPr>
+      <w:rPr>
+        <w:rFonts w:ascii="Courier New" w:hAnsi="Courier New" w:cs="Courier New" w:hint="default"/>
+      </w:rPr>
+    </w:lvl>
+    <w:lvl w:ilvl="8" w:tplc="04090005" w:tentative="1">
+      <w:start w:val="1"/>
+      <w:numFmt w:val="bullet"/>
+      <w:lvlText w:val=""/>
+      <w:lvlJc w:val="left"/>
+      <w:pPr>
+        <w:ind w:left="6480" w:hanging="360"/>
+      </w:pPr>
+      <w:rPr>
+        <w:rFonts w:ascii="Wingdings" w:hAnsi="Wingdings" w:hint="default"/>
+      </w:rPr>
+    </w:lvl>
+  </w:abstractNum>
+  <w:abstractNum w:abstractNumId="5" w15:restartNumberingAfterBreak="0">
     <w:nsid w:val="478A2E0E"/>
     <w:multiLevelType w:val="hybridMultilevel"/>
     <w:tmpl w:val="04C42D22"/>
@@ -3162,7 +5261,7 @@
         <w:rFonts w:ascii="Courier New" w:hAnsi="Courier New" w:cs="Courier New" w:hint="default"/>
       </w:rPr>
     </w:lvl>
-    <w:lvl w:ilvl="2" w:tplc="04090005" w:tentative="1">
+    <w:lvl w:ilvl="2" w:tplc="04090005">
       <w:start w:val="1"/>
       <w:numFmt w:val="bullet"/>
       <w:lvlText w:val=""/>
@@ -3174,7 +5273,7 @@
         <w:rFonts w:ascii="Wingdings" w:hAnsi="Wingdings" w:hint="default"/>
       </w:rPr>
     </w:lvl>
-    <w:lvl w:ilvl="3" w:tplc="04090001" w:tentative="1">
+    <w:lvl w:ilvl="3" w:tplc="04090001">
       <w:start w:val="1"/>
       <w:numFmt w:val="bullet"/>
       <w:lvlText w:val=""/>
@@ -3247,7 +5346,7 @@
       </w:rPr>
     </w:lvl>
   </w:abstractNum>
-  <w:abstractNum w:abstractNumId="3" w15:restartNumberingAfterBreak="0">
+  <w:abstractNum w:abstractNumId="6" w15:restartNumberingAfterBreak="0">
     <w:nsid w:val="4C1210D8"/>
     <w:multiLevelType w:val="hybridMultilevel"/>
     <w:tmpl w:val="B380AD3E"/>
@@ -3361,16 +5460,25 @@
     </w:lvl>
   </w:abstractNum>
   <w:num w:numId="1">
-    <w:abstractNumId w:val="1"/>
+    <w:abstractNumId w:val="3"/>
   </w:num>
   <w:num w:numId="2">
     <w:abstractNumId w:val="0"/>
   </w:num>
   <w:num w:numId="3">
-    <w:abstractNumId w:val="3"/>
+    <w:abstractNumId w:val="6"/>
   </w:num>
   <w:num w:numId="4">
+    <w:abstractNumId w:val="5"/>
+  </w:num>
+  <w:num w:numId="5">
     <w:abstractNumId w:val="2"/>
+  </w:num>
+  <w:num w:numId="6">
+    <w:abstractNumId w:val="4"/>
+  </w:num>
+  <w:num w:numId="7">
+    <w:abstractNumId w:val="1"/>
   </w:num>
 </w:numbering>
 </file>

</xml_diff>

<commit_message>
Additional notes on Miller & Fox (2019) chapter 3
</commit_message>
<xml_diff>
--- a/Notes/POLS6320_2020_Spring_Notes_MillerFox_2019_Postmodern-public-administration.docx
+++ b/Notes/POLS6320_2020_Spring_Notes_MillerFox_2019_Postmodern-public-administration.docx
@@ -5554,6 +5554,295 @@
         <w:numPr>
           <w:ilvl w:val="1"/>
           <w:numId w:val="9"/>
+        </w:numPr>
+      </w:pPr>
+      <w:r>
+        <w:t>Pattern of signs becoming self-referential.</w:t>
+      </w:r>
+    </w:p>
+    <w:p>
+      <w:pPr>
+        <w:pStyle w:val="ListParagraph"/>
+        <w:numPr>
+          <w:ilvl w:val="2"/>
+          <w:numId w:val="9"/>
+        </w:numPr>
+      </w:pPr>
+      <w:r>
+        <w:t xml:space="preserve">The spread of </w:t>
+      </w:r>
+      <w:proofErr w:type="spellStart"/>
+      <w:r>
+        <w:t>monologic</w:t>
+      </w:r>
+      <w:proofErr w:type="spellEnd"/>
+      <w:r>
+        <w:t xml:space="preserve"> communication leads to the creation of pseudo-communities.</w:t>
+      </w:r>
+    </w:p>
+    <w:p>
+      <w:pPr>
+        <w:pStyle w:val="ListParagraph"/>
+        <w:numPr>
+          <w:ilvl w:val="3"/>
+          <w:numId w:val="9"/>
+        </w:numPr>
+      </w:pPr>
+      <w:r>
+        <w:lastRenderedPageBreak/>
+        <w:t xml:space="preserve">One-way communication rather </w:t>
+      </w:r>
+      <w:r>
+        <w:t>communal communication.</w:t>
+      </w:r>
+    </w:p>
+    <w:p>
+      <w:pPr>
+        <w:pStyle w:val="ListParagraph"/>
+        <w:numPr>
+          <w:ilvl w:val="3"/>
+          <w:numId w:val="9"/>
+        </w:numPr>
+      </w:pPr>
+      <w:r>
+        <w:t>e.g., broadcast media.</w:t>
+      </w:r>
+    </w:p>
+    <w:p>
+      <w:pPr>
+        <w:pStyle w:val="ListParagraph"/>
+        <w:numPr>
+          <w:ilvl w:val="2"/>
+          <w:numId w:val="9"/>
+        </w:numPr>
+      </w:pPr>
+      <w:r>
+        <w:t>The creation of pseudo-communities allows signifiers to become self-referential.</w:t>
+      </w:r>
+    </w:p>
+    <w:p>
+      <w:pPr>
+        <w:pStyle w:val="ListParagraph"/>
+        <w:numPr>
+          <w:ilvl w:val="3"/>
+          <w:numId w:val="9"/>
+        </w:numPr>
+      </w:pPr>
+      <w:r>
+        <w:t xml:space="preserve">Groups of people brought together briefly by the message of a </w:t>
+      </w:r>
+      <w:proofErr w:type="spellStart"/>
+      <w:r>
+        <w:t>monologic</w:t>
+      </w:r>
+      <w:proofErr w:type="spellEnd"/>
+      <w:r>
+        <w:t xml:space="preserve"> communication but who otherwise do not share any other characteristic.</w:t>
+      </w:r>
+      <w:r>
+        <w:t xml:space="preserve"> </w:t>
+      </w:r>
+    </w:p>
+    <w:p>
+      <w:pPr>
+        <w:pStyle w:val="ListParagraph"/>
+        <w:numPr>
+          <w:ilvl w:val="3"/>
+          <w:numId w:val="9"/>
+        </w:numPr>
+      </w:pPr>
+      <w:r>
+        <w:t>The subjects of communication have no defined identity outside of the communication because there is no clear referent to serve as a standard of meaning.</w:t>
+      </w:r>
+    </w:p>
+    <w:p>
+      <w:pPr>
+        <w:pStyle w:val="ListParagraph"/>
+        <w:numPr>
+          <w:ilvl w:val="3"/>
+          <w:numId w:val="9"/>
+        </w:numPr>
+      </w:pPr>
+      <w:r>
+        <w:t>Simulacra is the endless proliferation of copies for which no original version exists.</w:t>
+      </w:r>
+    </w:p>
+    <w:p>
+      <w:pPr>
+        <w:pStyle w:val="ListParagraph"/>
+        <w:numPr>
+          <w:ilvl w:val="3"/>
+          <w:numId w:val="9"/>
+        </w:numPr>
+      </w:pPr>
+      <w:r>
+        <w:t>“News is not so much what happens as what gets reported” (p. 54).</w:t>
+      </w:r>
+    </w:p>
+    <w:p>
+      <w:pPr>
+        <w:pStyle w:val="ListParagraph"/>
+        <w:numPr>
+          <w:ilvl w:val="3"/>
+          <w:numId w:val="9"/>
+        </w:numPr>
+      </w:pPr>
+      <w:r>
+        <w:t>Hyper-reality is not anchored in dialogue.</w:t>
+      </w:r>
+    </w:p>
+    <w:p>
+      <w:pPr>
+        <w:pStyle w:val="ListParagraph"/>
+        <w:numPr>
+          <w:ilvl w:val="2"/>
+          <w:numId w:val="9"/>
+        </w:numPr>
+      </w:pPr>
+      <w:r>
+        <w:t>Self-referential signs influence perceptions of the real world.</w:t>
+      </w:r>
+    </w:p>
+    <w:p>
+      <w:pPr>
+        <w:pStyle w:val="ListParagraph"/>
+        <w:numPr>
+          <w:ilvl w:val="3"/>
+          <w:numId w:val="9"/>
+        </w:numPr>
+      </w:pPr>
+      <w:r>
+        <w:t>They create a code indicating the appropriate behavior.</w:t>
+      </w:r>
+    </w:p>
+    <w:p>
+      <w:pPr>
+        <w:pStyle w:val="ListParagraph"/>
+        <w:numPr>
+          <w:ilvl w:val="0"/>
+          <w:numId w:val="9"/>
+        </w:numPr>
+      </w:pPr>
+      <w:r>
+        <w:t>The Thinning of Reality</w:t>
+      </w:r>
+    </w:p>
+    <w:p>
+      <w:pPr>
+        <w:pStyle w:val="ListParagraph"/>
+        <w:numPr>
+          <w:ilvl w:val="1"/>
+          <w:numId w:val="9"/>
+        </w:numPr>
+      </w:pPr>
+      <w:proofErr w:type="spellStart"/>
+      <w:r>
+        <w:t>Monological</w:t>
+      </w:r>
+      <w:proofErr w:type="spellEnd"/>
+      <w:r>
+        <w:t xml:space="preserve"> Experiences in Serialized Communities</w:t>
+      </w:r>
+    </w:p>
+    <w:p>
+      <w:pPr>
+        <w:pStyle w:val="ListParagraph"/>
+        <w:numPr>
+          <w:ilvl w:val="2"/>
+          <w:numId w:val="9"/>
+        </w:numPr>
+      </w:pPr>
+      <w:r>
+        <w:t>Serialized groups are two or more people only by coincidence of an event.</w:t>
+      </w:r>
+    </w:p>
+    <w:p>
+      <w:pPr>
+        <w:pStyle w:val="ListParagraph"/>
+        <w:numPr>
+          <w:ilvl w:val="2"/>
+          <w:numId w:val="9"/>
+        </w:numPr>
+      </w:pPr>
+      <w:r>
+        <w:t xml:space="preserve">Serialized groups do not possess the solidarity of </w:t>
+      </w:r>
+      <w:r>
+        <w:t>authentic communities.</w:t>
+      </w:r>
+    </w:p>
+    <w:p>
+      <w:pPr>
+        <w:pStyle w:val="ListParagraph"/>
+        <w:numPr>
+          <w:ilvl w:val="1"/>
+          <w:numId w:val="9"/>
+        </w:numPr>
+      </w:pPr>
+      <w:r>
+        <w:t>Can the Real be Distinguished from the Virtual?</w:t>
+      </w:r>
+    </w:p>
+    <w:p>
+      <w:pPr>
+        <w:pStyle w:val="ListParagraph"/>
+        <w:numPr>
+          <w:ilvl w:val="2"/>
+          <w:numId w:val="9"/>
+        </w:numPr>
+      </w:pPr>
+      <w:r>
+        <w:t>“I think, therefore I am.” (Descartes)</w:t>
+      </w:r>
+    </w:p>
+    <w:p>
+      <w:pPr>
+        <w:pStyle w:val="ListParagraph"/>
+        <w:numPr>
+          <w:ilvl w:val="2"/>
+          <w:numId w:val="9"/>
+        </w:numPr>
+      </w:pPr>
+      <w:r>
+        <w:t>I labor productively, therefore I am. (Marxist view)</w:t>
+      </w:r>
+    </w:p>
+    <w:p>
+      <w:pPr>
+        <w:pStyle w:val="ListParagraph"/>
+        <w:numPr>
+          <w:ilvl w:val="2"/>
+          <w:numId w:val="9"/>
+        </w:numPr>
+      </w:pPr>
+      <w:r>
+        <w:t>I consume, therefore I am. (Postmodern view)</w:t>
+      </w:r>
+    </w:p>
+    <w:p>
+      <w:pPr>
+        <w:pStyle w:val="ListParagraph"/>
+        <w:numPr>
+          <w:ilvl w:val="2"/>
+          <w:numId w:val="9"/>
+        </w:numPr>
+      </w:pPr>
+      <w:r>
+        <w:t>Identifies derived from creative activities were not as susceptible to symbolic manipulation.</w:t>
+      </w:r>
+    </w:p>
+    <w:p/>
+    <w:p>
+      <w:r>
+        <w:t>Neo-tribalism and the Decentered Self</w:t>
+      </w:r>
+    </w:p>
+    <w:p>
+      <w:pPr>
+        <w:pStyle w:val="ListParagraph"/>
+        <w:numPr>
+          <w:ilvl w:val="0"/>
+          <w:numId w:val="10"/>
         </w:numPr>
       </w:pPr>
       <w:bookmarkStart w:id="5" w:name="_GoBack"/>
@@ -5777,7 +6066,7 @@
         <w:rFonts w:ascii="Wingdings" w:hAnsi="Wingdings" w:hint="default"/>
       </w:rPr>
     </w:lvl>
-    <w:lvl w:ilvl="3" w:tplc="04090001" w:tentative="1">
+    <w:lvl w:ilvl="3" w:tplc="04090001">
       <w:start w:val="1"/>
       <w:numFmt w:val="bullet"/>
       <w:lvlText w:val=""/>
@@ -5964,6 +6253,119 @@
     </w:lvl>
   </w:abstractNum>
   <w:abstractNum w:abstractNumId="3" w15:restartNumberingAfterBreak="0">
+    <w:nsid w:val="17D045A8"/>
+    <w:multiLevelType w:val="hybridMultilevel"/>
+    <w:tmpl w:val="DCF0973C"/>
+    <w:lvl w:ilvl="0" w:tplc="04090001">
+      <w:start w:val="1"/>
+      <w:numFmt w:val="bullet"/>
+      <w:lvlText w:val=""/>
+      <w:lvlJc w:val="left"/>
+      <w:pPr>
+        <w:ind w:left="720" w:hanging="360"/>
+      </w:pPr>
+      <w:rPr>
+        <w:rFonts w:ascii="Symbol" w:hAnsi="Symbol" w:hint="default"/>
+      </w:rPr>
+    </w:lvl>
+    <w:lvl w:ilvl="1" w:tplc="04090003" w:tentative="1">
+      <w:start w:val="1"/>
+      <w:numFmt w:val="bullet"/>
+      <w:lvlText w:val="o"/>
+      <w:lvlJc w:val="left"/>
+      <w:pPr>
+        <w:ind w:left="1440" w:hanging="360"/>
+      </w:pPr>
+      <w:rPr>
+        <w:rFonts w:ascii="Courier New" w:hAnsi="Courier New" w:cs="Courier New" w:hint="default"/>
+      </w:rPr>
+    </w:lvl>
+    <w:lvl w:ilvl="2" w:tplc="04090005" w:tentative="1">
+      <w:start w:val="1"/>
+      <w:numFmt w:val="bullet"/>
+      <w:lvlText w:val=""/>
+      <w:lvlJc w:val="left"/>
+      <w:pPr>
+        <w:ind w:left="2160" w:hanging="360"/>
+      </w:pPr>
+      <w:rPr>
+        <w:rFonts w:ascii="Wingdings" w:hAnsi="Wingdings" w:hint="default"/>
+      </w:rPr>
+    </w:lvl>
+    <w:lvl w:ilvl="3" w:tplc="04090001" w:tentative="1">
+      <w:start w:val="1"/>
+      <w:numFmt w:val="bullet"/>
+      <w:lvlText w:val=""/>
+      <w:lvlJc w:val="left"/>
+      <w:pPr>
+        <w:ind w:left="2880" w:hanging="360"/>
+      </w:pPr>
+      <w:rPr>
+        <w:rFonts w:ascii="Symbol" w:hAnsi="Symbol" w:hint="default"/>
+      </w:rPr>
+    </w:lvl>
+    <w:lvl w:ilvl="4" w:tplc="04090003" w:tentative="1">
+      <w:start w:val="1"/>
+      <w:numFmt w:val="bullet"/>
+      <w:lvlText w:val="o"/>
+      <w:lvlJc w:val="left"/>
+      <w:pPr>
+        <w:ind w:left="3600" w:hanging="360"/>
+      </w:pPr>
+      <w:rPr>
+        <w:rFonts w:ascii="Courier New" w:hAnsi="Courier New" w:cs="Courier New" w:hint="default"/>
+      </w:rPr>
+    </w:lvl>
+    <w:lvl w:ilvl="5" w:tplc="04090005" w:tentative="1">
+      <w:start w:val="1"/>
+      <w:numFmt w:val="bullet"/>
+      <w:lvlText w:val=""/>
+      <w:lvlJc w:val="left"/>
+      <w:pPr>
+        <w:ind w:left="4320" w:hanging="360"/>
+      </w:pPr>
+      <w:rPr>
+        <w:rFonts w:ascii="Wingdings" w:hAnsi="Wingdings" w:hint="default"/>
+      </w:rPr>
+    </w:lvl>
+    <w:lvl w:ilvl="6" w:tplc="04090001" w:tentative="1">
+      <w:start w:val="1"/>
+      <w:numFmt w:val="bullet"/>
+      <w:lvlText w:val=""/>
+      <w:lvlJc w:val="left"/>
+      <w:pPr>
+        <w:ind w:left="5040" w:hanging="360"/>
+      </w:pPr>
+      <w:rPr>
+        <w:rFonts w:ascii="Symbol" w:hAnsi="Symbol" w:hint="default"/>
+      </w:rPr>
+    </w:lvl>
+    <w:lvl w:ilvl="7" w:tplc="04090003" w:tentative="1">
+      <w:start w:val="1"/>
+      <w:numFmt w:val="bullet"/>
+      <w:lvlText w:val="o"/>
+      <w:lvlJc w:val="left"/>
+      <w:pPr>
+        <w:ind w:left="5760" w:hanging="360"/>
+      </w:pPr>
+      <w:rPr>
+        <w:rFonts w:ascii="Courier New" w:hAnsi="Courier New" w:cs="Courier New" w:hint="default"/>
+      </w:rPr>
+    </w:lvl>
+    <w:lvl w:ilvl="8" w:tplc="04090005" w:tentative="1">
+      <w:start w:val="1"/>
+      <w:numFmt w:val="bullet"/>
+      <w:lvlText w:val=""/>
+      <w:lvlJc w:val="left"/>
+      <w:pPr>
+        <w:ind w:left="6480" w:hanging="360"/>
+      </w:pPr>
+      <w:rPr>
+        <w:rFonts w:ascii="Wingdings" w:hAnsi="Wingdings" w:hint="default"/>
+      </w:rPr>
+    </w:lvl>
+  </w:abstractNum>
+  <w:abstractNum w:abstractNumId="4" w15:restartNumberingAfterBreak="0">
     <w:nsid w:val="1E0C7502"/>
     <w:multiLevelType w:val="hybridMultilevel"/>
     <w:tmpl w:val="233AB9DE"/>
@@ -6076,7 +6478,7 @@
       </w:rPr>
     </w:lvl>
   </w:abstractNum>
-  <w:abstractNum w:abstractNumId="4" w15:restartNumberingAfterBreak="0">
+  <w:abstractNum w:abstractNumId="5" w15:restartNumberingAfterBreak="0">
     <w:nsid w:val="3A081693"/>
     <w:multiLevelType w:val="hybridMultilevel"/>
     <w:tmpl w:val="7C4A9ED4"/>
@@ -6189,7 +6591,7 @@
       </w:rPr>
     </w:lvl>
   </w:abstractNum>
-  <w:abstractNum w:abstractNumId="5" w15:restartNumberingAfterBreak="0">
+  <w:abstractNum w:abstractNumId="6" w15:restartNumberingAfterBreak="0">
     <w:nsid w:val="40A9645B"/>
     <w:multiLevelType w:val="hybridMultilevel"/>
     <w:tmpl w:val="D3842460"/>
@@ -6302,7 +6704,7 @@
       </w:rPr>
     </w:lvl>
   </w:abstractNum>
-  <w:abstractNum w:abstractNumId="6" w15:restartNumberingAfterBreak="0">
+  <w:abstractNum w:abstractNumId="7" w15:restartNumberingAfterBreak="0">
     <w:nsid w:val="41DE1310"/>
     <w:multiLevelType w:val="hybridMultilevel"/>
     <w:tmpl w:val="24505B40"/>
@@ -6415,7 +6817,7 @@
       </w:rPr>
     </w:lvl>
   </w:abstractNum>
-  <w:abstractNum w:abstractNumId="7" w15:restartNumberingAfterBreak="0">
+  <w:abstractNum w:abstractNumId="8" w15:restartNumberingAfterBreak="0">
     <w:nsid w:val="478A2E0E"/>
     <w:multiLevelType w:val="hybridMultilevel"/>
     <w:tmpl w:val="04C42D22"/>
@@ -6528,7 +6930,7 @@
       </w:rPr>
     </w:lvl>
   </w:abstractNum>
-  <w:abstractNum w:abstractNumId="8" w15:restartNumberingAfterBreak="0">
+  <w:abstractNum w:abstractNumId="9" w15:restartNumberingAfterBreak="0">
     <w:nsid w:val="4C1210D8"/>
     <w:multiLevelType w:val="hybridMultilevel"/>
     <w:tmpl w:val="B380AD3E"/>
@@ -6642,31 +7044,34 @@
     </w:lvl>
   </w:abstractNum>
   <w:num w:numId="1">
-    <w:abstractNumId w:val="5"/>
+    <w:abstractNumId w:val="6"/>
   </w:num>
   <w:num w:numId="2">
     <w:abstractNumId w:val="2"/>
   </w:num>
   <w:num w:numId="3">
+    <w:abstractNumId w:val="9"/>
+  </w:num>
+  <w:num w:numId="4">
     <w:abstractNumId w:val="8"/>
   </w:num>
-  <w:num w:numId="4">
+  <w:num w:numId="5">
+    <w:abstractNumId w:val="5"/>
+  </w:num>
+  <w:num w:numId="6">
     <w:abstractNumId w:val="7"/>
   </w:num>
-  <w:num w:numId="5">
+  <w:num w:numId="7">
     <w:abstractNumId w:val="4"/>
-  </w:num>
-  <w:num w:numId="6">
-    <w:abstractNumId w:val="6"/>
-  </w:num>
-  <w:num w:numId="7">
-    <w:abstractNumId w:val="3"/>
   </w:num>
   <w:num w:numId="8">
     <w:abstractNumId w:val="0"/>
   </w:num>
   <w:num w:numId="9">
     <w:abstractNumId w:val="1"/>
+  </w:num>
+  <w:num w:numId="10">
+    <w:abstractNumId w:val="3"/>
   </w:num>
 </w:numbering>
 </file>

</xml_diff>

<commit_message>
Notes on Miller & Fox (2019) chapter 3
</commit_message>
<xml_diff>
--- a/Notes/POLS6320_2020_Spring_Notes_MillerFox_2019_Postmodern-public-administration.docx
+++ b/Notes/POLS6320_2020_Spring_Notes_MillerFox_2019_Postmodern-public-administration.docx
@@ -5753,7 +5753,13 @@
         </w:numPr>
       </w:pPr>
       <w:r>
-        <w:t>Serialized groups are two or more people only by coincidence of an event.</w:t>
+        <w:t xml:space="preserve">Serialized groups are two or more people only </w:t>
+      </w:r>
+      <w:r>
+        <w:t xml:space="preserve">brought together </w:t>
+      </w:r>
+      <w:r>
+        <w:t>by coincidence of an event.</w:t>
       </w:r>
     </w:p>
     <w:p>
@@ -5845,8 +5851,713 @@
           <w:numId w:val="10"/>
         </w:numPr>
       </w:pPr>
-      <w:bookmarkStart w:id="5" w:name="_GoBack"/>
+      <w:r>
+        <w:t>Introduction</w:t>
+      </w:r>
+    </w:p>
+    <w:p>
+      <w:pPr>
+        <w:pStyle w:val="ListParagraph"/>
+        <w:numPr>
+          <w:ilvl w:val="1"/>
+          <w:numId w:val="10"/>
+        </w:numPr>
+      </w:pPr>
+      <w:r>
+        <w:t>The diverse worldviews of subcultures that were once suppressed flourish when abstractions that once held common meaning across groups become self-referential.</w:t>
+      </w:r>
+    </w:p>
+    <w:p>
+      <w:pPr>
+        <w:pStyle w:val="ListParagraph"/>
+        <w:numPr>
+          <w:ilvl w:val="1"/>
+          <w:numId w:val="10"/>
+        </w:numPr>
+      </w:pPr>
+      <w:r>
+        <w:t>Reality thins at the macrolevel but thickens at the microlevel.</w:t>
+      </w:r>
+    </w:p>
+    <w:p>
+      <w:pPr>
+        <w:pStyle w:val="ListParagraph"/>
+        <w:numPr>
+          <w:ilvl w:val="0"/>
+          <w:numId w:val="10"/>
+        </w:numPr>
+      </w:pPr>
+      <w:r>
+        <w:t>Otherness and Incommensurability</w:t>
+      </w:r>
+    </w:p>
+    <w:p>
+      <w:pPr>
+        <w:pStyle w:val="ListParagraph"/>
+        <w:numPr>
+          <w:ilvl w:val="1"/>
+          <w:numId w:val="10"/>
+        </w:numPr>
+      </w:pPr>
+      <w:r>
+        <w:t>Postmodernism is a legitimization of difference.</w:t>
+      </w:r>
+    </w:p>
+    <w:p>
+      <w:pPr>
+        <w:pStyle w:val="ListParagraph"/>
+        <w:numPr>
+          <w:ilvl w:val="1"/>
+          <w:numId w:val="10"/>
+        </w:numPr>
+      </w:pPr>
+      <w:r>
+        <w:t>Previously suppressed worldviews received heightened respect.</w:t>
+      </w:r>
+    </w:p>
+    <w:p>
+      <w:pPr>
+        <w:pStyle w:val="ListParagraph"/>
+        <w:numPr>
+          <w:ilvl w:val="1"/>
+          <w:numId w:val="10"/>
+        </w:numPr>
+      </w:pPr>
+      <w:r>
+        <w:t>The dominance of previous universal meta-narratives</w:t>
+      </w:r>
+      <w:r>
+        <w:t xml:space="preserve"> is considered illegitimate.</w:t>
+      </w:r>
+    </w:p>
+    <w:p>
+      <w:pPr>
+        <w:pStyle w:val="ListParagraph"/>
+        <w:numPr>
+          <w:ilvl w:val="1"/>
+          <w:numId w:val="10"/>
+        </w:numPr>
+      </w:pPr>
+      <w:r>
+        <w:t>Social fragmentation proliferates and persists because:</w:t>
+      </w:r>
+    </w:p>
+    <w:p>
+      <w:pPr>
+        <w:pStyle w:val="ListParagraph"/>
+        <w:numPr>
+          <w:ilvl w:val="2"/>
+          <w:numId w:val="10"/>
+        </w:numPr>
+      </w:pPr>
+      <w:r>
+        <w:t>All worldviews are considered to have merit.</w:t>
+      </w:r>
+    </w:p>
+    <w:p>
+      <w:pPr>
+        <w:pStyle w:val="ListParagraph"/>
+        <w:numPr>
+          <w:ilvl w:val="2"/>
+          <w:numId w:val="10"/>
+        </w:numPr>
+      </w:pPr>
+      <w:r>
+        <w:t>Subcultures have no reason to accommodate other worldviews if their worldview has just as much merit.</w:t>
+      </w:r>
+    </w:p>
+    <w:p>
+      <w:pPr>
+        <w:pStyle w:val="ListParagraph"/>
+        <w:numPr>
+          <w:ilvl w:val="2"/>
+          <w:numId w:val="10"/>
+        </w:numPr>
+      </w:pPr>
+      <w:r>
+        <w:t>Since differences are celebrated, the natural tendency is to emphasize them and de-emphasize similarities.</w:t>
+      </w:r>
+    </w:p>
+    <w:p>
+      <w:pPr>
+        <w:pStyle w:val="ListParagraph"/>
+        <w:numPr>
+          <w:ilvl w:val="2"/>
+          <w:numId w:val="10"/>
+        </w:numPr>
+      </w:pPr>
+      <w:r>
+        <w:t>The emphasis on difference in worldviews results in incommensurable subcultures.</w:t>
+      </w:r>
+    </w:p>
+    <w:p>
+      <w:pPr>
+        <w:pStyle w:val="ListParagraph"/>
+        <w:numPr>
+          <w:ilvl w:val="1"/>
+          <w:numId w:val="10"/>
+        </w:numPr>
+      </w:pPr>
+      <w:r>
+        <w:t>Elements of a paradigm</w:t>
+      </w:r>
+    </w:p>
+    <w:p>
+      <w:pPr>
+        <w:pStyle w:val="ListParagraph"/>
+        <w:numPr>
+          <w:ilvl w:val="2"/>
+          <w:numId w:val="10"/>
+        </w:numPr>
+      </w:pPr>
+      <w:r>
+        <w:t>Logically interrelated propositions</w:t>
+      </w:r>
+      <w:r>
+        <w:t>.</w:t>
+      </w:r>
+    </w:p>
+    <w:p>
+      <w:pPr>
+        <w:pStyle w:val="ListParagraph"/>
+        <w:numPr>
+          <w:ilvl w:val="2"/>
+          <w:numId w:val="10"/>
+        </w:numPr>
+      </w:pPr>
+      <w:r>
+        <w:t xml:space="preserve">Propositions taken in </w:t>
+      </w:r>
+      <w:r>
+        <w:t>whole explain phenomenon in a field of inquiry</w:t>
+      </w:r>
+      <w:r>
+        <w:t>,</w:t>
+      </w:r>
+    </w:p>
+    <w:p>
+      <w:pPr>
+        <w:pStyle w:val="ListParagraph"/>
+        <w:numPr>
+          <w:ilvl w:val="1"/>
+          <w:numId w:val="10"/>
+        </w:numPr>
+      </w:pPr>
+      <w:r>
+        <w:lastRenderedPageBreak/>
+        <w:t>Paradigms are incommensurate by nature.</w:t>
+      </w:r>
+    </w:p>
+    <w:p>
+      <w:pPr>
+        <w:pStyle w:val="ListParagraph"/>
+        <w:numPr>
+          <w:ilvl w:val="1"/>
+          <w:numId w:val="10"/>
+        </w:numPr>
+      </w:pPr>
+      <w:r>
+        <w:t>Paradigms come into question when the phenomena they seek to explain fail to behave in accordance with the predictions of the paradigm.</w:t>
+      </w:r>
+    </w:p>
+    <w:p>
+      <w:pPr>
+        <w:pStyle w:val="ListParagraph"/>
+        <w:numPr>
+          <w:ilvl w:val="1"/>
+          <w:numId w:val="10"/>
+        </w:numPr>
+      </w:pPr>
+      <w:r>
+        <w:t>One paradigm cannot perceive the evidence perceived by another paradigm.</w:t>
+      </w:r>
+    </w:p>
+    <w:p>
+      <w:pPr>
+        <w:pStyle w:val="ListParagraph"/>
+        <w:numPr>
+          <w:ilvl w:val="1"/>
+          <w:numId w:val="10"/>
+        </w:numPr>
+      </w:pPr>
+      <w:r>
+        <w:t>Political science has fragmented.</w:t>
+      </w:r>
+    </w:p>
+    <w:p>
+      <w:pPr>
+        <w:pStyle w:val="ListParagraph"/>
+        <w:numPr>
+          <w:ilvl w:val="0"/>
+          <w:numId w:val="10"/>
+        </w:numPr>
+      </w:pPr>
+      <w:r>
+        <w:t>The Decentering of Self</w:t>
+      </w:r>
+    </w:p>
+    <w:p>
+      <w:pPr>
+        <w:pStyle w:val="ListParagraph"/>
+        <w:numPr>
+          <w:ilvl w:val="1"/>
+          <w:numId w:val="10"/>
+        </w:numPr>
+      </w:pPr>
+      <w:r>
+        <w:t xml:space="preserve">Our system of democracy </w:t>
+      </w:r>
+      <w:proofErr w:type="gramStart"/>
+      <w:r>
+        <w:t>is based on the assumption</w:t>
+      </w:r>
+      <w:proofErr w:type="gramEnd"/>
+      <w:r>
+        <w:t xml:space="preserve"> of autonomous individuals.</w:t>
+      </w:r>
+    </w:p>
+    <w:p>
+      <w:pPr>
+        <w:pStyle w:val="ListParagraph"/>
+        <w:numPr>
+          <w:ilvl w:val="1"/>
+          <w:numId w:val="10"/>
+        </w:numPr>
+      </w:pPr>
+      <w:r>
+        <w:t>Postmodernism discredits the self of modernism as too self-centered and too rationalistic.</w:t>
+      </w:r>
+    </w:p>
+    <w:p>
+      <w:pPr>
+        <w:pStyle w:val="ListParagraph"/>
+        <w:numPr>
+          <w:ilvl w:val="2"/>
+          <w:numId w:val="10"/>
+        </w:numPr>
+      </w:pPr>
+      <w:r>
+        <w:t>QUESTION: How is the modernist concept of a strong, autonomous, self-centered self in contradiction with social construction of reality?</w:t>
+      </w:r>
+    </w:p>
+    <w:p>
+      <w:pPr>
+        <w:pStyle w:val="ListParagraph"/>
+        <w:numPr>
+          <w:ilvl w:val="3"/>
+          <w:numId w:val="10"/>
+        </w:numPr>
+      </w:pPr>
+      <w:r>
+        <w:t>To socially construct reality is to concern oneself with how others perceive reality and factor that into one’s own perception of reality.</w:t>
+      </w:r>
+    </w:p>
+    <w:p>
+      <w:pPr>
+        <w:pStyle w:val="ListParagraph"/>
+        <w:numPr>
+          <w:ilvl w:val="1"/>
+          <w:numId w:val="10"/>
+        </w:numPr>
+      </w:pPr>
+      <w:r>
+        <w:t xml:space="preserve">Decentered selves are not sufficiently stable or long-lived to resist </w:t>
+      </w:r>
+      <w:r>
+        <w:t>the thinning of reality and neo-tribalism.</w:t>
+      </w:r>
+    </w:p>
+    <w:p/>
+    <w:p>
+      <w:r>
+        <w:t>Postmodern Conditions: Orthodoxy, Constitutionalism, and Communitarianism</w:t>
+      </w:r>
+    </w:p>
+    <w:p>
+      <w:pPr>
+        <w:pStyle w:val="ListParagraph"/>
+        <w:numPr>
+          <w:ilvl w:val="0"/>
+          <w:numId w:val="11"/>
+        </w:numPr>
+      </w:pPr>
+      <w:r>
+        <w:t>Modern and Postmodern Symbolic Politics</w:t>
+      </w:r>
+    </w:p>
+    <w:p>
+      <w:pPr>
+        <w:pStyle w:val="ListParagraph"/>
+        <w:numPr>
+          <w:ilvl w:val="1"/>
+          <w:numId w:val="11"/>
+        </w:numPr>
+      </w:pPr>
+      <w:r>
+        <w:t>Symbolic politics then and now.</w:t>
+      </w:r>
+    </w:p>
+    <w:p>
+      <w:pPr>
+        <w:pStyle w:val="ListParagraph"/>
+        <w:numPr>
+          <w:ilvl w:val="2"/>
+          <w:numId w:val="11"/>
+        </w:numPr>
+      </w:pPr>
+      <w:r>
+        <w:t>Despite its shortcomings, orthodoxy was once considered legitimate and true but not any longer.</w:t>
+      </w:r>
+    </w:p>
+    <w:p>
+      <w:pPr>
+        <w:pStyle w:val="ListParagraph"/>
+        <w:numPr>
+          <w:ilvl w:val="3"/>
+          <w:numId w:val="11"/>
+        </w:numPr>
+      </w:pPr>
+      <w:r>
+        <w:t>Symbols have always been a tool of politics.</w:t>
+      </w:r>
+    </w:p>
+    <w:p>
+      <w:pPr>
+        <w:pStyle w:val="ListParagraph"/>
+        <w:numPr>
+          <w:ilvl w:val="3"/>
+          <w:numId w:val="11"/>
+        </w:numPr>
+      </w:pPr>
+      <w:r>
+        <w:t>Modernity had stable, long-lived meta-narratives</w:t>
+      </w:r>
+      <w:r>
+        <w:t xml:space="preserve"> that provided truth functions that supporters and opponents of a position could use to advance their positions.</w:t>
+      </w:r>
+    </w:p>
+    <w:p>
+      <w:pPr>
+        <w:pStyle w:val="ListParagraph"/>
+        <w:numPr>
+          <w:ilvl w:val="2"/>
+          <w:numId w:val="11"/>
+        </w:numPr>
+      </w:pPr>
+      <w:r>
+        <w:t>Meta-narratives were flexible enough to accommodate elements of opposition by reinterpreting them in terms of the meta-narrative.</w:t>
+      </w:r>
+    </w:p>
+    <w:p>
+      <w:pPr>
+        <w:pStyle w:val="ListParagraph"/>
+        <w:numPr>
+          <w:ilvl w:val="2"/>
+          <w:numId w:val="11"/>
+        </w:numPr>
+      </w:pPr>
+      <w:r>
+        <w:t>Postmodernity applies a different approach.</w:t>
+      </w:r>
+    </w:p>
+    <w:p>
+      <w:pPr>
+        <w:pStyle w:val="ListParagraph"/>
+        <w:numPr>
+          <w:ilvl w:val="3"/>
+          <w:numId w:val="11"/>
+        </w:numPr>
+      </w:pPr>
+      <w:r>
+        <w:t>Instead of attempting to preserve the meta-narrative, appeal to more primal fears.</w:t>
+      </w:r>
+    </w:p>
+    <w:p>
+      <w:pPr>
+        <w:pStyle w:val="ListParagraph"/>
+        <w:numPr>
+          <w:ilvl w:val="1"/>
+          <w:numId w:val="11"/>
+        </w:numPr>
+      </w:pPr>
+      <w:r>
+        <w:t>There is a struggle to capture meaning.</w:t>
+      </w:r>
+    </w:p>
+    <w:p>
+      <w:pPr>
+        <w:pStyle w:val="ListParagraph"/>
+        <w:numPr>
+          <w:ilvl w:val="2"/>
+          <w:numId w:val="11"/>
+        </w:numPr>
+      </w:pPr>
+      <w:r>
+        <w:t>Individual perceptions are</w:t>
+      </w:r>
+      <w:r>
+        <w:t xml:space="preserve"> more permeable</w:t>
+      </w:r>
+      <w:r>
+        <w:t xml:space="preserve"> and malleable</w:t>
+      </w:r>
+      <w:r>
+        <w:t xml:space="preserve"> because of postmodern conditions. </w:t>
+      </w:r>
+    </w:p>
+    <w:p>
+      <w:pPr>
+        <w:pStyle w:val="ListParagraph"/>
+        <w:numPr>
+          <w:ilvl w:val="2"/>
+          <w:numId w:val="11"/>
+        </w:numPr>
+      </w:pPr>
+      <w:r>
+        <w:t>Certain groups have voice because they have resources.</w:t>
+      </w:r>
+    </w:p>
+    <w:p>
+      <w:pPr>
+        <w:pStyle w:val="ListParagraph"/>
+        <w:numPr>
+          <w:ilvl w:val="0"/>
+          <w:numId w:val="11"/>
+        </w:numPr>
+      </w:pPr>
+      <w:r>
+        <w:t>Undoing the Cannons</w:t>
+      </w:r>
+    </w:p>
+    <w:p>
+      <w:pPr>
+        <w:pStyle w:val="ListParagraph"/>
+        <w:numPr>
+          <w:ilvl w:val="1"/>
+          <w:numId w:val="11"/>
+        </w:numPr>
+      </w:pPr>
+      <w:proofErr w:type="spellStart"/>
+      <w:r>
+        <w:t>Foundationalist</w:t>
+      </w:r>
+      <w:proofErr w:type="spellEnd"/>
+      <w:r>
+        <w:t xml:space="preserve"> claims are just strategically crafted meta-narratives.</w:t>
+      </w:r>
+    </w:p>
+    <w:p>
+      <w:pPr>
+        <w:pStyle w:val="ListParagraph"/>
+        <w:numPr>
+          <w:ilvl w:val="1"/>
+          <w:numId w:val="11"/>
+        </w:numPr>
+      </w:pPr>
+      <w:r>
+        <w:t>Foundationalism of constitutionalism.</w:t>
+      </w:r>
+    </w:p>
+    <w:p>
+      <w:pPr>
+        <w:pStyle w:val="ListParagraph"/>
+        <w:numPr>
+          <w:ilvl w:val="2"/>
+          <w:numId w:val="11"/>
+        </w:numPr>
+      </w:pPr>
+      <w:r>
+        <w:t>Postmodernism is hostile to claims of universality.</w:t>
+      </w:r>
+    </w:p>
+    <w:p>
+      <w:pPr>
+        <w:pStyle w:val="ListParagraph"/>
+        <w:numPr>
+          <w:ilvl w:val="2"/>
+          <w:numId w:val="11"/>
+        </w:numPr>
+      </w:pPr>
+      <w:r>
+        <w:t xml:space="preserve">Any meta-narrative offered as canonical will be deconstructed, debunked, and dismissed. </w:t>
+      </w:r>
+    </w:p>
+    <w:p>
+      <w:pPr>
+        <w:pStyle w:val="ListParagraph"/>
+        <w:numPr>
+          <w:ilvl w:val="2"/>
+          <w:numId w:val="11"/>
+        </w:numPr>
+      </w:pPr>
+      <w:r>
+        <w:t>Reifications are dismissed as unredeemable self-referential claims.</w:t>
+      </w:r>
+    </w:p>
+    <w:p>
+      <w:pPr>
+        <w:pStyle w:val="ListParagraph"/>
+        <w:numPr>
+          <w:ilvl w:val="2"/>
+          <w:numId w:val="11"/>
+        </w:numPr>
+      </w:pPr>
+      <w:r>
+        <w:t>Institutional longevity will depend not so much on legitimacy as a deadlock political process that is unable to offer an acceptable replacement.</w:t>
+      </w:r>
+    </w:p>
+    <w:p>
+      <w:pPr>
+        <w:pStyle w:val="ListParagraph"/>
+        <w:numPr>
+          <w:ilvl w:val="1"/>
+          <w:numId w:val="11"/>
+        </w:numPr>
+      </w:pPr>
+      <w:r>
+        <w:t>The loop model remains intact under communitarianism.</w:t>
+      </w:r>
+    </w:p>
+    <w:p>
+      <w:pPr>
+        <w:pStyle w:val="ListParagraph"/>
+        <w:numPr>
+          <w:ilvl w:val="2"/>
+          <w:numId w:val="11"/>
+        </w:numPr>
+      </w:pPr>
+      <w:r>
+        <w:t>Community replaces elected officials.</w:t>
+      </w:r>
+    </w:p>
+    <w:p>
+      <w:pPr>
+        <w:pStyle w:val="ListParagraph"/>
+        <w:numPr>
+          <w:ilvl w:val="0"/>
+          <w:numId w:val="11"/>
+        </w:numPr>
+      </w:pPr>
+      <w:r>
+        <w:t>Talking Past One Another in Serialized Hyperreality</w:t>
+      </w:r>
+    </w:p>
+    <w:p>
+      <w:pPr>
+        <w:pStyle w:val="ListParagraph"/>
+        <w:numPr>
+          <w:ilvl w:val="1"/>
+          <w:numId w:val="11"/>
+        </w:numPr>
+      </w:pPr>
+      <w:r>
+        <w:t>Challenges faced by communitarianism under postmodern conditions.</w:t>
+      </w:r>
+    </w:p>
+    <w:p>
+      <w:pPr>
+        <w:pStyle w:val="ListParagraph"/>
+        <w:numPr>
+          <w:ilvl w:val="2"/>
+          <w:numId w:val="11"/>
+        </w:numPr>
+      </w:pPr>
+      <w:r>
+        <w:lastRenderedPageBreak/>
+        <w:t>The community is always at risk and must be constantly maintained.</w:t>
+      </w:r>
+    </w:p>
+    <w:p>
+      <w:pPr>
+        <w:pStyle w:val="ListParagraph"/>
+        <w:numPr>
+          <w:ilvl w:val="2"/>
+          <w:numId w:val="11"/>
+        </w:numPr>
+      </w:pPr>
+      <w:r>
+        <w:t>Getting people to the forum is not a given.</w:t>
+      </w:r>
+    </w:p>
+    <w:p>
+      <w:pPr>
+        <w:pStyle w:val="ListParagraph"/>
+        <w:numPr>
+          <w:ilvl w:val="2"/>
+          <w:numId w:val="11"/>
+        </w:numPr>
+      </w:pPr>
+      <w:r>
+        <w:t>Even if you get people to the forum, it’s n</w:t>
+      </w:r>
+      <w:r>
+        <w:t>ot clear that they will be able to dialogue because communitarianism assumes a certain degree of commonality of worldviews.</w:t>
+      </w:r>
+    </w:p>
+    <w:p/>
+    <w:p>
+      <w:r>
+        <w:br w:type="page"/>
+      </w:r>
+    </w:p>
+    <w:p>
+      <w:pPr>
+        <w:rPr>
+          <w:b/>
+        </w:rPr>
+      </w:pPr>
+      <w:r>
+        <w:rPr>
+          <w:b/>
+        </w:rPr>
+        <w:lastRenderedPageBreak/>
+        <w:t>Part 2</w:t>
+      </w:r>
+      <w:r>
+        <w:rPr>
+          <w:b/>
+        </w:rPr>
+        <w:t>:</w:t>
+      </w:r>
+      <w:r>
+        <w:rPr>
+          <w:b/>
+        </w:rPr>
+        <w:t xml:space="preserve"> Discourse Theory</w:t>
+      </w:r>
+    </w:p>
+    <w:p/>
+    <w:p>
+      <w:pPr>
+        <w:rPr>
+          <w:b/>
+        </w:rPr>
+      </w:pPr>
+      <w:bookmarkStart w:id="5" w:name="Chapter04"/>
       <w:bookmarkEnd w:id="5"/>
+      <w:r>
+        <w:rPr>
+          <w:b/>
+        </w:rPr>
+        <w:t>Chapter 4 – Theoretical Underpinnings of Discourse Theory</w:t>
+      </w:r>
+    </w:p>
+    <w:p/>
+    <w:p>
+      <w:r>
+        <w:t>Theoretical Base</w:t>
+      </w:r>
+    </w:p>
+    <w:p>
+      <w:pPr>
+        <w:pStyle w:val="ListParagraph"/>
+        <w:numPr>
+          <w:ilvl w:val="0"/>
+          <w:numId w:val="12"/>
+        </w:numPr>
+      </w:pPr>
+      <w:bookmarkStart w:id="6" w:name="_GoBack"/>
+      <w:bookmarkEnd w:id="6"/>
     </w:p>
     <w:sectPr>
       <w:headerReference w:type="default" r:id="rId7"/>
@@ -6268,7 +6979,7 @@
         <w:rFonts w:ascii="Symbol" w:hAnsi="Symbol" w:hint="default"/>
       </w:rPr>
     </w:lvl>
-    <w:lvl w:ilvl="1" w:tplc="04090003" w:tentative="1">
+    <w:lvl w:ilvl="1" w:tplc="04090003">
       <w:start w:val="1"/>
       <w:numFmt w:val="bullet"/>
       <w:lvlText w:val="o"/>
@@ -6280,7 +6991,7 @@
         <w:rFonts w:ascii="Courier New" w:hAnsi="Courier New" w:cs="Courier New" w:hint="default"/>
       </w:rPr>
     </w:lvl>
-    <w:lvl w:ilvl="2" w:tplc="04090005" w:tentative="1">
+    <w:lvl w:ilvl="2" w:tplc="04090005">
       <w:start w:val="1"/>
       <w:numFmt w:val="bullet"/>
       <w:lvlText w:val=""/>
@@ -6292,7 +7003,7 @@
         <w:rFonts w:ascii="Wingdings" w:hAnsi="Wingdings" w:hint="default"/>
       </w:rPr>
     </w:lvl>
-    <w:lvl w:ilvl="3" w:tplc="04090001" w:tentative="1">
+    <w:lvl w:ilvl="3" w:tplc="04090001">
       <w:start w:val="1"/>
       <w:numFmt w:val="bullet"/>
       <w:lvlText w:val=""/>
@@ -6592,6 +7303,119 @@
     </w:lvl>
   </w:abstractNum>
   <w:abstractNum w:abstractNumId="6" w15:restartNumberingAfterBreak="0">
+    <w:nsid w:val="3FB2454B"/>
+    <w:multiLevelType w:val="hybridMultilevel"/>
+    <w:tmpl w:val="3C2835A4"/>
+    <w:lvl w:ilvl="0" w:tplc="04090001">
+      <w:start w:val="1"/>
+      <w:numFmt w:val="bullet"/>
+      <w:lvlText w:val=""/>
+      <w:lvlJc w:val="left"/>
+      <w:pPr>
+        <w:ind w:left="720" w:hanging="360"/>
+      </w:pPr>
+      <w:rPr>
+        <w:rFonts w:ascii="Symbol" w:hAnsi="Symbol" w:hint="default"/>
+      </w:rPr>
+    </w:lvl>
+    <w:lvl w:ilvl="1" w:tplc="04090003">
+      <w:start w:val="1"/>
+      <w:numFmt w:val="bullet"/>
+      <w:lvlText w:val="o"/>
+      <w:lvlJc w:val="left"/>
+      <w:pPr>
+        <w:ind w:left="1440" w:hanging="360"/>
+      </w:pPr>
+      <w:rPr>
+        <w:rFonts w:ascii="Courier New" w:hAnsi="Courier New" w:cs="Courier New" w:hint="default"/>
+      </w:rPr>
+    </w:lvl>
+    <w:lvl w:ilvl="2" w:tplc="04090005">
+      <w:start w:val="1"/>
+      <w:numFmt w:val="bullet"/>
+      <w:lvlText w:val=""/>
+      <w:lvlJc w:val="left"/>
+      <w:pPr>
+        <w:ind w:left="2160" w:hanging="360"/>
+      </w:pPr>
+      <w:rPr>
+        <w:rFonts w:ascii="Wingdings" w:hAnsi="Wingdings" w:hint="default"/>
+      </w:rPr>
+    </w:lvl>
+    <w:lvl w:ilvl="3" w:tplc="04090001">
+      <w:start w:val="1"/>
+      <w:numFmt w:val="bullet"/>
+      <w:lvlText w:val=""/>
+      <w:lvlJc w:val="left"/>
+      <w:pPr>
+        <w:ind w:left="2880" w:hanging="360"/>
+      </w:pPr>
+      <w:rPr>
+        <w:rFonts w:ascii="Symbol" w:hAnsi="Symbol" w:hint="default"/>
+      </w:rPr>
+    </w:lvl>
+    <w:lvl w:ilvl="4" w:tplc="04090003" w:tentative="1">
+      <w:start w:val="1"/>
+      <w:numFmt w:val="bullet"/>
+      <w:lvlText w:val="o"/>
+      <w:lvlJc w:val="left"/>
+      <w:pPr>
+        <w:ind w:left="3600" w:hanging="360"/>
+      </w:pPr>
+      <w:rPr>
+        <w:rFonts w:ascii="Courier New" w:hAnsi="Courier New" w:cs="Courier New" w:hint="default"/>
+      </w:rPr>
+    </w:lvl>
+    <w:lvl w:ilvl="5" w:tplc="04090005" w:tentative="1">
+      <w:start w:val="1"/>
+      <w:numFmt w:val="bullet"/>
+      <w:lvlText w:val=""/>
+      <w:lvlJc w:val="left"/>
+      <w:pPr>
+        <w:ind w:left="4320" w:hanging="360"/>
+      </w:pPr>
+      <w:rPr>
+        <w:rFonts w:ascii="Wingdings" w:hAnsi="Wingdings" w:hint="default"/>
+      </w:rPr>
+    </w:lvl>
+    <w:lvl w:ilvl="6" w:tplc="04090001" w:tentative="1">
+      <w:start w:val="1"/>
+      <w:numFmt w:val="bullet"/>
+      <w:lvlText w:val=""/>
+      <w:lvlJc w:val="left"/>
+      <w:pPr>
+        <w:ind w:left="5040" w:hanging="360"/>
+      </w:pPr>
+      <w:rPr>
+        <w:rFonts w:ascii="Symbol" w:hAnsi="Symbol" w:hint="default"/>
+      </w:rPr>
+    </w:lvl>
+    <w:lvl w:ilvl="7" w:tplc="04090003" w:tentative="1">
+      <w:start w:val="1"/>
+      <w:numFmt w:val="bullet"/>
+      <w:lvlText w:val="o"/>
+      <w:lvlJc w:val="left"/>
+      <w:pPr>
+        <w:ind w:left="5760" w:hanging="360"/>
+      </w:pPr>
+      <w:rPr>
+        <w:rFonts w:ascii="Courier New" w:hAnsi="Courier New" w:cs="Courier New" w:hint="default"/>
+      </w:rPr>
+    </w:lvl>
+    <w:lvl w:ilvl="8" w:tplc="04090005" w:tentative="1">
+      <w:start w:val="1"/>
+      <w:numFmt w:val="bullet"/>
+      <w:lvlText w:val=""/>
+      <w:lvlJc w:val="left"/>
+      <w:pPr>
+        <w:ind w:left="6480" w:hanging="360"/>
+      </w:pPr>
+      <w:rPr>
+        <w:rFonts w:ascii="Wingdings" w:hAnsi="Wingdings" w:hint="default"/>
+      </w:rPr>
+    </w:lvl>
+  </w:abstractNum>
+  <w:abstractNum w:abstractNumId="7" w15:restartNumberingAfterBreak="0">
     <w:nsid w:val="40A9645B"/>
     <w:multiLevelType w:val="hybridMultilevel"/>
     <w:tmpl w:val="D3842460"/>
@@ -6704,7 +7528,7 @@
       </w:rPr>
     </w:lvl>
   </w:abstractNum>
-  <w:abstractNum w:abstractNumId="7" w15:restartNumberingAfterBreak="0">
+  <w:abstractNum w:abstractNumId="8" w15:restartNumberingAfterBreak="0">
     <w:nsid w:val="41DE1310"/>
     <w:multiLevelType w:val="hybridMultilevel"/>
     <w:tmpl w:val="24505B40"/>
@@ -6817,7 +7641,7 @@
       </w:rPr>
     </w:lvl>
   </w:abstractNum>
-  <w:abstractNum w:abstractNumId="8" w15:restartNumberingAfterBreak="0">
+  <w:abstractNum w:abstractNumId="9" w15:restartNumberingAfterBreak="0">
     <w:nsid w:val="478A2E0E"/>
     <w:multiLevelType w:val="hybridMultilevel"/>
     <w:tmpl w:val="04C42D22"/>
@@ -6930,7 +7754,7 @@
       </w:rPr>
     </w:lvl>
   </w:abstractNum>
-  <w:abstractNum w:abstractNumId="9" w15:restartNumberingAfterBreak="0">
+  <w:abstractNum w:abstractNumId="10" w15:restartNumberingAfterBreak="0">
     <w:nsid w:val="4C1210D8"/>
     <w:multiLevelType w:val="hybridMultilevel"/>
     <w:tmpl w:val="B380AD3E"/>
@@ -7043,23 +7867,136 @@
       </w:rPr>
     </w:lvl>
   </w:abstractNum>
+  <w:abstractNum w:abstractNumId="11" w15:restartNumberingAfterBreak="0">
+    <w:nsid w:val="7097306E"/>
+    <w:multiLevelType w:val="hybridMultilevel"/>
+    <w:tmpl w:val="58063D9A"/>
+    <w:lvl w:ilvl="0" w:tplc="04090001">
+      <w:start w:val="1"/>
+      <w:numFmt w:val="bullet"/>
+      <w:lvlText w:val=""/>
+      <w:lvlJc w:val="left"/>
+      <w:pPr>
+        <w:ind w:left="720" w:hanging="360"/>
+      </w:pPr>
+      <w:rPr>
+        <w:rFonts w:ascii="Symbol" w:hAnsi="Symbol" w:hint="default"/>
+      </w:rPr>
+    </w:lvl>
+    <w:lvl w:ilvl="1" w:tplc="04090003" w:tentative="1">
+      <w:start w:val="1"/>
+      <w:numFmt w:val="bullet"/>
+      <w:lvlText w:val="o"/>
+      <w:lvlJc w:val="left"/>
+      <w:pPr>
+        <w:ind w:left="1440" w:hanging="360"/>
+      </w:pPr>
+      <w:rPr>
+        <w:rFonts w:ascii="Courier New" w:hAnsi="Courier New" w:cs="Courier New" w:hint="default"/>
+      </w:rPr>
+    </w:lvl>
+    <w:lvl w:ilvl="2" w:tplc="04090005" w:tentative="1">
+      <w:start w:val="1"/>
+      <w:numFmt w:val="bullet"/>
+      <w:lvlText w:val=""/>
+      <w:lvlJc w:val="left"/>
+      <w:pPr>
+        <w:ind w:left="2160" w:hanging="360"/>
+      </w:pPr>
+      <w:rPr>
+        <w:rFonts w:ascii="Wingdings" w:hAnsi="Wingdings" w:hint="default"/>
+      </w:rPr>
+    </w:lvl>
+    <w:lvl w:ilvl="3" w:tplc="04090001" w:tentative="1">
+      <w:start w:val="1"/>
+      <w:numFmt w:val="bullet"/>
+      <w:lvlText w:val=""/>
+      <w:lvlJc w:val="left"/>
+      <w:pPr>
+        <w:ind w:left="2880" w:hanging="360"/>
+      </w:pPr>
+      <w:rPr>
+        <w:rFonts w:ascii="Symbol" w:hAnsi="Symbol" w:hint="default"/>
+      </w:rPr>
+    </w:lvl>
+    <w:lvl w:ilvl="4" w:tplc="04090003" w:tentative="1">
+      <w:start w:val="1"/>
+      <w:numFmt w:val="bullet"/>
+      <w:lvlText w:val="o"/>
+      <w:lvlJc w:val="left"/>
+      <w:pPr>
+        <w:ind w:left="3600" w:hanging="360"/>
+      </w:pPr>
+      <w:rPr>
+        <w:rFonts w:ascii="Courier New" w:hAnsi="Courier New" w:cs="Courier New" w:hint="default"/>
+      </w:rPr>
+    </w:lvl>
+    <w:lvl w:ilvl="5" w:tplc="04090005" w:tentative="1">
+      <w:start w:val="1"/>
+      <w:numFmt w:val="bullet"/>
+      <w:lvlText w:val=""/>
+      <w:lvlJc w:val="left"/>
+      <w:pPr>
+        <w:ind w:left="4320" w:hanging="360"/>
+      </w:pPr>
+      <w:rPr>
+        <w:rFonts w:ascii="Wingdings" w:hAnsi="Wingdings" w:hint="default"/>
+      </w:rPr>
+    </w:lvl>
+    <w:lvl w:ilvl="6" w:tplc="04090001" w:tentative="1">
+      <w:start w:val="1"/>
+      <w:numFmt w:val="bullet"/>
+      <w:lvlText w:val=""/>
+      <w:lvlJc w:val="left"/>
+      <w:pPr>
+        <w:ind w:left="5040" w:hanging="360"/>
+      </w:pPr>
+      <w:rPr>
+        <w:rFonts w:ascii="Symbol" w:hAnsi="Symbol" w:hint="default"/>
+      </w:rPr>
+    </w:lvl>
+    <w:lvl w:ilvl="7" w:tplc="04090003" w:tentative="1">
+      <w:start w:val="1"/>
+      <w:numFmt w:val="bullet"/>
+      <w:lvlText w:val="o"/>
+      <w:lvlJc w:val="left"/>
+      <w:pPr>
+        <w:ind w:left="5760" w:hanging="360"/>
+      </w:pPr>
+      <w:rPr>
+        <w:rFonts w:ascii="Courier New" w:hAnsi="Courier New" w:cs="Courier New" w:hint="default"/>
+      </w:rPr>
+    </w:lvl>
+    <w:lvl w:ilvl="8" w:tplc="04090005" w:tentative="1">
+      <w:start w:val="1"/>
+      <w:numFmt w:val="bullet"/>
+      <w:lvlText w:val=""/>
+      <w:lvlJc w:val="left"/>
+      <w:pPr>
+        <w:ind w:left="6480" w:hanging="360"/>
+      </w:pPr>
+      <w:rPr>
+        <w:rFonts w:ascii="Wingdings" w:hAnsi="Wingdings" w:hint="default"/>
+      </w:rPr>
+    </w:lvl>
+  </w:abstractNum>
   <w:num w:numId="1">
-    <w:abstractNumId w:val="6"/>
+    <w:abstractNumId w:val="7"/>
   </w:num>
   <w:num w:numId="2">
     <w:abstractNumId w:val="2"/>
   </w:num>
   <w:num w:numId="3">
-    <w:abstractNumId w:val="9"/>
+    <w:abstractNumId w:val="10"/>
   </w:num>
   <w:num w:numId="4">
-    <w:abstractNumId w:val="8"/>
+    <w:abstractNumId w:val="9"/>
   </w:num>
   <w:num w:numId="5">
     <w:abstractNumId w:val="5"/>
   </w:num>
   <w:num w:numId="6">
-    <w:abstractNumId w:val="7"/>
+    <w:abstractNumId w:val="8"/>
   </w:num>
   <w:num w:numId="7">
     <w:abstractNumId w:val="4"/>
@@ -7072,6 +8009,12 @@
   </w:num>
   <w:num w:numId="10">
     <w:abstractNumId w:val="3"/>
+  </w:num>
+  <w:num w:numId="11">
+    <w:abstractNumId w:val="6"/>
+  </w:num>
+  <w:num w:numId="12">
+    <w:abstractNumId w:val="11"/>
   </w:num>
 </w:numbering>
 </file>

</xml_diff>

<commit_message>
Notes on Miller & Fox (2019) chapter 4 through theoretical base
</commit_message>
<xml_diff>
--- a/Notes/POLS6320_2020_Spring_Notes_MillerFox_2019_Postmodern-public-administration.docx
+++ b/Notes/POLS6320_2020_Spring_Notes_MillerFox_2019_Postmodern-public-administration.docx
@@ -4,11 +4,6 @@
   <w:body>
     <w:p>
       <w:pPr>
-        <w:pStyle w:val="ListParagraph"/>
-        <w:numPr>
-          <w:ilvl w:val="0"/>
-          <w:numId w:val="15"/>
-        </w:numPr>
         <w:rPr>
           <w:b/>
         </w:rPr>
@@ -382,11 +377,6 @@
     </w:p>
     <w:p>
       <w:pPr>
-        <w:pStyle w:val="ListParagraph"/>
-        <w:numPr>
-          <w:ilvl w:val="0"/>
-          <w:numId w:val="15"/>
-        </w:numPr>
         <w:rPr>
           <w:b/>
         </w:rPr>
@@ -703,11 +693,6 @@
     </w:p>
     <w:p>
       <w:pPr>
-        <w:pStyle w:val="ListParagraph"/>
-        <w:numPr>
-          <w:ilvl w:val="0"/>
-          <w:numId w:val="15"/>
-        </w:numPr>
         <w:rPr>
           <w:b/>
         </w:rPr>
@@ -725,11 +710,6 @@
     <w:p/>
     <w:p>
       <w:pPr>
-        <w:pStyle w:val="ListParagraph"/>
-        <w:numPr>
-          <w:ilvl w:val="0"/>
-          <w:numId w:val="15"/>
-        </w:numPr>
         <w:rPr>
           <w:b/>
         </w:rPr>
@@ -743,6 +723,11 @@
     </w:p>
     <w:p/>
     <w:p>
+      <w:r>
+        <w:t>Conceptual Overview</w:t>
+      </w:r>
+    </w:p>
+    <w:p>
       <w:pPr>
         <w:pStyle w:val="ListParagraph"/>
         <w:numPr>
@@ -751,7 +736,43 @@
         </w:numPr>
       </w:pPr>
       <w:r>
-        <w:t>Conceptual Overview</w:t>
+        <w:t>Orthodoxy was characterized by the idea of neutral public administration.</w:t>
+      </w:r>
+    </w:p>
+    <w:p>
+      <w:pPr>
+        <w:pStyle w:val="ListParagraph"/>
+        <w:numPr>
+          <w:ilvl w:val="1"/>
+          <w:numId w:val="15"/>
+        </w:numPr>
+      </w:pPr>
+      <w:r>
+        <w:t>Politics was separate from administration (Wilson)</w:t>
+      </w:r>
+    </w:p>
+    <w:p>
+      <w:pPr>
+        <w:pStyle w:val="ListParagraph"/>
+        <w:numPr>
+          <w:ilvl w:val="1"/>
+          <w:numId w:val="15"/>
+        </w:numPr>
+      </w:pPr>
+      <w:r>
+        <w:t>Scientific management (Taylor)</w:t>
+      </w:r>
+    </w:p>
+    <w:p>
+      <w:pPr>
+        <w:pStyle w:val="ListParagraph"/>
+        <w:numPr>
+          <w:ilvl w:val="1"/>
+          <w:numId w:val="15"/>
+        </w:numPr>
+      </w:pPr>
+      <w:r>
+        <w:t>Hierarchical control (Weber)</w:t>
       </w:r>
     </w:p>
     <w:p>
@@ -763,43 +784,22 @@
         </w:numPr>
       </w:pPr>
       <w:r>
-        <w:t>Orthodoxy was characterized by the idea of neutral public administration.</w:t>
-      </w:r>
-    </w:p>
-    <w:p>
-      <w:pPr>
-        <w:pStyle w:val="ListParagraph"/>
-        <w:numPr>
-          <w:ilvl w:val="1"/>
-          <w:numId w:val="15"/>
-        </w:numPr>
-      </w:pPr>
-      <w:r>
-        <w:t>Politics was separate from administration (Wilson)</w:t>
-      </w:r>
-    </w:p>
-    <w:p>
-      <w:pPr>
-        <w:pStyle w:val="ListParagraph"/>
-        <w:numPr>
-          <w:ilvl w:val="1"/>
-          <w:numId w:val="15"/>
-        </w:numPr>
-      </w:pPr>
-      <w:r>
-        <w:t>Scientific management (Taylor)</w:t>
-      </w:r>
-    </w:p>
-    <w:p>
-      <w:pPr>
-        <w:pStyle w:val="ListParagraph"/>
-        <w:numPr>
-          <w:ilvl w:val="1"/>
-          <w:numId w:val="15"/>
-        </w:numPr>
-      </w:pPr>
-      <w:r>
-        <w:t>Hierarchical control (Weber)</w:t>
+        <w:t>Orthodoxy peaked around the Second World War.</w:t>
+      </w:r>
+    </w:p>
+    <w:p>
+      <w:pPr>
+        <w:pStyle w:val="ListParagraph"/>
+        <w:numPr>
+          <w:ilvl w:val="1"/>
+          <w:numId w:val="15"/>
+        </w:numPr>
+      </w:pPr>
+      <w:r>
+        <w:t>High modernism period was 1940 to 1965.</w:t>
+      </w:r>
+      <w:r>
+        <w:t xml:space="preserve"> </w:t>
       </w:r>
     </w:p>
     <w:p>
@@ -811,22 +811,54 @@
         </w:numPr>
       </w:pPr>
       <w:r>
-        <w:t>Orthodoxy peaked around the Second World War.</w:t>
-      </w:r>
-    </w:p>
-    <w:p>
-      <w:pPr>
-        <w:pStyle w:val="ListParagraph"/>
-        <w:numPr>
-          <w:ilvl w:val="1"/>
-          <w:numId w:val="15"/>
-        </w:numPr>
-      </w:pPr>
-      <w:r>
-        <w:t>High modernism period was 1940 to 1965.</w:t>
-      </w:r>
-      <w:r>
-        <w:t xml:space="preserve"> </w:t>
+        <w:t>Orthodoxy is no longer an acceptable model of governance.</w:t>
+      </w:r>
+    </w:p>
+    <w:p>
+      <w:pPr>
+        <w:pStyle w:val="ListParagraph"/>
+        <w:numPr>
+          <w:ilvl w:val="1"/>
+          <w:numId w:val="15"/>
+        </w:numPr>
+      </w:pPr>
+      <w:r>
+        <w:t xml:space="preserve">Administrators exercise </w:t>
+      </w:r>
+      <w:r>
+        <w:t>influence in both policy formation and implementation.</w:t>
+      </w:r>
+    </w:p>
+    <w:p>
+      <w:pPr>
+        <w:pStyle w:val="ListParagraph"/>
+        <w:numPr>
+          <w:ilvl w:val="1"/>
+          <w:numId w:val="15"/>
+        </w:numPr>
+      </w:pPr>
+      <w:r>
+        <w:t>Human relations approach has supplanted Taylorism.</w:t>
+      </w:r>
+    </w:p>
+    <w:p>
+      <w:pPr>
+        <w:pStyle w:val="ListParagraph"/>
+        <w:numPr>
+          <w:ilvl w:val="1"/>
+          <w:numId w:val="15"/>
+        </w:numPr>
+      </w:pPr>
+      <w:r>
+        <w:t xml:space="preserve">Various approaches have supplanted the hierarchical chain-of-command of </w:t>
+      </w:r>
+      <w:proofErr w:type="spellStart"/>
+      <w:r>
+        <w:t>Weberism</w:t>
+      </w:r>
+      <w:proofErr w:type="spellEnd"/>
+      <w:r>
+        <w:t>.</w:t>
       </w:r>
     </w:p>
     <w:p>
@@ -838,54 +870,31 @@
         </w:numPr>
       </w:pPr>
       <w:r>
-        <w:t>Orthodoxy is no longer an acceptable model of governance.</w:t>
-      </w:r>
-    </w:p>
-    <w:p>
-      <w:pPr>
-        <w:pStyle w:val="ListParagraph"/>
-        <w:numPr>
-          <w:ilvl w:val="1"/>
-          <w:numId w:val="15"/>
-        </w:numPr>
-      </w:pPr>
-      <w:r>
-        <w:t xml:space="preserve">Administrators exercise </w:t>
-      </w:r>
-      <w:r>
-        <w:t>influence in both policy formation and implementation.</w:t>
-      </w:r>
-    </w:p>
-    <w:p>
-      <w:pPr>
-        <w:pStyle w:val="ListParagraph"/>
-        <w:numPr>
-          <w:ilvl w:val="1"/>
-          <w:numId w:val="15"/>
-        </w:numPr>
-      </w:pPr>
-      <w:r>
-        <w:t>Human relations approach has supplanted Taylorism.</w:t>
-      </w:r>
-    </w:p>
-    <w:p>
-      <w:pPr>
-        <w:pStyle w:val="ListParagraph"/>
-        <w:numPr>
-          <w:ilvl w:val="1"/>
-          <w:numId w:val="15"/>
-        </w:numPr>
-      </w:pPr>
-      <w:r>
-        <w:t xml:space="preserve">Various approaches have supplanted the hierarchical chain-of-command of </w:t>
-      </w:r>
-      <w:proofErr w:type="spellStart"/>
-      <w:r>
-        <w:t>Weberism</w:t>
-      </w:r>
-      <w:proofErr w:type="spellEnd"/>
-      <w:r>
-        <w:t>.</w:t>
+        <w:t>Orthodoxy still greatly influences the study of public administration.</w:t>
+      </w:r>
+    </w:p>
+    <w:p>
+      <w:pPr>
+        <w:pStyle w:val="ListParagraph"/>
+        <w:numPr>
+          <w:ilvl w:val="1"/>
+          <w:numId w:val="15"/>
+        </w:numPr>
+      </w:pPr>
+      <w:r>
+        <w:t>Shapes academic curricula.</w:t>
+      </w:r>
+    </w:p>
+    <w:p>
+      <w:pPr>
+        <w:pStyle w:val="ListParagraph"/>
+        <w:numPr>
+          <w:ilvl w:val="1"/>
+          <w:numId w:val="15"/>
+        </w:numPr>
+      </w:pPr>
+      <w:r>
+        <w:t xml:space="preserve">Guides civil service reform. </w:t>
       </w:r>
     </w:p>
     <w:p>
@@ -897,31 +906,55 @@
         </w:numPr>
       </w:pPr>
       <w:r>
-        <w:t>Orthodoxy still greatly influences the study of public administration.</w:t>
-      </w:r>
-    </w:p>
-    <w:p>
-      <w:pPr>
-        <w:pStyle w:val="ListParagraph"/>
-        <w:numPr>
-          <w:ilvl w:val="1"/>
-          <w:numId w:val="15"/>
-        </w:numPr>
-      </w:pPr>
-      <w:r>
-        <w:t>Shapes academic curricula.</w:t>
-      </w:r>
-    </w:p>
-    <w:p>
-      <w:pPr>
-        <w:pStyle w:val="ListParagraph"/>
-        <w:numPr>
-          <w:ilvl w:val="1"/>
-          <w:numId w:val="15"/>
-        </w:numPr>
-      </w:pPr>
-      <w:r>
-        <w:t xml:space="preserve">Guides civil service reform. </w:t>
+        <w:t>Two alternative models contend to displace the orthodoxy model.</w:t>
+      </w:r>
+    </w:p>
+    <w:p>
+      <w:pPr>
+        <w:pStyle w:val="ListParagraph"/>
+        <w:numPr>
+          <w:ilvl w:val="1"/>
+          <w:numId w:val="15"/>
+        </w:numPr>
+      </w:pPr>
+      <w:r>
+        <w:t>Constitutionalism (i.e., neo-institutionalism)</w:t>
+      </w:r>
+    </w:p>
+    <w:p>
+      <w:pPr>
+        <w:pStyle w:val="ListParagraph"/>
+        <w:numPr>
+          <w:ilvl w:val="2"/>
+          <w:numId w:val="15"/>
+        </w:numPr>
+      </w:pPr>
+      <w:r>
+        <w:t>Aside from legislative statue, what justifies public administration activities?</w:t>
+      </w:r>
+    </w:p>
+    <w:p>
+      <w:pPr>
+        <w:pStyle w:val="ListParagraph"/>
+        <w:numPr>
+          <w:ilvl w:val="1"/>
+          <w:numId w:val="15"/>
+        </w:numPr>
+      </w:pPr>
+      <w:r>
+        <w:t>Communitarianism (i.e., civism)</w:t>
+      </w:r>
+    </w:p>
+    <w:p>
+      <w:pPr>
+        <w:pStyle w:val="ListParagraph"/>
+        <w:numPr>
+          <w:ilvl w:val="2"/>
+          <w:numId w:val="15"/>
+        </w:numPr>
+      </w:pPr>
+      <w:r>
+        <w:t>Aside from legislative statue, how can public administration justify itself?</w:t>
       </w:r>
     </w:p>
     <w:p>
@@ -933,66 +966,6 @@
         </w:numPr>
       </w:pPr>
       <w:r>
-        <w:t>Two alternative models contend to displace the orthodoxy model.</w:t>
-      </w:r>
-    </w:p>
-    <w:p>
-      <w:pPr>
-        <w:pStyle w:val="ListParagraph"/>
-        <w:numPr>
-          <w:ilvl w:val="1"/>
-          <w:numId w:val="15"/>
-        </w:numPr>
-      </w:pPr>
-      <w:r>
-        <w:t>Constitutionalism (i.e., neo-institutionalism)</w:t>
-      </w:r>
-    </w:p>
-    <w:p>
-      <w:pPr>
-        <w:pStyle w:val="ListParagraph"/>
-        <w:numPr>
-          <w:ilvl w:val="2"/>
-          <w:numId w:val="15"/>
-        </w:numPr>
-      </w:pPr>
-      <w:r>
-        <w:t>Aside from legislative statue, what justifies public administration activities?</w:t>
-      </w:r>
-    </w:p>
-    <w:p>
-      <w:pPr>
-        <w:pStyle w:val="ListParagraph"/>
-        <w:numPr>
-          <w:ilvl w:val="1"/>
-          <w:numId w:val="15"/>
-        </w:numPr>
-      </w:pPr>
-      <w:r>
-        <w:t>Communitarianism (i.e., civism)</w:t>
-      </w:r>
-    </w:p>
-    <w:p>
-      <w:pPr>
-        <w:pStyle w:val="ListParagraph"/>
-        <w:numPr>
-          <w:ilvl w:val="2"/>
-          <w:numId w:val="15"/>
-        </w:numPr>
-      </w:pPr>
-      <w:r>
-        <w:t>Aside from legislative statue, how can public administration justify itself?</w:t>
-      </w:r>
-    </w:p>
-    <w:p>
-      <w:pPr>
-        <w:pStyle w:val="ListParagraph"/>
-        <w:numPr>
-          <w:ilvl w:val="0"/>
-          <w:numId w:val="15"/>
-        </w:numPr>
-      </w:pPr>
-      <w:r>
         <w:t>The authors propose discourse theory as a third alternative.</w:t>
       </w:r>
     </w:p>
@@ -1034,13 +1007,6 @@
     </w:p>
     <w:p/>
     <w:p>
-      <w:pPr>
-        <w:pStyle w:val="ListParagraph"/>
-        <w:numPr>
-          <w:ilvl w:val="0"/>
-          <w:numId w:val="15"/>
-        </w:numPr>
-      </w:pPr>
       <w:r>
         <w:t>The Argument</w:t>
       </w:r>
@@ -2680,11 +2646,6 @@
     </w:p>
     <w:p>
       <w:pPr>
-        <w:pStyle w:val="ListParagraph"/>
-        <w:numPr>
-          <w:ilvl w:val="0"/>
-          <w:numId w:val="15"/>
-        </w:numPr>
         <w:rPr>
           <w:b/>
         </w:rPr>
@@ -2701,6 +2662,11 @@
     </w:p>
     <w:p/>
     <w:p>
+      <w:r>
+        <w:t>Introduction</w:t>
+      </w:r>
+    </w:p>
+    <w:p>
       <w:pPr>
         <w:pStyle w:val="ListParagraph"/>
         <w:numPr>
@@ -2709,7 +2675,31 @@
         </w:numPr>
       </w:pPr>
       <w:r>
-        <w:t>Introduction</w:t>
+        <w:t>There are two primary alternatives to the orthodoxy approach to public administration.</w:t>
+      </w:r>
+    </w:p>
+    <w:p>
+      <w:pPr>
+        <w:pStyle w:val="ListParagraph"/>
+        <w:numPr>
+          <w:ilvl w:val="1"/>
+          <w:numId w:val="15"/>
+        </w:numPr>
+      </w:pPr>
+      <w:r>
+        <w:t>Neo-institutionalism (i.e., constitutionalism)</w:t>
+      </w:r>
+    </w:p>
+    <w:p>
+      <w:pPr>
+        <w:pStyle w:val="ListParagraph"/>
+        <w:numPr>
+          <w:ilvl w:val="1"/>
+          <w:numId w:val="15"/>
+        </w:numPr>
+      </w:pPr>
+      <w:r>
+        <w:t>Communitarianism (i.e., civism)</w:t>
       </w:r>
     </w:p>
     <w:p>
@@ -2721,31 +2711,7 @@
         </w:numPr>
       </w:pPr>
       <w:r>
-        <w:t>There are two primary alternatives to the orthodoxy approach to public administration.</w:t>
-      </w:r>
-    </w:p>
-    <w:p>
-      <w:pPr>
-        <w:pStyle w:val="ListParagraph"/>
-        <w:numPr>
-          <w:ilvl w:val="1"/>
-          <w:numId w:val="15"/>
-        </w:numPr>
-      </w:pPr>
-      <w:r>
-        <w:t>Neo-institutionalism (i.e., constitutionalism)</w:t>
-      </w:r>
-    </w:p>
-    <w:p>
-      <w:pPr>
-        <w:pStyle w:val="ListParagraph"/>
-        <w:numPr>
-          <w:ilvl w:val="1"/>
-          <w:numId w:val="15"/>
-        </w:numPr>
-      </w:pPr>
-      <w:r>
-        <w:t>Communitarianism (i.e., civism)</w:t>
+        <w:t>Discourse theory is a third alternative to the orthodoxy approach.</w:t>
       </w:r>
     </w:p>
     <w:p>
@@ -2757,7 +2723,60 @@
         </w:numPr>
       </w:pPr>
       <w:r>
-        <w:t>Discourse theory is a third alternative to the orthodoxy approach.</w:t>
+        <w:t xml:space="preserve">All </w:t>
+      </w:r>
+      <w:r>
+        <w:t xml:space="preserve">three models are </w:t>
+      </w:r>
+      <w:proofErr w:type="spellStart"/>
+      <w:r>
+        <w:t>discretionist</w:t>
+      </w:r>
+      <w:proofErr w:type="spellEnd"/>
+      <w:r>
+        <w:t xml:space="preserve"> approaches</w:t>
+      </w:r>
+      <w:r>
+        <w:t>.</w:t>
+      </w:r>
+    </w:p>
+    <w:p>
+      <w:pPr>
+        <w:pStyle w:val="ListParagraph"/>
+        <w:numPr>
+          <w:ilvl w:val="1"/>
+          <w:numId w:val="15"/>
+        </w:numPr>
+      </w:pPr>
+      <w:r>
+        <w:t>They reject the politics-administration dichotomy.</w:t>
+      </w:r>
+    </w:p>
+    <w:p>
+      <w:pPr>
+        <w:pStyle w:val="ListParagraph"/>
+        <w:numPr>
+          <w:ilvl w:val="1"/>
+          <w:numId w:val="15"/>
+        </w:numPr>
+      </w:pPr>
+      <w:r>
+        <w:t>They support proactive public administrators asserting discretion on behalf of the public interest.</w:t>
+      </w:r>
+    </w:p>
+    <w:p>
+      <w:pPr>
+        <w:pStyle w:val="ListParagraph"/>
+        <w:numPr>
+          <w:ilvl w:val="1"/>
+          <w:numId w:val="15"/>
+        </w:numPr>
+      </w:pPr>
+      <w:r>
+        <w:t>But a</w:t>
+      </w:r>
+      <w:r>
+        <w:t>dministrative discretion is based on unreasonable expectations about representative democracy.</w:t>
       </w:r>
     </w:p>
     <w:p>
@@ -2769,60 +2788,31 @@
         </w:numPr>
       </w:pPr>
       <w:r>
-        <w:t xml:space="preserve">All </w:t>
-      </w:r>
-      <w:r>
-        <w:t xml:space="preserve">three models are </w:t>
-      </w:r>
-      <w:proofErr w:type="spellStart"/>
-      <w:r>
-        <w:t>discretionist</w:t>
-      </w:r>
-      <w:proofErr w:type="spellEnd"/>
-      <w:r>
-        <w:t xml:space="preserve"> approaches</w:t>
-      </w:r>
-      <w:r>
-        <w:t>.</w:t>
-      </w:r>
-    </w:p>
-    <w:p>
-      <w:pPr>
-        <w:pStyle w:val="ListParagraph"/>
-        <w:numPr>
-          <w:ilvl w:val="1"/>
-          <w:numId w:val="15"/>
-        </w:numPr>
-      </w:pPr>
-      <w:r>
-        <w:t>They reject the politics-administration dichotomy.</w:t>
-      </w:r>
-    </w:p>
-    <w:p>
-      <w:pPr>
-        <w:pStyle w:val="ListParagraph"/>
-        <w:numPr>
-          <w:ilvl w:val="1"/>
-          <w:numId w:val="15"/>
-        </w:numPr>
-      </w:pPr>
-      <w:r>
-        <w:t>They support proactive public administrators asserting discretion on behalf of the public interest.</w:t>
-      </w:r>
-    </w:p>
-    <w:p>
-      <w:pPr>
-        <w:pStyle w:val="ListParagraph"/>
-        <w:numPr>
-          <w:ilvl w:val="1"/>
-          <w:numId w:val="15"/>
-        </w:numPr>
-      </w:pPr>
-      <w:r>
-        <w:t>But a</w:t>
-      </w:r>
-      <w:r>
-        <w:t>dministrative discretion is based on unreasonable expectations about representative democracy.</w:t>
+        <w:t>The current model of public administration in the United States is the representative democratic accountability feedback loop.</w:t>
+      </w:r>
+    </w:p>
+    <w:p>
+      <w:pPr>
+        <w:pStyle w:val="ListParagraph"/>
+        <w:numPr>
+          <w:ilvl w:val="1"/>
+          <w:numId w:val="15"/>
+        </w:numPr>
+      </w:pPr>
+      <w:r>
+        <w:t>Relies on rules.</w:t>
+      </w:r>
+    </w:p>
+    <w:p>
+      <w:pPr>
+        <w:pStyle w:val="ListParagraph"/>
+        <w:numPr>
+          <w:ilvl w:val="1"/>
+          <w:numId w:val="15"/>
+        </w:numPr>
+      </w:pPr>
+      <w:r>
+        <w:t>The efficacy of the model is assumed.</w:t>
       </w:r>
     </w:p>
     <w:p>
@@ -2834,31 +2824,7 @@
         </w:numPr>
       </w:pPr>
       <w:r>
-        <w:t>The current model of public administration in the United States is the representative democratic accountability feedback loop.</w:t>
-      </w:r>
-    </w:p>
-    <w:p>
-      <w:pPr>
-        <w:pStyle w:val="ListParagraph"/>
-        <w:numPr>
-          <w:ilvl w:val="1"/>
-          <w:numId w:val="15"/>
-        </w:numPr>
-      </w:pPr>
-      <w:r>
-        <w:t>Relies on rules.</w:t>
-      </w:r>
-    </w:p>
-    <w:p>
-      <w:pPr>
-        <w:pStyle w:val="ListParagraph"/>
-        <w:numPr>
-          <w:ilvl w:val="1"/>
-          <w:numId w:val="15"/>
-        </w:numPr>
-      </w:pPr>
-      <w:r>
-        <w:t>The efficacy of the model is assumed.</w:t>
+        <w:t>The constitutionalist approach is to turn to the Constitution for legitimacy and guidance if the feedback loop fails to provide sensible information about popular will.</w:t>
       </w:r>
     </w:p>
     <w:p>
@@ -2870,18 +2836,6 @@
         </w:numPr>
       </w:pPr>
       <w:r>
-        <w:t>The constitutionalist approach is to turn to the Constitution for legitimacy and guidance if the feedback loop fails to provide sensible information about popular will.</w:t>
-      </w:r>
-    </w:p>
-    <w:p>
-      <w:pPr>
-        <w:pStyle w:val="ListParagraph"/>
-        <w:numPr>
-          <w:ilvl w:val="0"/>
-          <w:numId w:val="15"/>
-        </w:numPr>
-      </w:pPr>
-      <w:r>
         <w:t>The communitarian approach is to replace the feedback loop with direct interaction between administration and the public.</w:t>
       </w:r>
     </w:p>
@@ -2899,13 +2853,6 @@
     </w:p>
     <w:p/>
     <w:p>
-      <w:pPr>
-        <w:pStyle w:val="ListParagraph"/>
-        <w:numPr>
-          <w:ilvl w:val="0"/>
-          <w:numId w:val="15"/>
-        </w:numPr>
-      </w:pPr>
       <w:r>
         <w:t>The Loop Model of Democracy</w:t>
       </w:r>
@@ -3575,13 +3522,6 @@
     </w:p>
     <w:p/>
     <w:p>
-      <w:pPr>
-        <w:pStyle w:val="ListParagraph"/>
-        <w:numPr>
-          <w:ilvl w:val="0"/>
-          <w:numId w:val="15"/>
-        </w:numPr>
-      </w:pPr>
       <w:r>
         <w:t>The Institutionalist/Constitutionalist Alternative</w:t>
       </w:r>
@@ -4147,13 +4087,6 @@
     </w:p>
     <w:p/>
     <w:p>
-      <w:pPr>
-        <w:pStyle w:val="ListParagraph"/>
-        <w:numPr>
-          <w:ilvl w:val="0"/>
-          <w:numId w:val="15"/>
-        </w:numPr>
-      </w:pPr>
       <w:r>
         <w:t>Communitarian/Citizen Alternative</w:t>
       </w:r>
@@ -4535,6 +4468,11 @@
     </w:p>
     <w:p/>
     <w:p>
+      <w:r>
+        <w:t>The Need for Discourse Theory</w:t>
+      </w:r>
+    </w:p>
+    <w:p>
       <w:pPr>
         <w:pStyle w:val="ListParagraph"/>
         <w:numPr>
@@ -4543,7 +4481,71 @@
         </w:numPr>
       </w:pPr>
       <w:r>
-        <w:t>The Need for Discourse Theory</w:t>
+        <w:t xml:space="preserve">Commonalities of the </w:t>
+      </w:r>
+      <w:proofErr w:type="spellStart"/>
+      <w:r>
+        <w:t>discretionists</w:t>
+      </w:r>
+      <w:proofErr w:type="spellEnd"/>
+      <w:r>
+        <w:t>:</w:t>
+      </w:r>
+    </w:p>
+    <w:p>
+      <w:pPr>
+        <w:pStyle w:val="ListParagraph"/>
+        <w:numPr>
+          <w:ilvl w:val="1"/>
+          <w:numId w:val="15"/>
+        </w:numPr>
+      </w:pPr>
+      <w:r>
+        <w:t>Believe in the possibility of public administration acting in the public interest.</w:t>
+      </w:r>
+    </w:p>
+    <w:p>
+      <w:pPr>
+        <w:pStyle w:val="ListParagraph"/>
+        <w:numPr>
+          <w:ilvl w:val="1"/>
+          <w:numId w:val="15"/>
+        </w:numPr>
+      </w:pPr>
+      <w:r>
+        <w:t xml:space="preserve">Seek to avoid </w:t>
+      </w:r>
+      <w:proofErr w:type="spellStart"/>
+      <w:r>
+        <w:t>technicism</w:t>
+      </w:r>
+      <w:proofErr w:type="spellEnd"/>
+      <w:r>
+        <w:t>.</w:t>
+      </w:r>
+    </w:p>
+    <w:p>
+      <w:pPr>
+        <w:pStyle w:val="ListParagraph"/>
+        <w:numPr>
+          <w:ilvl w:val="1"/>
+          <w:numId w:val="15"/>
+        </w:numPr>
+      </w:pPr>
+      <w:r>
+        <w:t>Are anti-positivists.</w:t>
+      </w:r>
+    </w:p>
+    <w:p>
+      <w:pPr>
+        <w:pStyle w:val="ListParagraph"/>
+        <w:numPr>
+          <w:ilvl w:val="1"/>
+          <w:numId w:val="15"/>
+        </w:numPr>
+      </w:pPr>
+      <w:r>
+        <w:t>Abhor professionalism that is nothing more that guild protectionism.</w:t>
       </w:r>
     </w:p>
     <w:p>
@@ -4555,7 +4557,7 @@
         </w:numPr>
       </w:pPr>
       <w:r>
-        <w:t xml:space="preserve">Commonalities of the </w:t>
+        <w:t xml:space="preserve">Differences between adherents of discourse theory and other </w:t>
       </w:r>
       <w:proofErr w:type="spellStart"/>
       <w:r>
@@ -4575,51 +4577,55 @@
         </w:numPr>
       </w:pPr>
       <w:r>
-        <w:t>Believe in the possibility of public administration acting in the public interest.</w:t>
-      </w:r>
-    </w:p>
-    <w:p>
-      <w:pPr>
-        <w:pStyle w:val="ListParagraph"/>
-        <w:numPr>
-          <w:ilvl w:val="1"/>
-          <w:numId w:val="15"/>
-        </w:numPr>
-      </w:pPr>
-      <w:r>
-        <w:t xml:space="preserve">Seek to avoid </w:t>
-      </w:r>
-      <w:proofErr w:type="spellStart"/>
-      <w:r>
-        <w:t>technicism</w:t>
-      </w:r>
-      <w:proofErr w:type="spellEnd"/>
-      <w:r>
-        <w:t>.</w:t>
-      </w:r>
-    </w:p>
-    <w:p>
-      <w:pPr>
-        <w:pStyle w:val="ListParagraph"/>
-        <w:numPr>
-          <w:ilvl w:val="1"/>
-          <w:numId w:val="15"/>
-        </w:numPr>
-      </w:pPr>
-      <w:r>
-        <w:t>Are anti-positivists.</w:t>
-      </w:r>
-    </w:p>
-    <w:p>
-      <w:pPr>
-        <w:pStyle w:val="ListParagraph"/>
-        <w:numPr>
-          <w:ilvl w:val="1"/>
-          <w:numId w:val="15"/>
-        </w:numPr>
-      </w:pPr>
-      <w:r>
-        <w:t>Abhor professionalism that is nothing more that guild protectionism.</w:t>
+        <w:t>Don’t see the need to legitimize public administration.</w:t>
+      </w:r>
+    </w:p>
+    <w:p>
+      <w:pPr>
+        <w:pStyle w:val="ListParagraph"/>
+        <w:numPr>
+          <w:ilvl w:val="2"/>
+          <w:numId w:val="15"/>
+        </w:numPr>
+      </w:pPr>
+      <w:r>
+        <w:t>Legitimacy is in the doing.</w:t>
+      </w:r>
+    </w:p>
+    <w:p>
+      <w:pPr>
+        <w:pStyle w:val="ListParagraph"/>
+        <w:numPr>
+          <w:ilvl w:val="1"/>
+          <w:numId w:val="15"/>
+        </w:numPr>
+      </w:pPr>
+      <w:r>
+        <w:t>Not concerned with holding public administration accountable to an external sovereign.</w:t>
+      </w:r>
+    </w:p>
+    <w:p>
+      <w:pPr>
+        <w:pStyle w:val="ListParagraph"/>
+        <w:numPr>
+          <w:ilvl w:val="2"/>
+          <w:numId w:val="15"/>
+        </w:numPr>
+      </w:pPr>
+      <w:r>
+        <w:t>The concept of sovereignty is nothing more than a maneuver in argumentation meant to privilege one arrangement over another.</w:t>
+      </w:r>
+    </w:p>
+    <w:p>
+      <w:pPr>
+        <w:pStyle w:val="ListParagraph"/>
+        <w:numPr>
+          <w:ilvl w:val="1"/>
+          <w:numId w:val="15"/>
+        </w:numPr>
+      </w:pPr>
+      <w:r>
+        <w:t>With a little effort, participation in will formation and public policy decisions is possible by anyone who wants to do so.</w:t>
       </w:r>
     </w:p>
     <w:p>
@@ -4631,96 +4637,11 @@
         </w:numPr>
       </w:pPr>
       <w:r>
-        <w:t xml:space="preserve">Differences between adherents of discourse theory and other </w:t>
-      </w:r>
-      <w:proofErr w:type="spellStart"/>
-      <w:r>
-        <w:t>discretionists</w:t>
-      </w:r>
-      <w:proofErr w:type="spellEnd"/>
-      <w:r>
-        <w:t>:</w:t>
-      </w:r>
-    </w:p>
-    <w:p>
-      <w:pPr>
-        <w:pStyle w:val="ListParagraph"/>
-        <w:numPr>
-          <w:ilvl w:val="1"/>
-          <w:numId w:val="15"/>
-        </w:numPr>
-      </w:pPr>
-      <w:r>
-        <w:t>Don’t see the need to legitimize public administration.</w:t>
-      </w:r>
-    </w:p>
-    <w:p>
-      <w:pPr>
-        <w:pStyle w:val="ListParagraph"/>
-        <w:numPr>
-          <w:ilvl w:val="2"/>
-          <w:numId w:val="15"/>
-        </w:numPr>
-      </w:pPr>
-      <w:r>
-        <w:t>Legitimacy is in the doing.</w:t>
-      </w:r>
-    </w:p>
-    <w:p>
-      <w:pPr>
-        <w:pStyle w:val="ListParagraph"/>
-        <w:numPr>
-          <w:ilvl w:val="1"/>
-          <w:numId w:val="15"/>
-        </w:numPr>
-      </w:pPr>
-      <w:r>
-        <w:t>Not concerned with holding public administration accountable to an external sovereign.</w:t>
-      </w:r>
-    </w:p>
-    <w:p>
-      <w:pPr>
-        <w:pStyle w:val="ListParagraph"/>
-        <w:numPr>
-          <w:ilvl w:val="2"/>
-          <w:numId w:val="15"/>
-        </w:numPr>
-      </w:pPr>
-      <w:r>
-        <w:t>The concept of sovereignty is nothing more than a maneuver in argumentation meant to privilege one arrangement over another.</w:t>
-      </w:r>
-    </w:p>
-    <w:p>
-      <w:pPr>
-        <w:pStyle w:val="ListParagraph"/>
-        <w:numPr>
-          <w:ilvl w:val="1"/>
-          <w:numId w:val="15"/>
-        </w:numPr>
-      </w:pPr>
-      <w:r>
-        <w:t>With a little effort, participation in will formation and public policy decisions is possible by anyone who wants to do so.</w:t>
-      </w:r>
-    </w:p>
-    <w:p>
-      <w:pPr>
-        <w:pStyle w:val="ListParagraph"/>
-        <w:numPr>
-          <w:ilvl w:val="0"/>
-          <w:numId w:val="15"/>
-        </w:numPr>
-      </w:pPr>
-      <w:r>
         <w:br w:type="page"/>
       </w:r>
     </w:p>
     <w:p>
       <w:pPr>
-        <w:pStyle w:val="ListParagraph"/>
-        <w:numPr>
-          <w:ilvl w:val="0"/>
-          <w:numId w:val="15"/>
-        </w:numPr>
         <w:rPr>
           <w:b/>
         </w:rPr>
@@ -4737,6 +4658,11 @@
     </w:p>
     <w:p/>
     <w:p>
+      <w:r>
+        <w:t>Introduction</w:t>
+      </w:r>
+    </w:p>
+    <w:p>
       <w:pPr>
         <w:pStyle w:val="ListParagraph"/>
         <w:numPr>
@@ -4745,7 +4671,43 @@
         </w:numPr>
       </w:pPr>
       <w:r>
-        <w:t>Introduction</w:t>
+        <w:t>The myth of U.S. representative democracy.</w:t>
+      </w:r>
+    </w:p>
+    <w:p>
+      <w:pPr>
+        <w:pStyle w:val="ListParagraph"/>
+        <w:numPr>
+          <w:ilvl w:val="1"/>
+          <w:numId w:val="15"/>
+        </w:numPr>
+      </w:pPr>
+      <w:r>
+        <w:t>The sovereign people express their will through the democratic accountability feedback loop.</w:t>
+      </w:r>
+    </w:p>
+    <w:p>
+      <w:pPr>
+        <w:pStyle w:val="ListParagraph"/>
+        <w:numPr>
+          <w:ilvl w:val="1"/>
+          <w:numId w:val="15"/>
+        </w:numPr>
+      </w:pPr>
+      <w:r>
+        <w:t xml:space="preserve">The </w:t>
+      </w:r>
+      <w:r>
+        <w:t>will of the sovereign people is realized through</w:t>
+      </w:r>
+      <w:r>
+        <w:t xml:space="preserve"> laws that are enforced through the </w:t>
+      </w:r>
+      <w:r>
+        <w:t xml:space="preserve">public administration </w:t>
+      </w:r>
+      <w:r>
+        <w:t>chain of command.</w:t>
       </w:r>
     </w:p>
     <w:p>
@@ -4757,43 +4719,67 @@
         </w:numPr>
       </w:pPr>
       <w:r>
-        <w:t>The myth of U.S. representative democracy.</w:t>
-      </w:r>
-    </w:p>
-    <w:p>
-      <w:pPr>
-        <w:pStyle w:val="ListParagraph"/>
-        <w:numPr>
-          <w:ilvl w:val="1"/>
-          <w:numId w:val="15"/>
-        </w:numPr>
-      </w:pPr>
-      <w:r>
-        <w:t>The sovereign people express their will through the democratic accountability feedback loop.</w:t>
-      </w:r>
-    </w:p>
-    <w:p>
-      <w:pPr>
-        <w:pStyle w:val="ListParagraph"/>
-        <w:numPr>
-          <w:ilvl w:val="1"/>
-          <w:numId w:val="15"/>
-        </w:numPr>
-      </w:pPr>
-      <w:r>
-        <w:t xml:space="preserve">The </w:t>
-      </w:r>
-      <w:r>
-        <w:t>will of the sovereign people is realized through</w:t>
-      </w:r>
-      <w:r>
-        <w:t xml:space="preserve"> laws that are enforced through the </w:t>
-      </w:r>
-      <w:r>
-        <w:t xml:space="preserve">public administration </w:t>
-      </w:r>
-      <w:r>
-        <w:t>chain of command.</w:t>
+        <w:t>Postmodern thought further debunks the myth of U.S. representative democracy.</w:t>
+      </w:r>
+    </w:p>
+    <w:p>
+      <w:pPr>
+        <w:pStyle w:val="ListParagraph"/>
+        <w:numPr>
+          <w:ilvl w:val="1"/>
+          <w:numId w:val="15"/>
+        </w:numPr>
+      </w:pPr>
+      <w:r>
+        <w:t>Liberal democracy assumes self-centered individuals are capable of autonomous will formation.</w:t>
+      </w:r>
+    </w:p>
+    <w:p>
+      <w:pPr>
+        <w:pStyle w:val="ListParagraph"/>
+        <w:numPr>
+          <w:ilvl w:val="1"/>
+          <w:numId w:val="15"/>
+        </w:numPr>
+      </w:pPr>
+      <w:r>
+        <w:t>Collective will formation requires agreement about “reality” among members of the society.</w:t>
+      </w:r>
+    </w:p>
+    <w:p>
+      <w:pPr>
+        <w:pStyle w:val="ListParagraph"/>
+        <w:numPr>
+          <w:ilvl w:val="1"/>
+          <w:numId w:val="15"/>
+        </w:numPr>
+      </w:pPr>
+      <w:r>
+        <w:t>Postmodernism suggest</w:t>
+      </w:r>
+      <w:r>
+        <w:t>s</w:t>
+      </w:r>
+      <w:r>
+        <w:t xml:space="preserve"> that agreement about “reality” is short-lived.</w:t>
+      </w:r>
+    </w:p>
+    <w:p>
+      <w:pPr>
+        <w:pStyle w:val="ListParagraph"/>
+        <w:numPr>
+          <w:ilvl w:val="1"/>
+          <w:numId w:val="15"/>
+        </w:numPr>
+      </w:pPr>
+      <w:r>
+        <w:t>Short-lived agreement about “reality” make</w:t>
+      </w:r>
+      <w:r>
+        <w:t>s</w:t>
+      </w:r>
+      <w:r>
+        <w:t xml:space="preserve"> informed policy discourse impossible.</w:t>
       </w:r>
     </w:p>
     <w:p>
@@ -4805,78 +4791,6 @@
         </w:numPr>
       </w:pPr>
       <w:r>
-        <w:t>Postmodern thought further debunks the myth of U.S. representative democracy.</w:t>
-      </w:r>
-    </w:p>
-    <w:p>
-      <w:pPr>
-        <w:pStyle w:val="ListParagraph"/>
-        <w:numPr>
-          <w:ilvl w:val="1"/>
-          <w:numId w:val="15"/>
-        </w:numPr>
-      </w:pPr>
-      <w:r>
-        <w:t>Liberal democracy assumes self-centered individuals are capable of autonomous will formation.</w:t>
-      </w:r>
-    </w:p>
-    <w:p>
-      <w:pPr>
-        <w:pStyle w:val="ListParagraph"/>
-        <w:numPr>
-          <w:ilvl w:val="1"/>
-          <w:numId w:val="15"/>
-        </w:numPr>
-      </w:pPr>
-      <w:r>
-        <w:t>Collective will formation requires agreement about “reality” among members of the society.</w:t>
-      </w:r>
-    </w:p>
-    <w:p>
-      <w:pPr>
-        <w:pStyle w:val="ListParagraph"/>
-        <w:numPr>
-          <w:ilvl w:val="1"/>
-          <w:numId w:val="15"/>
-        </w:numPr>
-      </w:pPr>
-      <w:r>
-        <w:t>Postmodernism suggest</w:t>
-      </w:r>
-      <w:r>
-        <w:t>s</w:t>
-      </w:r>
-      <w:r>
-        <w:t xml:space="preserve"> that agreement about “reality” is short-lived.</w:t>
-      </w:r>
-    </w:p>
-    <w:p>
-      <w:pPr>
-        <w:pStyle w:val="ListParagraph"/>
-        <w:numPr>
-          <w:ilvl w:val="1"/>
-          <w:numId w:val="15"/>
-        </w:numPr>
-      </w:pPr>
-      <w:r>
-        <w:t>Short-lived agreement about “reality” make</w:t>
-      </w:r>
-      <w:r>
-        <w:t>s</w:t>
-      </w:r>
-      <w:r>
-        <w:t xml:space="preserve"> informed policy discourse impossible.</w:t>
-      </w:r>
-    </w:p>
-    <w:p>
-      <w:pPr>
-        <w:pStyle w:val="ListParagraph"/>
-        <w:numPr>
-          <w:ilvl w:val="0"/>
-          <w:numId w:val="15"/>
-        </w:numPr>
-      </w:pPr>
-      <w:r>
         <w:t>Understanding postmodernism</w:t>
       </w:r>
     </w:p>
@@ -4930,13 +4844,6 @@
     </w:p>
     <w:p/>
     <w:p>
-      <w:pPr>
-        <w:pStyle w:val="ListParagraph"/>
-        <w:numPr>
-          <w:ilvl w:val="0"/>
-          <w:numId w:val="15"/>
-        </w:numPr>
-      </w:pPr>
       <w:r>
         <w:t>Modern/Postmodern</w:t>
       </w:r>
@@ -5370,13 +5277,6 @@
     </w:p>
     <w:p/>
     <w:p>
-      <w:pPr>
-        <w:pStyle w:val="ListParagraph"/>
-        <w:numPr>
-          <w:ilvl w:val="0"/>
-          <w:numId w:val="15"/>
-        </w:numPr>
-      </w:pPr>
       <w:r>
         <w:t>Unstable Signs Leading to a Virtual Reality</w:t>
       </w:r>
@@ -5965,13 +5865,6 @@
     </w:p>
     <w:p/>
     <w:p>
-      <w:pPr>
-        <w:pStyle w:val="ListParagraph"/>
-        <w:numPr>
-          <w:ilvl w:val="0"/>
-          <w:numId w:val="15"/>
-        </w:numPr>
-      </w:pPr>
       <w:r>
         <w:t>Neo-tribalism and the Decentered Self</w:t>
       </w:r>
@@ -6302,13 +6195,6 @@
     </w:p>
     <w:p/>
     <w:p>
-      <w:pPr>
-        <w:pStyle w:val="ListParagraph"/>
-        <w:numPr>
-          <w:ilvl w:val="0"/>
-          <w:numId w:val="15"/>
-        </w:numPr>
-      </w:pPr>
       <w:r>
         <w:t>Postmodern Conditions: Orthodoxy, Constitutionalism, and Communitarianism</w:t>
       </w:r>
@@ -6649,11 +6535,6 @@
     </w:p>
     <w:p>
       <w:pPr>
-        <w:pStyle w:val="ListParagraph"/>
-        <w:numPr>
-          <w:ilvl w:val="0"/>
-          <w:numId w:val="15"/>
-        </w:numPr>
         <w:rPr>
           <w:b/>
         </w:rPr>
@@ -6804,11 +6685,6 @@
     <w:p/>
     <w:p>
       <w:pPr>
-        <w:pStyle w:val="ListParagraph"/>
-        <w:numPr>
-          <w:ilvl w:val="0"/>
-          <w:numId w:val="15"/>
-        </w:numPr>
         <w:rPr>
           <w:b/>
         </w:rPr>
@@ -6824,13 +6700,6 @@
     </w:p>
     <w:p/>
     <w:p>
-      <w:pPr>
-        <w:pStyle w:val="ListParagraph"/>
-        <w:numPr>
-          <w:ilvl w:val="0"/>
-          <w:numId w:val="15"/>
-        </w:numPr>
-      </w:pPr>
       <w:r>
         <w:t>Theoretical Base</w:t>
       </w:r>
@@ -7506,6 +7375,417 @@
         <w:numPr>
           <w:ilvl w:val="1"/>
           <w:numId w:val="15"/>
+        </w:numPr>
+      </w:pPr>
+      <w:r>
+        <w:t>Epistemology is concerned with how humans acquire knowledge about being or existence.</w:t>
+      </w:r>
+    </w:p>
+    <w:p>
+      <w:pPr>
+        <w:pStyle w:val="ListParagraph"/>
+        <w:numPr>
+          <w:ilvl w:val="1"/>
+          <w:numId w:val="15"/>
+        </w:numPr>
+      </w:pPr>
+      <w:r>
+        <w:t>Ontology is concerned with being or existence.</w:t>
+      </w:r>
+    </w:p>
+    <w:p>
+      <w:pPr>
+        <w:pStyle w:val="ListParagraph"/>
+        <w:numPr>
+          <w:ilvl w:val="1"/>
+          <w:numId w:val="15"/>
+        </w:numPr>
+      </w:pPr>
+      <w:r>
+        <w:t>Constructivism combines ontology and epistemology.</w:t>
+      </w:r>
+    </w:p>
+    <w:p>
+      <w:pPr>
+        <w:pStyle w:val="ListParagraph"/>
+        <w:numPr>
+          <w:ilvl w:val="1"/>
+          <w:numId w:val="15"/>
+        </w:numPr>
+      </w:pPr>
+      <w:r>
+        <w:t>Observers of social reality cannot isolate themselves from what they are observing.</w:t>
+      </w:r>
+    </w:p>
+    <w:p>
+      <w:pPr>
+        <w:pStyle w:val="ListParagraph"/>
+        <w:numPr>
+          <w:ilvl w:val="1"/>
+          <w:numId w:val="15"/>
+        </w:numPr>
+      </w:pPr>
+      <w:r>
+        <w:lastRenderedPageBreak/>
+        <w:t>Conceptions of reality are negotiated.</w:t>
+      </w:r>
+    </w:p>
+    <w:p>
+      <w:pPr>
+        <w:pStyle w:val="ListParagraph"/>
+        <w:numPr>
+          <w:ilvl w:val="1"/>
+          <w:numId w:val="15"/>
+        </w:numPr>
+      </w:pPr>
+      <w:r>
+        <w:t>Names and symbols are socially agreed upon shorthand significations for common aspects of the lifeworld shared by members of a group for which the meaning and significance has been mutually developed.</w:t>
+      </w:r>
+    </w:p>
+    <w:p>
+      <w:pPr>
+        <w:pStyle w:val="ListParagraph"/>
+        <w:numPr>
+          <w:ilvl w:val="1"/>
+          <w:numId w:val="15"/>
+        </w:numPr>
+      </w:pPr>
+      <w:r>
+        <w:t xml:space="preserve"> </w:t>
+      </w:r>
+      <w:r>
+        <w:t>Intentionality is to constructivism and motivation is to orthodoxy.</w:t>
+      </w:r>
+    </w:p>
+    <w:p>
+      <w:pPr>
+        <w:pStyle w:val="ListParagraph"/>
+        <w:numPr>
+          <w:ilvl w:val="2"/>
+          <w:numId w:val="15"/>
+        </w:numPr>
+      </w:pPr>
+      <w:r>
+        <w:t>Under orthodoxy, stimulus from the environment motivates human behavior.</w:t>
+      </w:r>
+    </w:p>
+    <w:p>
+      <w:pPr>
+        <w:pStyle w:val="ListParagraph"/>
+        <w:numPr>
+          <w:ilvl w:val="2"/>
+          <w:numId w:val="15"/>
+        </w:numPr>
+      </w:pPr>
+      <w:r>
+        <w:t>Expectancy theory is essentially Taylorism reimagined.</w:t>
+      </w:r>
+    </w:p>
+    <w:p>
+      <w:pPr>
+        <w:pStyle w:val="ListParagraph"/>
+        <w:numPr>
+          <w:ilvl w:val="1"/>
+          <w:numId w:val="15"/>
+        </w:numPr>
+      </w:pPr>
+      <w:r>
+        <w:t>Intentionality is a subject’s immediate objective with respect to the situation at hand.</w:t>
+      </w:r>
+    </w:p>
+    <w:p>
+      <w:pPr>
+        <w:pStyle w:val="ListParagraph"/>
+        <w:numPr>
+          <w:ilvl w:val="1"/>
+          <w:numId w:val="15"/>
+        </w:numPr>
+      </w:pPr>
+      <w:r>
+        <w:t xml:space="preserve">Projects organize and direct </w:t>
+      </w:r>
+      <w:proofErr w:type="spellStart"/>
+      <w:r>
+        <w:t>intentionalities</w:t>
+      </w:r>
+      <w:proofErr w:type="spellEnd"/>
+      <w:r>
+        <w:t xml:space="preserve"> over the long term.</w:t>
+      </w:r>
+    </w:p>
+    <w:p>
+      <w:pPr>
+        <w:pStyle w:val="ListParagraph"/>
+        <w:numPr>
+          <w:ilvl w:val="0"/>
+          <w:numId w:val="15"/>
+        </w:numPr>
+      </w:pPr>
+      <w:r>
+        <w:t>Constructivism and Structuration Theory</w:t>
+      </w:r>
+    </w:p>
+    <w:p>
+      <w:pPr>
+        <w:pStyle w:val="ListParagraph"/>
+        <w:numPr>
+          <w:ilvl w:val="1"/>
+          <w:numId w:val="15"/>
+        </w:numPr>
+      </w:pPr>
+      <w:r>
+        <w:t>It is necessary to be able to discuss such constructs as agencies, institutions, bureaucracies, and constitutional regimes without reifying them.</w:t>
+      </w:r>
+    </w:p>
+    <w:p>
+      <w:pPr>
+        <w:pStyle w:val="ListParagraph"/>
+        <w:numPr>
+          <w:ilvl w:val="1"/>
+          <w:numId w:val="15"/>
+        </w:numPr>
+      </w:pPr>
+      <w:r>
+        <w:t>Structuration theory is concerned with social practices ordered across space and time.</w:t>
+      </w:r>
+    </w:p>
+    <w:p>
+      <w:pPr>
+        <w:pStyle w:val="ListParagraph"/>
+        <w:numPr>
+          <w:ilvl w:val="0"/>
+          <w:numId w:val="15"/>
+        </w:numPr>
+      </w:pPr>
+      <w:r>
+        <w:t>Recursive Practices</w:t>
+      </w:r>
+    </w:p>
+    <w:p>
+      <w:pPr>
+        <w:pStyle w:val="ListParagraph"/>
+        <w:numPr>
+          <w:ilvl w:val="1"/>
+          <w:numId w:val="15"/>
+        </w:numPr>
+      </w:pPr>
+      <w:r>
+        <w:t>Recursive practices are ways of behaving the occur time and again (i.e., habits).</w:t>
+      </w:r>
+    </w:p>
+    <w:p>
+      <w:pPr>
+        <w:pStyle w:val="ListParagraph"/>
+        <w:numPr>
+          <w:ilvl w:val="1"/>
+          <w:numId w:val="15"/>
+        </w:numPr>
+      </w:pPr>
+      <w:r>
+        <w:t>Habits are embodied cultural sediments.</w:t>
+      </w:r>
+    </w:p>
+    <w:p>
+      <w:pPr>
+        <w:pStyle w:val="ListParagraph"/>
+        <w:numPr>
+          <w:ilvl w:val="1"/>
+          <w:numId w:val="15"/>
+        </w:numPr>
+      </w:pPr>
+      <w:r>
+        <w:t>Recursive practices are continually recreated</w:t>
+      </w:r>
+    </w:p>
+    <w:p>
+      <w:pPr>
+        <w:pStyle w:val="ListParagraph"/>
+        <w:numPr>
+          <w:ilvl w:val="1"/>
+          <w:numId w:val="15"/>
+        </w:numPr>
+      </w:pPr>
+      <w:r>
+        <w:t>Humans apply reflexivity about recursive practices within the context of action and interaction that are limited by the expectations of others.</w:t>
+      </w:r>
+    </w:p>
+    <w:p>
+      <w:pPr>
+        <w:pStyle w:val="ListParagraph"/>
+        <w:numPr>
+          <w:ilvl w:val="1"/>
+          <w:numId w:val="15"/>
+        </w:numPr>
+      </w:pPr>
+      <w:r>
+        <w:t>Recursive practices not only channel and limit human creativity but also provide venues for the expression of human creativity.</w:t>
+      </w:r>
+    </w:p>
+    <w:p>
+      <w:pPr>
+        <w:pStyle w:val="ListParagraph"/>
+        <w:numPr>
+          <w:ilvl w:val="1"/>
+          <w:numId w:val="15"/>
+        </w:numPr>
+      </w:pPr>
+      <w:r>
+        <w:t xml:space="preserve">Names can be attached to recursive practices of </w:t>
+      </w:r>
+      <w:r>
+        <w:t>different durations.</w:t>
+      </w:r>
+    </w:p>
+    <w:p>
+      <w:pPr>
+        <w:pStyle w:val="ListParagraph"/>
+        <w:numPr>
+          <w:ilvl w:val="2"/>
+          <w:numId w:val="15"/>
+        </w:numPr>
+      </w:pPr>
+      <w:r>
+        <w:t>fad and fashion</w:t>
+      </w:r>
+    </w:p>
+    <w:p>
+      <w:pPr>
+        <w:pStyle w:val="ListParagraph"/>
+        <w:numPr>
+          <w:ilvl w:val="2"/>
+          <w:numId w:val="15"/>
+        </w:numPr>
+      </w:pPr>
+      <w:r>
+        <w:t>Institutions</w:t>
+      </w:r>
+    </w:p>
+    <w:p>
+      <w:pPr>
+        <w:pStyle w:val="ListParagraph"/>
+        <w:numPr>
+          <w:ilvl w:val="1"/>
+          <w:numId w:val="15"/>
+        </w:numPr>
+      </w:pPr>
+      <w:r>
+        <w:t>Structural principles are deeply embedded reproduced social practices which have structural properties.</w:t>
+      </w:r>
+    </w:p>
+    <w:p>
+      <w:pPr>
+        <w:pStyle w:val="ListParagraph"/>
+        <w:numPr>
+          <w:ilvl w:val="1"/>
+          <w:numId w:val="15"/>
+        </w:numPr>
+      </w:pPr>
+      <w:r>
+        <w:t>Regime norms are biases towards freedom, equality, and property.</w:t>
+      </w:r>
+    </w:p>
+    <w:p>
+      <w:pPr>
+        <w:pStyle w:val="ListParagraph"/>
+        <w:numPr>
+          <w:ilvl w:val="1"/>
+          <w:numId w:val="15"/>
+        </w:numPr>
+      </w:pPr>
+      <w:r>
+        <w:t>Structural principles are the theoretical equivalent of regime norms.</w:t>
+      </w:r>
+    </w:p>
+    <w:p>
+      <w:pPr>
+        <w:pStyle w:val="ListParagraph"/>
+        <w:numPr>
+          <w:ilvl w:val="0"/>
+          <w:numId w:val="15"/>
+        </w:numPr>
+      </w:pPr>
+      <w:r>
+        <w:t>Institutions are Habits</w:t>
+      </w:r>
+    </w:p>
+    <w:p>
+      <w:pPr>
+        <w:pStyle w:val="ListParagraph"/>
+        <w:numPr>
+          <w:ilvl w:val="1"/>
+          <w:numId w:val="15"/>
+        </w:numPr>
+      </w:pPr>
+      <w:r>
+        <w:t>Institutions are recursive practices sustained by resource appropriation and rules.</w:t>
+      </w:r>
+    </w:p>
+    <w:p>
+      <w:pPr>
+        <w:pStyle w:val="ListParagraph"/>
+        <w:numPr>
+          <w:ilvl w:val="2"/>
+          <w:numId w:val="15"/>
+        </w:numPr>
+      </w:pPr>
+      <w:r>
+        <w:t>QUESTION: Does this definition apply to organizations?</w:t>
+      </w:r>
+    </w:p>
+    <w:p>
+      <w:pPr>
+        <w:pStyle w:val="ListParagraph"/>
+        <w:numPr>
+          <w:ilvl w:val="1"/>
+          <w:numId w:val="15"/>
+        </w:numPr>
+      </w:pPr>
+      <w:r>
+        <w:t>Under Weberian theory, institutions ar</w:t>
+      </w:r>
+      <w:r>
+        <w:t xml:space="preserve">e </w:t>
+      </w:r>
+      <w:r>
+        <w:t>unalterable and impervious to the people who occupy them.</w:t>
+      </w:r>
+    </w:p>
+    <w:p>
+      <w:pPr>
+        <w:pStyle w:val="ListParagraph"/>
+        <w:numPr>
+          <w:ilvl w:val="1"/>
+          <w:numId w:val="15"/>
+        </w:numPr>
+      </w:pPr>
+      <w:r>
+        <w:t>Under structuration theory, institutions are malleable.</w:t>
+      </w:r>
+    </w:p>
+    <w:p>
+      <w:pPr>
+        <w:pStyle w:val="ListParagraph"/>
+        <w:numPr>
+          <w:ilvl w:val="2"/>
+          <w:numId w:val="15"/>
+        </w:numPr>
+      </w:pPr>
+      <w:r>
+        <w:t>The degree of institutional fixity varies but is never achieve absolute permanence.</w:t>
+      </w:r>
+    </w:p>
+    <w:p/>
+    <w:p>
+      <w:r>
+        <w:t>Using Constructivism to Deconstruct the “Conflated Aggregation” Bureaucracy</w:t>
+      </w:r>
+    </w:p>
+    <w:p>
+      <w:pPr>
+        <w:pStyle w:val="ListParagraph"/>
+        <w:numPr>
+          <w:ilvl w:val="0"/>
+          <w:numId w:val="16"/>
         </w:numPr>
       </w:pPr>
       <w:bookmarkStart w:id="6" w:name="_GoBack"/>
@@ -7577,6 +7857,119 @@
 <file path=word/numbering.xml><?xml version="1.0" encoding="utf-8"?>
 <w:numbering xmlns:wpc="http://schemas.microsoft.com/office/word/2010/wordprocessingCanvas" xmlns:cx="http://schemas.microsoft.com/office/drawing/2014/chartex" xmlns:cx1="http://schemas.microsoft.com/office/drawing/2015/9/8/chartex" xmlns:cx2="http://schemas.microsoft.com/office/drawing/2015/10/21/chartex" xmlns:cx3="http://schemas.microsoft.com/office/drawing/2016/5/9/chartex" xmlns:cx4="http://schemas.microsoft.com/office/drawing/2016/5/10/chartex" xmlns:cx5="http://schemas.microsoft.com/office/drawing/2016/5/11/chartex" xmlns:mc="http://schemas.openxmlformats.org/markup-compatibility/2006" xmlns:o="urn:schemas-microsoft-com:office:office" xmlns:r="http://schemas.openxmlformats.org/officeDocument/2006/relationships" xmlns:m="http://schemas.openxmlformats.org/officeDocument/2006/math" xmlns:v="urn:schemas-microsoft-com:vml" xmlns:wp14="http://schemas.microsoft.com/office/word/2010/wordprocessingDrawing" xmlns:wp="http://schemas.openxmlformats.org/drawingml/2006/wordprocessingDrawing" xmlns:w10="urn:schemas-microsoft-com:office:word" xmlns:w="http://schemas.openxmlformats.org/wordprocessingml/2006/main" xmlns:w14="http://schemas.microsoft.com/office/word/2010/wordml" xmlns:w15="http://schemas.microsoft.com/office/word/2012/wordml" xmlns:w16se="http://schemas.microsoft.com/office/word/2015/wordml/symex" xmlns:wpg="http://schemas.microsoft.com/office/word/2010/wordprocessingGroup" xmlns:wpi="http://schemas.microsoft.com/office/word/2010/wordprocessingInk" xmlns:wne="http://schemas.microsoft.com/office/word/2006/wordml" xmlns:wps="http://schemas.microsoft.com/office/word/2010/wordprocessingShape" mc:Ignorable="w14 w15 w16se wp14">
   <w:abstractNum w:abstractNumId="0" w15:restartNumberingAfterBreak="0">
+    <w:nsid w:val="04A2631C"/>
+    <w:multiLevelType w:val="hybridMultilevel"/>
+    <w:tmpl w:val="E59C0EE2"/>
+    <w:lvl w:ilvl="0" w:tplc="04090001">
+      <w:start w:val="1"/>
+      <w:numFmt w:val="bullet"/>
+      <w:lvlText w:val=""/>
+      <w:lvlJc w:val="left"/>
+      <w:pPr>
+        <w:ind w:left="720" w:hanging="360"/>
+      </w:pPr>
+      <w:rPr>
+        <w:rFonts w:ascii="Symbol" w:hAnsi="Symbol" w:hint="default"/>
+      </w:rPr>
+    </w:lvl>
+    <w:lvl w:ilvl="1" w:tplc="04090003" w:tentative="1">
+      <w:start w:val="1"/>
+      <w:numFmt w:val="bullet"/>
+      <w:lvlText w:val="o"/>
+      <w:lvlJc w:val="left"/>
+      <w:pPr>
+        <w:ind w:left="1440" w:hanging="360"/>
+      </w:pPr>
+      <w:rPr>
+        <w:rFonts w:ascii="Courier New" w:hAnsi="Courier New" w:cs="Courier New" w:hint="default"/>
+      </w:rPr>
+    </w:lvl>
+    <w:lvl w:ilvl="2" w:tplc="04090005" w:tentative="1">
+      <w:start w:val="1"/>
+      <w:numFmt w:val="bullet"/>
+      <w:lvlText w:val=""/>
+      <w:lvlJc w:val="left"/>
+      <w:pPr>
+        <w:ind w:left="2160" w:hanging="360"/>
+      </w:pPr>
+      <w:rPr>
+        <w:rFonts w:ascii="Wingdings" w:hAnsi="Wingdings" w:hint="default"/>
+      </w:rPr>
+    </w:lvl>
+    <w:lvl w:ilvl="3" w:tplc="04090001" w:tentative="1">
+      <w:start w:val="1"/>
+      <w:numFmt w:val="bullet"/>
+      <w:lvlText w:val=""/>
+      <w:lvlJc w:val="left"/>
+      <w:pPr>
+        <w:ind w:left="2880" w:hanging="360"/>
+      </w:pPr>
+      <w:rPr>
+        <w:rFonts w:ascii="Symbol" w:hAnsi="Symbol" w:hint="default"/>
+      </w:rPr>
+    </w:lvl>
+    <w:lvl w:ilvl="4" w:tplc="04090003" w:tentative="1">
+      <w:start w:val="1"/>
+      <w:numFmt w:val="bullet"/>
+      <w:lvlText w:val="o"/>
+      <w:lvlJc w:val="left"/>
+      <w:pPr>
+        <w:ind w:left="3600" w:hanging="360"/>
+      </w:pPr>
+      <w:rPr>
+        <w:rFonts w:ascii="Courier New" w:hAnsi="Courier New" w:cs="Courier New" w:hint="default"/>
+      </w:rPr>
+    </w:lvl>
+    <w:lvl w:ilvl="5" w:tplc="04090005" w:tentative="1">
+      <w:start w:val="1"/>
+      <w:numFmt w:val="bullet"/>
+      <w:lvlText w:val=""/>
+      <w:lvlJc w:val="left"/>
+      <w:pPr>
+        <w:ind w:left="4320" w:hanging="360"/>
+      </w:pPr>
+      <w:rPr>
+        <w:rFonts w:ascii="Wingdings" w:hAnsi="Wingdings" w:hint="default"/>
+      </w:rPr>
+    </w:lvl>
+    <w:lvl w:ilvl="6" w:tplc="04090001" w:tentative="1">
+      <w:start w:val="1"/>
+      <w:numFmt w:val="bullet"/>
+      <w:lvlText w:val=""/>
+      <w:lvlJc w:val="left"/>
+      <w:pPr>
+        <w:ind w:left="5040" w:hanging="360"/>
+      </w:pPr>
+      <w:rPr>
+        <w:rFonts w:ascii="Symbol" w:hAnsi="Symbol" w:hint="default"/>
+      </w:rPr>
+    </w:lvl>
+    <w:lvl w:ilvl="7" w:tplc="04090003" w:tentative="1">
+      <w:start w:val="1"/>
+      <w:numFmt w:val="bullet"/>
+      <w:lvlText w:val="o"/>
+      <w:lvlJc w:val="left"/>
+      <w:pPr>
+        <w:ind w:left="5760" w:hanging="360"/>
+      </w:pPr>
+      <w:rPr>
+        <w:rFonts w:ascii="Courier New" w:hAnsi="Courier New" w:cs="Courier New" w:hint="default"/>
+      </w:rPr>
+    </w:lvl>
+    <w:lvl w:ilvl="8" w:tplc="04090005" w:tentative="1">
+      <w:start w:val="1"/>
+      <w:numFmt w:val="bullet"/>
+      <w:lvlText w:val=""/>
+      <w:lvlJc w:val="left"/>
+      <w:pPr>
+        <w:ind w:left="6480" w:hanging="360"/>
+      </w:pPr>
+      <w:rPr>
+        <w:rFonts w:ascii="Wingdings" w:hAnsi="Wingdings" w:hint="default"/>
+      </w:rPr>
+    </w:lvl>
+  </w:abstractNum>
+  <w:abstractNum w:abstractNumId="1" w15:restartNumberingAfterBreak="0">
     <w:nsid w:val="057A50C0"/>
     <w:multiLevelType w:val="hybridMultilevel"/>
     <w:tmpl w:val="599C201C"/>
@@ -7689,7 +8082,7 @@
       </w:rPr>
     </w:lvl>
   </w:abstractNum>
-  <w:abstractNum w:abstractNumId="1" w15:restartNumberingAfterBreak="0">
+  <w:abstractNum w:abstractNumId="2" w15:restartNumberingAfterBreak="0">
     <w:nsid w:val="0D1E689A"/>
     <w:multiLevelType w:val="hybridMultilevel"/>
     <w:tmpl w:val="DB609D58"/>
@@ -7802,7 +8195,7 @@
       </w:rPr>
     </w:lvl>
   </w:abstractNum>
-  <w:abstractNum w:abstractNumId="2" w15:restartNumberingAfterBreak="0">
+  <w:abstractNum w:abstractNumId="3" w15:restartNumberingAfterBreak="0">
     <w:nsid w:val="14DC7336"/>
     <w:multiLevelType w:val="hybridMultilevel"/>
     <w:tmpl w:val="45DA41CE"/>
@@ -7915,7 +8308,7 @@
       </w:rPr>
     </w:lvl>
   </w:abstractNum>
-  <w:abstractNum w:abstractNumId="3" w15:restartNumberingAfterBreak="0">
+  <w:abstractNum w:abstractNumId="4" w15:restartNumberingAfterBreak="0">
     <w:nsid w:val="169F16F4"/>
     <w:multiLevelType w:val="hybridMultilevel"/>
     <w:tmpl w:val="94BA2E78"/>
@@ -8028,7 +8421,7 @@
       </w:rPr>
     </w:lvl>
   </w:abstractNum>
-  <w:abstractNum w:abstractNumId="4" w15:restartNumberingAfterBreak="0">
+  <w:abstractNum w:abstractNumId="5" w15:restartNumberingAfterBreak="0">
     <w:nsid w:val="17D045A8"/>
     <w:multiLevelType w:val="hybridMultilevel"/>
     <w:tmpl w:val="DCF0973C"/>
@@ -8141,7 +8534,7 @@
       </w:rPr>
     </w:lvl>
   </w:abstractNum>
-  <w:abstractNum w:abstractNumId="5" w15:restartNumberingAfterBreak="0">
+  <w:abstractNum w:abstractNumId="6" w15:restartNumberingAfterBreak="0">
     <w:nsid w:val="1E0C7502"/>
     <w:multiLevelType w:val="hybridMultilevel"/>
     <w:tmpl w:val="233AB9DE"/>
@@ -8254,7 +8647,7 @@
       </w:rPr>
     </w:lvl>
   </w:abstractNum>
-  <w:abstractNum w:abstractNumId="6" w15:restartNumberingAfterBreak="0">
+  <w:abstractNum w:abstractNumId="7" w15:restartNumberingAfterBreak="0">
     <w:nsid w:val="3A081693"/>
     <w:multiLevelType w:val="hybridMultilevel"/>
     <w:tmpl w:val="7C4A9ED4"/>
@@ -8367,7 +8760,7 @@
       </w:rPr>
     </w:lvl>
   </w:abstractNum>
-  <w:abstractNum w:abstractNumId="7" w15:restartNumberingAfterBreak="0">
+  <w:abstractNum w:abstractNumId="8" w15:restartNumberingAfterBreak="0">
     <w:nsid w:val="3FB2454B"/>
     <w:multiLevelType w:val="hybridMultilevel"/>
     <w:tmpl w:val="3C2835A4"/>
@@ -8480,7 +8873,7 @@
       </w:rPr>
     </w:lvl>
   </w:abstractNum>
-  <w:abstractNum w:abstractNumId="8" w15:restartNumberingAfterBreak="0">
+  <w:abstractNum w:abstractNumId="9" w15:restartNumberingAfterBreak="0">
     <w:nsid w:val="40A9645B"/>
     <w:multiLevelType w:val="hybridMultilevel"/>
     <w:tmpl w:val="D3842460"/>
@@ -8593,7 +8986,7 @@
       </w:rPr>
     </w:lvl>
   </w:abstractNum>
-  <w:abstractNum w:abstractNumId="9" w15:restartNumberingAfterBreak="0">
+  <w:abstractNum w:abstractNumId="10" w15:restartNumberingAfterBreak="0">
     <w:nsid w:val="41DE1310"/>
     <w:multiLevelType w:val="hybridMultilevel"/>
     <w:tmpl w:val="24505B40"/>
@@ -8706,7 +9099,7 @@
       </w:rPr>
     </w:lvl>
   </w:abstractNum>
-  <w:abstractNum w:abstractNumId="10" w15:restartNumberingAfterBreak="0">
+  <w:abstractNum w:abstractNumId="11" w15:restartNumberingAfterBreak="0">
     <w:nsid w:val="478A2E0E"/>
     <w:multiLevelType w:val="hybridMultilevel"/>
     <w:tmpl w:val="04C42D22"/>
@@ -8819,7 +9212,7 @@
       </w:rPr>
     </w:lvl>
   </w:abstractNum>
-  <w:abstractNum w:abstractNumId="11" w15:restartNumberingAfterBreak="0">
+  <w:abstractNum w:abstractNumId="12" w15:restartNumberingAfterBreak="0">
     <w:nsid w:val="4C1210D8"/>
     <w:multiLevelType w:val="hybridMultilevel"/>
     <w:tmpl w:val="B380AD3E"/>
@@ -8932,7 +9325,7 @@
       </w:rPr>
     </w:lvl>
   </w:abstractNum>
-  <w:abstractNum w:abstractNumId="12" w15:restartNumberingAfterBreak="0">
+  <w:abstractNum w:abstractNumId="13" w15:restartNumberingAfterBreak="0">
     <w:nsid w:val="4D546398"/>
     <w:multiLevelType w:val="hybridMultilevel"/>
     <w:tmpl w:val="EECE0D78"/>
@@ -9045,7 +9438,7 @@
       </w:rPr>
     </w:lvl>
   </w:abstractNum>
-  <w:abstractNum w:abstractNumId="13" w15:restartNumberingAfterBreak="0">
+  <w:abstractNum w:abstractNumId="14" w15:restartNumberingAfterBreak="0">
     <w:nsid w:val="6CD629E8"/>
     <w:multiLevelType w:val="multilevel"/>
     <w:tmpl w:val="5A90DBEC"/>
@@ -9158,7 +9551,7 @@
       </w:rPr>
     </w:lvl>
   </w:abstractNum>
-  <w:abstractNum w:abstractNumId="14" w15:restartNumberingAfterBreak="0">
+  <w:abstractNum w:abstractNumId="15" w15:restartNumberingAfterBreak="0">
     <w:nsid w:val="7097306E"/>
     <w:multiLevelType w:val="multilevel"/>
     <w:tmpl w:val="5A90DBEC"/>
@@ -9272,49 +9665,52 @@
     </w:lvl>
   </w:abstractNum>
   <w:num w:numId="1">
+    <w:abstractNumId w:val="9"/>
+  </w:num>
+  <w:num w:numId="2">
+    <w:abstractNumId w:val="4"/>
+  </w:num>
+  <w:num w:numId="3">
+    <w:abstractNumId w:val="12"/>
+  </w:num>
+  <w:num w:numId="4">
+    <w:abstractNumId w:val="11"/>
+  </w:num>
+  <w:num w:numId="5">
+    <w:abstractNumId w:val="7"/>
+  </w:num>
+  <w:num w:numId="6">
+    <w:abstractNumId w:val="10"/>
+  </w:num>
+  <w:num w:numId="7">
+    <w:abstractNumId w:val="6"/>
+  </w:num>
+  <w:num w:numId="8">
+    <w:abstractNumId w:val="2"/>
+  </w:num>
+  <w:num w:numId="9">
+    <w:abstractNumId w:val="3"/>
+  </w:num>
+  <w:num w:numId="10">
+    <w:abstractNumId w:val="5"/>
+  </w:num>
+  <w:num w:numId="11">
     <w:abstractNumId w:val="8"/>
   </w:num>
-  <w:num w:numId="2">
-    <w:abstractNumId w:val="3"/>
+  <w:num w:numId="12">
+    <w:abstractNumId w:val="15"/>
   </w:num>
-  <w:num w:numId="3">
-    <w:abstractNumId w:val="11"/>
+  <w:num w:numId="13">
+    <w:abstractNumId w:val="13"/>
   </w:num>
-  <w:num w:numId="4">
-    <w:abstractNumId w:val="10"/>
-  </w:num>
-  <w:num w:numId="5">
-    <w:abstractNumId w:val="6"/>
-  </w:num>
-  <w:num w:numId="6">
-    <w:abstractNumId w:val="9"/>
-  </w:num>
-  <w:num w:numId="7">
-    <w:abstractNumId w:val="5"/>
-  </w:num>
-  <w:num w:numId="8">
+  <w:num w:numId="14">
     <w:abstractNumId w:val="1"/>
   </w:num>
-  <w:num w:numId="9">
-    <w:abstractNumId w:val="2"/>
-  </w:num>
-  <w:num w:numId="10">
-    <w:abstractNumId w:val="4"/>
-  </w:num>
-  <w:num w:numId="11">
-    <w:abstractNumId w:val="7"/>
-  </w:num>
-  <w:num w:numId="12">
+  <w:num w:numId="15">
     <w:abstractNumId w:val="14"/>
   </w:num>
-  <w:num w:numId="13">
-    <w:abstractNumId w:val="12"/>
-  </w:num>
-  <w:num w:numId="14">
+  <w:num w:numId="16">
     <w:abstractNumId w:val="0"/>
-  </w:num>
-  <w:num w:numId="15">
-    <w:abstractNumId w:val="13"/>
   </w:num>
 </w:numbering>
 </file>

</xml_diff>

<commit_message>
Completed notes on Miller & Fox (2019) chapter 4
</commit_message>
<xml_diff>
--- a/Notes/POLS6320_2020_Spring_Notes_MillerFox_2019_Postmodern-public-administration.docx
+++ b/Notes/POLS6320_2020_Spring_Notes_MillerFox_2019_Postmodern-public-administration.docx
@@ -7788,6 +7788,589 @@
           <w:numId w:val="16"/>
         </w:numPr>
       </w:pPr>
+      <w:r>
+        <w:t>Preface comments</w:t>
+      </w:r>
+    </w:p>
+    <w:p>
+      <w:pPr>
+        <w:pStyle w:val="ListParagraph"/>
+        <w:numPr>
+          <w:ilvl w:val="1"/>
+          <w:numId w:val="16"/>
+        </w:numPr>
+      </w:pPr>
+      <w:r>
+        <w:t>Must adjust old ways of categorizing phenomena under orthodoxy.</w:t>
+      </w:r>
+    </w:p>
+    <w:p>
+      <w:pPr>
+        <w:pStyle w:val="ListParagraph"/>
+        <w:numPr>
+          <w:ilvl w:val="1"/>
+          <w:numId w:val="16"/>
+        </w:numPr>
+      </w:pPr>
+      <w:r>
+        <w:t>Conflated aggregations are symbols that gather up diverse and often contradictory lifeworld experiences.</w:t>
+      </w:r>
+    </w:p>
+    <w:p>
+      <w:pPr>
+        <w:pStyle w:val="ListParagraph"/>
+        <w:numPr>
+          <w:ilvl w:val="2"/>
+          <w:numId w:val="16"/>
+        </w:numPr>
+      </w:pPr>
+      <w:r>
+        <w:t>Bureaucracy is a conflated aggregation.</w:t>
+      </w:r>
+    </w:p>
+    <w:p>
+      <w:pPr>
+        <w:pStyle w:val="ListParagraph"/>
+        <w:numPr>
+          <w:ilvl w:val="1"/>
+          <w:numId w:val="16"/>
+        </w:numPr>
+      </w:pPr>
+      <w:r>
+        <w:t xml:space="preserve">To deconstruct conflated </w:t>
+      </w:r>
+      <w:proofErr w:type="gramStart"/>
+      <w:r>
+        <w:t>aggregations</w:t>
+      </w:r>
+      <w:proofErr w:type="gramEnd"/>
+      <w:r>
+        <w:t xml:space="preserve"> we must trace their roots. </w:t>
+      </w:r>
+    </w:p>
+    <w:p>
+      <w:pPr>
+        <w:pStyle w:val="ListParagraph"/>
+        <w:numPr>
+          <w:ilvl w:val="1"/>
+          <w:numId w:val="16"/>
+        </w:numPr>
+      </w:pPr>
+      <w:r>
+        <w:t>Bureaucracies are neither concrete entities nor self-surviving organisms.</w:t>
+      </w:r>
+    </w:p>
+    <w:p>
+      <w:pPr>
+        <w:pStyle w:val="ListParagraph"/>
+        <w:numPr>
+          <w:ilvl w:val="2"/>
+          <w:numId w:val="16"/>
+        </w:numPr>
+      </w:pPr>
+      <w:r>
+        <w:t xml:space="preserve">Meaning shifted from determinism to </w:t>
+      </w:r>
+      <w:proofErr w:type="spellStart"/>
+      <w:r>
+        <w:t>probabilism</w:t>
+      </w:r>
+      <w:proofErr w:type="spellEnd"/>
+      <w:r>
+        <w:t>.</w:t>
+      </w:r>
+    </w:p>
+    <w:p>
+      <w:pPr>
+        <w:pStyle w:val="ListParagraph"/>
+        <w:numPr>
+          <w:ilvl w:val="0"/>
+          <w:numId w:val="16"/>
+        </w:numPr>
+      </w:pPr>
+      <w:r>
+        <w:t xml:space="preserve">Determinism and </w:t>
+      </w:r>
+      <w:proofErr w:type="spellStart"/>
+      <w:r>
+        <w:t>Probabilisim</w:t>
+      </w:r>
+      <w:proofErr w:type="spellEnd"/>
+    </w:p>
+    <w:p>
+      <w:pPr>
+        <w:pStyle w:val="ListParagraph"/>
+        <w:numPr>
+          <w:ilvl w:val="1"/>
+          <w:numId w:val="16"/>
+        </w:numPr>
+      </w:pPr>
+      <w:r>
+        <w:t xml:space="preserve">Probabilistic </w:t>
+      </w:r>
+      <w:r>
+        <w:t>social science uses statistics and probabilities to account for events.</w:t>
+      </w:r>
+    </w:p>
+    <w:p>
+      <w:pPr>
+        <w:pStyle w:val="ListParagraph"/>
+        <w:numPr>
+          <w:ilvl w:val="2"/>
+          <w:numId w:val="16"/>
+        </w:numPr>
+      </w:pPr>
+      <w:r>
+        <w:lastRenderedPageBreak/>
+        <w:t>It does not explain why a phenomenon occurs.</w:t>
+      </w:r>
+    </w:p>
+    <w:p>
+      <w:pPr>
+        <w:pStyle w:val="ListParagraph"/>
+        <w:numPr>
+          <w:ilvl w:val="2"/>
+          <w:numId w:val="16"/>
+        </w:numPr>
+      </w:pPr>
+      <w:r>
+        <w:t>It does predict what will happen with a given probability of accuracy.</w:t>
+      </w:r>
+    </w:p>
+    <w:p>
+      <w:pPr>
+        <w:pStyle w:val="ListParagraph"/>
+        <w:numPr>
+          <w:ilvl w:val="1"/>
+          <w:numId w:val="16"/>
+        </w:numPr>
+      </w:pPr>
+      <w:r>
+        <w:t>Statistical process control (SPC) is an example of a probabilistic approach.</w:t>
+      </w:r>
+    </w:p>
+    <w:p>
+      <w:pPr>
+        <w:pStyle w:val="ListParagraph"/>
+        <w:numPr>
+          <w:ilvl w:val="2"/>
+          <w:numId w:val="16"/>
+        </w:numPr>
+      </w:pPr>
+      <w:r>
+        <w:t>Distinguishes between normal and abnormal variation.</w:t>
+      </w:r>
+    </w:p>
+    <w:p>
+      <w:pPr>
+        <w:pStyle w:val="ListParagraph"/>
+        <w:numPr>
+          <w:ilvl w:val="2"/>
+          <w:numId w:val="16"/>
+        </w:numPr>
+      </w:pPr>
+      <w:r>
+        <w:t>Causes of abnormal variation can be traced to systems management.</w:t>
+      </w:r>
+    </w:p>
+    <w:p>
+      <w:pPr>
+        <w:pStyle w:val="ListParagraph"/>
+        <w:numPr>
+          <w:ilvl w:val="1"/>
+          <w:numId w:val="16"/>
+        </w:numPr>
+      </w:pPr>
+      <w:r>
+        <w:t>Quality inspection is an example of a deterministic approach.</w:t>
+      </w:r>
+    </w:p>
+    <w:p>
+      <w:pPr>
+        <w:pStyle w:val="ListParagraph"/>
+        <w:numPr>
+          <w:ilvl w:val="2"/>
+          <w:numId w:val="16"/>
+        </w:numPr>
+      </w:pPr>
+      <w:r>
+        <w:t>Focuses on finding flaws (i.e., variation from target).</w:t>
+      </w:r>
+    </w:p>
+    <w:p>
+      <w:pPr>
+        <w:pStyle w:val="ListParagraph"/>
+        <w:numPr>
+          <w:ilvl w:val="2"/>
+          <w:numId w:val="16"/>
+        </w:numPr>
+      </w:pPr>
+      <w:r>
+        <w:t>Does not distinguish between normal and abnormal variation.</w:t>
+      </w:r>
+    </w:p>
+    <w:p>
+      <w:pPr>
+        <w:pStyle w:val="ListParagraph"/>
+        <w:numPr>
+          <w:ilvl w:val="2"/>
+          <w:numId w:val="16"/>
+        </w:numPr>
+      </w:pPr>
+      <w:r>
+        <w:t>It may be possible to identify the cause of the flaw but removing it might not be economical.</w:t>
+      </w:r>
+    </w:p>
+    <w:p>
+      <w:pPr>
+        <w:pStyle w:val="ListParagraph"/>
+        <w:numPr>
+          <w:ilvl w:val="1"/>
+          <w:numId w:val="16"/>
+        </w:numPr>
+      </w:pPr>
+      <w:r>
+        <w:t xml:space="preserve">Differences between determinism and </w:t>
+      </w:r>
+      <w:proofErr w:type="spellStart"/>
+      <w:r>
+        <w:t>probabilism</w:t>
+      </w:r>
+      <w:proofErr w:type="spellEnd"/>
+      <w:r>
+        <w:t xml:space="preserve"> imply different conceptions of bureaucracy.</w:t>
+      </w:r>
+    </w:p>
+    <w:p>
+      <w:pPr>
+        <w:pStyle w:val="ListParagraph"/>
+        <w:numPr>
+          <w:ilvl w:val="0"/>
+          <w:numId w:val="16"/>
+        </w:numPr>
+      </w:pPr>
+      <w:r>
+        <w:t>Methods and Meaning of Bureaucracy</w:t>
+      </w:r>
+    </w:p>
+    <w:p>
+      <w:pPr>
+        <w:pStyle w:val="ListParagraph"/>
+        <w:numPr>
+          <w:ilvl w:val="1"/>
+          <w:numId w:val="16"/>
+        </w:numPr>
+      </w:pPr>
+      <w:r>
+        <w:t>Deterministic conception of bureaucracy</w:t>
+      </w:r>
+    </w:p>
+    <w:p>
+      <w:pPr>
+        <w:pStyle w:val="ListParagraph"/>
+        <w:numPr>
+          <w:ilvl w:val="2"/>
+          <w:numId w:val="16"/>
+        </w:numPr>
+      </w:pPr>
+      <w:r>
+        <w:t>Control-conscious terms</w:t>
+      </w:r>
+    </w:p>
+    <w:p>
+      <w:pPr>
+        <w:pStyle w:val="ListParagraph"/>
+        <w:numPr>
+          <w:ilvl w:val="2"/>
+          <w:numId w:val="16"/>
+        </w:numPr>
+      </w:pPr>
+      <w:r>
+        <w:t>Cause-and-effect approach</w:t>
+      </w:r>
+    </w:p>
+    <w:p>
+      <w:pPr>
+        <w:pStyle w:val="ListParagraph"/>
+        <w:numPr>
+          <w:ilvl w:val="1"/>
+          <w:numId w:val="16"/>
+        </w:numPr>
+      </w:pPr>
+      <w:r>
+        <w:t>Probabilistic conception of bureaucracy</w:t>
+      </w:r>
+    </w:p>
+    <w:p>
+      <w:pPr>
+        <w:pStyle w:val="ListParagraph"/>
+        <w:numPr>
+          <w:ilvl w:val="2"/>
+          <w:numId w:val="16"/>
+        </w:numPr>
+      </w:pPr>
+      <w:r>
+        <w:t>Outcome-conscious terms such as s</w:t>
+      </w:r>
+      <w:r>
+        <w:t>atisficing, statistical significance, tendencies</w:t>
+      </w:r>
+    </w:p>
+    <w:p>
+      <w:pPr>
+        <w:pStyle w:val="ListParagraph"/>
+        <w:numPr>
+          <w:ilvl w:val="2"/>
+          <w:numId w:val="16"/>
+        </w:numPr>
+      </w:pPr>
+      <w:r>
+        <w:t>Establishes associations and correlations</w:t>
+      </w:r>
+    </w:p>
+    <w:p>
+      <w:pPr>
+        <w:pStyle w:val="ListParagraph"/>
+        <w:numPr>
+          <w:ilvl w:val="0"/>
+          <w:numId w:val="16"/>
+        </w:numPr>
+      </w:pPr>
+      <w:r>
+        <w:t>Summing Up Deconstructing Bureaucracy</w:t>
+      </w:r>
+    </w:p>
+    <w:p>
+      <w:pPr>
+        <w:pStyle w:val="ListParagraph"/>
+        <w:numPr>
+          <w:ilvl w:val="1"/>
+          <w:numId w:val="16"/>
+        </w:numPr>
+      </w:pPr>
+      <w:r>
+        <w:t>Formal institutions legitimize value orientations.</w:t>
+      </w:r>
+    </w:p>
+    <w:p>
+      <w:pPr>
+        <w:pStyle w:val="ListParagraph"/>
+        <w:numPr>
+          <w:ilvl w:val="1"/>
+          <w:numId w:val="16"/>
+        </w:numPr>
+      </w:pPr>
+      <w:r>
+        <w:t>Habits of mind influence how one perceives phenomena.</w:t>
+      </w:r>
+    </w:p>
+    <w:p>
+      <w:pPr>
+        <w:pStyle w:val="ListParagraph"/>
+        <w:numPr>
+          <w:ilvl w:val="1"/>
+          <w:numId w:val="16"/>
+        </w:numPr>
+      </w:pPr>
+      <w:r>
+        <w:t>References are to shared ideas not concrete realities.</w:t>
+      </w:r>
+    </w:p>
+    <w:p/>
+    <w:p>
+      <w:r>
+        <w:t>The Public Sphere as Energy Field</w:t>
+      </w:r>
+    </w:p>
+    <w:p>
+      <w:pPr>
+        <w:pStyle w:val="ListParagraph"/>
+        <w:numPr>
+          <w:ilvl w:val="0"/>
+          <w:numId w:val="17"/>
+        </w:numPr>
+      </w:pPr>
+      <w:r>
+        <w:t>Preface Comments</w:t>
+      </w:r>
+    </w:p>
+    <w:p>
+      <w:pPr>
+        <w:pStyle w:val="ListParagraph"/>
+        <w:numPr>
+          <w:ilvl w:val="1"/>
+          <w:numId w:val="17"/>
+        </w:numPr>
+      </w:pPr>
+      <w:r>
+        <w:t>Institutions are recursive practices embedded in habitual human behaviors and expectations that are malleable to varying degrees.</w:t>
+      </w:r>
+    </w:p>
+    <w:p>
+      <w:pPr>
+        <w:pStyle w:val="ListParagraph"/>
+        <w:numPr>
+          <w:ilvl w:val="1"/>
+          <w:numId w:val="17"/>
+        </w:numPr>
+      </w:pPr>
+      <w:r>
+        <w:t>The authors propose that we abandon the category of bureaucracy.</w:t>
+      </w:r>
+    </w:p>
+    <w:p>
+      <w:pPr>
+        <w:pStyle w:val="ListParagraph"/>
+        <w:numPr>
+          <w:ilvl w:val="1"/>
+          <w:numId w:val="17"/>
+        </w:numPr>
+      </w:pPr>
+      <w:r>
+        <w:t>Public energy fields are those activities and recursive practices currently conceived as agencies and institutions.</w:t>
+      </w:r>
+    </w:p>
+    <w:p>
+      <w:pPr>
+        <w:pStyle w:val="ListParagraph"/>
+        <w:numPr>
+          <w:ilvl w:val="1"/>
+          <w:numId w:val="17"/>
+        </w:numPr>
+      </w:pPr>
+      <w:r>
+        <w:t>Changes in metaphor lead to changes in how what is being done is conceived which in turn leads to changes in recursive practices.</w:t>
+      </w:r>
+    </w:p>
+    <w:p>
+      <w:pPr>
+        <w:pStyle w:val="ListParagraph"/>
+        <w:numPr>
+          <w:ilvl w:val="0"/>
+          <w:numId w:val="17"/>
+        </w:numPr>
+      </w:pPr>
+      <w:r>
+        <w:t>Physics, Metaphors, Phenomena</w:t>
+      </w:r>
+    </w:p>
+    <w:p>
+      <w:pPr>
+        <w:pStyle w:val="ListParagraph"/>
+        <w:numPr>
+          <w:ilvl w:val="1"/>
+          <w:numId w:val="17"/>
+        </w:numPr>
+      </w:pPr>
+      <w:r>
+        <w:t>The naming of a phenomenon reifies it and ascribes expectations of behavioral compliance with recursive practices.</w:t>
+      </w:r>
+    </w:p>
+    <w:p>
+      <w:pPr>
+        <w:pStyle w:val="ListParagraph"/>
+        <w:numPr>
+          <w:ilvl w:val="1"/>
+          <w:numId w:val="17"/>
+        </w:numPr>
+      </w:pPr>
+      <w:r>
+        <w:t>Phenomena are the nexus of three elements:</w:t>
+      </w:r>
+    </w:p>
+    <w:p>
+      <w:pPr>
+        <w:pStyle w:val="ListParagraph"/>
+        <w:numPr>
+          <w:ilvl w:val="2"/>
+          <w:numId w:val="17"/>
+        </w:numPr>
+      </w:pPr>
+      <w:r>
+        <w:t>Intentionality</w:t>
+      </w:r>
+    </w:p>
+    <w:p>
+      <w:pPr>
+        <w:pStyle w:val="ListParagraph"/>
+        <w:numPr>
+          <w:ilvl w:val="2"/>
+          <w:numId w:val="17"/>
+        </w:numPr>
+      </w:pPr>
+      <w:r>
+        <w:t>The object of intentionality</w:t>
+      </w:r>
+    </w:p>
+    <w:p>
+      <w:pPr>
+        <w:pStyle w:val="ListParagraph"/>
+        <w:numPr>
+          <w:ilvl w:val="2"/>
+          <w:numId w:val="17"/>
+        </w:numPr>
+      </w:pPr>
+      <w:r>
+        <w:t>A name that conveys a judgement about what the phenomenon is and expectations about recursive practices associated with it.</w:t>
+      </w:r>
+    </w:p>
+    <w:p>
+      <w:pPr>
+        <w:pStyle w:val="ListParagraph"/>
+        <w:numPr>
+          <w:ilvl w:val="1"/>
+          <w:numId w:val="17"/>
+        </w:numPr>
+      </w:pPr>
+      <w:r>
+        <w:t>Changing the name of a phenomenon entails changing the metaphor.</w:t>
+      </w:r>
+    </w:p>
+    <w:p>
+      <w:pPr>
+        <w:pStyle w:val="ListParagraph"/>
+        <w:numPr>
+          <w:ilvl w:val="0"/>
+          <w:numId w:val="17"/>
+        </w:numPr>
+      </w:pPr>
+      <w:r>
+        <w:t>Elements of the Public Energy Field</w:t>
+      </w:r>
+    </w:p>
+    <w:p>
+      <w:pPr>
+        <w:pStyle w:val="ListParagraph"/>
+        <w:numPr>
+          <w:ilvl w:val="1"/>
+          <w:numId w:val="17"/>
+        </w:numPr>
+      </w:pPr>
+      <w:r>
+        <w:t>Public energy fields comprise situation, context, and historicity.</w:t>
+      </w:r>
+    </w:p>
+    <w:p>
+      <w:pPr>
+        <w:pStyle w:val="ListParagraph"/>
+        <w:numPr>
+          <w:ilvl w:val="1"/>
+          <w:numId w:val="17"/>
+        </w:numPr>
+      </w:pPr>
+      <w:r>
+        <w:t xml:space="preserve">An energy field is a bundle of human intentions, enthusiasm, purposes, and motivations projected from within varying </w:t>
+      </w:r>
+      <w:proofErr w:type="spellStart"/>
+      <w:r>
+        <w:t>nows</w:t>
+      </w:r>
+      <w:proofErr w:type="spellEnd"/>
+      <w:r>
+        <w:t xml:space="preserve"> (i.e., expanded present).</w:t>
+      </w:r>
+    </w:p>
+    <w:p>
       <w:bookmarkStart w:id="6" w:name="_GoBack"/>
       <w:bookmarkEnd w:id="6"/>
     </w:p>
@@ -7872,7 +8455,7 @@
         <w:rFonts w:ascii="Symbol" w:hAnsi="Symbol" w:hint="default"/>
       </w:rPr>
     </w:lvl>
-    <w:lvl w:ilvl="1" w:tplc="04090003" w:tentative="1">
+    <w:lvl w:ilvl="1" w:tplc="04090003">
       <w:start w:val="1"/>
       <w:numFmt w:val="bullet"/>
       <w:lvlText w:val="o"/>
@@ -7884,7 +8467,7 @@
         <w:rFonts w:ascii="Courier New" w:hAnsi="Courier New" w:cs="Courier New" w:hint="default"/>
       </w:rPr>
     </w:lvl>
-    <w:lvl w:ilvl="2" w:tplc="04090005" w:tentative="1">
+    <w:lvl w:ilvl="2" w:tplc="04090005">
       <w:start w:val="1"/>
       <w:numFmt w:val="bullet"/>
       <w:lvlText w:val=""/>
@@ -9100,6 +9683,119 @@
     </w:lvl>
   </w:abstractNum>
   <w:abstractNum w:abstractNumId="11" w15:restartNumberingAfterBreak="0">
+    <w:nsid w:val="425445BF"/>
+    <w:multiLevelType w:val="hybridMultilevel"/>
+    <w:tmpl w:val="FFDA0166"/>
+    <w:lvl w:ilvl="0" w:tplc="04090001">
+      <w:start w:val="1"/>
+      <w:numFmt w:val="bullet"/>
+      <w:lvlText w:val=""/>
+      <w:lvlJc w:val="left"/>
+      <w:pPr>
+        <w:ind w:left="720" w:hanging="360"/>
+      </w:pPr>
+      <w:rPr>
+        <w:rFonts w:ascii="Symbol" w:hAnsi="Symbol" w:hint="default"/>
+      </w:rPr>
+    </w:lvl>
+    <w:lvl w:ilvl="1" w:tplc="04090003">
+      <w:start w:val="1"/>
+      <w:numFmt w:val="bullet"/>
+      <w:lvlText w:val="o"/>
+      <w:lvlJc w:val="left"/>
+      <w:pPr>
+        <w:ind w:left="1440" w:hanging="360"/>
+      </w:pPr>
+      <w:rPr>
+        <w:rFonts w:ascii="Courier New" w:hAnsi="Courier New" w:cs="Courier New" w:hint="default"/>
+      </w:rPr>
+    </w:lvl>
+    <w:lvl w:ilvl="2" w:tplc="04090005">
+      <w:start w:val="1"/>
+      <w:numFmt w:val="bullet"/>
+      <w:lvlText w:val=""/>
+      <w:lvlJc w:val="left"/>
+      <w:pPr>
+        <w:ind w:left="2160" w:hanging="360"/>
+      </w:pPr>
+      <w:rPr>
+        <w:rFonts w:ascii="Wingdings" w:hAnsi="Wingdings" w:hint="default"/>
+      </w:rPr>
+    </w:lvl>
+    <w:lvl w:ilvl="3" w:tplc="04090001" w:tentative="1">
+      <w:start w:val="1"/>
+      <w:numFmt w:val="bullet"/>
+      <w:lvlText w:val=""/>
+      <w:lvlJc w:val="left"/>
+      <w:pPr>
+        <w:ind w:left="2880" w:hanging="360"/>
+      </w:pPr>
+      <w:rPr>
+        <w:rFonts w:ascii="Symbol" w:hAnsi="Symbol" w:hint="default"/>
+      </w:rPr>
+    </w:lvl>
+    <w:lvl w:ilvl="4" w:tplc="04090003" w:tentative="1">
+      <w:start w:val="1"/>
+      <w:numFmt w:val="bullet"/>
+      <w:lvlText w:val="o"/>
+      <w:lvlJc w:val="left"/>
+      <w:pPr>
+        <w:ind w:left="3600" w:hanging="360"/>
+      </w:pPr>
+      <w:rPr>
+        <w:rFonts w:ascii="Courier New" w:hAnsi="Courier New" w:cs="Courier New" w:hint="default"/>
+      </w:rPr>
+    </w:lvl>
+    <w:lvl w:ilvl="5" w:tplc="04090005" w:tentative="1">
+      <w:start w:val="1"/>
+      <w:numFmt w:val="bullet"/>
+      <w:lvlText w:val=""/>
+      <w:lvlJc w:val="left"/>
+      <w:pPr>
+        <w:ind w:left="4320" w:hanging="360"/>
+      </w:pPr>
+      <w:rPr>
+        <w:rFonts w:ascii="Wingdings" w:hAnsi="Wingdings" w:hint="default"/>
+      </w:rPr>
+    </w:lvl>
+    <w:lvl w:ilvl="6" w:tplc="04090001" w:tentative="1">
+      <w:start w:val="1"/>
+      <w:numFmt w:val="bullet"/>
+      <w:lvlText w:val=""/>
+      <w:lvlJc w:val="left"/>
+      <w:pPr>
+        <w:ind w:left="5040" w:hanging="360"/>
+      </w:pPr>
+      <w:rPr>
+        <w:rFonts w:ascii="Symbol" w:hAnsi="Symbol" w:hint="default"/>
+      </w:rPr>
+    </w:lvl>
+    <w:lvl w:ilvl="7" w:tplc="04090003" w:tentative="1">
+      <w:start w:val="1"/>
+      <w:numFmt w:val="bullet"/>
+      <w:lvlText w:val="o"/>
+      <w:lvlJc w:val="left"/>
+      <w:pPr>
+        <w:ind w:left="5760" w:hanging="360"/>
+      </w:pPr>
+      <w:rPr>
+        <w:rFonts w:ascii="Courier New" w:hAnsi="Courier New" w:cs="Courier New" w:hint="default"/>
+      </w:rPr>
+    </w:lvl>
+    <w:lvl w:ilvl="8" w:tplc="04090005" w:tentative="1">
+      <w:start w:val="1"/>
+      <w:numFmt w:val="bullet"/>
+      <w:lvlText w:val=""/>
+      <w:lvlJc w:val="left"/>
+      <w:pPr>
+        <w:ind w:left="6480" w:hanging="360"/>
+      </w:pPr>
+      <w:rPr>
+        <w:rFonts w:ascii="Wingdings" w:hAnsi="Wingdings" w:hint="default"/>
+      </w:rPr>
+    </w:lvl>
+  </w:abstractNum>
+  <w:abstractNum w:abstractNumId="12" w15:restartNumberingAfterBreak="0">
     <w:nsid w:val="478A2E0E"/>
     <w:multiLevelType w:val="hybridMultilevel"/>
     <w:tmpl w:val="04C42D22"/>
@@ -9212,7 +9908,7 @@
       </w:rPr>
     </w:lvl>
   </w:abstractNum>
-  <w:abstractNum w:abstractNumId="12" w15:restartNumberingAfterBreak="0">
+  <w:abstractNum w:abstractNumId="13" w15:restartNumberingAfterBreak="0">
     <w:nsid w:val="4C1210D8"/>
     <w:multiLevelType w:val="hybridMultilevel"/>
     <w:tmpl w:val="B380AD3E"/>
@@ -9325,7 +10021,7 @@
       </w:rPr>
     </w:lvl>
   </w:abstractNum>
-  <w:abstractNum w:abstractNumId="13" w15:restartNumberingAfterBreak="0">
+  <w:abstractNum w:abstractNumId="14" w15:restartNumberingAfterBreak="0">
     <w:nsid w:val="4D546398"/>
     <w:multiLevelType w:val="hybridMultilevel"/>
     <w:tmpl w:val="EECE0D78"/>
@@ -9438,7 +10134,7 @@
       </w:rPr>
     </w:lvl>
   </w:abstractNum>
-  <w:abstractNum w:abstractNumId="14" w15:restartNumberingAfterBreak="0">
+  <w:abstractNum w:abstractNumId="15" w15:restartNumberingAfterBreak="0">
     <w:nsid w:val="6CD629E8"/>
     <w:multiLevelType w:val="multilevel"/>
     <w:tmpl w:val="5A90DBEC"/>
@@ -9551,7 +10247,7 @@
       </w:rPr>
     </w:lvl>
   </w:abstractNum>
-  <w:abstractNum w:abstractNumId="15" w15:restartNumberingAfterBreak="0">
+  <w:abstractNum w:abstractNumId="16" w15:restartNumberingAfterBreak="0">
     <w:nsid w:val="7097306E"/>
     <w:multiLevelType w:val="multilevel"/>
     <w:tmpl w:val="5A90DBEC"/>
@@ -9671,10 +10367,10 @@
     <w:abstractNumId w:val="4"/>
   </w:num>
   <w:num w:numId="3">
-    <w:abstractNumId w:val="12"/>
+    <w:abstractNumId w:val="13"/>
   </w:num>
   <w:num w:numId="4">
-    <w:abstractNumId w:val="11"/>
+    <w:abstractNumId w:val="12"/>
   </w:num>
   <w:num w:numId="5">
     <w:abstractNumId w:val="7"/>
@@ -9698,19 +10394,22 @@
     <w:abstractNumId w:val="8"/>
   </w:num>
   <w:num w:numId="12">
-    <w:abstractNumId w:val="15"/>
+    <w:abstractNumId w:val="16"/>
   </w:num>
   <w:num w:numId="13">
-    <w:abstractNumId w:val="13"/>
+    <w:abstractNumId w:val="14"/>
   </w:num>
   <w:num w:numId="14">
     <w:abstractNumId w:val="1"/>
   </w:num>
   <w:num w:numId="15">
-    <w:abstractNumId w:val="14"/>
+    <w:abstractNumId w:val="15"/>
   </w:num>
   <w:num w:numId="16">
     <w:abstractNumId w:val="0"/>
+  </w:num>
+  <w:num w:numId="17">
+    <w:abstractNumId w:val="11"/>
   </w:num>
 </w:numbering>
 </file>

</xml_diff>

<commit_message>
Notes on Miller & Fox (2019) chapter 5
</commit_message>
<xml_diff>
--- a/Notes/POLS6320_2020_Spring_Notes_MillerFox_2019_Postmodern-public-administration.docx
+++ b/Notes/POLS6320_2020_Spring_Notes_MillerFox_2019_Postmodern-public-administration.docx
@@ -8368,6 +8368,1202 @@
       <w:proofErr w:type="spellEnd"/>
       <w:r>
         <w:t xml:space="preserve"> (i.e., expanded present).</w:t>
+      </w:r>
+    </w:p>
+    <w:p>
+      <w:r>
+        <w:br w:type="page"/>
+      </w:r>
+    </w:p>
+    <w:p>
+      <w:pPr>
+        <w:rPr>
+          <w:b/>
+        </w:rPr>
+      </w:pPr>
+      <w:r>
+        <w:rPr>
+          <w:b/>
+        </w:rPr>
+        <w:lastRenderedPageBreak/>
+        <w:t>Chapter 5 – Warrants for Discourse</w:t>
+      </w:r>
+    </w:p>
+    <w:p/>
+    <w:p>
+      <w:r>
+        <w:t>Introduction</w:t>
+      </w:r>
+    </w:p>
+    <w:p>
+      <w:pPr>
+        <w:pStyle w:val="ListParagraph"/>
+        <w:numPr>
+          <w:ilvl w:val="0"/>
+          <w:numId w:val="18"/>
+        </w:numPr>
+      </w:pPr>
+      <w:r>
+        <w:t>Representative democracy accountability feedback loop</w:t>
+      </w:r>
+    </w:p>
+    <w:p>
+      <w:pPr>
+        <w:pStyle w:val="ListParagraph"/>
+        <w:numPr>
+          <w:ilvl w:val="1"/>
+          <w:numId w:val="18"/>
+        </w:numPr>
+      </w:pPr>
+      <w:r>
+        <w:t>Not representative</w:t>
+      </w:r>
+    </w:p>
+    <w:p>
+      <w:pPr>
+        <w:pStyle w:val="ListParagraph"/>
+        <w:numPr>
+          <w:ilvl w:val="1"/>
+          <w:numId w:val="18"/>
+        </w:numPr>
+      </w:pPr>
+      <w:r>
+        <w:t>Not democratic</w:t>
+      </w:r>
+    </w:p>
+    <w:p>
+      <w:pPr>
+        <w:pStyle w:val="ListParagraph"/>
+        <w:numPr>
+          <w:ilvl w:val="1"/>
+          <w:numId w:val="18"/>
+        </w:numPr>
+      </w:pPr>
+      <w:r>
+        <w:t>Does not foster accountability</w:t>
+      </w:r>
+    </w:p>
+    <w:p>
+      <w:pPr>
+        <w:pStyle w:val="ListParagraph"/>
+        <w:numPr>
+          <w:ilvl w:val="1"/>
+          <w:numId w:val="18"/>
+        </w:numPr>
+      </w:pPr>
+      <w:r>
+        <w:t>Imperfectly delivers policy at best</w:t>
+      </w:r>
+    </w:p>
+    <w:p>
+      <w:pPr>
+        <w:pStyle w:val="ListParagraph"/>
+        <w:numPr>
+          <w:ilvl w:val="1"/>
+          <w:numId w:val="18"/>
+        </w:numPr>
+      </w:pPr>
+      <w:r>
+        <w:t>Promotes the proliferations of rules</w:t>
+      </w:r>
+    </w:p>
+    <w:p>
+      <w:pPr>
+        <w:pStyle w:val="ListParagraph"/>
+        <w:numPr>
+          <w:ilvl w:val="1"/>
+          <w:numId w:val="18"/>
+        </w:numPr>
+      </w:pPr>
+      <w:r>
+        <w:t>Chains of command are generally not effective mechanisms for policy formation</w:t>
+      </w:r>
+    </w:p>
+    <w:p>
+      <w:pPr>
+        <w:pStyle w:val="ListParagraph"/>
+        <w:numPr>
+          <w:ilvl w:val="0"/>
+          <w:numId w:val="18"/>
+        </w:numPr>
+      </w:pPr>
+      <w:r>
+        <w:t>Policy formation occurs through vectors of momentum</w:t>
+      </w:r>
+    </w:p>
+    <w:p>
+      <w:pPr>
+        <w:pStyle w:val="ListParagraph"/>
+        <w:numPr>
+          <w:ilvl w:val="0"/>
+          <w:numId w:val="18"/>
+        </w:numPr>
+      </w:pPr>
+      <w:r>
+        <w:t>Policy change occurs by altering the meanings that groups socially constructs thus altering recursive practices.</w:t>
+      </w:r>
+    </w:p>
+    <w:p>
+      <w:pPr>
+        <w:pStyle w:val="ListParagraph"/>
+        <w:numPr>
+          <w:ilvl w:val="0"/>
+          <w:numId w:val="18"/>
+        </w:numPr>
+      </w:pPr>
+      <w:r>
+        <w:t xml:space="preserve">Energy fields comprising nodes of intersecting human </w:t>
+      </w:r>
+      <w:proofErr w:type="spellStart"/>
+      <w:r>
+        <w:t>intentionalities</w:t>
+      </w:r>
+      <w:proofErr w:type="spellEnd"/>
+      <w:r>
+        <w:t xml:space="preserve"> loosely organized around problematics is a better way of conceptualizing policy formation, implementation, and administration.</w:t>
+      </w:r>
+    </w:p>
+    <w:p>
+      <w:pPr>
+        <w:pStyle w:val="ListParagraph"/>
+        <w:numPr>
+          <w:ilvl w:val="1"/>
+          <w:numId w:val="18"/>
+        </w:numPr>
+      </w:pPr>
+      <w:r>
+        <w:t>Problematics are questions of what should be done next.</w:t>
+      </w:r>
+    </w:p>
+    <w:p>
+      <w:pPr>
+        <w:pStyle w:val="ListParagraph"/>
+        <w:numPr>
+          <w:ilvl w:val="0"/>
+          <w:numId w:val="18"/>
+        </w:numPr>
+      </w:pPr>
+      <w:r>
+        <w:t>Deborah Stone conceptualizes public policy as a struggle for meaning capture.</w:t>
+      </w:r>
+    </w:p>
+    <w:p>
+      <w:pPr>
+        <w:pStyle w:val="ListParagraph"/>
+        <w:numPr>
+          <w:ilvl w:val="0"/>
+          <w:numId w:val="18"/>
+        </w:numPr>
+      </w:pPr>
+      <w:r>
+        <w:t>Warrants for discourse are the tacit procedures for authentic discourse.</w:t>
+      </w:r>
+    </w:p>
+    <w:p>
+      <w:pPr>
+        <w:pStyle w:val="ListParagraph"/>
+        <w:numPr>
+          <w:ilvl w:val="1"/>
+          <w:numId w:val="18"/>
+        </w:numPr>
+      </w:pPr>
+      <w:r>
+        <w:t>QUESTION: What does it mean for discourse to be authentic?</w:t>
+      </w:r>
+    </w:p>
+    <w:p/>
+    <w:p>
+      <w:r>
+        <w:t>Policy as the Struggle for Meaning Capture</w:t>
+      </w:r>
+    </w:p>
+    <w:p>
+      <w:pPr>
+        <w:pStyle w:val="ListParagraph"/>
+        <w:numPr>
+          <w:ilvl w:val="0"/>
+          <w:numId w:val="19"/>
+        </w:numPr>
+      </w:pPr>
+      <w:r>
+        <w:t>Policy discourse is political by nature.</w:t>
+      </w:r>
+    </w:p>
+    <w:p>
+      <w:pPr>
+        <w:pStyle w:val="ListParagraph"/>
+        <w:numPr>
+          <w:ilvl w:val="0"/>
+          <w:numId w:val="19"/>
+        </w:numPr>
+      </w:pPr>
+      <w:r>
+        <w:t>Under orthodoxy, policy analysis is:</w:t>
+      </w:r>
+    </w:p>
+    <w:p>
+      <w:pPr>
+        <w:pStyle w:val="ListParagraph"/>
+        <w:numPr>
+          <w:ilvl w:val="1"/>
+          <w:numId w:val="19"/>
+        </w:numPr>
+      </w:pPr>
+      <w:r>
+        <w:t>Too rationalistic</w:t>
+      </w:r>
+    </w:p>
+    <w:p>
+      <w:pPr>
+        <w:pStyle w:val="ListParagraph"/>
+        <w:numPr>
+          <w:ilvl w:val="1"/>
+          <w:numId w:val="19"/>
+        </w:numPr>
+      </w:pPr>
+      <w:r>
+        <w:t>Too objectivistic</w:t>
+      </w:r>
+    </w:p>
+    <w:p>
+      <w:pPr>
+        <w:pStyle w:val="ListParagraph"/>
+        <w:numPr>
+          <w:ilvl w:val="1"/>
+          <w:numId w:val="19"/>
+        </w:numPr>
+      </w:pPr>
+      <w:r>
+        <w:t>Dominated by economics</w:t>
+      </w:r>
+    </w:p>
+    <w:p>
+      <w:pPr>
+        <w:pStyle w:val="ListParagraph"/>
+        <w:numPr>
+          <w:ilvl w:val="2"/>
+          <w:numId w:val="19"/>
+        </w:numPr>
+      </w:pPr>
+      <w:r>
+        <w:t>Individualism</w:t>
+      </w:r>
+    </w:p>
+    <w:p>
+      <w:pPr>
+        <w:pStyle w:val="ListParagraph"/>
+        <w:numPr>
+          <w:ilvl w:val="2"/>
+          <w:numId w:val="19"/>
+        </w:numPr>
+      </w:pPr>
+      <w:r>
+        <w:t>Exchanges</w:t>
+      </w:r>
+    </w:p>
+    <w:p>
+      <w:pPr>
+        <w:pStyle w:val="ListParagraph"/>
+        <w:numPr>
+          <w:ilvl w:val="2"/>
+          <w:numId w:val="19"/>
+        </w:numPr>
+      </w:pPr>
+      <w:r>
+        <w:t>Markets</w:t>
+      </w:r>
+    </w:p>
+    <w:p>
+      <w:pPr>
+        <w:pStyle w:val="ListParagraph"/>
+        <w:numPr>
+          <w:ilvl w:val="1"/>
+          <w:numId w:val="19"/>
+        </w:numPr>
+      </w:pPr>
+      <w:r>
+        <w:t>Assumes there is a single truth for policy formulation, implementation, and administration.</w:t>
+      </w:r>
+    </w:p>
+    <w:p>
+      <w:pPr>
+        <w:pStyle w:val="ListParagraph"/>
+        <w:numPr>
+          <w:ilvl w:val="0"/>
+          <w:numId w:val="19"/>
+        </w:numPr>
+      </w:pPr>
+      <w:r>
+        <w:t>Stone conceptualizes policy analysis as strategically crafted argument.</w:t>
+      </w:r>
+    </w:p>
+    <w:p>
+      <w:pPr>
+        <w:pStyle w:val="ListParagraph"/>
+        <w:numPr>
+          <w:ilvl w:val="1"/>
+          <w:numId w:val="19"/>
+        </w:numPr>
+      </w:pPr>
+      <w:r>
+        <w:t>Political reasoning</w:t>
+      </w:r>
+      <w:r>
+        <w:t xml:space="preserve"> that is conducted through metaphor and analogy.</w:t>
+      </w:r>
+    </w:p>
+    <w:p>
+      <w:pPr>
+        <w:pStyle w:val="ListParagraph"/>
+        <w:numPr>
+          <w:ilvl w:val="1"/>
+          <w:numId w:val="19"/>
+        </w:numPr>
+      </w:pPr>
+      <w:r>
+        <w:t>The arena for policy dialogue resembles a polis, not a marketplace.</w:t>
+      </w:r>
+    </w:p>
+    <w:p>
+      <w:pPr>
+        <w:pStyle w:val="ListParagraph"/>
+        <w:numPr>
+          <w:ilvl w:val="1"/>
+          <w:numId w:val="19"/>
+        </w:numPr>
+      </w:pPr>
+      <w:r>
+        <w:t>Assumes that policy must resolve paradoxes (i.e., multiple truths emanating from different points of view).</w:t>
+      </w:r>
+    </w:p>
+    <w:p>
+      <w:pPr>
+        <w:pStyle w:val="ListParagraph"/>
+        <w:numPr>
+          <w:ilvl w:val="1"/>
+          <w:numId w:val="19"/>
+        </w:numPr>
+      </w:pPr>
+      <w:r>
+        <w:t>Policy making is a debate about:</w:t>
+      </w:r>
+    </w:p>
+    <w:p>
+      <w:pPr>
+        <w:pStyle w:val="ListParagraph"/>
+        <w:numPr>
+          <w:ilvl w:val="2"/>
+          <w:numId w:val="19"/>
+        </w:numPr>
+      </w:pPr>
+      <w:r>
+        <w:t>The criteria for classification</w:t>
+      </w:r>
+    </w:p>
+    <w:p>
+      <w:pPr>
+        <w:pStyle w:val="ListParagraph"/>
+        <w:numPr>
+          <w:ilvl w:val="2"/>
+          <w:numId w:val="19"/>
+        </w:numPr>
+      </w:pPr>
+      <w:r>
+        <w:t>The boundaries of categories</w:t>
+      </w:r>
+    </w:p>
+    <w:p>
+      <w:pPr>
+        <w:pStyle w:val="ListParagraph"/>
+        <w:numPr>
+          <w:ilvl w:val="2"/>
+          <w:numId w:val="19"/>
+        </w:numPr>
+      </w:pPr>
+      <w:r>
+        <w:t>The definition of ideals that influence behavior</w:t>
+      </w:r>
+    </w:p>
+    <w:p>
+      <w:pPr>
+        <w:pStyle w:val="ListParagraph"/>
+        <w:numPr>
+          <w:ilvl w:val="1"/>
+          <w:numId w:val="19"/>
+        </w:numPr>
+      </w:pPr>
+      <w:r>
+        <w:t>Science is not the determinant of policy.</w:t>
+      </w:r>
+    </w:p>
+    <w:p>
+      <w:pPr>
+        <w:pStyle w:val="ListParagraph"/>
+        <w:numPr>
+          <w:ilvl w:val="2"/>
+          <w:numId w:val="19"/>
+        </w:numPr>
+      </w:pPr>
+      <w:r>
+        <w:t>Invoking scientific jargon is a rhetorical gambit that can become a part of a strategically crafted argument.</w:t>
+      </w:r>
+    </w:p>
+    <w:p>
+      <w:pPr>
+        <w:pStyle w:val="ListParagraph"/>
+        <w:numPr>
+          <w:ilvl w:val="2"/>
+          <w:numId w:val="19"/>
+        </w:numPr>
+      </w:pPr>
+      <w:r>
+        <w:t>Policy as an exercise is about meaning capture, not absolute truth.</w:t>
+      </w:r>
+    </w:p>
+    <w:p>
+      <w:pPr>
+        <w:pStyle w:val="ListParagraph"/>
+        <w:numPr>
+          <w:ilvl w:val="1"/>
+          <w:numId w:val="19"/>
+        </w:numPr>
+      </w:pPr>
+      <w:r>
+        <w:t xml:space="preserve">Legitimacy is more important than power, </w:t>
+      </w:r>
+      <w:proofErr w:type="gramStart"/>
+      <w:r>
+        <w:t>according to</w:t>
+      </w:r>
+      <w:proofErr w:type="gramEnd"/>
+      <w:r>
+        <w:t xml:space="preserve"> Max Weber.</w:t>
+      </w:r>
+    </w:p>
+    <w:p>
+      <w:pPr>
+        <w:pStyle w:val="ListParagraph"/>
+        <w:numPr>
+          <w:ilvl w:val="2"/>
+          <w:numId w:val="19"/>
+        </w:numPr>
+      </w:pPr>
+      <w:r>
+        <w:t>Requires participation.</w:t>
+      </w:r>
+    </w:p>
+    <w:p>
+      <w:pPr>
+        <w:pStyle w:val="ListParagraph"/>
+        <w:numPr>
+          <w:ilvl w:val="1"/>
+          <w:numId w:val="19"/>
+        </w:numPr>
+      </w:pPr>
+      <w:r>
+        <w:lastRenderedPageBreak/>
+        <w:t>Discourse under Stone’s polis model is not necessarily democratic or authentic.</w:t>
+      </w:r>
+    </w:p>
+    <w:p>
+      <w:pPr>
+        <w:pStyle w:val="ListParagraph"/>
+        <w:numPr>
+          <w:ilvl w:val="0"/>
+          <w:numId w:val="19"/>
+        </w:numPr>
+      </w:pPr>
+      <w:r>
+        <w:t>Authenticity is defined as adherence to certain democratic norms.</w:t>
+      </w:r>
+    </w:p>
+    <w:p>
+      <w:pPr>
+        <w:pStyle w:val="ListParagraph"/>
+        <w:numPr>
+          <w:ilvl w:val="1"/>
+          <w:numId w:val="19"/>
+        </w:numPr>
+      </w:pPr>
+      <w:r>
+        <w:t>QUESTION: What are democratic norms?</w:t>
+      </w:r>
+    </w:p>
+    <w:p>
+      <w:pPr>
+        <w:pStyle w:val="ListParagraph"/>
+        <w:numPr>
+          <w:ilvl w:val="1"/>
+          <w:numId w:val="19"/>
+        </w:numPr>
+      </w:pPr>
+      <w:r>
+        <w:t>QUESTION: Isn’t democracy a reification?</w:t>
+      </w:r>
+    </w:p>
+    <w:p/>
+    <w:p>
+      <w:r>
+        <w:t>Authenticity, Ideal Speech, Agonistic Tension</w:t>
+      </w:r>
+    </w:p>
+    <w:p>
+      <w:pPr>
+        <w:pStyle w:val="ListParagraph"/>
+        <w:numPr>
+          <w:ilvl w:val="0"/>
+          <w:numId w:val="20"/>
+        </w:numPr>
+      </w:pPr>
+      <w:r>
+        <w:t>Critical theory aimed to reveal manifestations of fundamentally irrational enslavement of humankind.</w:t>
+      </w:r>
+    </w:p>
+    <w:p>
+      <w:pPr>
+        <w:pStyle w:val="ListParagraph"/>
+        <w:numPr>
+          <w:ilvl w:val="1"/>
+          <w:numId w:val="20"/>
+        </w:numPr>
+      </w:pPr>
+      <w:r>
+        <w:t>“Recognition is the prelude to transcendence” (p. 115).</w:t>
+      </w:r>
+    </w:p>
+    <w:p>
+      <w:pPr>
+        <w:pStyle w:val="ListParagraph"/>
+        <w:numPr>
+          <w:ilvl w:val="0"/>
+          <w:numId w:val="20"/>
+        </w:numPr>
+      </w:pPr>
+      <w:r>
+        <w:t>An ideology is a worldview that justifies a power structure presumed to be fundamentally unalterable.</w:t>
+      </w:r>
+    </w:p>
+    <w:p>
+      <w:pPr>
+        <w:pStyle w:val="ListParagraph"/>
+        <w:numPr>
+          <w:ilvl w:val="1"/>
+          <w:numId w:val="20"/>
+        </w:numPr>
+      </w:pPr>
+      <w:r>
+        <w:t>e.g., hierarchy is the natural order of things.</w:t>
+      </w:r>
+    </w:p>
+    <w:p>
+      <w:pPr>
+        <w:pStyle w:val="ListParagraph"/>
+        <w:numPr>
+          <w:ilvl w:val="0"/>
+          <w:numId w:val="20"/>
+        </w:numPr>
+      </w:pPr>
+      <w:r>
+        <w:t>Habermas</w:t>
+      </w:r>
+    </w:p>
+    <w:p>
+      <w:pPr>
+        <w:pStyle w:val="ListParagraph"/>
+        <w:numPr>
+          <w:ilvl w:val="1"/>
+          <w:numId w:val="20"/>
+        </w:numPr>
+      </w:pPr>
+      <w:r>
+        <w:t>Any action or statement that can be adequately defended by those performing the action or making the statement is rational.</w:t>
+      </w:r>
+    </w:p>
+    <w:p>
+      <w:pPr>
+        <w:pStyle w:val="ListParagraph"/>
+        <w:numPr>
+          <w:ilvl w:val="2"/>
+          <w:numId w:val="20"/>
+        </w:numPr>
+      </w:pPr>
+      <w:r>
+        <w:t>QUESTION: What is the standard for adequately defended and who determines if the standard has been met?</w:t>
+      </w:r>
+    </w:p>
+    <w:p>
+      <w:pPr>
+        <w:pStyle w:val="ListParagraph"/>
+        <w:numPr>
+          <w:ilvl w:val="2"/>
+          <w:numId w:val="20"/>
+        </w:numPr>
+      </w:pPr>
+      <w:r>
+        <w:t xml:space="preserve">Requires that no participant in the dialogue </w:t>
+      </w:r>
+      <w:proofErr w:type="gramStart"/>
+      <w:r>
+        <w:t>is able to</w:t>
+      </w:r>
+      <w:proofErr w:type="gramEnd"/>
+      <w:r>
+        <w:t xml:space="preserve"> dominate another.</w:t>
+      </w:r>
+    </w:p>
+    <w:p>
+      <w:pPr>
+        <w:pStyle w:val="ListParagraph"/>
+        <w:numPr>
+          <w:ilvl w:val="1"/>
+          <w:numId w:val="20"/>
+        </w:numPr>
+      </w:pPr>
+      <w:r>
+        <w:t>Communication between equals is dialogue.</w:t>
+      </w:r>
+    </w:p>
+    <w:p>
+      <w:pPr>
+        <w:pStyle w:val="ListParagraph"/>
+        <w:numPr>
+          <w:ilvl w:val="1"/>
+          <w:numId w:val="20"/>
+        </w:numPr>
+      </w:pPr>
+      <w:r>
+        <w:t xml:space="preserve">Communication between </w:t>
+      </w:r>
+      <w:proofErr w:type="spellStart"/>
+      <w:r>
+        <w:t>unequals</w:t>
+      </w:r>
+      <w:proofErr w:type="spellEnd"/>
+      <w:r>
+        <w:t xml:space="preserve"> is either command or acquiescence.</w:t>
+      </w:r>
+    </w:p>
+    <w:p>
+      <w:pPr>
+        <w:pStyle w:val="ListParagraph"/>
+        <w:numPr>
+          <w:ilvl w:val="1"/>
+          <w:numId w:val="20"/>
+        </w:numPr>
+      </w:pPr>
+      <w:r>
+        <w:t>Free speech is necessary but not sufficient for dialogue.</w:t>
+      </w:r>
+    </w:p>
+    <w:p>
+      <w:pPr>
+        <w:pStyle w:val="ListParagraph"/>
+        <w:numPr>
+          <w:ilvl w:val="1"/>
+          <w:numId w:val="20"/>
+        </w:numPr>
+      </w:pPr>
+      <w:r>
+        <w:t>Dialogue also requires equal opportunity to engage in the dialogue.</w:t>
+      </w:r>
+    </w:p>
+    <w:p>
+      <w:pPr>
+        <w:pStyle w:val="ListParagraph"/>
+        <w:numPr>
+          <w:ilvl w:val="0"/>
+          <w:numId w:val="20"/>
+        </w:numPr>
+      </w:pPr>
+      <w:r>
+        <w:t>Validity claims</w:t>
+      </w:r>
+    </w:p>
+    <w:p>
+      <w:pPr>
+        <w:pStyle w:val="ListParagraph"/>
+        <w:numPr>
+          <w:ilvl w:val="1"/>
+          <w:numId w:val="20"/>
+        </w:numPr>
+      </w:pPr>
+      <w:r>
+        <w:t>Understandability</w:t>
+      </w:r>
+    </w:p>
+    <w:p>
+      <w:pPr>
+        <w:pStyle w:val="ListParagraph"/>
+        <w:numPr>
+          <w:ilvl w:val="1"/>
+          <w:numId w:val="20"/>
+        </w:numPr>
+      </w:pPr>
+      <w:r>
+        <w:t>Truth of propositional content</w:t>
+      </w:r>
+    </w:p>
+    <w:p>
+      <w:pPr>
+        <w:pStyle w:val="ListParagraph"/>
+        <w:numPr>
+          <w:ilvl w:val="1"/>
+          <w:numId w:val="20"/>
+        </w:numPr>
+      </w:pPr>
+      <w:r>
+        <w:t>Sincerity of speaker</w:t>
+      </w:r>
+    </w:p>
+    <w:p>
+      <w:pPr>
+        <w:pStyle w:val="ListParagraph"/>
+        <w:numPr>
+          <w:ilvl w:val="1"/>
+          <w:numId w:val="20"/>
+        </w:numPr>
+      </w:pPr>
+      <w:r>
+        <w:t>Appropriateness of speech performance</w:t>
+      </w:r>
+    </w:p>
+    <w:p>
+      <w:pPr>
+        <w:pStyle w:val="ListParagraph"/>
+        <w:numPr>
+          <w:ilvl w:val="0"/>
+          <w:numId w:val="20"/>
+        </w:numPr>
+      </w:pPr>
+      <w:r>
+        <w:t>Authentic discourse affirms each of the four validity claims.</w:t>
+      </w:r>
+    </w:p>
+    <w:p>
+      <w:pPr>
+        <w:pStyle w:val="ListParagraph"/>
+        <w:numPr>
+          <w:ilvl w:val="0"/>
+          <w:numId w:val="20"/>
+        </w:numPr>
+      </w:pPr>
+      <w:r>
+        <w:t>In postm</w:t>
+      </w:r>
+      <w:r>
+        <w:t>odernity, the conditions are such that the four validity claims are rarely satisfied.</w:t>
+      </w:r>
+    </w:p>
+    <w:p>
+      <w:pPr>
+        <w:pStyle w:val="ListParagraph"/>
+        <w:numPr>
+          <w:ilvl w:val="0"/>
+          <w:numId w:val="20"/>
+        </w:numPr>
+      </w:pPr>
+      <w:r>
+        <w:t>Authentic discourse does not require a deontological character.</w:t>
+      </w:r>
+    </w:p>
+    <w:p>
+      <w:pPr>
+        <w:pStyle w:val="ListParagraph"/>
+        <w:numPr>
+          <w:ilvl w:val="1"/>
+          <w:numId w:val="20"/>
+        </w:numPr>
+      </w:pPr>
+      <w:r>
+        <w:t>Warrants are not valid because of conformity to an ideal developed in abstract philosophical thought.</w:t>
+      </w:r>
+    </w:p>
+    <w:p>
+      <w:pPr>
+        <w:pStyle w:val="ListParagraph"/>
+        <w:numPr>
+          <w:ilvl w:val="1"/>
+          <w:numId w:val="20"/>
+        </w:numPr>
+      </w:pPr>
+      <w:r>
+        <w:t>Warrants are valid because they conform to actual behaviors of humans in groups.</w:t>
+      </w:r>
+    </w:p>
+    <w:p>
+      <w:pPr>
+        <w:pStyle w:val="ListParagraph"/>
+        <w:numPr>
+          <w:ilvl w:val="0"/>
+          <w:numId w:val="20"/>
+        </w:numPr>
+      </w:pPr>
+      <w:r>
+        <w:t>Consensual harmony is not required for authentic discourse.</w:t>
+      </w:r>
+    </w:p>
+    <w:p>
+      <w:pPr>
+        <w:pStyle w:val="ListParagraph"/>
+        <w:numPr>
+          <w:ilvl w:val="1"/>
+          <w:numId w:val="20"/>
+        </w:numPr>
+      </w:pPr>
+      <w:r>
+        <w:t>A person can endorse a position counter to that person’s position without abandoning their reservations about the position endorsed.</w:t>
+      </w:r>
+    </w:p>
+    <w:p>
+      <w:pPr>
+        <w:pStyle w:val="ListParagraph"/>
+        <w:numPr>
+          <w:ilvl w:val="1"/>
+          <w:numId w:val="20"/>
+        </w:numPr>
+      </w:pPr>
+      <w:r>
+        <w:t>Answers to the question what should we do next will range from tentative working compromises to mass solidarity.</w:t>
+      </w:r>
+    </w:p>
+    <w:p/>
+    <w:p>
+      <w:r>
+        <w:t>Revocable Warrants for Discourse</w:t>
+      </w:r>
+    </w:p>
+    <w:p>
+      <w:pPr>
+        <w:pStyle w:val="ListParagraph"/>
+        <w:numPr>
+          <w:ilvl w:val="0"/>
+          <w:numId w:val="21"/>
+        </w:numPr>
+      </w:pPr>
+      <w:r>
+        <w:t>A certain degree of s</w:t>
+      </w:r>
+      <w:r>
+        <w:t>incerity</w:t>
+      </w:r>
+    </w:p>
+    <w:p>
+      <w:pPr>
+        <w:pStyle w:val="ListParagraph"/>
+        <w:numPr>
+          <w:ilvl w:val="1"/>
+          <w:numId w:val="21"/>
+        </w:numPr>
+      </w:pPr>
+      <w:r>
+        <w:t>Insincerity destroys trust, which is required for authentic discourse.</w:t>
+      </w:r>
+    </w:p>
+    <w:p>
+      <w:pPr>
+        <w:pStyle w:val="ListParagraph"/>
+        <w:numPr>
+          <w:ilvl w:val="1"/>
+          <w:numId w:val="21"/>
+        </w:numPr>
+      </w:pPr>
+      <w:r>
+        <w:t>Humans are probably not capable of absolute sincerity.</w:t>
+      </w:r>
+    </w:p>
+    <w:p>
+      <w:pPr>
+        <w:pStyle w:val="ListParagraph"/>
+        <w:numPr>
+          <w:ilvl w:val="1"/>
+          <w:numId w:val="21"/>
+        </w:numPr>
+      </w:pPr>
+      <w:r>
+        <w:t>Indicators of unacceptable insincerity.</w:t>
+      </w:r>
+    </w:p>
+    <w:p>
+      <w:pPr>
+        <w:pStyle w:val="ListParagraph"/>
+        <w:numPr>
+          <w:ilvl w:val="2"/>
+          <w:numId w:val="21"/>
+        </w:numPr>
+      </w:pPr>
+      <w:r>
+        <w:t>Claims that betray the trust of discourse participants.</w:t>
+      </w:r>
+    </w:p>
+    <w:p>
+      <w:pPr>
+        <w:pStyle w:val="ListParagraph"/>
+        <w:numPr>
+          <w:ilvl w:val="2"/>
+          <w:numId w:val="21"/>
+        </w:numPr>
+      </w:pPr>
+      <w:r>
+        <w:t>Claims that are calculated and devious.</w:t>
+      </w:r>
+    </w:p>
+    <w:p>
+      <w:pPr>
+        <w:pStyle w:val="ListParagraph"/>
+        <w:numPr>
+          <w:ilvl w:val="2"/>
+          <w:numId w:val="21"/>
+        </w:numPr>
+      </w:pPr>
+      <w:r>
+        <w:t>Weak excuses for having made an insincere claim.</w:t>
+      </w:r>
+    </w:p>
+    <w:p>
+      <w:pPr>
+        <w:pStyle w:val="ListParagraph"/>
+        <w:numPr>
+          <w:ilvl w:val="0"/>
+          <w:numId w:val="21"/>
+        </w:numPr>
+      </w:pPr>
+      <w:r>
+        <w:lastRenderedPageBreak/>
+        <w:t>Situation-regarding intentionality</w:t>
+      </w:r>
+    </w:p>
+    <w:p>
+      <w:pPr>
+        <w:pStyle w:val="ListParagraph"/>
+        <w:numPr>
+          <w:ilvl w:val="1"/>
+          <w:numId w:val="21"/>
+        </w:numPr>
+      </w:pPr>
+      <w:r>
+        <w:t>Discourse is about something meaningful (i.e., contextually situated activities).</w:t>
+      </w:r>
+    </w:p>
+    <w:p>
+      <w:pPr>
+        <w:pStyle w:val="ListParagraph"/>
+        <w:numPr>
+          <w:ilvl w:val="1"/>
+          <w:numId w:val="21"/>
+        </w:numPr>
+      </w:pPr>
+      <w:r>
+        <w:t>Indicators of situation-regarding intentionality</w:t>
+      </w:r>
+    </w:p>
+    <w:p>
+      <w:pPr>
+        <w:pStyle w:val="ListParagraph"/>
+        <w:numPr>
+          <w:ilvl w:val="2"/>
+          <w:numId w:val="21"/>
+        </w:numPr>
+      </w:pPr>
+      <w:r>
+        <w:t>Considering the context of the problematic.</w:t>
+      </w:r>
+    </w:p>
+    <w:p>
+      <w:pPr>
+        <w:pStyle w:val="ListParagraph"/>
+        <w:numPr>
+          <w:ilvl w:val="2"/>
+          <w:numId w:val="21"/>
+        </w:numPr>
+      </w:pPr>
+      <w:r>
+        <w:t>Considering the lives of those affected by the problematic.</w:t>
+      </w:r>
+    </w:p>
+    <w:p>
+      <w:pPr>
+        <w:pStyle w:val="ListParagraph"/>
+        <w:numPr>
+          <w:ilvl w:val="2"/>
+          <w:numId w:val="21"/>
+        </w:numPr>
+      </w:pPr>
+      <w:r>
+        <w:t>Considering the public interest.</w:t>
+      </w:r>
+    </w:p>
+    <w:p>
+      <w:pPr>
+        <w:pStyle w:val="ListParagraph"/>
+        <w:numPr>
+          <w:ilvl w:val="1"/>
+          <w:numId w:val="21"/>
+        </w:numPr>
+      </w:pPr>
+      <w:r>
+        <w:t>Matters are discussed at a higher level than the individual.</w:t>
+      </w:r>
+    </w:p>
+    <w:p>
+      <w:pPr>
+        <w:pStyle w:val="ListParagraph"/>
+        <w:numPr>
+          <w:ilvl w:val="1"/>
+          <w:numId w:val="21"/>
+        </w:numPr>
+      </w:pPr>
+      <w:r>
+        <w:t xml:space="preserve">“social algebra” p. 124 </w:t>
+      </w:r>
+    </w:p>
+    <w:p>
+      <w:pPr>
+        <w:pStyle w:val="ListParagraph"/>
+        <w:numPr>
+          <w:ilvl w:val="2"/>
+          <w:numId w:val="21"/>
+        </w:numPr>
+      </w:pPr>
+      <w:r>
+        <w:t>“I want X” versus “I believe X would be good for the community to which I belong”</w:t>
+      </w:r>
+    </w:p>
+    <w:p>
+      <w:pPr>
+        <w:pStyle w:val="ListParagraph"/>
+        <w:numPr>
+          <w:ilvl w:val="0"/>
+          <w:numId w:val="21"/>
+        </w:numPr>
+      </w:pPr>
+      <w:r>
+        <w:t>Willing attention</w:t>
+      </w:r>
+    </w:p>
+    <w:p>
+      <w:pPr>
+        <w:pStyle w:val="ListParagraph"/>
+        <w:numPr>
+          <w:ilvl w:val="1"/>
+          <w:numId w:val="21"/>
+        </w:numPr>
+      </w:pPr>
+      <w:r>
+        <w:t>Participants in a discourse will question the veracity of an inattentive colleague.</w:t>
+      </w:r>
+    </w:p>
+    <w:p>
+      <w:pPr>
+        <w:pStyle w:val="ListParagraph"/>
+        <w:numPr>
+          <w:ilvl w:val="0"/>
+          <w:numId w:val="21"/>
+        </w:numPr>
+      </w:pPr>
+      <w:r>
+        <w:t>Substantive contribution</w:t>
+      </w:r>
+    </w:p>
+    <w:p>
+      <w:pPr>
+        <w:pStyle w:val="ListParagraph"/>
+        <w:numPr>
+          <w:ilvl w:val="1"/>
+          <w:numId w:val="21"/>
+        </w:numPr>
+      </w:pPr>
+      <w:r>
+        <w:t>Unique point of view</w:t>
+      </w:r>
+    </w:p>
+    <w:p>
+      <w:pPr>
+        <w:pStyle w:val="ListParagraph"/>
+        <w:numPr>
+          <w:ilvl w:val="1"/>
+          <w:numId w:val="21"/>
+        </w:numPr>
+      </w:pPr>
+      <w:r>
+        <w:t>Specific expertise</w:t>
+      </w:r>
+    </w:p>
+    <w:p>
+      <w:pPr>
+        <w:pStyle w:val="ListParagraph"/>
+        <w:numPr>
+          <w:ilvl w:val="1"/>
+          <w:numId w:val="21"/>
+        </w:numPr>
+      </w:pPr>
+      <w:r>
+        <w:t>Generalized knowledge</w:t>
+      </w:r>
+    </w:p>
+    <w:p>
+      <w:pPr>
+        <w:pStyle w:val="ListParagraph"/>
+        <w:numPr>
+          <w:ilvl w:val="1"/>
+          <w:numId w:val="21"/>
+        </w:numPr>
+      </w:pPr>
+      <w:r>
+        <w:t>Pertinent life experience</w:t>
+      </w:r>
+    </w:p>
+    <w:p>
+      <w:pPr>
+        <w:pStyle w:val="ListParagraph"/>
+        <w:numPr>
+          <w:ilvl w:val="1"/>
+          <w:numId w:val="21"/>
+        </w:numPr>
+      </w:pPr>
+      <w:r>
+        <w:t>Expressing the concerns of groups that one represents</w:t>
+      </w:r>
+    </w:p>
+    <w:p>
+      <w:pPr>
+        <w:pStyle w:val="ListParagraph"/>
+        <w:numPr>
+          <w:ilvl w:val="1"/>
+          <w:numId w:val="21"/>
+        </w:numPr>
+      </w:pPr>
+      <w:r>
+        <w:t>Summarizing the debate thus far for newcomers</w:t>
+      </w:r>
+    </w:p>
+    <w:p>
+      <w:pPr>
+        <w:pStyle w:val="ListParagraph"/>
+        <w:numPr>
+          <w:ilvl w:val="1"/>
+          <w:numId w:val="21"/>
+        </w:numPr>
+      </w:pPr>
+      <w:r>
+        <w:t>Framing new categories that move the dialogue further along</w:t>
+      </w:r>
+    </w:p>
+    <w:p/>
+    <w:p>
+      <w:r>
+        <w:t>Application of Discourse</w:t>
+      </w:r>
+    </w:p>
+    <w:p>
+      <w:pPr>
+        <w:pStyle w:val="ListParagraph"/>
+        <w:numPr>
+          <w:ilvl w:val="0"/>
+          <w:numId w:val="22"/>
+        </w:numPr>
+      </w:pPr>
+      <w:r>
+        <w:t>The most recursive practices will remain stable and will not be scrutinized most of the time.</w:t>
       </w:r>
     </w:p>
     <w:p>
@@ -8779,6 +9975,119 @@
     </w:lvl>
   </w:abstractNum>
   <w:abstractNum w:abstractNumId="3" w15:restartNumberingAfterBreak="0">
+    <w:nsid w:val="0F210ABA"/>
+    <w:multiLevelType w:val="hybridMultilevel"/>
+    <w:tmpl w:val="8B800EE2"/>
+    <w:lvl w:ilvl="0" w:tplc="04090001">
+      <w:start w:val="1"/>
+      <w:numFmt w:val="bullet"/>
+      <w:lvlText w:val=""/>
+      <w:lvlJc w:val="left"/>
+      <w:pPr>
+        <w:ind w:left="720" w:hanging="360"/>
+      </w:pPr>
+      <w:rPr>
+        <w:rFonts w:ascii="Symbol" w:hAnsi="Symbol" w:hint="default"/>
+      </w:rPr>
+    </w:lvl>
+    <w:lvl w:ilvl="1" w:tplc="04090003" w:tentative="1">
+      <w:start w:val="1"/>
+      <w:numFmt w:val="bullet"/>
+      <w:lvlText w:val="o"/>
+      <w:lvlJc w:val="left"/>
+      <w:pPr>
+        <w:ind w:left="1440" w:hanging="360"/>
+      </w:pPr>
+      <w:rPr>
+        <w:rFonts w:ascii="Courier New" w:hAnsi="Courier New" w:cs="Courier New" w:hint="default"/>
+      </w:rPr>
+    </w:lvl>
+    <w:lvl w:ilvl="2" w:tplc="04090005" w:tentative="1">
+      <w:start w:val="1"/>
+      <w:numFmt w:val="bullet"/>
+      <w:lvlText w:val=""/>
+      <w:lvlJc w:val="left"/>
+      <w:pPr>
+        <w:ind w:left="2160" w:hanging="360"/>
+      </w:pPr>
+      <w:rPr>
+        <w:rFonts w:ascii="Wingdings" w:hAnsi="Wingdings" w:hint="default"/>
+      </w:rPr>
+    </w:lvl>
+    <w:lvl w:ilvl="3" w:tplc="04090001" w:tentative="1">
+      <w:start w:val="1"/>
+      <w:numFmt w:val="bullet"/>
+      <w:lvlText w:val=""/>
+      <w:lvlJc w:val="left"/>
+      <w:pPr>
+        <w:ind w:left="2880" w:hanging="360"/>
+      </w:pPr>
+      <w:rPr>
+        <w:rFonts w:ascii="Symbol" w:hAnsi="Symbol" w:hint="default"/>
+      </w:rPr>
+    </w:lvl>
+    <w:lvl w:ilvl="4" w:tplc="04090003" w:tentative="1">
+      <w:start w:val="1"/>
+      <w:numFmt w:val="bullet"/>
+      <w:lvlText w:val="o"/>
+      <w:lvlJc w:val="left"/>
+      <w:pPr>
+        <w:ind w:left="3600" w:hanging="360"/>
+      </w:pPr>
+      <w:rPr>
+        <w:rFonts w:ascii="Courier New" w:hAnsi="Courier New" w:cs="Courier New" w:hint="default"/>
+      </w:rPr>
+    </w:lvl>
+    <w:lvl w:ilvl="5" w:tplc="04090005" w:tentative="1">
+      <w:start w:val="1"/>
+      <w:numFmt w:val="bullet"/>
+      <w:lvlText w:val=""/>
+      <w:lvlJc w:val="left"/>
+      <w:pPr>
+        <w:ind w:left="4320" w:hanging="360"/>
+      </w:pPr>
+      <w:rPr>
+        <w:rFonts w:ascii="Wingdings" w:hAnsi="Wingdings" w:hint="default"/>
+      </w:rPr>
+    </w:lvl>
+    <w:lvl w:ilvl="6" w:tplc="04090001" w:tentative="1">
+      <w:start w:val="1"/>
+      <w:numFmt w:val="bullet"/>
+      <w:lvlText w:val=""/>
+      <w:lvlJc w:val="left"/>
+      <w:pPr>
+        <w:ind w:left="5040" w:hanging="360"/>
+      </w:pPr>
+      <w:rPr>
+        <w:rFonts w:ascii="Symbol" w:hAnsi="Symbol" w:hint="default"/>
+      </w:rPr>
+    </w:lvl>
+    <w:lvl w:ilvl="7" w:tplc="04090003" w:tentative="1">
+      <w:start w:val="1"/>
+      <w:numFmt w:val="bullet"/>
+      <w:lvlText w:val="o"/>
+      <w:lvlJc w:val="left"/>
+      <w:pPr>
+        <w:ind w:left="5760" w:hanging="360"/>
+      </w:pPr>
+      <w:rPr>
+        <w:rFonts w:ascii="Courier New" w:hAnsi="Courier New" w:cs="Courier New" w:hint="default"/>
+      </w:rPr>
+    </w:lvl>
+    <w:lvl w:ilvl="8" w:tplc="04090005" w:tentative="1">
+      <w:start w:val="1"/>
+      <w:numFmt w:val="bullet"/>
+      <w:lvlText w:val=""/>
+      <w:lvlJc w:val="left"/>
+      <w:pPr>
+        <w:ind w:left="6480" w:hanging="360"/>
+      </w:pPr>
+      <w:rPr>
+        <w:rFonts w:ascii="Wingdings" w:hAnsi="Wingdings" w:hint="default"/>
+      </w:rPr>
+    </w:lvl>
+  </w:abstractNum>
+  <w:abstractNum w:abstractNumId="4" w15:restartNumberingAfterBreak="0">
     <w:nsid w:val="14DC7336"/>
     <w:multiLevelType w:val="hybridMultilevel"/>
     <w:tmpl w:val="45DA41CE"/>
@@ -8891,7 +10200,7 @@
       </w:rPr>
     </w:lvl>
   </w:abstractNum>
-  <w:abstractNum w:abstractNumId="4" w15:restartNumberingAfterBreak="0">
+  <w:abstractNum w:abstractNumId="5" w15:restartNumberingAfterBreak="0">
     <w:nsid w:val="169F16F4"/>
     <w:multiLevelType w:val="hybridMultilevel"/>
     <w:tmpl w:val="94BA2E78"/>
@@ -9004,7 +10313,7 @@
       </w:rPr>
     </w:lvl>
   </w:abstractNum>
-  <w:abstractNum w:abstractNumId="5" w15:restartNumberingAfterBreak="0">
+  <w:abstractNum w:abstractNumId="6" w15:restartNumberingAfterBreak="0">
     <w:nsid w:val="17D045A8"/>
     <w:multiLevelType w:val="hybridMultilevel"/>
     <w:tmpl w:val="DCF0973C"/>
@@ -9117,7 +10426,7 @@
       </w:rPr>
     </w:lvl>
   </w:abstractNum>
-  <w:abstractNum w:abstractNumId="6" w15:restartNumberingAfterBreak="0">
+  <w:abstractNum w:abstractNumId="7" w15:restartNumberingAfterBreak="0">
     <w:nsid w:val="1E0C7502"/>
     <w:multiLevelType w:val="hybridMultilevel"/>
     <w:tmpl w:val="233AB9DE"/>
@@ -9230,7 +10539,233 @@
       </w:rPr>
     </w:lvl>
   </w:abstractNum>
-  <w:abstractNum w:abstractNumId="7" w15:restartNumberingAfterBreak="0">
+  <w:abstractNum w:abstractNumId="8" w15:restartNumberingAfterBreak="0">
+    <w:nsid w:val="285F7B1A"/>
+    <w:multiLevelType w:val="hybridMultilevel"/>
+    <w:tmpl w:val="F1BEA906"/>
+    <w:lvl w:ilvl="0" w:tplc="04090001">
+      <w:start w:val="1"/>
+      <w:numFmt w:val="bullet"/>
+      <w:lvlText w:val=""/>
+      <w:lvlJc w:val="left"/>
+      <w:pPr>
+        <w:ind w:left="720" w:hanging="360"/>
+      </w:pPr>
+      <w:rPr>
+        <w:rFonts w:ascii="Symbol" w:hAnsi="Symbol" w:hint="default"/>
+      </w:rPr>
+    </w:lvl>
+    <w:lvl w:ilvl="1" w:tplc="04090003">
+      <w:start w:val="1"/>
+      <w:numFmt w:val="bullet"/>
+      <w:lvlText w:val="o"/>
+      <w:lvlJc w:val="left"/>
+      <w:pPr>
+        <w:ind w:left="1440" w:hanging="360"/>
+      </w:pPr>
+      <w:rPr>
+        <w:rFonts w:ascii="Courier New" w:hAnsi="Courier New" w:cs="Courier New" w:hint="default"/>
+      </w:rPr>
+    </w:lvl>
+    <w:lvl w:ilvl="2" w:tplc="04090005">
+      <w:start w:val="1"/>
+      <w:numFmt w:val="bullet"/>
+      <w:lvlText w:val=""/>
+      <w:lvlJc w:val="left"/>
+      <w:pPr>
+        <w:ind w:left="2160" w:hanging="360"/>
+      </w:pPr>
+      <w:rPr>
+        <w:rFonts w:ascii="Wingdings" w:hAnsi="Wingdings" w:hint="default"/>
+      </w:rPr>
+    </w:lvl>
+    <w:lvl w:ilvl="3" w:tplc="04090001" w:tentative="1">
+      <w:start w:val="1"/>
+      <w:numFmt w:val="bullet"/>
+      <w:lvlText w:val=""/>
+      <w:lvlJc w:val="left"/>
+      <w:pPr>
+        <w:ind w:left="2880" w:hanging="360"/>
+      </w:pPr>
+      <w:rPr>
+        <w:rFonts w:ascii="Symbol" w:hAnsi="Symbol" w:hint="default"/>
+      </w:rPr>
+    </w:lvl>
+    <w:lvl w:ilvl="4" w:tplc="04090003" w:tentative="1">
+      <w:start w:val="1"/>
+      <w:numFmt w:val="bullet"/>
+      <w:lvlText w:val="o"/>
+      <w:lvlJc w:val="left"/>
+      <w:pPr>
+        <w:ind w:left="3600" w:hanging="360"/>
+      </w:pPr>
+      <w:rPr>
+        <w:rFonts w:ascii="Courier New" w:hAnsi="Courier New" w:cs="Courier New" w:hint="default"/>
+      </w:rPr>
+    </w:lvl>
+    <w:lvl w:ilvl="5" w:tplc="04090005" w:tentative="1">
+      <w:start w:val="1"/>
+      <w:numFmt w:val="bullet"/>
+      <w:lvlText w:val=""/>
+      <w:lvlJc w:val="left"/>
+      <w:pPr>
+        <w:ind w:left="4320" w:hanging="360"/>
+      </w:pPr>
+      <w:rPr>
+        <w:rFonts w:ascii="Wingdings" w:hAnsi="Wingdings" w:hint="default"/>
+      </w:rPr>
+    </w:lvl>
+    <w:lvl w:ilvl="6" w:tplc="04090001" w:tentative="1">
+      <w:start w:val="1"/>
+      <w:numFmt w:val="bullet"/>
+      <w:lvlText w:val=""/>
+      <w:lvlJc w:val="left"/>
+      <w:pPr>
+        <w:ind w:left="5040" w:hanging="360"/>
+      </w:pPr>
+      <w:rPr>
+        <w:rFonts w:ascii="Symbol" w:hAnsi="Symbol" w:hint="default"/>
+      </w:rPr>
+    </w:lvl>
+    <w:lvl w:ilvl="7" w:tplc="04090003" w:tentative="1">
+      <w:start w:val="1"/>
+      <w:numFmt w:val="bullet"/>
+      <w:lvlText w:val="o"/>
+      <w:lvlJc w:val="left"/>
+      <w:pPr>
+        <w:ind w:left="5760" w:hanging="360"/>
+      </w:pPr>
+      <w:rPr>
+        <w:rFonts w:ascii="Courier New" w:hAnsi="Courier New" w:cs="Courier New" w:hint="default"/>
+      </w:rPr>
+    </w:lvl>
+    <w:lvl w:ilvl="8" w:tplc="04090005" w:tentative="1">
+      <w:start w:val="1"/>
+      <w:numFmt w:val="bullet"/>
+      <w:lvlText w:val=""/>
+      <w:lvlJc w:val="left"/>
+      <w:pPr>
+        <w:ind w:left="6480" w:hanging="360"/>
+      </w:pPr>
+      <w:rPr>
+        <w:rFonts w:ascii="Wingdings" w:hAnsi="Wingdings" w:hint="default"/>
+      </w:rPr>
+    </w:lvl>
+  </w:abstractNum>
+  <w:abstractNum w:abstractNumId="9" w15:restartNumberingAfterBreak="0">
+    <w:nsid w:val="31607C5D"/>
+    <w:multiLevelType w:val="hybridMultilevel"/>
+    <w:tmpl w:val="7CA406C0"/>
+    <w:lvl w:ilvl="0" w:tplc="04090001">
+      <w:start w:val="1"/>
+      <w:numFmt w:val="bullet"/>
+      <w:lvlText w:val=""/>
+      <w:lvlJc w:val="left"/>
+      <w:pPr>
+        <w:ind w:left="720" w:hanging="360"/>
+      </w:pPr>
+      <w:rPr>
+        <w:rFonts w:ascii="Symbol" w:hAnsi="Symbol" w:hint="default"/>
+      </w:rPr>
+    </w:lvl>
+    <w:lvl w:ilvl="1" w:tplc="04090003">
+      <w:start w:val="1"/>
+      <w:numFmt w:val="bullet"/>
+      <w:lvlText w:val="o"/>
+      <w:lvlJc w:val="left"/>
+      <w:pPr>
+        <w:ind w:left="1440" w:hanging="360"/>
+      </w:pPr>
+      <w:rPr>
+        <w:rFonts w:ascii="Courier New" w:hAnsi="Courier New" w:cs="Courier New" w:hint="default"/>
+      </w:rPr>
+    </w:lvl>
+    <w:lvl w:ilvl="2" w:tplc="04090005" w:tentative="1">
+      <w:start w:val="1"/>
+      <w:numFmt w:val="bullet"/>
+      <w:lvlText w:val=""/>
+      <w:lvlJc w:val="left"/>
+      <w:pPr>
+        <w:ind w:left="2160" w:hanging="360"/>
+      </w:pPr>
+      <w:rPr>
+        <w:rFonts w:ascii="Wingdings" w:hAnsi="Wingdings" w:hint="default"/>
+      </w:rPr>
+    </w:lvl>
+    <w:lvl w:ilvl="3" w:tplc="04090001" w:tentative="1">
+      <w:start w:val="1"/>
+      <w:numFmt w:val="bullet"/>
+      <w:lvlText w:val=""/>
+      <w:lvlJc w:val="left"/>
+      <w:pPr>
+        <w:ind w:left="2880" w:hanging="360"/>
+      </w:pPr>
+      <w:rPr>
+        <w:rFonts w:ascii="Symbol" w:hAnsi="Symbol" w:hint="default"/>
+      </w:rPr>
+    </w:lvl>
+    <w:lvl w:ilvl="4" w:tplc="04090003" w:tentative="1">
+      <w:start w:val="1"/>
+      <w:numFmt w:val="bullet"/>
+      <w:lvlText w:val="o"/>
+      <w:lvlJc w:val="left"/>
+      <w:pPr>
+        <w:ind w:left="3600" w:hanging="360"/>
+      </w:pPr>
+      <w:rPr>
+        <w:rFonts w:ascii="Courier New" w:hAnsi="Courier New" w:cs="Courier New" w:hint="default"/>
+      </w:rPr>
+    </w:lvl>
+    <w:lvl w:ilvl="5" w:tplc="04090005" w:tentative="1">
+      <w:start w:val="1"/>
+      <w:numFmt w:val="bullet"/>
+      <w:lvlText w:val=""/>
+      <w:lvlJc w:val="left"/>
+      <w:pPr>
+        <w:ind w:left="4320" w:hanging="360"/>
+      </w:pPr>
+      <w:rPr>
+        <w:rFonts w:ascii="Wingdings" w:hAnsi="Wingdings" w:hint="default"/>
+      </w:rPr>
+    </w:lvl>
+    <w:lvl w:ilvl="6" w:tplc="04090001" w:tentative="1">
+      <w:start w:val="1"/>
+      <w:numFmt w:val="bullet"/>
+      <w:lvlText w:val=""/>
+      <w:lvlJc w:val="left"/>
+      <w:pPr>
+        <w:ind w:left="5040" w:hanging="360"/>
+      </w:pPr>
+      <w:rPr>
+        <w:rFonts w:ascii="Symbol" w:hAnsi="Symbol" w:hint="default"/>
+      </w:rPr>
+    </w:lvl>
+    <w:lvl w:ilvl="7" w:tplc="04090003" w:tentative="1">
+      <w:start w:val="1"/>
+      <w:numFmt w:val="bullet"/>
+      <w:lvlText w:val="o"/>
+      <w:lvlJc w:val="left"/>
+      <w:pPr>
+        <w:ind w:left="5760" w:hanging="360"/>
+      </w:pPr>
+      <w:rPr>
+        <w:rFonts w:ascii="Courier New" w:hAnsi="Courier New" w:cs="Courier New" w:hint="default"/>
+      </w:rPr>
+    </w:lvl>
+    <w:lvl w:ilvl="8" w:tplc="04090005" w:tentative="1">
+      <w:start w:val="1"/>
+      <w:numFmt w:val="bullet"/>
+      <w:lvlText w:val=""/>
+      <w:lvlJc w:val="left"/>
+      <w:pPr>
+        <w:ind w:left="6480" w:hanging="360"/>
+      </w:pPr>
+      <w:rPr>
+        <w:rFonts w:ascii="Wingdings" w:hAnsi="Wingdings" w:hint="default"/>
+      </w:rPr>
+    </w:lvl>
+  </w:abstractNum>
+  <w:abstractNum w:abstractNumId="10" w15:restartNumberingAfterBreak="0">
     <w:nsid w:val="3A081693"/>
     <w:multiLevelType w:val="hybridMultilevel"/>
     <w:tmpl w:val="7C4A9ED4"/>
@@ -9343,7 +10878,120 @@
       </w:rPr>
     </w:lvl>
   </w:abstractNum>
-  <w:abstractNum w:abstractNumId="8" w15:restartNumberingAfterBreak="0">
+  <w:abstractNum w:abstractNumId="11" w15:restartNumberingAfterBreak="0">
+    <w:nsid w:val="3EB73E5B"/>
+    <w:multiLevelType w:val="hybridMultilevel"/>
+    <w:tmpl w:val="B2A638B0"/>
+    <w:lvl w:ilvl="0" w:tplc="04090001">
+      <w:start w:val="1"/>
+      <w:numFmt w:val="bullet"/>
+      <w:lvlText w:val=""/>
+      <w:lvlJc w:val="left"/>
+      <w:pPr>
+        <w:ind w:left="720" w:hanging="360"/>
+      </w:pPr>
+      <w:rPr>
+        <w:rFonts w:ascii="Symbol" w:hAnsi="Symbol" w:hint="default"/>
+      </w:rPr>
+    </w:lvl>
+    <w:lvl w:ilvl="1" w:tplc="04090003">
+      <w:start w:val="1"/>
+      <w:numFmt w:val="bullet"/>
+      <w:lvlText w:val="o"/>
+      <w:lvlJc w:val="left"/>
+      <w:pPr>
+        <w:ind w:left="1440" w:hanging="360"/>
+      </w:pPr>
+      <w:rPr>
+        <w:rFonts w:ascii="Courier New" w:hAnsi="Courier New" w:cs="Courier New" w:hint="default"/>
+      </w:rPr>
+    </w:lvl>
+    <w:lvl w:ilvl="2" w:tplc="04090005">
+      <w:start w:val="1"/>
+      <w:numFmt w:val="bullet"/>
+      <w:lvlText w:val=""/>
+      <w:lvlJc w:val="left"/>
+      <w:pPr>
+        <w:ind w:left="2160" w:hanging="360"/>
+      </w:pPr>
+      <w:rPr>
+        <w:rFonts w:ascii="Wingdings" w:hAnsi="Wingdings" w:hint="default"/>
+      </w:rPr>
+    </w:lvl>
+    <w:lvl w:ilvl="3" w:tplc="04090001" w:tentative="1">
+      <w:start w:val="1"/>
+      <w:numFmt w:val="bullet"/>
+      <w:lvlText w:val=""/>
+      <w:lvlJc w:val="left"/>
+      <w:pPr>
+        <w:ind w:left="2880" w:hanging="360"/>
+      </w:pPr>
+      <w:rPr>
+        <w:rFonts w:ascii="Symbol" w:hAnsi="Symbol" w:hint="default"/>
+      </w:rPr>
+    </w:lvl>
+    <w:lvl w:ilvl="4" w:tplc="04090003" w:tentative="1">
+      <w:start w:val="1"/>
+      <w:numFmt w:val="bullet"/>
+      <w:lvlText w:val="o"/>
+      <w:lvlJc w:val="left"/>
+      <w:pPr>
+        <w:ind w:left="3600" w:hanging="360"/>
+      </w:pPr>
+      <w:rPr>
+        <w:rFonts w:ascii="Courier New" w:hAnsi="Courier New" w:cs="Courier New" w:hint="default"/>
+      </w:rPr>
+    </w:lvl>
+    <w:lvl w:ilvl="5" w:tplc="04090005" w:tentative="1">
+      <w:start w:val="1"/>
+      <w:numFmt w:val="bullet"/>
+      <w:lvlText w:val=""/>
+      <w:lvlJc w:val="left"/>
+      <w:pPr>
+        <w:ind w:left="4320" w:hanging="360"/>
+      </w:pPr>
+      <w:rPr>
+        <w:rFonts w:ascii="Wingdings" w:hAnsi="Wingdings" w:hint="default"/>
+      </w:rPr>
+    </w:lvl>
+    <w:lvl w:ilvl="6" w:tplc="04090001" w:tentative="1">
+      <w:start w:val="1"/>
+      <w:numFmt w:val="bullet"/>
+      <w:lvlText w:val=""/>
+      <w:lvlJc w:val="left"/>
+      <w:pPr>
+        <w:ind w:left="5040" w:hanging="360"/>
+      </w:pPr>
+      <w:rPr>
+        <w:rFonts w:ascii="Symbol" w:hAnsi="Symbol" w:hint="default"/>
+      </w:rPr>
+    </w:lvl>
+    <w:lvl w:ilvl="7" w:tplc="04090003" w:tentative="1">
+      <w:start w:val="1"/>
+      <w:numFmt w:val="bullet"/>
+      <w:lvlText w:val="o"/>
+      <w:lvlJc w:val="left"/>
+      <w:pPr>
+        <w:ind w:left="5760" w:hanging="360"/>
+      </w:pPr>
+      <w:rPr>
+        <w:rFonts w:ascii="Courier New" w:hAnsi="Courier New" w:cs="Courier New" w:hint="default"/>
+      </w:rPr>
+    </w:lvl>
+    <w:lvl w:ilvl="8" w:tplc="04090005" w:tentative="1">
+      <w:start w:val="1"/>
+      <w:numFmt w:val="bullet"/>
+      <w:lvlText w:val=""/>
+      <w:lvlJc w:val="left"/>
+      <w:pPr>
+        <w:ind w:left="6480" w:hanging="360"/>
+      </w:pPr>
+      <w:rPr>
+        <w:rFonts w:ascii="Wingdings" w:hAnsi="Wingdings" w:hint="default"/>
+      </w:rPr>
+    </w:lvl>
+  </w:abstractNum>
+  <w:abstractNum w:abstractNumId="12" w15:restartNumberingAfterBreak="0">
     <w:nsid w:val="3FB2454B"/>
     <w:multiLevelType w:val="hybridMultilevel"/>
     <w:tmpl w:val="3C2835A4"/>
@@ -9456,7 +11104,7 @@
       </w:rPr>
     </w:lvl>
   </w:abstractNum>
-  <w:abstractNum w:abstractNumId="9" w15:restartNumberingAfterBreak="0">
+  <w:abstractNum w:abstractNumId="13" w15:restartNumberingAfterBreak="0">
     <w:nsid w:val="40A9645B"/>
     <w:multiLevelType w:val="hybridMultilevel"/>
     <w:tmpl w:val="D3842460"/>
@@ -9569,7 +11217,7 @@
       </w:rPr>
     </w:lvl>
   </w:abstractNum>
-  <w:abstractNum w:abstractNumId="10" w15:restartNumberingAfterBreak="0">
+  <w:abstractNum w:abstractNumId="14" w15:restartNumberingAfterBreak="0">
     <w:nsid w:val="41DE1310"/>
     <w:multiLevelType w:val="hybridMultilevel"/>
     <w:tmpl w:val="24505B40"/>
@@ -9682,7 +11330,7 @@
       </w:rPr>
     </w:lvl>
   </w:abstractNum>
-  <w:abstractNum w:abstractNumId="11" w15:restartNumberingAfterBreak="0">
+  <w:abstractNum w:abstractNumId="15" w15:restartNumberingAfterBreak="0">
     <w:nsid w:val="425445BF"/>
     <w:multiLevelType w:val="hybridMultilevel"/>
     <w:tmpl w:val="FFDA0166"/>
@@ -9795,7 +11443,7 @@
       </w:rPr>
     </w:lvl>
   </w:abstractNum>
-  <w:abstractNum w:abstractNumId="12" w15:restartNumberingAfterBreak="0">
+  <w:abstractNum w:abstractNumId="16" w15:restartNumberingAfterBreak="0">
     <w:nsid w:val="478A2E0E"/>
     <w:multiLevelType w:val="hybridMultilevel"/>
     <w:tmpl w:val="04C42D22"/>
@@ -9908,7 +11556,7 @@
       </w:rPr>
     </w:lvl>
   </w:abstractNum>
-  <w:abstractNum w:abstractNumId="13" w15:restartNumberingAfterBreak="0">
+  <w:abstractNum w:abstractNumId="17" w15:restartNumberingAfterBreak="0">
     <w:nsid w:val="4C1210D8"/>
     <w:multiLevelType w:val="hybridMultilevel"/>
     <w:tmpl w:val="B380AD3E"/>
@@ -10021,7 +11669,7 @@
       </w:rPr>
     </w:lvl>
   </w:abstractNum>
-  <w:abstractNum w:abstractNumId="14" w15:restartNumberingAfterBreak="0">
+  <w:abstractNum w:abstractNumId="18" w15:restartNumberingAfterBreak="0">
     <w:nsid w:val="4D546398"/>
     <w:multiLevelType w:val="hybridMultilevel"/>
     <w:tmpl w:val="EECE0D78"/>
@@ -10134,7 +11782,120 @@
       </w:rPr>
     </w:lvl>
   </w:abstractNum>
-  <w:abstractNum w:abstractNumId="15" w15:restartNumberingAfterBreak="0">
+  <w:abstractNum w:abstractNumId="19" w15:restartNumberingAfterBreak="0">
+    <w:nsid w:val="57DD71D3"/>
+    <w:multiLevelType w:val="hybridMultilevel"/>
+    <w:tmpl w:val="DB0CDA88"/>
+    <w:lvl w:ilvl="0" w:tplc="04090001">
+      <w:start w:val="1"/>
+      <w:numFmt w:val="bullet"/>
+      <w:lvlText w:val=""/>
+      <w:lvlJc w:val="left"/>
+      <w:pPr>
+        <w:ind w:left="720" w:hanging="360"/>
+      </w:pPr>
+      <w:rPr>
+        <w:rFonts w:ascii="Symbol" w:hAnsi="Symbol" w:hint="default"/>
+      </w:rPr>
+    </w:lvl>
+    <w:lvl w:ilvl="1" w:tplc="04090003">
+      <w:start w:val="1"/>
+      <w:numFmt w:val="bullet"/>
+      <w:lvlText w:val="o"/>
+      <w:lvlJc w:val="left"/>
+      <w:pPr>
+        <w:ind w:left="1440" w:hanging="360"/>
+      </w:pPr>
+      <w:rPr>
+        <w:rFonts w:ascii="Courier New" w:hAnsi="Courier New" w:cs="Courier New" w:hint="default"/>
+      </w:rPr>
+    </w:lvl>
+    <w:lvl w:ilvl="2" w:tplc="04090005">
+      <w:start w:val="1"/>
+      <w:numFmt w:val="bullet"/>
+      <w:lvlText w:val=""/>
+      <w:lvlJc w:val="left"/>
+      <w:pPr>
+        <w:ind w:left="2160" w:hanging="360"/>
+      </w:pPr>
+      <w:rPr>
+        <w:rFonts w:ascii="Wingdings" w:hAnsi="Wingdings" w:hint="default"/>
+      </w:rPr>
+    </w:lvl>
+    <w:lvl w:ilvl="3" w:tplc="04090001" w:tentative="1">
+      <w:start w:val="1"/>
+      <w:numFmt w:val="bullet"/>
+      <w:lvlText w:val=""/>
+      <w:lvlJc w:val="left"/>
+      <w:pPr>
+        <w:ind w:left="2880" w:hanging="360"/>
+      </w:pPr>
+      <w:rPr>
+        <w:rFonts w:ascii="Symbol" w:hAnsi="Symbol" w:hint="default"/>
+      </w:rPr>
+    </w:lvl>
+    <w:lvl w:ilvl="4" w:tplc="04090003" w:tentative="1">
+      <w:start w:val="1"/>
+      <w:numFmt w:val="bullet"/>
+      <w:lvlText w:val="o"/>
+      <w:lvlJc w:val="left"/>
+      <w:pPr>
+        <w:ind w:left="3600" w:hanging="360"/>
+      </w:pPr>
+      <w:rPr>
+        <w:rFonts w:ascii="Courier New" w:hAnsi="Courier New" w:cs="Courier New" w:hint="default"/>
+      </w:rPr>
+    </w:lvl>
+    <w:lvl w:ilvl="5" w:tplc="04090005" w:tentative="1">
+      <w:start w:val="1"/>
+      <w:numFmt w:val="bullet"/>
+      <w:lvlText w:val=""/>
+      <w:lvlJc w:val="left"/>
+      <w:pPr>
+        <w:ind w:left="4320" w:hanging="360"/>
+      </w:pPr>
+      <w:rPr>
+        <w:rFonts w:ascii="Wingdings" w:hAnsi="Wingdings" w:hint="default"/>
+      </w:rPr>
+    </w:lvl>
+    <w:lvl w:ilvl="6" w:tplc="04090001" w:tentative="1">
+      <w:start w:val="1"/>
+      <w:numFmt w:val="bullet"/>
+      <w:lvlText w:val=""/>
+      <w:lvlJc w:val="left"/>
+      <w:pPr>
+        <w:ind w:left="5040" w:hanging="360"/>
+      </w:pPr>
+      <w:rPr>
+        <w:rFonts w:ascii="Symbol" w:hAnsi="Symbol" w:hint="default"/>
+      </w:rPr>
+    </w:lvl>
+    <w:lvl w:ilvl="7" w:tplc="04090003" w:tentative="1">
+      <w:start w:val="1"/>
+      <w:numFmt w:val="bullet"/>
+      <w:lvlText w:val="o"/>
+      <w:lvlJc w:val="left"/>
+      <w:pPr>
+        <w:ind w:left="5760" w:hanging="360"/>
+      </w:pPr>
+      <w:rPr>
+        <w:rFonts w:ascii="Courier New" w:hAnsi="Courier New" w:cs="Courier New" w:hint="default"/>
+      </w:rPr>
+    </w:lvl>
+    <w:lvl w:ilvl="8" w:tplc="04090005" w:tentative="1">
+      <w:start w:val="1"/>
+      <w:numFmt w:val="bullet"/>
+      <w:lvlText w:val=""/>
+      <w:lvlJc w:val="left"/>
+      <w:pPr>
+        <w:ind w:left="6480" w:hanging="360"/>
+      </w:pPr>
+      <w:rPr>
+        <w:rFonts w:ascii="Wingdings" w:hAnsi="Wingdings" w:hint="default"/>
+      </w:rPr>
+    </w:lvl>
+  </w:abstractNum>
+  <w:abstractNum w:abstractNumId="20" w15:restartNumberingAfterBreak="0">
     <w:nsid w:val="6CD629E8"/>
     <w:multiLevelType w:val="multilevel"/>
     <w:tmpl w:val="5A90DBEC"/>
@@ -10247,7 +12008,7 @@
       </w:rPr>
     </w:lvl>
   </w:abstractNum>
-  <w:abstractNum w:abstractNumId="16" w15:restartNumberingAfterBreak="0">
+  <w:abstractNum w:abstractNumId="21" w15:restartNumberingAfterBreak="0">
     <w:nsid w:val="7097306E"/>
     <w:multiLevelType w:val="multilevel"/>
     <w:tmpl w:val="5A90DBEC"/>
@@ -10361,55 +12122,70 @@
     </w:lvl>
   </w:abstractNum>
   <w:num w:numId="1">
-    <w:abstractNumId w:val="9"/>
+    <w:abstractNumId w:val="13"/>
   </w:num>
   <w:num w:numId="2">
-    <w:abstractNumId w:val="4"/>
+    <w:abstractNumId w:val="5"/>
   </w:num>
   <w:num w:numId="3">
-    <w:abstractNumId w:val="13"/>
+    <w:abstractNumId w:val="17"/>
   </w:num>
   <w:num w:numId="4">
-    <w:abstractNumId w:val="12"/>
+    <w:abstractNumId w:val="16"/>
   </w:num>
   <w:num w:numId="5">
-    <w:abstractNumId w:val="7"/>
+    <w:abstractNumId w:val="10"/>
   </w:num>
   <w:num w:numId="6">
-    <w:abstractNumId w:val="10"/>
+    <w:abstractNumId w:val="14"/>
   </w:num>
   <w:num w:numId="7">
-    <w:abstractNumId w:val="6"/>
+    <w:abstractNumId w:val="7"/>
   </w:num>
   <w:num w:numId="8">
     <w:abstractNumId w:val="2"/>
   </w:num>
   <w:num w:numId="9">
-    <w:abstractNumId w:val="3"/>
+    <w:abstractNumId w:val="4"/>
   </w:num>
   <w:num w:numId="10">
-    <w:abstractNumId w:val="5"/>
+    <w:abstractNumId w:val="6"/>
   </w:num>
   <w:num w:numId="11">
-    <w:abstractNumId w:val="8"/>
+    <w:abstractNumId w:val="12"/>
   </w:num>
   <w:num w:numId="12">
-    <w:abstractNumId w:val="16"/>
+    <w:abstractNumId w:val="21"/>
   </w:num>
   <w:num w:numId="13">
-    <w:abstractNumId w:val="14"/>
+    <w:abstractNumId w:val="18"/>
   </w:num>
   <w:num w:numId="14">
     <w:abstractNumId w:val="1"/>
   </w:num>
   <w:num w:numId="15">
-    <w:abstractNumId w:val="15"/>
+    <w:abstractNumId w:val="20"/>
   </w:num>
   <w:num w:numId="16">
     <w:abstractNumId w:val="0"/>
   </w:num>
   <w:num w:numId="17">
+    <w:abstractNumId w:val="15"/>
+  </w:num>
+  <w:num w:numId="18">
+    <w:abstractNumId w:val="9"/>
+  </w:num>
+  <w:num w:numId="19">
+    <w:abstractNumId w:val="8"/>
+  </w:num>
+  <w:num w:numId="20">
     <w:abstractNumId w:val="11"/>
+  </w:num>
+  <w:num w:numId="21">
+    <w:abstractNumId w:val="19"/>
+  </w:num>
+  <w:num w:numId="22">
+    <w:abstractNumId w:val="3"/>
   </w:num>
 </w:numbering>
 </file>

</xml_diff>

<commit_message>
Completed notes on Miller & Fox (2019)
</commit_message>
<xml_diff>
--- a/Notes/POLS6320_2020_Spring_Notes_MillerFox_2019_Postmodern-public-administration.docx
+++ b/Notes/POLS6320_2020_Spring_Notes_MillerFox_2019_Postmodern-public-administration.docx
@@ -9,7 +9,9 @@
         </w:rPr>
       </w:pPr>
       <w:bookmarkStart w:id="0" w:name="Forward"/>
+      <w:bookmarkStart w:id="1" w:name="_GoBack"/>
       <w:bookmarkEnd w:id="0"/>
+      <w:bookmarkEnd w:id="1"/>
       <w:r>
         <w:rPr>
           <w:b/>
@@ -381,8 +383,8 @@
           <w:b/>
         </w:rPr>
       </w:pPr>
-      <w:bookmarkStart w:id="1" w:name="Preface"/>
-      <w:bookmarkEnd w:id="1"/>
+      <w:bookmarkStart w:id="2" w:name="Preface"/>
+      <w:bookmarkEnd w:id="2"/>
       <w:r>
         <w:rPr>
           <w:b/>
@@ -697,8 +699,8 @@
           <w:b/>
         </w:rPr>
       </w:pPr>
-      <w:bookmarkStart w:id="2" w:name="Chapter01"/>
-      <w:bookmarkEnd w:id="2"/>
+      <w:bookmarkStart w:id="3" w:name="Chapter01"/>
+      <w:bookmarkEnd w:id="3"/>
       <w:r>
         <w:rPr>
           <w:b/>
@@ -2650,8 +2652,8 @@
           <w:b/>
         </w:rPr>
       </w:pPr>
-      <w:bookmarkStart w:id="3" w:name="Chapter02"/>
-      <w:bookmarkEnd w:id="3"/>
+      <w:bookmarkStart w:id="4" w:name="Chapter02"/>
+      <w:bookmarkEnd w:id="4"/>
       <w:r>
         <w:rPr>
           <w:b/>
@@ -4646,8 +4648,8 @@
           <w:b/>
         </w:rPr>
       </w:pPr>
-      <w:bookmarkStart w:id="4" w:name="Chapter03"/>
-      <w:bookmarkEnd w:id="4"/>
+      <w:bookmarkStart w:id="5" w:name="Chapter03"/>
+      <w:bookmarkEnd w:id="5"/>
       <w:r>
         <w:rPr>
           <w:b/>
@@ -6689,8 +6691,8 @@
           <w:b/>
         </w:rPr>
       </w:pPr>
-      <w:bookmarkStart w:id="5" w:name="Chapter04"/>
-      <w:bookmarkEnd w:id="5"/>
+      <w:bookmarkStart w:id="6" w:name="Chapter04"/>
+      <w:bookmarkEnd w:id="6"/>
       <w:r>
         <w:rPr>
           <w:b/>
@@ -7785,7 +7787,7 @@
         <w:pStyle w:val="ListParagraph"/>
         <w:numPr>
           <w:ilvl w:val="0"/>
-          <w:numId w:val="16"/>
+          <w:numId w:val="24"/>
         </w:numPr>
       </w:pPr>
       <w:r>
@@ -7797,7 +7799,7 @@
         <w:pStyle w:val="ListParagraph"/>
         <w:numPr>
           <w:ilvl w:val="1"/>
-          <w:numId w:val="16"/>
+          <w:numId w:val="24"/>
         </w:numPr>
       </w:pPr>
       <w:r>
@@ -7809,7 +7811,7 @@
         <w:pStyle w:val="ListParagraph"/>
         <w:numPr>
           <w:ilvl w:val="1"/>
-          <w:numId w:val="16"/>
+          <w:numId w:val="24"/>
         </w:numPr>
       </w:pPr>
       <w:r>
@@ -7821,7 +7823,7 @@
         <w:pStyle w:val="ListParagraph"/>
         <w:numPr>
           <w:ilvl w:val="2"/>
-          <w:numId w:val="16"/>
+          <w:numId w:val="24"/>
         </w:numPr>
       </w:pPr>
       <w:r>
@@ -7833,7 +7835,7 @@
         <w:pStyle w:val="ListParagraph"/>
         <w:numPr>
           <w:ilvl w:val="1"/>
-          <w:numId w:val="16"/>
+          <w:numId w:val="24"/>
         </w:numPr>
       </w:pPr>
       <w:r>
@@ -7853,7 +7855,7 @@
         <w:pStyle w:val="ListParagraph"/>
         <w:numPr>
           <w:ilvl w:val="1"/>
-          <w:numId w:val="16"/>
+          <w:numId w:val="24"/>
         </w:numPr>
       </w:pPr>
       <w:r>
@@ -7865,7 +7867,7 @@
         <w:pStyle w:val="ListParagraph"/>
         <w:numPr>
           <w:ilvl w:val="2"/>
-          <w:numId w:val="16"/>
+          <w:numId w:val="24"/>
         </w:numPr>
       </w:pPr>
       <w:r>
@@ -7885,7 +7887,7 @@
         <w:pStyle w:val="ListParagraph"/>
         <w:numPr>
           <w:ilvl w:val="0"/>
-          <w:numId w:val="16"/>
+          <w:numId w:val="24"/>
         </w:numPr>
       </w:pPr>
       <w:r>
@@ -7902,7 +7904,7 @@
         <w:pStyle w:val="ListParagraph"/>
         <w:numPr>
           <w:ilvl w:val="1"/>
-          <w:numId w:val="16"/>
+          <w:numId w:val="24"/>
         </w:numPr>
       </w:pPr>
       <w:r>
@@ -7917,7 +7919,7 @@
         <w:pStyle w:val="ListParagraph"/>
         <w:numPr>
           <w:ilvl w:val="2"/>
-          <w:numId w:val="16"/>
+          <w:numId w:val="24"/>
         </w:numPr>
       </w:pPr>
       <w:r>
@@ -7930,7 +7932,7 @@
         <w:pStyle w:val="ListParagraph"/>
         <w:numPr>
           <w:ilvl w:val="2"/>
-          <w:numId w:val="16"/>
+          <w:numId w:val="24"/>
         </w:numPr>
       </w:pPr>
       <w:r>
@@ -7942,7 +7944,7 @@
         <w:pStyle w:val="ListParagraph"/>
         <w:numPr>
           <w:ilvl w:val="1"/>
-          <w:numId w:val="16"/>
+          <w:numId w:val="24"/>
         </w:numPr>
       </w:pPr>
       <w:r>
@@ -7954,7 +7956,7 @@
         <w:pStyle w:val="ListParagraph"/>
         <w:numPr>
           <w:ilvl w:val="2"/>
-          <w:numId w:val="16"/>
+          <w:numId w:val="24"/>
         </w:numPr>
       </w:pPr>
       <w:r>
@@ -7966,7 +7968,7 @@
         <w:pStyle w:val="ListParagraph"/>
         <w:numPr>
           <w:ilvl w:val="2"/>
-          <w:numId w:val="16"/>
+          <w:numId w:val="24"/>
         </w:numPr>
       </w:pPr>
       <w:r>
@@ -7978,7 +7980,7 @@
         <w:pStyle w:val="ListParagraph"/>
         <w:numPr>
           <w:ilvl w:val="1"/>
-          <w:numId w:val="16"/>
+          <w:numId w:val="24"/>
         </w:numPr>
       </w:pPr>
       <w:r>
@@ -7990,7 +7992,7 @@
         <w:pStyle w:val="ListParagraph"/>
         <w:numPr>
           <w:ilvl w:val="2"/>
-          <w:numId w:val="16"/>
+          <w:numId w:val="24"/>
         </w:numPr>
       </w:pPr>
       <w:r>
@@ -8002,7 +8004,7 @@
         <w:pStyle w:val="ListParagraph"/>
         <w:numPr>
           <w:ilvl w:val="2"/>
-          <w:numId w:val="16"/>
+          <w:numId w:val="24"/>
         </w:numPr>
       </w:pPr>
       <w:r>
@@ -8014,7 +8016,7 @@
         <w:pStyle w:val="ListParagraph"/>
         <w:numPr>
           <w:ilvl w:val="2"/>
-          <w:numId w:val="16"/>
+          <w:numId w:val="24"/>
         </w:numPr>
       </w:pPr>
       <w:r>
@@ -8026,7 +8028,7 @@
         <w:pStyle w:val="ListParagraph"/>
         <w:numPr>
           <w:ilvl w:val="1"/>
-          <w:numId w:val="16"/>
+          <w:numId w:val="24"/>
         </w:numPr>
       </w:pPr>
       <w:r>
@@ -8046,7 +8048,7 @@
         <w:pStyle w:val="ListParagraph"/>
         <w:numPr>
           <w:ilvl w:val="0"/>
-          <w:numId w:val="16"/>
+          <w:numId w:val="24"/>
         </w:numPr>
       </w:pPr>
       <w:r>
@@ -8058,7 +8060,7 @@
         <w:pStyle w:val="ListParagraph"/>
         <w:numPr>
           <w:ilvl w:val="1"/>
-          <w:numId w:val="16"/>
+          <w:numId w:val="24"/>
         </w:numPr>
       </w:pPr>
       <w:r>
@@ -8070,7 +8072,7 @@
         <w:pStyle w:val="ListParagraph"/>
         <w:numPr>
           <w:ilvl w:val="2"/>
-          <w:numId w:val="16"/>
+          <w:numId w:val="24"/>
         </w:numPr>
       </w:pPr>
       <w:r>
@@ -8082,7 +8084,7 @@
         <w:pStyle w:val="ListParagraph"/>
         <w:numPr>
           <w:ilvl w:val="2"/>
-          <w:numId w:val="16"/>
+          <w:numId w:val="24"/>
         </w:numPr>
       </w:pPr>
       <w:r>
@@ -8094,7 +8096,7 @@
         <w:pStyle w:val="ListParagraph"/>
         <w:numPr>
           <w:ilvl w:val="1"/>
-          <w:numId w:val="16"/>
+          <w:numId w:val="24"/>
         </w:numPr>
       </w:pPr>
       <w:r>
@@ -8106,7 +8108,7 @@
         <w:pStyle w:val="ListParagraph"/>
         <w:numPr>
           <w:ilvl w:val="2"/>
-          <w:numId w:val="16"/>
+          <w:numId w:val="24"/>
         </w:numPr>
       </w:pPr>
       <w:r>
@@ -8121,7 +8123,7 @@
         <w:pStyle w:val="ListParagraph"/>
         <w:numPr>
           <w:ilvl w:val="2"/>
-          <w:numId w:val="16"/>
+          <w:numId w:val="24"/>
         </w:numPr>
       </w:pPr>
       <w:r>
@@ -8133,7 +8135,7 @@
         <w:pStyle w:val="ListParagraph"/>
         <w:numPr>
           <w:ilvl w:val="0"/>
-          <w:numId w:val="16"/>
+          <w:numId w:val="24"/>
         </w:numPr>
       </w:pPr>
       <w:r>
@@ -8145,7 +8147,7 @@
         <w:pStyle w:val="ListParagraph"/>
         <w:numPr>
           <w:ilvl w:val="1"/>
-          <w:numId w:val="16"/>
+          <w:numId w:val="24"/>
         </w:numPr>
       </w:pPr>
       <w:r>
@@ -8157,7 +8159,7 @@
         <w:pStyle w:val="ListParagraph"/>
         <w:numPr>
           <w:ilvl w:val="1"/>
-          <w:numId w:val="16"/>
+          <w:numId w:val="24"/>
         </w:numPr>
       </w:pPr>
       <w:r>
@@ -8169,7 +8171,7 @@
         <w:pStyle w:val="ListParagraph"/>
         <w:numPr>
           <w:ilvl w:val="1"/>
-          <w:numId w:val="16"/>
+          <w:numId w:val="24"/>
         </w:numPr>
       </w:pPr>
       <w:r>
@@ -8187,7 +8189,7 @@
         <w:pStyle w:val="ListParagraph"/>
         <w:numPr>
           <w:ilvl w:val="0"/>
-          <w:numId w:val="17"/>
+          <w:numId w:val="25"/>
         </w:numPr>
       </w:pPr>
       <w:r>
@@ -8199,7 +8201,7 @@
         <w:pStyle w:val="ListParagraph"/>
         <w:numPr>
           <w:ilvl w:val="1"/>
-          <w:numId w:val="17"/>
+          <w:numId w:val="25"/>
         </w:numPr>
       </w:pPr>
       <w:r>
@@ -8211,7 +8213,7 @@
         <w:pStyle w:val="ListParagraph"/>
         <w:numPr>
           <w:ilvl w:val="1"/>
-          <w:numId w:val="17"/>
+          <w:numId w:val="25"/>
         </w:numPr>
       </w:pPr>
       <w:r>
@@ -8223,7 +8225,7 @@
         <w:pStyle w:val="ListParagraph"/>
         <w:numPr>
           <w:ilvl w:val="1"/>
-          <w:numId w:val="17"/>
+          <w:numId w:val="25"/>
         </w:numPr>
       </w:pPr>
       <w:r>
@@ -8235,7 +8237,7 @@
         <w:pStyle w:val="ListParagraph"/>
         <w:numPr>
           <w:ilvl w:val="1"/>
-          <w:numId w:val="17"/>
+          <w:numId w:val="25"/>
         </w:numPr>
       </w:pPr>
       <w:r>
@@ -8247,7 +8249,7 @@
         <w:pStyle w:val="ListParagraph"/>
         <w:numPr>
           <w:ilvl w:val="0"/>
-          <w:numId w:val="17"/>
+          <w:numId w:val="25"/>
         </w:numPr>
       </w:pPr>
       <w:r>
@@ -8259,7 +8261,7 @@
         <w:pStyle w:val="ListParagraph"/>
         <w:numPr>
           <w:ilvl w:val="1"/>
-          <w:numId w:val="17"/>
+          <w:numId w:val="25"/>
         </w:numPr>
       </w:pPr>
       <w:r>
@@ -8271,7 +8273,7 @@
         <w:pStyle w:val="ListParagraph"/>
         <w:numPr>
           <w:ilvl w:val="1"/>
-          <w:numId w:val="17"/>
+          <w:numId w:val="25"/>
         </w:numPr>
       </w:pPr>
       <w:r>
@@ -8283,7 +8285,7 @@
         <w:pStyle w:val="ListParagraph"/>
         <w:numPr>
           <w:ilvl w:val="2"/>
-          <w:numId w:val="17"/>
+          <w:numId w:val="25"/>
         </w:numPr>
       </w:pPr>
       <w:r>
@@ -8295,7 +8297,7 @@
         <w:pStyle w:val="ListParagraph"/>
         <w:numPr>
           <w:ilvl w:val="2"/>
-          <w:numId w:val="17"/>
+          <w:numId w:val="25"/>
         </w:numPr>
       </w:pPr>
       <w:r>
@@ -8307,7 +8309,7 @@
         <w:pStyle w:val="ListParagraph"/>
         <w:numPr>
           <w:ilvl w:val="2"/>
-          <w:numId w:val="17"/>
+          <w:numId w:val="25"/>
         </w:numPr>
       </w:pPr>
       <w:r>
@@ -8319,7 +8321,7 @@
         <w:pStyle w:val="ListParagraph"/>
         <w:numPr>
           <w:ilvl w:val="1"/>
-          <w:numId w:val="17"/>
+          <w:numId w:val="25"/>
         </w:numPr>
       </w:pPr>
       <w:r>
@@ -8331,7 +8333,7 @@
         <w:pStyle w:val="ListParagraph"/>
         <w:numPr>
           <w:ilvl w:val="0"/>
-          <w:numId w:val="17"/>
+          <w:numId w:val="25"/>
         </w:numPr>
       </w:pPr>
       <w:r>
@@ -8343,7 +8345,7 @@
         <w:pStyle w:val="ListParagraph"/>
         <w:numPr>
           <w:ilvl w:val="1"/>
-          <w:numId w:val="17"/>
+          <w:numId w:val="25"/>
         </w:numPr>
       </w:pPr>
       <w:r>
@@ -8355,7 +8357,7 @@
         <w:pStyle w:val="ListParagraph"/>
         <w:numPr>
           <w:ilvl w:val="1"/>
-          <w:numId w:val="17"/>
+          <w:numId w:val="25"/>
         </w:numPr>
       </w:pPr>
       <w:r>
@@ -8381,6 +8383,8 @@
           <w:b/>
         </w:rPr>
       </w:pPr>
+      <w:bookmarkStart w:id="7" w:name="Chapter05"/>
+      <w:bookmarkEnd w:id="7"/>
       <w:r>
         <w:rPr>
           <w:b/>
@@ -9567,8 +9571,1295 @@
       </w:r>
     </w:p>
     <w:p>
-      <w:bookmarkStart w:id="6" w:name="_GoBack"/>
-      <w:bookmarkEnd w:id="6"/>
+      <w:r>
+        <w:br w:type="page"/>
+      </w:r>
+    </w:p>
+    <w:p>
+      <w:pPr>
+        <w:rPr>
+          <w:b/>
+        </w:rPr>
+      </w:pPr>
+      <w:bookmarkStart w:id="8" w:name="Chapter06"/>
+      <w:bookmarkEnd w:id="8"/>
+      <w:r>
+        <w:rPr>
+          <w:b/>
+        </w:rPr>
+        <w:lastRenderedPageBreak/>
+        <w:t>Chapter 6 – Nascent Forms of Discourse</w:t>
+      </w:r>
+    </w:p>
+    <w:p/>
+    <w:p>
+      <w:r>
+        <w:t>Introduction</w:t>
+      </w:r>
+    </w:p>
+    <w:p>
+      <w:pPr>
+        <w:pStyle w:val="ListParagraph"/>
+        <w:numPr>
+          <w:ilvl w:val="0"/>
+          <w:numId w:val="22"/>
+        </w:numPr>
+      </w:pPr>
+      <w:r>
+        <w:t>A great deal of public policy making occurs without much public involvement.</w:t>
+      </w:r>
+    </w:p>
+    <w:p>
+      <w:pPr>
+        <w:pStyle w:val="ListParagraph"/>
+        <w:numPr>
+          <w:ilvl w:val="0"/>
+          <w:numId w:val="22"/>
+        </w:numPr>
+      </w:pPr>
+      <w:r>
+        <w:t>Citizen participation is a major focus of efforts to reform the policy process.</w:t>
+      </w:r>
+    </w:p>
+    <w:p>
+      <w:pPr>
+        <w:pStyle w:val="ListParagraph"/>
+        <w:numPr>
+          <w:ilvl w:val="0"/>
+          <w:numId w:val="22"/>
+        </w:numPr>
+      </w:pPr>
+      <w:r>
+        <w:t>Elements of citizen involvement approach to public policy process reform:</w:t>
+      </w:r>
+    </w:p>
+    <w:p>
+      <w:pPr>
+        <w:pStyle w:val="ListParagraph"/>
+        <w:numPr>
+          <w:ilvl w:val="1"/>
+          <w:numId w:val="22"/>
+        </w:numPr>
+      </w:pPr>
+      <w:r>
+        <w:t>Devolution of authority</w:t>
+      </w:r>
+    </w:p>
+    <w:p>
+      <w:pPr>
+        <w:pStyle w:val="ListParagraph"/>
+        <w:numPr>
+          <w:ilvl w:val="1"/>
+          <w:numId w:val="22"/>
+        </w:numPr>
+      </w:pPr>
+      <w:r>
+        <w:t>Coproduction of public services</w:t>
+      </w:r>
+    </w:p>
+    <w:p>
+      <w:pPr>
+        <w:pStyle w:val="ListParagraph"/>
+        <w:numPr>
+          <w:ilvl w:val="1"/>
+          <w:numId w:val="22"/>
+        </w:numPr>
+      </w:pPr>
+      <w:r>
+        <w:t>Citizen empowerment</w:t>
+      </w:r>
+    </w:p>
+    <w:p>
+      <w:pPr>
+        <w:pStyle w:val="ListParagraph"/>
+        <w:numPr>
+          <w:ilvl w:val="1"/>
+          <w:numId w:val="22"/>
+        </w:numPr>
+      </w:pPr>
+      <w:r>
+        <w:t>Participatory research</w:t>
+      </w:r>
+    </w:p>
+    <w:p>
+      <w:pPr>
+        <w:pStyle w:val="ListParagraph"/>
+        <w:numPr>
+          <w:ilvl w:val="1"/>
+          <w:numId w:val="22"/>
+        </w:numPr>
+      </w:pPr>
+      <w:r>
+        <w:t>Action research</w:t>
+      </w:r>
+    </w:p>
+    <w:p>
+      <w:pPr>
+        <w:pStyle w:val="ListParagraph"/>
+        <w:numPr>
+          <w:ilvl w:val="1"/>
+          <w:numId w:val="22"/>
+        </w:numPr>
+      </w:pPr>
+      <w:r>
+        <w:t>Focus groups</w:t>
+      </w:r>
+    </w:p>
+    <w:p>
+      <w:pPr>
+        <w:pStyle w:val="ListParagraph"/>
+        <w:numPr>
+          <w:ilvl w:val="0"/>
+          <w:numId w:val="22"/>
+        </w:numPr>
+      </w:pPr>
+      <w:r>
+        <w:t>Assessing the democratic potential of various reform elements.</w:t>
+      </w:r>
+    </w:p>
+    <w:p>
+      <w:pPr>
+        <w:pStyle w:val="ListParagraph"/>
+        <w:numPr>
+          <w:ilvl w:val="1"/>
+          <w:numId w:val="22"/>
+        </w:numPr>
+      </w:pPr>
+      <w:r>
+        <w:t>Distance from the discursive ideal.</w:t>
+      </w:r>
+    </w:p>
+    <w:p/>
+    <w:p>
+      <w:r>
+        <w:t>Policy Talk</w:t>
+      </w:r>
+    </w:p>
+    <w:p>
+      <w:pPr>
+        <w:pStyle w:val="ListParagraph"/>
+        <w:numPr>
+          <w:ilvl w:val="0"/>
+          <w:numId w:val="22"/>
+        </w:numPr>
+      </w:pPr>
+      <w:r>
+        <w:t>Introduction</w:t>
+      </w:r>
+    </w:p>
+    <w:p>
+      <w:pPr>
+        <w:pStyle w:val="ListParagraph"/>
+        <w:numPr>
+          <w:ilvl w:val="1"/>
+          <w:numId w:val="22"/>
+        </w:numPr>
+      </w:pPr>
+      <w:r>
+        <w:t>Warrants for discourse are meant to be a normative check to identify the worst offenders.</w:t>
+      </w:r>
+    </w:p>
+    <w:p>
+      <w:pPr>
+        <w:pStyle w:val="ListParagraph"/>
+        <w:numPr>
+          <w:ilvl w:val="1"/>
+          <w:numId w:val="22"/>
+        </w:numPr>
+      </w:pPr>
+      <w:r>
+        <w:t>Continuum</w:t>
+      </w:r>
+    </w:p>
+    <w:p>
+      <w:pPr>
+        <w:pStyle w:val="ListParagraph"/>
+        <w:numPr>
+          <w:ilvl w:val="2"/>
+          <w:numId w:val="22"/>
+        </w:numPr>
+      </w:pPr>
+      <w:r>
+        <w:t>Elite-dominated manipulation (i.e., few talk)</w:t>
+      </w:r>
+    </w:p>
+    <w:p>
+      <w:pPr>
+        <w:pStyle w:val="ListParagraph"/>
+        <w:numPr>
+          <w:ilvl w:val="2"/>
+          <w:numId w:val="22"/>
+        </w:numPr>
+      </w:pPr>
+      <w:r>
+        <w:t>Expressionist anarchy (i.e., many talk)</w:t>
+      </w:r>
+    </w:p>
+    <w:p>
+      <w:pPr>
+        <w:pStyle w:val="ListParagraph"/>
+        <w:numPr>
+          <w:ilvl w:val="2"/>
+          <w:numId w:val="22"/>
+        </w:numPr>
+      </w:pPr>
+      <w:r>
+        <w:t>Discourse with structuration and coherence (i.e., some talk)</w:t>
+      </w:r>
+    </w:p>
+    <w:p>
+      <w:pPr>
+        <w:pStyle w:val="ListParagraph"/>
+        <w:numPr>
+          <w:ilvl w:val="1"/>
+          <w:numId w:val="22"/>
+        </w:numPr>
+      </w:pPr>
+      <w:r>
+        <w:t xml:space="preserve">Policy networks are nascent </w:t>
+      </w:r>
+      <w:proofErr w:type="spellStart"/>
+      <w:r>
+        <w:t>structurations</w:t>
+      </w:r>
+      <w:proofErr w:type="spellEnd"/>
+      <w:r>
+        <w:t>.</w:t>
+      </w:r>
+    </w:p>
+    <w:p>
+      <w:pPr>
+        <w:pStyle w:val="ListParagraph"/>
+        <w:numPr>
+          <w:ilvl w:val="2"/>
+          <w:numId w:val="22"/>
+        </w:numPr>
+      </w:pPr>
+      <w:r>
+        <w:t>Powerful participants can still dominate and exclude less powerful participants.</w:t>
+      </w:r>
+    </w:p>
+    <w:p>
+      <w:pPr>
+        <w:pStyle w:val="ListParagraph"/>
+        <w:numPr>
+          <w:ilvl w:val="2"/>
+          <w:numId w:val="22"/>
+        </w:numPr>
+      </w:pPr>
+      <w:r>
+        <w:t>Policy proposals may still be self-interested ploys.</w:t>
+      </w:r>
+    </w:p>
+    <w:p>
+      <w:pPr>
+        <w:pStyle w:val="ListParagraph"/>
+        <w:numPr>
+          <w:ilvl w:val="2"/>
+          <w:numId w:val="22"/>
+        </w:numPr>
+      </w:pPr>
+      <w:r>
+        <w:t>Arguments may not be sincere.</w:t>
+      </w:r>
+    </w:p>
+    <w:p>
+      <w:pPr>
+        <w:pStyle w:val="ListParagraph"/>
+        <w:numPr>
+          <w:ilvl w:val="1"/>
+          <w:numId w:val="22"/>
+        </w:numPr>
+      </w:pPr>
+      <w:r>
+        <w:t>QUESTION: Is the issue participation or that all viewpoints are represented in the policy process which may not require extensive participation?</w:t>
+      </w:r>
+    </w:p>
+    <w:p>
+      <w:pPr>
+        <w:pStyle w:val="ListParagraph"/>
+        <w:numPr>
+          <w:ilvl w:val="0"/>
+          <w:numId w:val="22"/>
+        </w:numPr>
+      </w:pPr>
+      <w:proofErr w:type="spellStart"/>
+      <w:r>
+        <w:t>Monologic</w:t>
+      </w:r>
+      <w:proofErr w:type="spellEnd"/>
+      <w:r>
+        <w:t xml:space="preserve"> Manipulation</w:t>
+      </w:r>
+    </w:p>
+    <w:p>
+      <w:pPr>
+        <w:pStyle w:val="ListParagraph"/>
+        <w:numPr>
+          <w:ilvl w:val="1"/>
+          <w:numId w:val="22"/>
+        </w:numPr>
+      </w:pPr>
+      <w:r>
+        <w:t>Focused on examples where participation is the issue.</w:t>
+      </w:r>
+    </w:p>
+    <w:p>
+      <w:pPr>
+        <w:pStyle w:val="ListParagraph"/>
+        <w:numPr>
+          <w:ilvl w:val="1"/>
+          <w:numId w:val="22"/>
+        </w:numPr>
+      </w:pPr>
+      <w:r>
+        <w:t>Few-talk examples</w:t>
+      </w:r>
+    </w:p>
+    <w:p>
+      <w:pPr>
+        <w:pStyle w:val="ListParagraph"/>
+        <w:numPr>
+          <w:ilvl w:val="2"/>
+          <w:numId w:val="22"/>
+        </w:numPr>
+      </w:pPr>
+      <w:r>
+        <w:t>Surveys</w:t>
+      </w:r>
+    </w:p>
+    <w:p>
+      <w:pPr>
+        <w:pStyle w:val="ListParagraph"/>
+        <w:numPr>
+          <w:ilvl w:val="2"/>
+          <w:numId w:val="22"/>
+        </w:numPr>
+      </w:pPr>
+      <w:r>
+        <w:t>Citizen panels</w:t>
+      </w:r>
+    </w:p>
+    <w:p>
+      <w:pPr>
+        <w:pStyle w:val="ListParagraph"/>
+        <w:numPr>
+          <w:ilvl w:val="2"/>
+          <w:numId w:val="22"/>
+        </w:numPr>
+      </w:pPr>
+      <w:r>
+        <w:t>Policy analysis</w:t>
+      </w:r>
+    </w:p>
+    <w:p>
+      <w:pPr>
+        <w:pStyle w:val="ListParagraph"/>
+        <w:numPr>
+          <w:ilvl w:val="2"/>
+          <w:numId w:val="22"/>
+        </w:numPr>
+      </w:pPr>
+      <w:r>
+        <w:t>Neighborhood inaction</w:t>
+      </w:r>
+    </w:p>
+    <w:p>
+      <w:pPr>
+        <w:pStyle w:val="ListParagraph"/>
+        <w:numPr>
+          <w:ilvl w:val="1"/>
+          <w:numId w:val="22"/>
+        </w:numPr>
+      </w:pPr>
+      <w:r>
+        <w:t xml:space="preserve">Strengthening </w:t>
+      </w:r>
+      <w:proofErr w:type="spellStart"/>
+      <w:r>
+        <w:t>monologic</w:t>
+      </w:r>
+      <w:proofErr w:type="spellEnd"/>
+      <w:r>
+        <w:t xml:space="preserve"> tendencies</w:t>
+      </w:r>
+    </w:p>
+    <w:p>
+      <w:pPr>
+        <w:pStyle w:val="ListParagraph"/>
+        <w:numPr>
+          <w:ilvl w:val="2"/>
+          <w:numId w:val="22"/>
+        </w:numPr>
+      </w:pPr>
+      <w:r>
+        <w:t>Discourse is preconfigured</w:t>
+      </w:r>
+    </w:p>
+    <w:p>
+      <w:pPr>
+        <w:pStyle w:val="ListParagraph"/>
+        <w:numPr>
+          <w:ilvl w:val="3"/>
+          <w:numId w:val="22"/>
+        </w:numPr>
+      </w:pPr>
+      <w:r>
+        <w:t>Open meetings</w:t>
+      </w:r>
+    </w:p>
+    <w:p>
+      <w:pPr>
+        <w:pStyle w:val="ListParagraph"/>
+        <w:numPr>
+          <w:ilvl w:val="3"/>
+          <w:numId w:val="22"/>
+        </w:numPr>
+      </w:pPr>
+      <w:r>
+        <w:t>Hearings</w:t>
+      </w:r>
+    </w:p>
+    <w:p>
+      <w:pPr>
+        <w:pStyle w:val="ListParagraph"/>
+        <w:numPr>
+          <w:ilvl w:val="3"/>
+          <w:numId w:val="22"/>
+        </w:numPr>
+      </w:pPr>
+      <w:r>
+        <w:t>Focus groups</w:t>
+      </w:r>
+    </w:p>
+    <w:p>
+      <w:pPr>
+        <w:pStyle w:val="ListParagraph"/>
+        <w:numPr>
+          <w:ilvl w:val="3"/>
+          <w:numId w:val="22"/>
+        </w:numPr>
+      </w:pPr>
+      <w:r>
+        <w:t>Community education</w:t>
+      </w:r>
+    </w:p>
+    <w:p>
+      <w:pPr>
+        <w:pStyle w:val="ListParagraph"/>
+        <w:numPr>
+          <w:ilvl w:val="3"/>
+          <w:numId w:val="22"/>
+        </w:numPr>
+      </w:pPr>
+      <w:r>
+        <w:t>Citizen panels are a method of manipulation.</w:t>
+      </w:r>
+    </w:p>
+    <w:p>
+      <w:pPr>
+        <w:pStyle w:val="ListParagraph"/>
+        <w:numPr>
+          <w:ilvl w:val="1"/>
+          <w:numId w:val="22"/>
+        </w:numPr>
+      </w:pPr>
+      <w:r>
+        <w:t>Forfeiting warrants in few-talk</w:t>
+      </w:r>
+    </w:p>
+    <w:p>
+      <w:pPr>
+        <w:pStyle w:val="ListParagraph"/>
+        <w:numPr>
+          <w:ilvl w:val="2"/>
+          <w:numId w:val="22"/>
+        </w:numPr>
+      </w:pPr>
+      <w:r>
+        <w:t>Misgivings about sincerity.</w:t>
+      </w:r>
+    </w:p>
+    <w:p>
+      <w:pPr>
+        <w:pStyle w:val="ListParagraph"/>
+        <w:numPr>
+          <w:ilvl w:val="3"/>
+          <w:numId w:val="22"/>
+        </w:numPr>
+      </w:pPr>
+      <w:r>
+        <w:t>Anonymity makes sincerity suspect because claims cannot be directly challenged.</w:t>
+      </w:r>
+    </w:p>
+    <w:p>
+      <w:pPr>
+        <w:pStyle w:val="ListParagraph"/>
+        <w:numPr>
+          <w:ilvl w:val="2"/>
+          <w:numId w:val="22"/>
+        </w:numPr>
+      </w:pPr>
+      <w:r>
+        <w:lastRenderedPageBreak/>
+        <w:t>Questionable situation-regarding intentionality</w:t>
+      </w:r>
+    </w:p>
+    <w:p>
+      <w:pPr>
+        <w:pStyle w:val="ListParagraph"/>
+        <w:numPr>
+          <w:ilvl w:val="3"/>
+          <w:numId w:val="22"/>
+        </w:numPr>
+      </w:pPr>
+      <w:r>
+        <w:t>Self-aggrandizement is suggested when those championing a policy are not willing to have the proposal openly discussed by all concerned.</w:t>
+      </w:r>
+    </w:p>
+    <w:p>
+      <w:pPr>
+        <w:pStyle w:val="ListParagraph"/>
+        <w:numPr>
+          <w:ilvl w:val="3"/>
+          <w:numId w:val="22"/>
+        </w:numPr>
+      </w:pPr>
+      <w:r>
+        <w:t>Hidden agendas</w:t>
+      </w:r>
+    </w:p>
+    <w:p>
+      <w:pPr>
+        <w:pStyle w:val="ListParagraph"/>
+        <w:numPr>
+          <w:ilvl w:val="3"/>
+          <w:numId w:val="22"/>
+        </w:numPr>
+      </w:pPr>
+      <w:r>
+        <w:t>Legitimation of status-quo recursive practices.</w:t>
+      </w:r>
+    </w:p>
+    <w:p>
+      <w:pPr>
+        <w:pStyle w:val="ListParagraph"/>
+        <w:numPr>
+          <w:ilvl w:val="2"/>
+          <w:numId w:val="22"/>
+        </w:numPr>
+      </w:pPr>
+      <w:r>
+        <w:t>Questionable willing attention</w:t>
+      </w:r>
+    </w:p>
+    <w:p>
+      <w:pPr>
+        <w:pStyle w:val="ListParagraph"/>
+        <w:numPr>
+          <w:ilvl w:val="3"/>
+          <w:numId w:val="22"/>
+        </w:numPr>
+      </w:pPr>
+      <w:r>
+        <w:t>Participation that is coerced is suspect.</w:t>
+      </w:r>
+    </w:p>
+    <w:p>
+      <w:pPr>
+        <w:pStyle w:val="ListParagraph"/>
+        <w:numPr>
+          <w:ilvl w:val="3"/>
+          <w:numId w:val="22"/>
+        </w:numPr>
+      </w:pPr>
+      <w:r>
+        <w:t>Apathy is likely when the opinion of those who offer ill-considered input are given the same weight as those whose opinions are based on sober judgement.</w:t>
+      </w:r>
+    </w:p>
+    <w:p>
+      <w:pPr>
+        <w:pStyle w:val="ListParagraph"/>
+        <w:numPr>
+          <w:ilvl w:val="2"/>
+          <w:numId w:val="22"/>
+        </w:numPr>
+      </w:pPr>
+      <w:r>
+        <w:t>Substantive contribution</w:t>
+      </w:r>
+    </w:p>
+    <w:p>
+      <w:pPr>
+        <w:pStyle w:val="ListParagraph"/>
+        <w:numPr>
+          <w:ilvl w:val="3"/>
+          <w:numId w:val="22"/>
+        </w:numPr>
+      </w:pPr>
+      <w:r>
+        <w:t>Those who write the survey questions and the policy analysts who interpret the results are the only people making substantive contributions.</w:t>
+      </w:r>
+    </w:p>
+    <w:p>
+      <w:pPr>
+        <w:pStyle w:val="ListParagraph"/>
+        <w:numPr>
+          <w:ilvl w:val="0"/>
+          <w:numId w:val="22"/>
+        </w:numPr>
+      </w:pPr>
+      <w:r>
+        <w:t>Expressionist Anarchy</w:t>
+      </w:r>
+    </w:p>
+    <w:p>
+      <w:pPr>
+        <w:pStyle w:val="ListParagraph"/>
+        <w:numPr>
+          <w:ilvl w:val="1"/>
+          <w:numId w:val="22"/>
+        </w:numPr>
+      </w:pPr>
+      <w:r>
+        <w:t>Computer networks exemplify the m</w:t>
+      </w:r>
+      <w:r>
+        <w:t>etaphor of many-talk</w:t>
+      </w:r>
+      <w:r>
+        <w:t>.</w:t>
+      </w:r>
+    </w:p>
+    <w:p>
+      <w:pPr>
+        <w:pStyle w:val="ListParagraph"/>
+        <w:numPr>
+          <w:ilvl w:val="1"/>
+          <w:numId w:val="22"/>
+        </w:numPr>
+      </w:pPr>
+      <w:r>
+        <w:t>Many-talks has no situation to channel discourse (i.e., object of intentionality).</w:t>
+      </w:r>
+    </w:p>
+    <w:p>
+      <w:pPr>
+        <w:pStyle w:val="ListParagraph"/>
+        <w:numPr>
+          <w:ilvl w:val="2"/>
+          <w:numId w:val="22"/>
+        </w:numPr>
+      </w:pPr>
+      <w:r>
+        <w:t>Talk itself becomes the means and the ends.</w:t>
+      </w:r>
+    </w:p>
+    <w:p>
+      <w:pPr>
+        <w:pStyle w:val="ListParagraph"/>
+        <w:numPr>
+          <w:ilvl w:val="1"/>
+          <w:numId w:val="22"/>
+        </w:numPr>
+      </w:pPr>
+      <w:r>
+        <w:t>Wasting warrants in many-talk.</w:t>
+      </w:r>
+    </w:p>
+    <w:p>
+      <w:pPr>
+        <w:pStyle w:val="ListParagraph"/>
+        <w:numPr>
+          <w:ilvl w:val="2"/>
+          <w:numId w:val="22"/>
+        </w:numPr>
+      </w:pPr>
+      <w:r>
+        <w:t>Trust does not form because there are no accepted norms.</w:t>
+      </w:r>
+    </w:p>
+    <w:p>
+      <w:pPr>
+        <w:pStyle w:val="ListParagraph"/>
+        <w:numPr>
+          <w:ilvl w:val="2"/>
+          <w:numId w:val="22"/>
+        </w:numPr>
+      </w:pPr>
+      <w:r>
+        <w:t>There is no object of intentionality.</w:t>
+      </w:r>
+    </w:p>
+    <w:p>
+      <w:pPr>
+        <w:pStyle w:val="ListParagraph"/>
+        <w:numPr>
+          <w:ilvl w:val="2"/>
+          <w:numId w:val="22"/>
+        </w:numPr>
+      </w:pPr>
+      <w:r>
+        <w:t>The warrant of willing attention is fulfilled.</w:t>
+      </w:r>
+    </w:p>
+    <w:p>
+      <w:pPr>
+        <w:pStyle w:val="ListParagraph"/>
+        <w:numPr>
+          <w:ilvl w:val="2"/>
+          <w:numId w:val="22"/>
+        </w:numPr>
+      </w:pPr>
+      <w:r>
+        <w:t>Substantive contributions are unlikely because conversation is prone toward alienation.</w:t>
+      </w:r>
+    </w:p>
+    <w:p>
+      <w:pPr>
+        <w:pStyle w:val="ListParagraph"/>
+        <w:numPr>
+          <w:ilvl w:val="0"/>
+          <w:numId w:val="22"/>
+        </w:numPr>
+      </w:pPr>
+      <w:r>
+        <w:t>Intimations of Discourse</w:t>
+      </w:r>
+    </w:p>
+    <w:p>
+      <w:pPr>
+        <w:pStyle w:val="ListParagraph"/>
+        <w:numPr>
+          <w:ilvl w:val="1"/>
+          <w:numId w:val="22"/>
+        </w:numPr>
+      </w:pPr>
+      <w:r>
+        <w:t>Some cases evince some-talk.</w:t>
+      </w:r>
+    </w:p>
+    <w:p>
+      <w:pPr>
+        <w:pStyle w:val="ListParagraph"/>
+        <w:numPr>
+          <w:ilvl w:val="2"/>
+          <w:numId w:val="22"/>
+        </w:numPr>
+      </w:pPr>
+      <w:r>
+        <w:t>Bioethical health decisions</w:t>
+      </w:r>
+    </w:p>
+    <w:p>
+      <w:pPr>
+        <w:pStyle w:val="ListParagraph"/>
+        <w:numPr>
+          <w:ilvl w:val="2"/>
+          <w:numId w:val="22"/>
+        </w:numPr>
+      </w:pPr>
+      <w:r>
+        <w:t>Recycling</w:t>
+      </w:r>
+    </w:p>
+    <w:p>
+      <w:pPr>
+        <w:pStyle w:val="ListParagraph"/>
+        <w:numPr>
+          <w:ilvl w:val="2"/>
+          <w:numId w:val="22"/>
+        </w:numPr>
+      </w:pPr>
+      <w:r>
+        <w:t>Phoenix futures forum</w:t>
+      </w:r>
+    </w:p>
+    <w:p>
+      <w:pPr>
+        <w:pStyle w:val="ListParagraph"/>
+        <w:numPr>
+          <w:ilvl w:val="2"/>
+          <w:numId w:val="22"/>
+        </w:numPr>
+      </w:pPr>
+      <w:r>
+        <w:t>Conversation with Oregon</w:t>
+      </w:r>
+    </w:p>
+    <w:p>
+      <w:pPr>
+        <w:pStyle w:val="ListParagraph"/>
+        <w:numPr>
+          <w:ilvl w:val="2"/>
+          <w:numId w:val="22"/>
+        </w:numPr>
+      </w:pPr>
+      <w:r>
+        <w:t>Health care for poor people</w:t>
+      </w:r>
+    </w:p>
+    <w:p>
+      <w:pPr>
+        <w:pStyle w:val="ListParagraph"/>
+        <w:numPr>
+          <w:ilvl w:val="2"/>
+          <w:numId w:val="22"/>
+        </w:numPr>
+      </w:pPr>
+      <w:r>
+        <w:t>Developmentally at-risk children</w:t>
+      </w:r>
+    </w:p>
+    <w:p>
+      <w:pPr>
+        <w:pStyle w:val="ListParagraph"/>
+        <w:numPr>
+          <w:ilvl w:val="1"/>
+          <w:numId w:val="22"/>
+        </w:numPr>
+      </w:pPr>
+      <w:r>
+        <w:t>Some-Talk possibilities and problems.</w:t>
+      </w:r>
+    </w:p>
+    <w:p>
+      <w:pPr>
+        <w:pStyle w:val="ListParagraph"/>
+        <w:numPr>
+          <w:ilvl w:val="1"/>
+          <w:numId w:val="22"/>
+        </w:numPr>
+      </w:pPr>
+      <w:r>
+        <w:t>Redeeming warrants in some-talk.</w:t>
+      </w:r>
+    </w:p>
+    <w:p>
+      <w:pPr>
+        <w:pStyle w:val="ListParagraph"/>
+        <w:numPr>
+          <w:ilvl w:val="2"/>
+          <w:numId w:val="22"/>
+        </w:numPr>
+      </w:pPr>
+      <w:r>
+        <w:t>Participants develop reputations among other discussants about the quality of their claims.</w:t>
+      </w:r>
+    </w:p>
+    <w:p>
+      <w:pPr>
+        <w:pStyle w:val="ListParagraph"/>
+        <w:numPr>
+          <w:ilvl w:val="2"/>
+          <w:numId w:val="22"/>
+        </w:numPr>
+      </w:pPr>
+      <w:r>
+        <w:t>The issues on the table in the cases were about concrete problems and were framed at a level above rational self-interest.</w:t>
+      </w:r>
+    </w:p>
+    <w:p>
+      <w:pPr>
+        <w:pStyle w:val="ListParagraph"/>
+        <w:numPr>
+          <w:ilvl w:val="3"/>
+          <w:numId w:val="22"/>
+        </w:numPr>
+      </w:pPr>
+      <w:r>
+        <w:t>Timing of discussion determined by circumstances rather than a calendar cycle.</w:t>
+      </w:r>
+    </w:p>
+    <w:p>
+      <w:pPr>
+        <w:pStyle w:val="ListParagraph"/>
+        <w:numPr>
+          <w:ilvl w:val="3"/>
+          <w:numId w:val="22"/>
+        </w:numPr>
+      </w:pPr>
+      <w:proofErr w:type="gramStart"/>
+      <w:r>
+        <w:t>According to</w:t>
+      </w:r>
+      <w:proofErr w:type="gramEnd"/>
+      <w:r>
+        <w:t xml:space="preserve"> Follett, there is a difference between collective will and a collection of individual wills.</w:t>
+      </w:r>
+    </w:p>
+    <w:p>
+      <w:pPr>
+        <w:pStyle w:val="ListParagraph"/>
+        <w:numPr>
+          <w:ilvl w:val="2"/>
+          <w:numId w:val="22"/>
+        </w:numPr>
+      </w:pPr>
+      <w:r>
+        <w:t>Willing attention is difficult to sustain.</w:t>
+      </w:r>
+    </w:p>
+    <w:p>
+      <w:pPr>
+        <w:pStyle w:val="ListParagraph"/>
+        <w:numPr>
+          <w:ilvl w:val="2"/>
+          <w:numId w:val="22"/>
+        </w:numPr>
+      </w:pPr>
+      <w:r>
+        <w:t>Public articulation of an issue was a substantive contribution in all cases.</w:t>
+      </w:r>
+    </w:p>
+    <w:p>
+      <w:pPr>
+        <w:pStyle w:val="ListParagraph"/>
+        <w:numPr>
+          <w:ilvl w:val="0"/>
+          <w:numId w:val="22"/>
+        </w:numPr>
+      </w:pPr>
+      <w:r>
+        <w:t>QUESTION: How are the warrants for discourse enforced?</w:t>
+      </w:r>
+    </w:p>
+    <w:p/>
+    <w:p>
+      <w:r>
+        <w:t>Some-Talk in Policy Networks</w:t>
+      </w:r>
+    </w:p>
+    <w:p>
+      <w:pPr>
+        <w:pStyle w:val="ListParagraph"/>
+        <w:numPr>
+          <w:ilvl w:val="0"/>
+          <w:numId w:val="23"/>
+        </w:numPr>
+      </w:pPr>
+      <w:r>
+        <w:lastRenderedPageBreak/>
+        <w:t>Introduction</w:t>
+      </w:r>
+    </w:p>
+    <w:p>
+      <w:pPr>
+        <w:pStyle w:val="ListParagraph"/>
+        <w:numPr>
+          <w:ilvl w:val="1"/>
+          <w:numId w:val="23"/>
+        </w:numPr>
+      </w:pPr>
+      <w:proofErr w:type="spellStart"/>
+      <w:r>
+        <w:t>Granovetter</w:t>
+      </w:r>
+      <w:proofErr w:type="spellEnd"/>
+      <w:r>
+        <w:t xml:space="preserve"> (1985) argued that its possible for interaction-intense networks to displace hierarchical institutional structures without producing a deterioration in the capacity for coordination).</w:t>
+      </w:r>
+    </w:p>
+    <w:p>
+      <w:pPr>
+        <w:pStyle w:val="ListParagraph"/>
+        <w:numPr>
+          <w:ilvl w:val="0"/>
+          <w:numId w:val="23"/>
+        </w:numPr>
+      </w:pPr>
+      <w:r>
+        <w:t>Non-Discursive Policy Networks</w:t>
+      </w:r>
+    </w:p>
+    <w:p>
+      <w:pPr>
+        <w:pStyle w:val="ListParagraph"/>
+        <w:numPr>
+          <w:ilvl w:val="1"/>
+          <w:numId w:val="23"/>
+        </w:numPr>
+      </w:pPr>
+      <w:r>
+        <w:t>Corporatism is when one or a few powerful institutions dominate a policy network.</w:t>
+      </w:r>
+    </w:p>
+    <w:p>
+      <w:pPr>
+        <w:pStyle w:val="ListParagraph"/>
+        <w:numPr>
+          <w:ilvl w:val="2"/>
+          <w:numId w:val="23"/>
+        </w:numPr>
+      </w:pPr>
+      <w:r>
+        <w:t xml:space="preserve">Almost undistinguishable from iron triangles and </w:t>
+      </w:r>
+      <w:proofErr w:type="spellStart"/>
+      <w:r>
+        <w:t>subgovernments</w:t>
+      </w:r>
+      <w:proofErr w:type="spellEnd"/>
+      <w:r>
+        <w:t>.</w:t>
+      </w:r>
+    </w:p>
+    <w:p>
+      <w:pPr>
+        <w:pStyle w:val="ListParagraph"/>
+        <w:numPr>
+          <w:ilvl w:val="2"/>
+          <w:numId w:val="23"/>
+        </w:numPr>
+      </w:pPr>
+      <w:r>
+        <w:t>Corporatist policy networks have the shortcomings of few-talk.</w:t>
+      </w:r>
+    </w:p>
+    <w:p>
+      <w:pPr>
+        <w:pStyle w:val="ListParagraph"/>
+        <w:numPr>
+          <w:ilvl w:val="1"/>
+          <w:numId w:val="23"/>
+        </w:numPr>
+      </w:pPr>
+      <w:r>
+        <w:t>Provincialism is when members of a local community exhibit a solidarity to one another.</w:t>
+      </w:r>
+    </w:p>
+    <w:p>
+      <w:pPr>
+        <w:pStyle w:val="ListParagraph"/>
+        <w:numPr>
+          <w:ilvl w:val="2"/>
+          <w:numId w:val="23"/>
+        </w:numPr>
+      </w:pPr>
+      <w:r>
+        <w:t>This type of policy network is situation-regarding.</w:t>
+      </w:r>
+    </w:p>
+    <w:p>
+      <w:pPr>
+        <w:pStyle w:val="ListParagraph"/>
+        <w:numPr>
+          <w:ilvl w:val="2"/>
+          <w:numId w:val="23"/>
+        </w:numPr>
+      </w:pPr>
+      <w:r>
+        <w:t>The group may be hostile or closed to the broader society or new entrants.</w:t>
+      </w:r>
+    </w:p>
+    <w:p>
+      <w:pPr>
+        <w:pStyle w:val="ListParagraph"/>
+        <w:numPr>
+          <w:ilvl w:val="1"/>
+          <w:numId w:val="23"/>
+        </w:numPr>
+      </w:pPr>
+      <w:r>
+        <w:t>Community Over All</w:t>
+      </w:r>
+    </w:p>
+    <w:p>
+      <w:pPr>
+        <w:pStyle w:val="ListParagraph"/>
+        <w:numPr>
+          <w:ilvl w:val="2"/>
+          <w:numId w:val="23"/>
+        </w:numPr>
+      </w:pPr>
+      <w:r>
+        <w:t>Michel’s Iron Law of Oligarchy</w:t>
+      </w:r>
+    </w:p>
+    <w:p>
+      <w:pPr>
+        <w:pStyle w:val="ListParagraph"/>
+        <w:numPr>
+          <w:ilvl w:val="3"/>
+          <w:numId w:val="23"/>
+        </w:numPr>
+      </w:pPr>
+      <w:r>
+        <w:t>The political struggle of the masses requires organization to be effective.</w:t>
+      </w:r>
+    </w:p>
+    <w:p>
+      <w:pPr>
+        <w:pStyle w:val="ListParagraph"/>
+        <w:numPr>
+          <w:ilvl w:val="3"/>
+          <w:numId w:val="23"/>
+        </w:numPr>
+      </w:pPr>
+      <w:r>
+        <w:t>Organization inclines toward oligarchy.</w:t>
+      </w:r>
+    </w:p>
+    <w:p>
+      <w:pPr>
+        <w:pStyle w:val="ListParagraph"/>
+        <w:numPr>
+          <w:ilvl w:val="2"/>
+          <w:numId w:val="23"/>
+        </w:numPr>
+      </w:pPr>
+      <w:r>
+        <w:t>Reification of Institutions</w:t>
+      </w:r>
+    </w:p>
+    <w:p>
+      <w:pPr>
+        <w:pStyle w:val="ListParagraph"/>
+        <w:numPr>
+          <w:ilvl w:val="3"/>
+          <w:numId w:val="23"/>
+        </w:numPr>
+      </w:pPr>
+      <w:r>
+        <w:t>Conceptualizing organizations as being able to speak and participate in discourse requires us to anthropomorphize them.</w:t>
+      </w:r>
+    </w:p>
+    <w:p>
+      <w:pPr>
+        <w:pStyle w:val="ListParagraph"/>
+        <w:numPr>
+          <w:ilvl w:val="3"/>
+          <w:numId w:val="23"/>
+        </w:numPr>
+      </w:pPr>
+      <w:r>
+        <w:t>Organizations do not speak with the same authenticity of people.</w:t>
+      </w:r>
+    </w:p>
+    <w:p>
+      <w:pPr>
+        <w:pStyle w:val="ListParagraph"/>
+        <w:numPr>
+          <w:ilvl w:val="2"/>
+          <w:numId w:val="23"/>
+        </w:numPr>
+      </w:pPr>
+      <w:r>
+        <w:t>Mistaking Entities for People</w:t>
+      </w:r>
+    </w:p>
+    <w:p>
+      <w:pPr>
+        <w:pStyle w:val="ListParagraph"/>
+        <w:numPr>
+          <w:ilvl w:val="3"/>
+          <w:numId w:val="23"/>
+        </w:numPr>
+      </w:pPr>
+      <w:r>
+        <w:t>The speaker of an organization is disembodied and therefore anonymous.</w:t>
+      </w:r>
+    </w:p>
+    <w:p>
+      <w:pPr>
+        <w:pStyle w:val="ListParagraph"/>
+        <w:numPr>
+          <w:ilvl w:val="2"/>
+          <w:numId w:val="23"/>
+        </w:numPr>
+      </w:pPr>
+      <w:r>
+        <w:t>Intrusive Fussbudgets</w:t>
+      </w:r>
+    </w:p>
+    <w:p>
+      <w:pPr>
+        <w:pStyle w:val="ListParagraph"/>
+        <w:numPr>
+          <w:ilvl w:val="3"/>
+          <w:numId w:val="23"/>
+        </w:numPr>
+      </w:pPr>
+      <w:r>
+        <w:t>“Private space is particularly vulnerable to communitarian encroachments” (p. 155).</w:t>
+      </w:r>
+    </w:p>
+    <w:p>
+      <w:pPr>
+        <w:pStyle w:val="ListParagraph"/>
+        <w:numPr>
+          <w:ilvl w:val="3"/>
+          <w:numId w:val="23"/>
+        </w:numPr>
+      </w:pPr>
+      <w:r>
+        <w:t>Not all issues are public issues.</w:t>
+      </w:r>
+    </w:p>
+    <w:p>
+      <w:pPr>
+        <w:pStyle w:val="ListParagraph"/>
+        <w:numPr>
+          <w:ilvl w:val="3"/>
+          <w:numId w:val="23"/>
+        </w:numPr>
+      </w:pPr>
+      <w:r>
+        <w:t>A coercively moral homogeneous community is indistinguishable from a totalitarian state.</w:t>
+      </w:r>
+    </w:p>
+    <w:p>
+      <w:pPr>
+        <w:pStyle w:val="ListParagraph"/>
+        <w:numPr>
+          <w:ilvl w:val="0"/>
+          <w:numId w:val="23"/>
+        </w:numPr>
+      </w:pPr>
+      <w:r>
+        <w:t>Proactive Role for Public Administration</w:t>
+      </w:r>
+    </w:p>
+    <w:p>
+      <w:pPr>
+        <w:pStyle w:val="ListParagraph"/>
+        <w:numPr>
+          <w:ilvl w:val="1"/>
+          <w:numId w:val="23"/>
+        </w:numPr>
+      </w:pPr>
+      <w:r>
+        <w:t>One can infer a proactive role in will formation for public administrations because the demands of the job include questions of ought, wills, values, and persuasive capacity.</w:t>
+      </w:r>
+    </w:p>
+    <w:p>
+      <w:pPr>
+        <w:pStyle w:val="ListParagraph"/>
+        <w:numPr>
+          <w:ilvl w:val="1"/>
+          <w:numId w:val="23"/>
+        </w:numPr>
+      </w:pPr>
+      <w:r>
+        <w:t>Discourse theory implies listening as a responsibility.</w:t>
+      </w:r>
+    </w:p>
+    <w:p>
+      <w:pPr>
+        <w:pStyle w:val="ListParagraph"/>
+        <w:numPr>
+          <w:ilvl w:val="1"/>
+          <w:numId w:val="23"/>
+        </w:numPr>
+      </w:pPr>
+      <w:r>
+        <w:t>There should be a presumption of inclusion in the discourse that may only be forfeited when inauthentic speech acts are committed.</w:t>
+      </w:r>
+    </w:p>
+    <w:p>
+      <w:r>
+        <w:t xml:space="preserve"> </w:t>
+      </w:r>
     </w:p>
     <w:sectPr>
       <w:headerReference w:type="default" r:id="rId7"/>
@@ -9977,7 +11268,7 @@
   <w:abstractNum w:abstractNumId="3" w15:restartNumberingAfterBreak="0">
     <w:nsid w:val="0F210ABA"/>
     <w:multiLevelType w:val="hybridMultilevel"/>
-    <w:tmpl w:val="8B800EE2"/>
+    <w:tmpl w:val="4276344E"/>
     <w:lvl w:ilvl="0" w:tplc="04090001">
       <w:start w:val="1"/>
       <w:numFmt w:val="bullet"/>
@@ -9990,7 +11281,7 @@
         <w:rFonts w:ascii="Symbol" w:hAnsi="Symbol" w:hint="default"/>
       </w:rPr>
     </w:lvl>
-    <w:lvl w:ilvl="1" w:tplc="04090003" w:tentative="1">
+    <w:lvl w:ilvl="1" w:tplc="04090003">
       <w:start w:val="1"/>
       <w:numFmt w:val="bullet"/>
       <w:lvlText w:val="o"/>
@@ -10002,7 +11293,7 @@
         <w:rFonts w:ascii="Courier New" w:hAnsi="Courier New" w:cs="Courier New" w:hint="default"/>
       </w:rPr>
     </w:lvl>
-    <w:lvl w:ilvl="2" w:tplc="04090005" w:tentative="1">
+    <w:lvl w:ilvl="2" w:tplc="04090005">
       <w:start w:val="1"/>
       <w:numFmt w:val="bullet"/>
       <w:lvlText w:val=""/>
@@ -10014,7 +11305,7 @@
         <w:rFonts w:ascii="Wingdings" w:hAnsi="Wingdings" w:hint="default"/>
       </w:rPr>
     </w:lvl>
-    <w:lvl w:ilvl="3" w:tplc="04090001" w:tentative="1">
+    <w:lvl w:ilvl="3" w:tplc="04090001">
       <w:start w:val="1"/>
       <w:numFmt w:val="bullet"/>
       <w:lvlText w:val=""/>
@@ -10026,7 +11317,7 @@
         <w:rFonts w:ascii="Symbol" w:hAnsi="Symbol" w:hint="default"/>
       </w:rPr>
     </w:lvl>
-    <w:lvl w:ilvl="4" w:tplc="04090003" w:tentative="1">
+    <w:lvl w:ilvl="4" w:tplc="04090003">
       <w:start w:val="1"/>
       <w:numFmt w:val="bullet"/>
       <w:lvlText w:val="o"/>
@@ -11783,6 +13074,119 @@
     </w:lvl>
   </w:abstractNum>
   <w:abstractNum w:abstractNumId="19" w15:restartNumberingAfterBreak="0">
+    <w:nsid w:val="4E5C56B7"/>
+    <w:multiLevelType w:val="multilevel"/>
+    <w:tmpl w:val="5A90DBEC"/>
+    <w:lvl w:ilvl="0">
+      <w:start w:val="1"/>
+      <w:numFmt w:val="bullet"/>
+      <w:lvlText w:val=""/>
+      <w:lvlJc w:val="left"/>
+      <w:pPr>
+        <w:ind w:left="720" w:hanging="360"/>
+      </w:pPr>
+      <w:rPr>
+        <w:rFonts w:ascii="Symbol" w:hAnsi="Symbol" w:hint="default"/>
+      </w:rPr>
+    </w:lvl>
+    <w:lvl w:ilvl="1">
+      <w:start w:val="1"/>
+      <w:numFmt w:val="bullet"/>
+      <w:lvlText w:val="o"/>
+      <w:lvlJc w:val="left"/>
+      <w:pPr>
+        <w:ind w:left="1440" w:hanging="360"/>
+      </w:pPr>
+      <w:rPr>
+        <w:rFonts w:ascii="Courier New" w:hAnsi="Courier New" w:cs="Courier New" w:hint="default"/>
+      </w:rPr>
+    </w:lvl>
+    <w:lvl w:ilvl="2">
+      <w:start w:val="1"/>
+      <w:numFmt w:val="bullet"/>
+      <w:lvlText w:val=""/>
+      <w:lvlJc w:val="left"/>
+      <w:pPr>
+        <w:ind w:left="2160" w:hanging="360"/>
+      </w:pPr>
+      <w:rPr>
+        <w:rFonts w:ascii="Wingdings" w:hAnsi="Wingdings" w:hint="default"/>
+      </w:rPr>
+    </w:lvl>
+    <w:lvl w:ilvl="3">
+      <w:start w:val="1"/>
+      <w:numFmt w:val="bullet"/>
+      <w:lvlText w:val=""/>
+      <w:lvlJc w:val="left"/>
+      <w:pPr>
+        <w:ind w:left="2880" w:hanging="360"/>
+      </w:pPr>
+      <w:rPr>
+        <w:rFonts w:ascii="Symbol" w:hAnsi="Symbol" w:hint="default"/>
+      </w:rPr>
+    </w:lvl>
+    <w:lvl w:ilvl="4">
+      <w:start w:val="1"/>
+      <w:numFmt w:val="bullet"/>
+      <w:lvlText w:val="o"/>
+      <w:lvlJc w:val="left"/>
+      <w:pPr>
+        <w:ind w:left="3600" w:hanging="360"/>
+      </w:pPr>
+      <w:rPr>
+        <w:rFonts w:ascii="Courier New" w:hAnsi="Courier New" w:cs="Courier New" w:hint="default"/>
+      </w:rPr>
+    </w:lvl>
+    <w:lvl w:ilvl="5">
+      <w:start w:val="1"/>
+      <w:numFmt w:val="bullet"/>
+      <w:lvlText w:val=""/>
+      <w:lvlJc w:val="left"/>
+      <w:pPr>
+        <w:ind w:left="4320" w:hanging="360"/>
+      </w:pPr>
+      <w:rPr>
+        <w:rFonts w:ascii="Wingdings" w:hAnsi="Wingdings" w:hint="default"/>
+      </w:rPr>
+    </w:lvl>
+    <w:lvl w:ilvl="6">
+      <w:start w:val="1"/>
+      <w:numFmt w:val="bullet"/>
+      <w:lvlText w:val=""/>
+      <w:lvlJc w:val="left"/>
+      <w:pPr>
+        <w:ind w:left="5040" w:hanging="360"/>
+      </w:pPr>
+      <w:rPr>
+        <w:rFonts w:ascii="Symbol" w:hAnsi="Symbol" w:hint="default"/>
+      </w:rPr>
+    </w:lvl>
+    <w:lvl w:ilvl="7">
+      <w:start w:val="1"/>
+      <w:numFmt w:val="bullet"/>
+      <w:lvlText w:val="o"/>
+      <w:lvlJc w:val="left"/>
+      <w:pPr>
+        <w:ind w:left="5760" w:hanging="360"/>
+      </w:pPr>
+      <w:rPr>
+        <w:rFonts w:ascii="Courier New" w:hAnsi="Courier New" w:cs="Courier New" w:hint="default"/>
+      </w:rPr>
+    </w:lvl>
+    <w:lvl w:ilvl="8">
+      <w:start w:val="1"/>
+      <w:numFmt w:val="bullet"/>
+      <w:lvlText w:val=""/>
+      <w:lvlJc w:val="left"/>
+      <w:pPr>
+        <w:ind w:left="6480" w:hanging="360"/>
+      </w:pPr>
+      <w:rPr>
+        <w:rFonts w:ascii="Wingdings" w:hAnsi="Wingdings" w:hint="default"/>
+      </w:rPr>
+    </w:lvl>
+  </w:abstractNum>
+  <w:abstractNum w:abstractNumId="20" w15:restartNumberingAfterBreak="0">
     <w:nsid w:val="57DD71D3"/>
     <w:multiLevelType w:val="hybridMultilevel"/>
     <w:tmpl w:val="DB0CDA88"/>
@@ -11895,7 +13299,233 @@
       </w:rPr>
     </w:lvl>
   </w:abstractNum>
-  <w:abstractNum w:abstractNumId="20" w15:restartNumberingAfterBreak="0">
+  <w:abstractNum w:abstractNumId="21" w15:restartNumberingAfterBreak="0">
+    <w:nsid w:val="620E6CDF"/>
+    <w:multiLevelType w:val="multilevel"/>
+    <w:tmpl w:val="5A90DBEC"/>
+    <w:lvl w:ilvl="0">
+      <w:start w:val="1"/>
+      <w:numFmt w:val="bullet"/>
+      <w:lvlText w:val=""/>
+      <w:lvlJc w:val="left"/>
+      <w:pPr>
+        <w:ind w:left="720" w:hanging="360"/>
+      </w:pPr>
+      <w:rPr>
+        <w:rFonts w:ascii="Symbol" w:hAnsi="Symbol" w:hint="default"/>
+      </w:rPr>
+    </w:lvl>
+    <w:lvl w:ilvl="1">
+      <w:start w:val="1"/>
+      <w:numFmt w:val="bullet"/>
+      <w:lvlText w:val="o"/>
+      <w:lvlJc w:val="left"/>
+      <w:pPr>
+        <w:ind w:left="1440" w:hanging="360"/>
+      </w:pPr>
+      <w:rPr>
+        <w:rFonts w:ascii="Courier New" w:hAnsi="Courier New" w:cs="Courier New" w:hint="default"/>
+      </w:rPr>
+    </w:lvl>
+    <w:lvl w:ilvl="2">
+      <w:start w:val="1"/>
+      <w:numFmt w:val="bullet"/>
+      <w:lvlText w:val=""/>
+      <w:lvlJc w:val="left"/>
+      <w:pPr>
+        <w:ind w:left="2160" w:hanging="360"/>
+      </w:pPr>
+      <w:rPr>
+        <w:rFonts w:ascii="Wingdings" w:hAnsi="Wingdings" w:hint="default"/>
+      </w:rPr>
+    </w:lvl>
+    <w:lvl w:ilvl="3">
+      <w:start w:val="1"/>
+      <w:numFmt w:val="bullet"/>
+      <w:lvlText w:val=""/>
+      <w:lvlJc w:val="left"/>
+      <w:pPr>
+        <w:ind w:left="2880" w:hanging="360"/>
+      </w:pPr>
+      <w:rPr>
+        <w:rFonts w:ascii="Symbol" w:hAnsi="Symbol" w:hint="default"/>
+      </w:rPr>
+    </w:lvl>
+    <w:lvl w:ilvl="4">
+      <w:start w:val="1"/>
+      <w:numFmt w:val="bullet"/>
+      <w:lvlText w:val="o"/>
+      <w:lvlJc w:val="left"/>
+      <w:pPr>
+        <w:ind w:left="3600" w:hanging="360"/>
+      </w:pPr>
+      <w:rPr>
+        <w:rFonts w:ascii="Courier New" w:hAnsi="Courier New" w:cs="Courier New" w:hint="default"/>
+      </w:rPr>
+    </w:lvl>
+    <w:lvl w:ilvl="5">
+      <w:start w:val="1"/>
+      <w:numFmt w:val="bullet"/>
+      <w:lvlText w:val=""/>
+      <w:lvlJc w:val="left"/>
+      <w:pPr>
+        <w:ind w:left="4320" w:hanging="360"/>
+      </w:pPr>
+      <w:rPr>
+        <w:rFonts w:ascii="Wingdings" w:hAnsi="Wingdings" w:hint="default"/>
+      </w:rPr>
+    </w:lvl>
+    <w:lvl w:ilvl="6">
+      <w:start w:val="1"/>
+      <w:numFmt w:val="bullet"/>
+      <w:lvlText w:val=""/>
+      <w:lvlJc w:val="left"/>
+      <w:pPr>
+        <w:ind w:left="5040" w:hanging="360"/>
+      </w:pPr>
+      <w:rPr>
+        <w:rFonts w:ascii="Symbol" w:hAnsi="Symbol" w:hint="default"/>
+      </w:rPr>
+    </w:lvl>
+    <w:lvl w:ilvl="7">
+      <w:start w:val="1"/>
+      <w:numFmt w:val="bullet"/>
+      <w:lvlText w:val="o"/>
+      <w:lvlJc w:val="left"/>
+      <w:pPr>
+        <w:ind w:left="5760" w:hanging="360"/>
+      </w:pPr>
+      <w:rPr>
+        <w:rFonts w:ascii="Courier New" w:hAnsi="Courier New" w:cs="Courier New" w:hint="default"/>
+      </w:rPr>
+    </w:lvl>
+    <w:lvl w:ilvl="8">
+      <w:start w:val="1"/>
+      <w:numFmt w:val="bullet"/>
+      <w:lvlText w:val=""/>
+      <w:lvlJc w:val="left"/>
+      <w:pPr>
+        <w:ind w:left="6480" w:hanging="360"/>
+      </w:pPr>
+      <w:rPr>
+        <w:rFonts w:ascii="Wingdings" w:hAnsi="Wingdings" w:hint="default"/>
+      </w:rPr>
+    </w:lvl>
+  </w:abstractNum>
+  <w:abstractNum w:abstractNumId="22" w15:restartNumberingAfterBreak="0">
+    <w:nsid w:val="672E2B00"/>
+    <w:multiLevelType w:val="hybridMultilevel"/>
+    <w:tmpl w:val="98DA8616"/>
+    <w:lvl w:ilvl="0" w:tplc="04090001">
+      <w:start w:val="1"/>
+      <w:numFmt w:val="bullet"/>
+      <w:lvlText w:val=""/>
+      <w:lvlJc w:val="left"/>
+      <w:pPr>
+        <w:ind w:left="720" w:hanging="360"/>
+      </w:pPr>
+      <w:rPr>
+        <w:rFonts w:ascii="Symbol" w:hAnsi="Symbol" w:hint="default"/>
+      </w:rPr>
+    </w:lvl>
+    <w:lvl w:ilvl="1" w:tplc="04090003">
+      <w:start w:val="1"/>
+      <w:numFmt w:val="bullet"/>
+      <w:lvlText w:val="o"/>
+      <w:lvlJc w:val="left"/>
+      <w:pPr>
+        <w:ind w:left="1440" w:hanging="360"/>
+      </w:pPr>
+      <w:rPr>
+        <w:rFonts w:ascii="Courier New" w:hAnsi="Courier New" w:cs="Courier New" w:hint="default"/>
+      </w:rPr>
+    </w:lvl>
+    <w:lvl w:ilvl="2" w:tplc="04090005">
+      <w:start w:val="1"/>
+      <w:numFmt w:val="bullet"/>
+      <w:lvlText w:val=""/>
+      <w:lvlJc w:val="left"/>
+      <w:pPr>
+        <w:ind w:left="2160" w:hanging="360"/>
+      </w:pPr>
+      <w:rPr>
+        <w:rFonts w:ascii="Wingdings" w:hAnsi="Wingdings" w:hint="default"/>
+      </w:rPr>
+    </w:lvl>
+    <w:lvl w:ilvl="3" w:tplc="04090001">
+      <w:start w:val="1"/>
+      <w:numFmt w:val="bullet"/>
+      <w:lvlText w:val=""/>
+      <w:lvlJc w:val="left"/>
+      <w:pPr>
+        <w:ind w:left="2880" w:hanging="360"/>
+      </w:pPr>
+      <w:rPr>
+        <w:rFonts w:ascii="Symbol" w:hAnsi="Symbol" w:hint="default"/>
+      </w:rPr>
+    </w:lvl>
+    <w:lvl w:ilvl="4" w:tplc="04090003" w:tentative="1">
+      <w:start w:val="1"/>
+      <w:numFmt w:val="bullet"/>
+      <w:lvlText w:val="o"/>
+      <w:lvlJc w:val="left"/>
+      <w:pPr>
+        <w:ind w:left="3600" w:hanging="360"/>
+      </w:pPr>
+      <w:rPr>
+        <w:rFonts w:ascii="Courier New" w:hAnsi="Courier New" w:cs="Courier New" w:hint="default"/>
+      </w:rPr>
+    </w:lvl>
+    <w:lvl w:ilvl="5" w:tplc="04090005" w:tentative="1">
+      <w:start w:val="1"/>
+      <w:numFmt w:val="bullet"/>
+      <w:lvlText w:val=""/>
+      <w:lvlJc w:val="left"/>
+      <w:pPr>
+        <w:ind w:left="4320" w:hanging="360"/>
+      </w:pPr>
+      <w:rPr>
+        <w:rFonts w:ascii="Wingdings" w:hAnsi="Wingdings" w:hint="default"/>
+      </w:rPr>
+    </w:lvl>
+    <w:lvl w:ilvl="6" w:tplc="04090001" w:tentative="1">
+      <w:start w:val="1"/>
+      <w:numFmt w:val="bullet"/>
+      <w:lvlText w:val=""/>
+      <w:lvlJc w:val="left"/>
+      <w:pPr>
+        <w:ind w:left="5040" w:hanging="360"/>
+      </w:pPr>
+      <w:rPr>
+        <w:rFonts w:ascii="Symbol" w:hAnsi="Symbol" w:hint="default"/>
+      </w:rPr>
+    </w:lvl>
+    <w:lvl w:ilvl="7" w:tplc="04090003" w:tentative="1">
+      <w:start w:val="1"/>
+      <w:numFmt w:val="bullet"/>
+      <w:lvlText w:val="o"/>
+      <w:lvlJc w:val="left"/>
+      <w:pPr>
+        <w:ind w:left="5760" w:hanging="360"/>
+      </w:pPr>
+      <w:rPr>
+        <w:rFonts w:ascii="Courier New" w:hAnsi="Courier New" w:cs="Courier New" w:hint="default"/>
+      </w:rPr>
+    </w:lvl>
+    <w:lvl w:ilvl="8" w:tplc="04090005" w:tentative="1">
+      <w:start w:val="1"/>
+      <w:numFmt w:val="bullet"/>
+      <w:lvlText w:val=""/>
+      <w:lvlJc w:val="left"/>
+      <w:pPr>
+        <w:ind w:left="6480" w:hanging="360"/>
+      </w:pPr>
+      <w:rPr>
+        <w:rFonts w:ascii="Wingdings" w:hAnsi="Wingdings" w:hint="default"/>
+      </w:rPr>
+    </w:lvl>
+  </w:abstractNum>
+  <w:abstractNum w:abstractNumId="23" w15:restartNumberingAfterBreak="0">
     <w:nsid w:val="6CD629E8"/>
     <w:multiLevelType w:val="multilevel"/>
     <w:tmpl w:val="5A90DBEC"/>
@@ -12008,7 +13638,7 @@
       </w:rPr>
     </w:lvl>
   </w:abstractNum>
-  <w:abstractNum w:abstractNumId="21" w15:restartNumberingAfterBreak="0">
+  <w:abstractNum w:abstractNumId="24" w15:restartNumberingAfterBreak="0">
     <w:nsid w:val="7097306E"/>
     <w:multiLevelType w:val="multilevel"/>
     <w:tmpl w:val="5A90DBEC"/>
@@ -12155,7 +13785,7 @@
     <w:abstractNumId w:val="12"/>
   </w:num>
   <w:num w:numId="12">
-    <w:abstractNumId w:val="21"/>
+    <w:abstractNumId w:val="24"/>
   </w:num>
   <w:num w:numId="13">
     <w:abstractNumId w:val="18"/>
@@ -12164,7 +13794,7 @@
     <w:abstractNumId w:val="1"/>
   </w:num>
   <w:num w:numId="15">
-    <w:abstractNumId w:val="20"/>
+    <w:abstractNumId w:val="23"/>
   </w:num>
   <w:num w:numId="16">
     <w:abstractNumId w:val="0"/>
@@ -12182,10 +13812,19 @@
     <w:abstractNumId w:val="11"/>
   </w:num>
   <w:num w:numId="21">
-    <w:abstractNumId w:val="19"/>
+    <w:abstractNumId w:val="20"/>
   </w:num>
   <w:num w:numId="22">
     <w:abstractNumId w:val="3"/>
+  </w:num>
+  <w:num w:numId="23">
+    <w:abstractNumId w:val="22"/>
+  </w:num>
+  <w:num w:numId="24">
+    <w:abstractNumId w:val="19"/>
+  </w:num>
+  <w:num w:numId="25">
+    <w:abstractNumId w:val="21"/>
   </w:num>
 </w:numbering>
 </file>

</xml_diff>